<commit_message>
DucHC: update DucHC - Usecase Specification.docx
</commit_message>
<xml_diff>
--- a/Source/Document/Use-case/DucHC - Usecase Specification.docx
+++ b/Source/Document/Use-case/DucHC - Usecase Specification.docx
@@ -2,65 +2,6 @@
 <file path=word/document.xml><?xml version="1.0" encoding="utf-8"?>
 <w:document xmlns:wpc="http://schemas.microsoft.com/office/word/2010/wordprocessingCanvas" xmlns:mc="http://schemas.openxmlformats.org/markup-compatibility/2006" xmlns:o="urn:schemas-microsoft-com:office:office" xmlns:r="http://schemas.openxmlformats.org/officeDocument/2006/relationships" xmlns:m="http://schemas.openxmlformats.org/officeDocument/2006/math" xmlns:v="urn:schemas-microsoft-com:vml" xmlns:wp14="http://schemas.microsoft.com/office/word/2010/wordprocessingDrawing" xmlns:wp="http://schemas.openxmlformats.org/drawingml/2006/wordprocessingDrawing" xmlns:w10="urn:schemas-microsoft-com:office:word" xmlns:w="http://schemas.openxmlformats.org/wordprocessingml/2006/main" xmlns:w14="http://schemas.microsoft.com/office/word/2010/wordml" xmlns:w15="http://schemas.microsoft.com/office/word/2012/wordml" xmlns:wpg="http://schemas.microsoft.com/office/word/2010/wordprocessingGroup" xmlns:wpi="http://schemas.microsoft.com/office/word/2010/wordprocessingInk" xmlns:wne="http://schemas.microsoft.com/office/word/2006/wordml" xmlns:wps="http://schemas.microsoft.com/office/word/2010/wordprocessingShape" mc:Ignorable="w14 w15 wp14">
   <w:body>
-    <w:p>
-      <w:pPr>
-        <w:pStyle w:val="ListParagraph"/>
-        <w:numPr>
-          <w:ilvl w:val="0"/>
-          <w:numId w:val="8"/>
-        </w:numPr>
-        <w:rPr>
-          <w:rFonts w:ascii="Cambria" w:hAnsi="Cambria"/>
-          <w:b/>
-          <w:sz w:val="24"/>
-          <w:szCs w:val="24"/>
-          <w:lang w:val="en-US"/>
-        </w:rPr>
-      </w:pPr>
-      <w:r>
-        <w:rPr>
-          <w:rFonts w:ascii="Cambria" w:hAnsi="Cambria"/>
-          <w:b/>
-          <w:sz w:val="24"/>
-          <w:szCs w:val="24"/>
-          <w:lang w:val="en-US"/>
-        </w:rPr>
-        <w:t>&lt;Guest&gt; &lt;Member&gt; Consign</w:t>
-      </w:r>
-    </w:p>
-    <w:p>
-      <w:pPr>
-        <w:rPr>
-          <w:rFonts w:ascii="Cambria" w:hAnsi="Cambria"/>
-          <w:b/>
-          <w:sz w:val="24"/>
-          <w:szCs w:val="24"/>
-          <w:lang w:val="en-US"/>
-        </w:rPr>
-      </w:pPr>
-    </w:p>
-    <w:p>
-      <w:pPr>
-        <w:jc w:val="center"/>
-        <w:rPr>
-          <w:rFonts w:ascii="Cambria" w:hAnsi="Cambria"/>
-          <w:b/>
-          <w:sz w:val="24"/>
-          <w:szCs w:val="24"/>
-          <w:lang w:val="en-US"/>
-        </w:rPr>
-      </w:pPr>
-      <w:r>
-        <w:rPr>
-          <w:rFonts w:ascii="Cambria" w:hAnsi="Cambria"/>
-          <w:b/>
-          <w:sz w:val="24"/>
-          <w:szCs w:val="24"/>
-          <w:lang w:val="en-US"/>
-        </w:rPr>
-        <w:t>Use Case Diagram</w:t>
-      </w:r>
-    </w:p>
     <w:p>
       <w:pPr>
         <w:rPr>
@@ -70,63 +11,6 @@
           <w:lang w:val="en-US"/>
         </w:rPr>
       </w:pPr>
-      <w:r>
-        <w:rPr>
-          <w:rFonts w:ascii="Cambria" w:hAnsi="Cambria"/>
-          <w:noProof/>
-          <w:sz w:val="24"/>
-          <w:szCs w:val="24"/>
-          <w:lang w:val="en-US"/>
-        </w:rPr>
-        <w:drawing>
-          <wp:inline distT="0" distB="0" distL="0" distR="0">
-            <wp:extent cx="5867400" cy="2628900"/>
-            <wp:effectExtent l="0" t="0" r="0" b="0"/>
-            <wp:docPr id="5" name="Picture 5"/>
-            <wp:cNvGraphicFramePr>
-              <a:graphicFrameLocks xmlns:a="http://schemas.openxmlformats.org/drawingml/2006/main" noChangeAspect="1"/>
-            </wp:cNvGraphicFramePr>
-            <a:graphic xmlns:a="http://schemas.openxmlformats.org/drawingml/2006/main">
-              <a:graphicData uri="http://schemas.openxmlformats.org/drawingml/2006/picture">
-                <pic:pic xmlns:pic="http://schemas.openxmlformats.org/drawingml/2006/picture">
-                  <pic:nvPicPr>
-                    <pic:cNvPr id="0" name="Picture 5"/>
-                    <pic:cNvPicPr>
-                      <a:picLocks noChangeAspect="1" noChangeArrowheads="1"/>
-                    </pic:cNvPicPr>
-                  </pic:nvPicPr>
-                  <pic:blipFill>
-                    <a:blip r:embed="rId5">
-                      <a:extLst>
-                        <a:ext uri="{28A0092B-C50C-407E-A947-70E740481C1C}">
-                          <a14:useLocalDpi xmlns:a14="http://schemas.microsoft.com/office/drawing/2010/main" val="0"/>
-                        </a:ext>
-                      </a:extLst>
-                    </a:blip>
-                    <a:srcRect/>
-                    <a:stretch>
-                      <a:fillRect/>
-                    </a:stretch>
-                  </pic:blipFill>
-                  <pic:spPr bwMode="auto">
-                    <a:xfrm>
-                      <a:off x="0" y="0"/>
-                      <a:ext cx="5867400" cy="2628900"/>
-                    </a:xfrm>
-                    <a:prstGeom prst="rect">
-                      <a:avLst/>
-                    </a:prstGeom>
-                    <a:noFill/>
-                    <a:ln>
-                      <a:noFill/>
-                    </a:ln>
-                  </pic:spPr>
-                </pic:pic>
-              </a:graphicData>
-            </a:graphic>
-          </wp:inline>
-        </w:drawing>
-      </w:r>
       <w:r>
         <w:rPr>
           <w:rFonts w:ascii="Cambria" w:hAnsi="Cambria"/>
@@ -171,6 +55,16 @@
           <w:lang w:val="en-US"/>
         </w:rPr>
         <w:t>&lt;Guest&gt; Consign</w:t>
+      </w:r>
+      <w:r>
+        <w:rPr>
+          <w:rFonts w:ascii="Cambria" w:hAnsi="Cambria"/>
+          <w:b/>
+          <w:sz w:val="24"/>
+          <w:szCs w:val="24"/>
+          <w:lang w:val="en-US"/>
+        </w:rPr>
+        <w:t xml:space="preserve"> product</w:t>
       </w:r>
     </w:p>
     <w:p>
@@ -230,7 +124,7 @@
                     </pic:cNvPicPr>
                   </pic:nvPicPr>
                   <pic:blipFill>
-                    <a:blip r:embed="rId6">
+                    <a:blip r:embed="rId5">
                       <a:extLst>
                         <a:ext uri="{28A0092B-C50C-407E-A947-70E740481C1C}">
                           <a14:useLocalDpi xmlns:a14="http://schemas.microsoft.com/office/drawing/2010/main" val="0"/>
@@ -509,65 +403,31 @@
             </w:r>
           </w:p>
         </w:tc>
-        <w:sdt>
-          <w:sdtPr>
-            <w:rPr>
-              <w:rFonts w:ascii="Cambria" w:hAnsi="Cambria"/>
-              <w:sz w:val="24"/>
-              <w:szCs w:val="24"/>
-            </w:rPr>
-            <w:alias w:val="UC Name"/>
-            <w:tag w:val="UC Name"/>
-            <w:id w:val="821244914"/>
-            <w:text/>
-          </w:sdtPr>
-          <w:sdtEndPr/>
-          <w:sdtContent>
-            <w:tc>
-              <w:tcPr>
-                <w:tcW w:w="6753" w:type="dxa"/>
-                <w:gridSpan w:val="3"/>
-              </w:tcPr>
-              <w:p>
-                <w:pPr>
-                  <w:widowControl w:val="0"/>
-                  <w:rPr>
-                    <w:rFonts w:ascii="Cambria" w:hAnsi="Cambria"/>
-                    <w:sz w:val="24"/>
-                    <w:szCs w:val="24"/>
-                  </w:rPr>
-                </w:pPr>
-                <w:r>
-                  <w:rPr>
-                    <w:rFonts w:ascii="Cambria" w:hAnsi="Cambria"/>
-                    <w:sz w:val="24"/>
-                    <w:szCs w:val="24"/>
-                    <w:lang w:val="en-US"/>
-                  </w:rPr>
-                  <w:t>Consign product</w:t>
-                </w:r>
-                <w:r>
-                  <w:rPr>
-                    <w:rFonts w:ascii="Cambria" w:hAnsi="Cambria"/>
-                    <w:sz w:val="24"/>
-                    <w:szCs w:val="24"/>
-                    <w:lang w:val="en-US"/>
-                  </w:rPr>
-                  <w:t xml:space="preserve"> as g</w:t>
-                </w:r>
-                <w:r>
-                  <w:rPr>
-                    <w:rFonts w:ascii="Cambria" w:hAnsi="Cambria"/>
-                    <w:sz w:val="24"/>
-                    <w:szCs w:val="24"/>
-                    <w:lang w:val="en-US"/>
-                  </w:rPr>
-                  <w:t>uest</w:t>
-                </w:r>
-              </w:p>
-            </w:tc>
-          </w:sdtContent>
-        </w:sdt>
+        <w:tc>
+          <w:tcPr>
+            <w:tcW w:w="6753" w:type="dxa"/>
+            <w:gridSpan w:val="3"/>
+          </w:tcPr>
+          <w:p>
+            <w:pPr>
+              <w:widowControl w:val="0"/>
+              <w:rPr>
+                <w:rFonts w:ascii="Cambria" w:hAnsi="Cambria"/>
+                <w:sz w:val="24"/>
+                <w:szCs w:val="24"/>
+              </w:rPr>
+            </w:pPr>
+            <w:r>
+              <w:rPr>
+                <w:rFonts w:ascii="Cambria" w:hAnsi="Cambria"/>
+                <w:sz w:val="24"/>
+                <w:szCs w:val="24"/>
+                <w:lang w:val="en-US"/>
+              </w:rPr>
+              <w:t>Consign product</w:t>
+            </w:r>
+          </w:p>
+        </w:tc>
       </w:tr>
       <w:tr>
         <w:tc>
@@ -665,7 +525,6 @@
                 <w:sz w:val="24"/>
                 <w:szCs w:val="24"/>
               </w:rPr>
-              <w:lastRenderedPageBreak/>
               <w:t>Date</w:t>
             </w:r>
           </w:p>
@@ -1188,7 +1047,7 @@
                 <w:szCs w:val="24"/>
                 <w:lang w:val="en-US"/>
               </w:rPr>
-              <w:t>will receive an id to track consigned-item’s status and negotiate with store owner.</w:t>
+              <w:t>will receive an id to track consigned-item’s status.</w:t>
             </w:r>
           </w:p>
           <w:p>
@@ -1213,6 +1072,7 @@
                 <w:szCs w:val="24"/>
                 <w:lang w:val="en-US"/>
               </w:rPr>
+              <w:lastRenderedPageBreak/>
               <w:t>Fail: Show error message.</w:t>
             </w:r>
           </w:p>
@@ -1344,17 +1204,21 @@
                 </w:tcPr>
                 <w:p>
                   <w:pPr>
-                    <w:pStyle w:val="NormalWeb"/>
-                    <w:widowControl w:val="0"/>
-                    <w:spacing w:before="0" w:beforeAutospacing="0" w:after="0" w:afterAutospacing="0"/>
+                    <w:widowControl w:val="0"/>
                     <w:jc w:val="right"/>
                     <w:rPr>
-                      <w:lang w:eastAsia="ja-JP"/>
-                    </w:rPr>
-                  </w:pPr>
-                  <w:r>
-                    <w:rPr>
-                      <w:lang w:eastAsia="ja-JP"/>
+                      <w:rFonts w:ascii="Cambria" w:hAnsi="Cambria"/>
+                      <w:sz w:val="24"/>
+                      <w:szCs w:val="24"/>
+                      <w:lang w:val="en-US"/>
+                    </w:rPr>
+                  </w:pPr>
+                  <w:r>
+                    <w:rPr>
+                      <w:rFonts w:ascii="Cambria" w:hAnsi="Cambria"/>
+                      <w:sz w:val="24"/>
+                      <w:szCs w:val="24"/>
+                      <w:lang w:val="en-US"/>
                     </w:rPr>
                     <w:t>1</w:t>
                   </w:r>
@@ -1406,30 +1270,125 @@
                       <w:szCs w:val="24"/>
                       <w:lang w:val="en-US"/>
                     </w:rPr>
-                    <w:t xml:space="preserve">System navigates to “Consign” </w:t>
-                  </w:r>
-                  <w:r>
-                    <w:rPr>
-                      <w:rFonts w:ascii="Cambria" w:hAnsi="Cambria"/>
-                      <w:sz w:val="24"/>
-                      <w:szCs w:val="24"/>
-                      <w:lang w:val="en-US"/>
-                    </w:rPr>
-                    <w:t>page. A pop-up is shown: “You are not a member of this website. Do you want to login now?” with “Yes” and “No, I want to consign as guest” buttons.</w:t>
+                    <w:t>System navigates to “Consign” page</w:t>
+                  </w:r>
+                  <w:r>
+                    <w:rPr>
+                      <w:rFonts w:ascii="Cambria" w:hAnsi="Cambria"/>
+                      <w:sz w:val="24"/>
+                      <w:szCs w:val="24"/>
+                      <w:lang w:val="en-US"/>
+                    </w:rPr>
+                    <w:t xml:space="preserve"> and </w:t>
+                  </w:r>
+                  <w:r>
+                    <w:rPr>
+                      <w:rFonts w:ascii="Cambria" w:hAnsi="Cambria"/>
+                      <w:sz w:val="24"/>
+                      <w:szCs w:val="24"/>
+                      <w:lang w:val="en-US"/>
+                    </w:rPr>
+                    <w:t>“Step 1: Product’s info” tab is shown.</w:t>
                   </w:r>
                 </w:p>
                 <w:p>
                   <w:pPr>
                     <w:pStyle w:val="ListParagraph"/>
                     <w:widowControl w:val="0"/>
-                    <w:ind w:left="567"/>
-                    <w:rPr>
-                      <w:rFonts w:ascii="Cambria" w:hAnsi="Cambria"/>
-                      <w:sz w:val="24"/>
-                      <w:szCs w:val="24"/>
-                      <w:lang w:val="en-US"/>
-                    </w:rPr>
-                  </w:pPr>
+                    <w:numPr>
+                      <w:ilvl w:val="0"/>
+                      <w:numId w:val="5"/>
+                    </w:numPr>
+                    <w:rPr>
+                      <w:rFonts w:ascii="Cambria" w:hAnsi="Cambria"/>
+                      <w:sz w:val="24"/>
+                      <w:szCs w:val="24"/>
+                      <w:lang w:val="en-US"/>
+                    </w:rPr>
+                  </w:pPr>
+                  <w:r>
+                    <w:rPr>
+                      <w:rFonts w:ascii="Cambria" w:hAnsi="Cambria"/>
+                      <w:sz w:val="24"/>
+                      <w:szCs w:val="24"/>
+                      <w:lang w:val="en-US"/>
+                    </w:rPr>
+                    <w:t>Product name: textbox, 1-50 characters, required.</w:t>
+                  </w:r>
+                </w:p>
+                <w:p>
+                  <w:pPr>
+                    <w:pStyle w:val="ListParagraph"/>
+                    <w:widowControl w:val="0"/>
+                    <w:numPr>
+                      <w:ilvl w:val="0"/>
+                      <w:numId w:val="5"/>
+                    </w:numPr>
+                    <w:rPr>
+                      <w:rFonts w:ascii="Cambria" w:hAnsi="Cambria"/>
+                      <w:sz w:val="24"/>
+                      <w:szCs w:val="24"/>
+                      <w:lang w:val="en-US"/>
+                    </w:rPr>
+                  </w:pPr>
+                  <w:r>
+                    <w:rPr>
+                      <w:rFonts w:ascii="Cambria" w:hAnsi="Cambria"/>
+                      <w:sz w:val="24"/>
+                      <w:szCs w:val="24"/>
+                      <w:lang w:val="en-US"/>
+                    </w:rPr>
+                    <w:t>Serial number: number textbox.</w:t>
+                  </w:r>
+                </w:p>
+                <w:p>
+                  <w:pPr>
+                    <w:pStyle w:val="ListParagraph"/>
+                    <w:widowControl w:val="0"/>
+                    <w:numPr>
+                      <w:ilvl w:val="0"/>
+                      <w:numId w:val="5"/>
+                    </w:numPr>
+                    <w:rPr>
+                      <w:rFonts w:ascii="Cambria" w:hAnsi="Cambria"/>
+                      <w:sz w:val="24"/>
+                      <w:szCs w:val="24"/>
+                      <w:lang w:val="en-US"/>
+                    </w:rPr>
+                  </w:pPr>
+                  <w:r>
+                    <w:rPr>
+                      <w:rFonts w:ascii="Cambria" w:hAnsi="Cambria"/>
+                      <w:sz w:val="24"/>
+                      <w:szCs w:val="24"/>
+                      <w:lang w:val="en-US"/>
+                    </w:rPr>
+                    <w:t>Description: textbox, 1-255 characters.</w:t>
+                  </w:r>
+                </w:p>
+                <w:p>
+                  <w:pPr>
+                    <w:pStyle w:val="ListParagraph"/>
+                    <w:widowControl w:val="0"/>
+                    <w:numPr>
+                      <w:ilvl w:val="0"/>
+                      <w:numId w:val="5"/>
+                    </w:numPr>
+                    <w:rPr>
+                      <w:rFonts w:ascii="Cambria" w:hAnsi="Cambria"/>
+                      <w:sz w:val="24"/>
+                      <w:szCs w:val="24"/>
+                    </w:rPr>
+                  </w:pPr>
+                  <w:r>
+                    <w:rPr>
+                      <w:rFonts w:ascii="Cambria" w:hAnsi="Cambria"/>
+                      <w:sz w:val="24"/>
+                      <w:szCs w:val="24"/>
+                      <w:lang w:val="en-US"/>
+                    </w:rPr>
+                    <w:t>Product image: image, required.</w:t>
+                  </w:r>
                 </w:p>
               </w:tc>
             </w:tr>
@@ -1484,7 +1443,7 @@
                       <w:szCs w:val="24"/>
                       <w:lang w:val="en-US"/>
                     </w:rPr>
-                    <w:t>Click “No, I want to consign as guest” button.</w:t>
+                    <w:t>Input field.</w:t>
                   </w:r>
                 </w:p>
               </w:tc>
@@ -1499,167 +1458,8 @@
                       <w:rFonts w:ascii="Cambria" w:hAnsi="Cambria"/>
                       <w:sz w:val="24"/>
                       <w:szCs w:val="24"/>
-                      <w:lang w:val="en-US"/>
-                    </w:rPr>
-                  </w:pPr>
-                  <w:r>
-                    <w:rPr>
-                      <w:rFonts w:ascii="Cambria" w:hAnsi="Cambria"/>
-                      <w:sz w:val="24"/>
-                      <w:szCs w:val="24"/>
-                      <w:lang w:val="en-US"/>
-                    </w:rPr>
-                    <w:t>“Step 1: Product’s info” tab is shown.</w:t>
-                  </w:r>
-                </w:p>
-                <w:p>
-                  <w:pPr>
-                    <w:pStyle w:val="ListParagraph"/>
-                    <w:widowControl w:val="0"/>
-                    <w:numPr>
-                      <w:ilvl w:val="0"/>
-                      <w:numId w:val="5"/>
-                    </w:numPr>
-                    <w:rPr>
-                      <w:rFonts w:ascii="Cambria" w:hAnsi="Cambria"/>
-                      <w:sz w:val="24"/>
-                      <w:szCs w:val="24"/>
-                      <w:lang w:val="en-US"/>
-                    </w:rPr>
-                  </w:pPr>
-                  <w:r>
-                    <w:rPr>
-                      <w:rFonts w:ascii="Cambria" w:hAnsi="Cambria"/>
-                      <w:sz w:val="24"/>
-                      <w:szCs w:val="24"/>
-                      <w:lang w:val="en-US"/>
-                    </w:rPr>
-                    <w:t>Product name: textbox, 1-50 characters, required.</w:t>
-                  </w:r>
-                </w:p>
-                <w:p>
-                  <w:pPr>
-                    <w:pStyle w:val="ListParagraph"/>
-                    <w:widowControl w:val="0"/>
-                    <w:numPr>
-                      <w:ilvl w:val="0"/>
-                      <w:numId w:val="5"/>
-                    </w:numPr>
-                    <w:rPr>
-                      <w:rFonts w:ascii="Cambria" w:hAnsi="Cambria"/>
-                      <w:sz w:val="24"/>
-                      <w:szCs w:val="24"/>
-                      <w:lang w:val="en-US"/>
-                    </w:rPr>
-                  </w:pPr>
-                  <w:r>
-                    <w:rPr>
-                      <w:rFonts w:ascii="Cambria" w:hAnsi="Cambria"/>
-                      <w:sz w:val="24"/>
-                      <w:szCs w:val="24"/>
-                      <w:lang w:val="en-US"/>
-                    </w:rPr>
-                    <w:t>Serial number: number textbox.</w:t>
-                  </w:r>
-                </w:p>
-                <w:p>
-                  <w:pPr>
-                    <w:pStyle w:val="ListParagraph"/>
-                    <w:widowControl w:val="0"/>
-                    <w:numPr>
-                      <w:ilvl w:val="0"/>
-                      <w:numId w:val="5"/>
-                    </w:numPr>
-                    <w:rPr>
-                      <w:rFonts w:ascii="Cambria" w:hAnsi="Cambria"/>
-                      <w:sz w:val="24"/>
-                      <w:szCs w:val="24"/>
-                      <w:lang w:val="en-US"/>
-                    </w:rPr>
-                  </w:pPr>
-                  <w:r>
-                    <w:rPr>
-                      <w:rFonts w:ascii="Cambria" w:hAnsi="Cambria"/>
-                      <w:sz w:val="24"/>
-                      <w:szCs w:val="24"/>
-                      <w:lang w:val="en-US"/>
-                    </w:rPr>
-                    <w:t>New: textbox, required.</w:t>
-                  </w:r>
-                </w:p>
-                <w:p>
-                  <w:pPr>
-                    <w:pStyle w:val="ListParagraph"/>
-                    <w:widowControl w:val="0"/>
-                    <w:numPr>
-                      <w:ilvl w:val="0"/>
-                      <w:numId w:val="5"/>
-                    </w:numPr>
-                    <w:rPr>
-                      <w:rFonts w:ascii="Cambria" w:hAnsi="Cambria"/>
-                      <w:sz w:val="24"/>
-                      <w:szCs w:val="24"/>
-                      <w:lang w:val="en-US"/>
-                    </w:rPr>
-                  </w:pPr>
-                  <w:r>
-                    <w:rPr>
-                      <w:rFonts w:ascii="Cambria" w:hAnsi="Cambria"/>
-                      <w:sz w:val="24"/>
-                      <w:szCs w:val="24"/>
-                      <w:lang w:val="en-US"/>
-                    </w:rPr>
-                    <w:t>Description: textbox, 1-255 characters.</w:t>
-                  </w:r>
-                </w:p>
-                <w:p>
-                  <w:pPr>
-                    <w:pStyle w:val="ListParagraph"/>
-                    <w:widowControl w:val="0"/>
-                    <w:numPr>
-                      <w:ilvl w:val="0"/>
-                      <w:numId w:val="5"/>
-                    </w:numPr>
-                    <w:rPr>
-                      <w:rFonts w:ascii="Cambria" w:hAnsi="Cambria"/>
-                      <w:sz w:val="24"/>
-                      <w:szCs w:val="24"/>
-                      <w:lang w:val="en-US"/>
-                    </w:rPr>
-                  </w:pPr>
-                  <w:r>
-                    <w:rPr>
-                      <w:rFonts w:ascii="Cambria" w:hAnsi="Cambria"/>
-                      <w:sz w:val="24"/>
-                      <w:szCs w:val="24"/>
-                      <w:lang w:val="en-US"/>
-                    </w:rPr>
-                    <w:t>Price:  number textbox.</w:t>
-                  </w:r>
-                </w:p>
-                <w:p>
-                  <w:pPr>
-                    <w:pStyle w:val="ListParagraph"/>
-                    <w:widowControl w:val="0"/>
-                    <w:numPr>
-                      <w:ilvl w:val="0"/>
-                      <w:numId w:val="5"/>
-                    </w:numPr>
-                    <w:rPr>
-                      <w:rFonts w:ascii="Cambria" w:hAnsi="Cambria"/>
-                      <w:sz w:val="24"/>
-                      <w:szCs w:val="24"/>
-                    </w:rPr>
-                  </w:pPr>
-                  <w:r>
-                    <w:rPr>
-                      <w:rFonts w:ascii="Cambria" w:hAnsi="Cambria"/>
-                      <w:sz w:val="24"/>
-                      <w:szCs w:val="24"/>
-                      <w:lang w:val="en-US"/>
-                    </w:rPr>
-                    <w:t>Product image: image, required.</w:t>
-                  </w:r>
+                    </w:rPr>
+                  </w:pPr>
                 </w:p>
               </w:tc>
             </w:tr>
@@ -1714,7 +1514,7 @@
                       <w:szCs w:val="24"/>
                       <w:lang w:val="en-US"/>
                     </w:rPr>
-                    <w:t>Input field.</w:t>
+                    <w:t>Click “Next” button.</w:t>
                   </w:r>
                 </w:p>
               </w:tc>
@@ -1729,8 +1529,72 @@
                       <w:rFonts w:ascii="Cambria" w:hAnsi="Cambria"/>
                       <w:sz w:val="24"/>
                       <w:szCs w:val="24"/>
-                    </w:rPr>
-                  </w:pPr>
+                      <w:lang w:val="en-US"/>
+                    </w:rPr>
+                  </w:pPr>
+                  <w:r>
+                    <w:rPr>
+                      <w:rFonts w:ascii="Cambria" w:hAnsi="Cambria"/>
+                      <w:sz w:val="24"/>
+                      <w:szCs w:val="24"/>
+                      <w:lang w:val="en-US"/>
+                    </w:rPr>
+                    <w:t xml:space="preserve">System check product’s info, then show a pop-up with suggested price and ask </w:t>
+                  </w:r>
+                  <w:r>
+                    <w:rPr>
+                      <w:rFonts w:ascii="Cambria" w:hAnsi="Cambria"/>
+                      <w:sz w:val="24"/>
+                      <w:szCs w:val="24"/>
+                      <w:lang w:val="en-US"/>
+                    </w:rPr>
+                    <w:t>guest</w:t>
+                  </w:r>
+                  <w:r>
+                    <w:rPr>
+                      <w:rFonts w:ascii="Cambria" w:hAnsi="Cambria"/>
+                      <w:sz w:val="24"/>
+                      <w:szCs w:val="24"/>
+                      <w:lang w:val="en-US"/>
+                    </w:rPr>
+                    <w:t xml:space="preserve"> </w:t>
+                  </w:r>
+                  <w:r>
+                    <w:rPr>
+                      <w:rFonts w:ascii="Cambria" w:hAnsi="Cambria"/>
+                      <w:sz w:val="24"/>
+                      <w:szCs w:val="24"/>
+                      <w:lang w:val="en-US"/>
+                    </w:rPr>
+                    <w:t>if he/she accept that price</w:t>
+                  </w:r>
+                  <w:r>
+                    <w:rPr>
+                      <w:rFonts w:ascii="Cambria" w:hAnsi="Cambria"/>
+                      <w:sz w:val="24"/>
+                      <w:szCs w:val="24"/>
+                      <w:lang w:val="en-US"/>
+                    </w:rPr>
+                    <w:t>.</w:t>
+                  </w:r>
+                  <w:r>
+                    <w:rPr>
+                      <w:rFonts w:ascii="Cambria" w:hAnsi="Cambria"/>
+                      <w:sz w:val="24"/>
+                      <w:szCs w:val="24"/>
+                      <w:lang w:val="en-US"/>
+                    </w:rPr>
+                    <w:t xml:space="preserve"> [Exception 1,2</w:t>
+                  </w:r>
+                  <w:r>
+                    <w:rPr>
+                      <w:rFonts w:ascii="Cambria" w:hAnsi="Cambria"/>
+                      <w:sz w:val="24"/>
+                      <w:szCs w:val="24"/>
+                      <w:lang w:val="en-US"/>
+                    </w:rPr>
+                    <w:t>]</w:t>
+                  </w:r>
                 </w:p>
               </w:tc>
             </w:tr>
@@ -1785,7 +1649,7 @@
                       <w:szCs w:val="24"/>
                       <w:lang w:val="en-US"/>
                     </w:rPr>
-                    <w:t>Click “Next” button.</w:t>
+                    <w:t>Actor inputs “Desired price” textbox and click “OK” button.</w:t>
                   </w:r>
                 </w:p>
               </w:tc>
@@ -1810,25 +1674,34 @@
                       <w:szCs w:val="24"/>
                       <w:lang w:val="en-US"/>
                     </w:rPr>
-                    <w:t xml:space="preserve">System check product’s info, then show a pop-up with suggested price and ask </w:t>
-                  </w:r>
-                  <w:r>
-                    <w:rPr>
-                      <w:rFonts w:ascii="Cambria" w:hAnsi="Cambria"/>
-                      <w:sz w:val="24"/>
-                      <w:szCs w:val="24"/>
-                      <w:lang w:val="en-US"/>
-                    </w:rPr>
-                    <w:t>actor to input their desired price.</w:t>
-                  </w:r>
-                  <w:r>
-                    <w:rPr>
-                      <w:rFonts w:ascii="Cambria" w:hAnsi="Cambria"/>
-                      <w:sz w:val="24"/>
-                      <w:szCs w:val="24"/>
-                      <w:lang w:val="en-US"/>
-                    </w:rPr>
-                    <w:t xml:space="preserve"> [Exception 1,2,3,4]</w:t>
+                    <w:t xml:space="preserve">System navigates to “Step 2: Choose store” tab with a </w:t>
+                  </w:r>
+                  <w:r>
+                    <w:rPr>
+                      <w:rFonts w:ascii="Cambria" w:hAnsi="Cambria"/>
+                      <w:sz w:val="24"/>
+                      <w:szCs w:val="24"/>
+                      <w:lang w:val="en-US"/>
+                    </w:rPr>
+                    <w:t>list</w:t>
+                  </w:r>
+                  <w:r>
+                    <w:rPr>
+                      <w:rFonts w:ascii="Cambria" w:hAnsi="Cambria"/>
+                      <w:sz w:val="24"/>
+                      <w:szCs w:val="24"/>
+                      <w:lang w:val="en-US"/>
+                    </w:rPr>
+                    <w:t xml:space="preserve"> of store</w:t>
+                  </w:r>
+                  <w:r>
+                    <w:rPr>
+                      <w:rFonts w:ascii="Cambria" w:hAnsi="Cambria"/>
+                      <w:sz w:val="24"/>
+                      <w:szCs w:val="24"/>
+                      <w:lang w:val="en-US"/>
+                    </w:rPr>
+                    <w:t xml:space="preserve"> with some basic information.</w:t>
                   </w:r>
                 </w:p>
               </w:tc>
@@ -1884,7 +1757,34 @@
                       <w:szCs w:val="24"/>
                       <w:lang w:val="en-US"/>
                     </w:rPr>
-                    <w:t>Actor inputs “Desired price” textbox and click “OK” button.</w:t>
+                    <w:t>C</w:t>
+                  </w:r>
+                  <w:r>
+                    <w:rPr>
+                      <w:rFonts w:ascii="Cambria" w:hAnsi="Cambria"/>
+                      <w:sz w:val="24"/>
+                      <w:szCs w:val="24"/>
+                      <w:lang w:val="en-US"/>
+                    </w:rPr>
+                    <w:t>hoo</w:t>
+                  </w:r>
+                  <w:r>
+                    <w:rPr>
+                      <w:rFonts w:ascii="Cambria" w:hAnsi="Cambria"/>
+                      <w:sz w:val="24"/>
+                      <w:szCs w:val="24"/>
+                      <w:lang w:val="en-US"/>
+                    </w:rPr>
+                    <w:t>se</w:t>
+                  </w:r>
+                  <w:r>
+                    <w:rPr>
+                      <w:rFonts w:ascii="Cambria" w:hAnsi="Cambria"/>
+                      <w:sz w:val="24"/>
+                      <w:szCs w:val="24"/>
+                      <w:lang w:val="en-US"/>
+                    </w:rPr>
+                    <w:t xml:space="preserve"> store(s) to consign product.</w:t>
                   </w:r>
                 </w:p>
               </w:tc>
@@ -1902,35 +1802,6 @@
                       <w:lang w:val="en-US"/>
                     </w:rPr>
                   </w:pPr>
-                  <w:r>
-                    <w:rPr>
-                      <w:rFonts w:ascii="Cambria" w:hAnsi="Cambria"/>
-                      <w:sz w:val="24"/>
-                      <w:szCs w:val="24"/>
-                      <w:lang w:val="en-US"/>
-                    </w:rPr>
-                    <w:t>System navigates to “Step 2: Choose store” tab with a list of store.</w:t>
-                  </w:r>
-                </w:p>
-                <w:p>
-                  <w:pPr>
-                    <w:widowControl w:val="0"/>
-                    <w:rPr>
-                      <w:rFonts w:ascii="Cambria" w:hAnsi="Cambria"/>
-                      <w:sz w:val="24"/>
-                      <w:szCs w:val="24"/>
-                      <w:lang w:val="en-US"/>
-                    </w:rPr>
-                  </w:pPr>
-                  <w:r>
-                    <w:rPr>
-                      <w:rFonts w:ascii="Cambria" w:hAnsi="Cambria"/>
-                      <w:sz w:val="24"/>
-                      <w:szCs w:val="24"/>
-                      <w:lang w:val="en-US"/>
-                    </w:rPr>
-                    <w:t>[Exception 5]</w:t>
-                  </w:r>
                 </w:p>
               </w:tc>
             </w:tr>
@@ -1960,7 +1831,6 @@
                       <w:szCs w:val="24"/>
                       <w:lang w:val="en-US"/>
                     </w:rPr>
-                    <w:lastRenderedPageBreak/>
                     <w:t>6</w:t>
                   </w:r>
                 </w:p>
@@ -1986,34 +1856,7 @@
                       <w:szCs w:val="24"/>
                       <w:lang w:val="en-US"/>
                     </w:rPr>
-                    <w:t>C</w:t>
-                  </w:r>
-                  <w:r>
-                    <w:rPr>
-                      <w:rFonts w:ascii="Cambria" w:hAnsi="Cambria"/>
-                      <w:sz w:val="24"/>
-                      <w:szCs w:val="24"/>
-                      <w:lang w:val="en-US"/>
-                    </w:rPr>
-                    <w:t>hoo</w:t>
-                  </w:r>
-                  <w:r>
-                    <w:rPr>
-                      <w:rFonts w:ascii="Cambria" w:hAnsi="Cambria"/>
-                      <w:sz w:val="24"/>
-                      <w:szCs w:val="24"/>
-                      <w:lang w:val="en-US"/>
-                    </w:rPr>
-                    <w:t>se</w:t>
-                  </w:r>
-                  <w:r>
-                    <w:rPr>
-                      <w:rFonts w:ascii="Cambria" w:hAnsi="Cambria"/>
-                      <w:sz w:val="24"/>
-                      <w:szCs w:val="24"/>
-                      <w:lang w:val="en-US"/>
-                    </w:rPr>
-                    <w:t xml:space="preserve"> store(s) to consign product.</w:t>
+                    <w:t>Click “Next” button.</w:t>
                   </w:r>
                 </w:p>
               </w:tc>
@@ -2031,6 +1874,264 @@
                       <w:lang w:val="en-US"/>
                     </w:rPr>
                   </w:pPr>
+                  <w:r>
+                    <w:rPr>
+                      <w:rFonts w:ascii="Cambria" w:hAnsi="Cambria"/>
+                      <w:sz w:val="24"/>
+                      <w:szCs w:val="24"/>
+                      <w:lang w:val="en-US"/>
+                    </w:rPr>
+                    <w:t>System navigates to “Step 3: Personal info” tab.</w:t>
+                  </w:r>
+                </w:p>
+                <w:p>
+                  <w:pPr>
+                    <w:pStyle w:val="ListParagraph"/>
+                    <w:widowControl w:val="0"/>
+                    <w:numPr>
+                      <w:ilvl w:val="0"/>
+                      <w:numId w:val="5"/>
+                    </w:numPr>
+                    <w:rPr>
+                      <w:rFonts w:ascii="Cambria" w:hAnsi="Cambria"/>
+                      <w:sz w:val="24"/>
+                      <w:szCs w:val="24"/>
+                      <w:lang w:val="en-US"/>
+                    </w:rPr>
+                  </w:pPr>
+                  <w:r>
+                    <w:rPr>
+                      <w:rFonts w:ascii="Cambria" w:hAnsi="Cambria"/>
+                      <w:sz w:val="24"/>
+                      <w:szCs w:val="24"/>
+                      <w:lang w:val="en-US"/>
+                    </w:rPr>
+                    <w:t>Full name: textbox, 1-50 characters, required.</w:t>
+                  </w:r>
+                </w:p>
+                <w:p>
+                  <w:pPr>
+                    <w:pStyle w:val="ListParagraph"/>
+                    <w:widowControl w:val="0"/>
+                    <w:numPr>
+                      <w:ilvl w:val="0"/>
+                      <w:numId w:val="5"/>
+                    </w:numPr>
+                    <w:rPr>
+                      <w:rFonts w:ascii="Cambria" w:hAnsi="Cambria"/>
+                      <w:sz w:val="24"/>
+                      <w:szCs w:val="24"/>
+                      <w:lang w:val="en-US"/>
+                    </w:rPr>
+                  </w:pPr>
+                  <w:r>
+                    <w:rPr>
+                      <w:rFonts w:ascii="Cambria" w:hAnsi="Cambria"/>
+                      <w:sz w:val="24"/>
+                      <w:szCs w:val="24"/>
+                      <w:lang w:val="en-US"/>
+                    </w:rPr>
+                    <w:t>Address: textbox, 1-255 characters.</w:t>
+                  </w:r>
+                </w:p>
+                <w:p>
+                  <w:pPr>
+                    <w:pStyle w:val="ListParagraph"/>
+                    <w:widowControl w:val="0"/>
+                    <w:numPr>
+                      <w:ilvl w:val="0"/>
+                      <w:numId w:val="5"/>
+                    </w:numPr>
+                    <w:rPr>
+                      <w:rFonts w:ascii="Cambria" w:hAnsi="Cambria"/>
+                      <w:sz w:val="24"/>
+                      <w:szCs w:val="24"/>
+                      <w:lang w:val="en-US"/>
+                    </w:rPr>
+                  </w:pPr>
+                  <w:r>
+                    <w:rPr>
+                      <w:rFonts w:ascii="Cambria" w:hAnsi="Cambria"/>
+                      <w:sz w:val="24"/>
+                      <w:szCs w:val="24"/>
+                      <w:lang w:val="en-US"/>
+                    </w:rPr>
+                    <w:t>Contact by: 2 checkbox.</w:t>
+                  </w:r>
+                </w:p>
+                <w:p>
+                  <w:pPr>
+                    <w:pStyle w:val="ListParagraph"/>
+                    <w:widowControl w:val="0"/>
+                    <w:numPr>
+                      <w:ilvl w:val="0"/>
+                      <w:numId w:val="5"/>
+                    </w:numPr>
+                    <w:rPr>
+                      <w:rFonts w:ascii="Cambria" w:hAnsi="Cambria"/>
+                      <w:sz w:val="24"/>
+                      <w:szCs w:val="24"/>
+                      <w:lang w:val="en-US"/>
+                    </w:rPr>
+                  </w:pPr>
+                  <w:r>
+                    <w:rPr>
+                      <w:rFonts w:ascii="Cambria" w:hAnsi="Cambria"/>
+                      <w:sz w:val="24"/>
+                      <w:szCs w:val="24"/>
+                      <w:lang w:val="en-US"/>
+                    </w:rPr>
+                    <w:t>Phone: number textbox.</w:t>
+                  </w:r>
+                </w:p>
+                <w:p>
+                  <w:pPr>
+                    <w:pStyle w:val="ListParagraph"/>
+                    <w:widowControl w:val="0"/>
+                    <w:numPr>
+                      <w:ilvl w:val="0"/>
+                      <w:numId w:val="5"/>
+                    </w:numPr>
+                    <w:rPr>
+                      <w:rFonts w:ascii="Cambria" w:hAnsi="Cambria"/>
+                      <w:sz w:val="24"/>
+                      <w:szCs w:val="24"/>
+                      <w:lang w:val="en-US"/>
+                    </w:rPr>
+                  </w:pPr>
+                  <w:r>
+                    <w:rPr>
+                      <w:rFonts w:ascii="Cambria" w:hAnsi="Cambria"/>
+                      <w:sz w:val="24"/>
+                      <w:szCs w:val="24"/>
+                      <w:lang w:val="en-US"/>
+                    </w:rPr>
+                    <w:t>Email: textbox.</w:t>
+                  </w:r>
+                </w:p>
+                <w:p>
+                  <w:pPr>
+                    <w:pStyle w:val="ListParagraph"/>
+                    <w:widowControl w:val="0"/>
+                    <w:numPr>
+                      <w:ilvl w:val="0"/>
+                      <w:numId w:val="5"/>
+                    </w:numPr>
+                    <w:rPr>
+                      <w:rFonts w:ascii="Cambria" w:hAnsi="Cambria"/>
+                      <w:sz w:val="24"/>
+                      <w:szCs w:val="24"/>
+                      <w:lang w:val="en-US"/>
+                    </w:rPr>
+                  </w:pPr>
+                  <w:r>
+                    <w:rPr>
+                      <w:rFonts w:ascii="Cambria" w:hAnsi="Cambria"/>
+                      <w:sz w:val="24"/>
+                      <w:szCs w:val="24"/>
+                      <w:lang w:val="en-US"/>
+                    </w:rPr>
+                    <w:t>Use credit card: checkbox.</w:t>
+                  </w:r>
+                </w:p>
+                <w:p>
+                  <w:pPr>
+                    <w:pStyle w:val="ListParagraph"/>
+                    <w:widowControl w:val="0"/>
+                    <w:numPr>
+                      <w:ilvl w:val="0"/>
+                      <w:numId w:val="5"/>
+                    </w:numPr>
+                    <w:rPr>
+                      <w:rFonts w:ascii="Cambria" w:hAnsi="Cambria"/>
+                      <w:sz w:val="24"/>
+                      <w:szCs w:val="24"/>
+                      <w:lang w:val="en-US"/>
+                    </w:rPr>
+                  </w:pPr>
+                  <w:r>
+                    <w:rPr>
+                      <w:rFonts w:ascii="Cambria" w:hAnsi="Cambria"/>
+                      <w:sz w:val="24"/>
+                      <w:szCs w:val="24"/>
+                      <w:lang w:val="en-US"/>
+                    </w:rPr>
+                    <w:t xml:space="preserve">Credit </w:t>
+                  </w:r>
+                  <w:r>
+                    <w:rPr>
+                      <w:rFonts w:ascii="Cambria" w:hAnsi="Cambria"/>
+                      <w:sz w:val="24"/>
+                      <w:szCs w:val="24"/>
+                      <w:lang w:val="en-US"/>
+                    </w:rPr>
+                    <w:t>number: number textbox</w:t>
+                  </w:r>
+                  <w:r>
+                    <w:rPr>
+                      <w:rFonts w:ascii="Cambria" w:hAnsi="Cambria"/>
+                      <w:sz w:val="24"/>
+                      <w:szCs w:val="24"/>
+                      <w:lang w:val="en-US"/>
+                    </w:rPr>
+                    <w:t>.</w:t>
+                  </w:r>
+                </w:p>
+                <w:p>
+                  <w:pPr>
+                    <w:pStyle w:val="ListParagraph"/>
+                    <w:widowControl w:val="0"/>
+                    <w:numPr>
+                      <w:ilvl w:val="0"/>
+                      <w:numId w:val="5"/>
+                    </w:numPr>
+                    <w:rPr>
+                      <w:rFonts w:ascii="Cambria" w:hAnsi="Cambria"/>
+                      <w:sz w:val="24"/>
+                      <w:szCs w:val="24"/>
+                      <w:lang w:val="en-US"/>
+                    </w:rPr>
+                  </w:pPr>
+                  <w:r>
+                    <w:rPr>
+                      <w:rFonts w:ascii="Cambria" w:hAnsi="Cambria"/>
+                      <w:sz w:val="24"/>
+                      <w:szCs w:val="24"/>
+                      <w:lang w:val="en-US"/>
+                    </w:rPr>
+                    <w:t>Credit owner: textbox, 1-50 characters.</w:t>
+                  </w:r>
+                  <w:bookmarkStart w:id="0" w:name="_GoBack"/>
+                  <w:bookmarkEnd w:id="0"/>
+                </w:p>
+                <w:p>
+                  <w:pPr>
+                    <w:widowControl w:val="0"/>
+                    <w:rPr>
+                      <w:rFonts w:ascii="Cambria" w:hAnsi="Cambria"/>
+                      <w:sz w:val="24"/>
+                      <w:szCs w:val="24"/>
+                      <w:lang w:val="en-US"/>
+                    </w:rPr>
+                  </w:pPr>
+                  <w:r>
+                    <w:rPr>
+                      <w:rFonts w:ascii="Cambria" w:hAnsi="Cambria"/>
+                      <w:sz w:val="24"/>
+                      <w:szCs w:val="24"/>
+                      <w:lang w:val="en-US"/>
+                    </w:rPr>
+                    <w:t xml:space="preserve">[Exception </w:t>
+                  </w:r>
+                  <w:r>
+                    <w:rPr>
+                      <w:rFonts w:ascii="Cambria" w:hAnsi="Cambria"/>
+                      <w:sz w:val="24"/>
+                      <w:szCs w:val="24"/>
+                      <w:lang w:val="en-US"/>
+                    </w:rPr>
+                    <w:t>6]</w:t>
+                  </w:r>
                 </w:p>
               </w:tc>
             </w:tr>
@@ -2085,7 +2186,7 @@
                       <w:szCs w:val="24"/>
                       <w:lang w:val="en-US"/>
                     </w:rPr>
-                    <w:t>Click “Next” button.</w:t>
+                    <w:t>Input field.</w:t>
                   </w:r>
                 </w:p>
               </w:tc>
@@ -2103,262 +2204,6 @@
                       <w:lang w:val="en-US"/>
                     </w:rPr>
                   </w:pPr>
-                  <w:r>
-                    <w:rPr>
-                      <w:rFonts w:ascii="Cambria" w:hAnsi="Cambria"/>
-                      <w:sz w:val="24"/>
-                      <w:szCs w:val="24"/>
-                      <w:lang w:val="en-US"/>
-                    </w:rPr>
-                    <w:t>System navigates to “Step 3: Personal info” tab.</w:t>
-                  </w:r>
-                </w:p>
-                <w:p>
-                  <w:pPr>
-                    <w:pStyle w:val="ListParagraph"/>
-                    <w:widowControl w:val="0"/>
-                    <w:numPr>
-                      <w:ilvl w:val="0"/>
-                      <w:numId w:val="5"/>
-                    </w:numPr>
-                    <w:rPr>
-                      <w:rFonts w:ascii="Cambria" w:hAnsi="Cambria"/>
-                      <w:sz w:val="24"/>
-                      <w:szCs w:val="24"/>
-                      <w:lang w:val="en-US"/>
-                    </w:rPr>
-                  </w:pPr>
-                  <w:r>
-                    <w:rPr>
-                      <w:rFonts w:ascii="Cambria" w:hAnsi="Cambria"/>
-                      <w:sz w:val="24"/>
-                      <w:szCs w:val="24"/>
-                      <w:lang w:val="en-US"/>
-                    </w:rPr>
-                    <w:t>Full name: textbox, 1-50 characters, required.</w:t>
-                  </w:r>
-                </w:p>
-                <w:p>
-                  <w:pPr>
-                    <w:pStyle w:val="ListParagraph"/>
-                    <w:widowControl w:val="0"/>
-                    <w:numPr>
-                      <w:ilvl w:val="0"/>
-                      <w:numId w:val="5"/>
-                    </w:numPr>
-                    <w:rPr>
-                      <w:rFonts w:ascii="Cambria" w:hAnsi="Cambria"/>
-                      <w:sz w:val="24"/>
-                      <w:szCs w:val="24"/>
-                      <w:lang w:val="en-US"/>
-                    </w:rPr>
-                  </w:pPr>
-                  <w:r>
-                    <w:rPr>
-                      <w:rFonts w:ascii="Cambria" w:hAnsi="Cambria"/>
-                      <w:sz w:val="24"/>
-                      <w:szCs w:val="24"/>
-                      <w:lang w:val="en-US"/>
-                    </w:rPr>
-                    <w:t>Birthday: Date-time textbox.</w:t>
-                  </w:r>
-                </w:p>
-                <w:p>
-                  <w:pPr>
-                    <w:pStyle w:val="ListParagraph"/>
-                    <w:widowControl w:val="0"/>
-                    <w:numPr>
-                      <w:ilvl w:val="0"/>
-                      <w:numId w:val="5"/>
-                    </w:numPr>
-                    <w:rPr>
-                      <w:rFonts w:ascii="Cambria" w:hAnsi="Cambria"/>
-                      <w:sz w:val="24"/>
-                      <w:szCs w:val="24"/>
-                      <w:lang w:val="en-US"/>
-                    </w:rPr>
-                  </w:pPr>
-                  <w:r>
-                    <w:rPr>
-                      <w:rFonts w:ascii="Cambria" w:hAnsi="Cambria"/>
-                      <w:sz w:val="24"/>
-                      <w:szCs w:val="24"/>
-                      <w:lang w:val="en-US"/>
-                    </w:rPr>
-                    <w:t>Gender: Checkbox.</w:t>
-                  </w:r>
-                </w:p>
-                <w:p>
-                  <w:pPr>
-                    <w:pStyle w:val="ListParagraph"/>
-                    <w:widowControl w:val="0"/>
-                    <w:numPr>
-                      <w:ilvl w:val="0"/>
-                      <w:numId w:val="5"/>
-                    </w:numPr>
-                    <w:rPr>
-                      <w:rFonts w:ascii="Cambria" w:hAnsi="Cambria"/>
-                      <w:sz w:val="24"/>
-                      <w:szCs w:val="24"/>
-                      <w:lang w:val="en-US"/>
-                    </w:rPr>
-                  </w:pPr>
-                  <w:r>
-                    <w:rPr>
-                      <w:rFonts w:ascii="Cambria" w:hAnsi="Cambria"/>
-                      <w:sz w:val="24"/>
-                      <w:szCs w:val="24"/>
-                      <w:lang w:val="en-US"/>
-                    </w:rPr>
-                    <w:t>ID number: number textbox, required.</w:t>
-                  </w:r>
-                </w:p>
-                <w:p>
-                  <w:pPr>
-                    <w:pStyle w:val="ListParagraph"/>
-                    <w:widowControl w:val="0"/>
-                    <w:numPr>
-                      <w:ilvl w:val="0"/>
-                      <w:numId w:val="5"/>
-                    </w:numPr>
-                    <w:rPr>
-                      <w:rFonts w:ascii="Cambria" w:hAnsi="Cambria"/>
-                      <w:sz w:val="24"/>
-                      <w:szCs w:val="24"/>
-                      <w:lang w:val="en-US"/>
-                    </w:rPr>
-                  </w:pPr>
-                  <w:r>
-                    <w:rPr>
-                      <w:rFonts w:ascii="Cambria" w:hAnsi="Cambria"/>
-                      <w:sz w:val="24"/>
-                      <w:szCs w:val="24"/>
-                      <w:lang w:val="en-US"/>
-                    </w:rPr>
-                    <w:t>Address: textbox, 1-255 characters</w:t>
-                  </w:r>
-                  <w:r>
-                    <w:rPr>
-                      <w:rFonts w:ascii="Cambria" w:hAnsi="Cambria"/>
-                      <w:sz w:val="24"/>
-                      <w:szCs w:val="24"/>
-                      <w:lang w:val="en-US"/>
-                    </w:rPr>
-                    <w:t>, required</w:t>
-                  </w:r>
-                  <w:r>
-                    <w:rPr>
-                      <w:rFonts w:ascii="Cambria" w:hAnsi="Cambria"/>
-                      <w:sz w:val="24"/>
-                      <w:szCs w:val="24"/>
-                      <w:lang w:val="en-US"/>
-                    </w:rPr>
-                    <w:t>.</w:t>
-                  </w:r>
-                </w:p>
-                <w:p>
-                  <w:pPr>
-                    <w:pStyle w:val="ListParagraph"/>
-                    <w:widowControl w:val="0"/>
-                    <w:numPr>
-                      <w:ilvl w:val="0"/>
-                      <w:numId w:val="5"/>
-                    </w:numPr>
-                    <w:rPr>
-                      <w:rFonts w:ascii="Cambria" w:hAnsi="Cambria"/>
-                      <w:sz w:val="24"/>
-                      <w:szCs w:val="24"/>
-                      <w:lang w:val="en-US"/>
-                    </w:rPr>
-                  </w:pPr>
-                  <w:r>
-                    <w:rPr>
-                      <w:rFonts w:ascii="Cambria" w:hAnsi="Cambria"/>
-                      <w:sz w:val="24"/>
-                      <w:szCs w:val="24"/>
-                      <w:lang w:val="en-US"/>
-                    </w:rPr>
-                    <w:t>Phone: number textbox, required.</w:t>
-                  </w:r>
-                </w:p>
-                <w:p>
-                  <w:pPr>
-                    <w:pStyle w:val="ListParagraph"/>
-                    <w:widowControl w:val="0"/>
-                    <w:numPr>
-                      <w:ilvl w:val="0"/>
-                      <w:numId w:val="5"/>
-                    </w:numPr>
-                    <w:rPr>
-                      <w:rFonts w:ascii="Cambria" w:hAnsi="Cambria"/>
-                      <w:sz w:val="24"/>
-                      <w:szCs w:val="24"/>
-                      <w:lang w:val="en-US"/>
-                    </w:rPr>
-                  </w:pPr>
-                  <w:r>
-                    <w:rPr>
-                      <w:rFonts w:ascii="Cambria" w:hAnsi="Cambria"/>
-                      <w:sz w:val="24"/>
-                      <w:szCs w:val="24"/>
-                      <w:lang w:val="en-US"/>
-                    </w:rPr>
-                    <w:t>Email: textbox, required.</w:t>
-                  </w:r>
-                </w:p>
-                <w:p>
-                  <w:pPr>
-                    <w:pStyle w:val="ListParagraph"/>
-                    <w:widowControl w:val="0"/>
-                    <w:numPr>
-                      <w:ilvl w:val="0"/>
-                      <w:numId w:val="5"/>
-                    </w:numPr>
-                    <w:rPr>
-                      <w:rFonts w:ascii="Cambria" w:hAnsi="Cambria"/>
-                      <w:sz w:val="24"/>
-                      <w:szCs w:val="24"/>
-                      <w:lang w:val="en-US"/>
-                    </w:rPr>
-                  </w:pPr>
-                  <w:r>
-                    <w:rPr>
-                      <w:rFonts w:ascii="Cambria" w:hAnsi="Cambria"/>
-                      <w:sz w:val="24"/>
-                      <w:szCs w:val="24"/>
-                      <w:lang w:val="en-US"/>
-                    </w:rPr>
-                    <w:t>Credit card: number textbox, required.</w:t>
-                  </w:r>
-                </w:p>
-                <w:p>
-                  <w:pPr>
-                    <w:widowControl w:val="0"/>
-                    <w:rPr>
-                      <w:rFonts w:ascii="Cambria" w:hAnsi="Cambria"/>
-                      <w:sz w:val="24"/>
-                      <w:szCs w:val="24"/>
-                      <w:lang w:val="en-US"/>
-                    </w:rPr>
-                  </w:pPr>
-                  <w:r>
-                    <w:rPr>
-                      <w:rFonts w:ascii="Cambria" w:hAnsi="Cambria"/>
-                      <w:sz w:val="24"/>
-                      <w:szCs w:val="24"/>
-                      <w:lang w:val="en-US"/>
-                    </w:rPr>
-                    <w:t xml:space="preserve">[Exception </w:t>
-                  </w:r>
-                  <w:r>
-                    <w:rPr>
-                      <w:rFonts w:ascii="Cambria" w:hAnsi="Cambria"/>
-                      <w:sz w:val="24"/>
-                      <w:szCs w:val="24"/>
-                      <w:lang w:val="en-US"/>
-                    </w:rPr>
-                    <w:t>6]</w:t>
-                  </w:r>
                 </w:p>
               </w:tc>
             </w:tr>
@@ -2389,78 +2234,6 @@
                       <w:lang w:val="en-US"/>
                     </w:rPr>
                     <w:t>8</w:t>
-                  </w:r>
-                </w:p>
-              </w:tc>
-              <w:tc>
-                <w:tcPr>
-                  <w:tcW w:w="3240" w:type="dxa"/>
-                </w:tcPr>
-                <w:p>
-                  <w:pPr>
-                    <w:widowControl w:val="0"/>
-                    <w:rPr>
-                      <w:rFonts w:ascii="Cambria" w:hAnsi="Cambria"/>
-                      <w:sz w:val="24"/>
-                      <w:szCs w:val="24"/>
-                      <w:lang w:val="en-US"/>
-                    </w:rPr>
-                  </w:pPr>
-                  <w:r>
-                    <w:rPr>
-                      <w:rFonts w:ascii="Cambria" w:hAnsi="Cambria"/>
-                      <w:sz w:val="24"/>
-                      <w:szCs w:val="24"/>
-                      <w:lang w:val="en-US"/>
-                    </w:rPr>
-                    <w:t>Input field.</w:t>
-                  </w:r>
-                </w:p>
-              </w:tc>
-              <w:tc>
-                <w:tcPr>
-                  <w:tcW w:w="4548" w:type="dxa"/>
-                </w:tcPr>
-                <w:p>
-                  <w:pPr>
-                    <w:widowControl w:val="0"/>
-                    <w:rPr>
-                      <w:rFonts w:ascii="Cambria" w:hAnsi="Cambria"/>
-                      <w:sz w:val="24"/>
-                      <w:szCs w:val="24"/>
-                      <w:lang w:val="en-US"/>
-                    </w:rPr>
-                  </w:pPr>
-                </w:p>
-              </w:tc>
-            </w:tr>
-            <w:tr>
-              <w:trPr>
-                <w:cantSplit/>
-              </w:trPr>
-              <w:tc>
-                <w:tcPr>
-                  <w:tcW w:w="985" w:type="dxa"/>
-                </w:tcPr>
-                <w:p>
-                  <w:pPr>
-                    <w:widowControl w:val="0"/>
-                    <w:jc w:val="right"/>
-                    <w:rPr>
-                      <w:rFonts w:ascii="Cambria" w:hAnsi="Cambria"/>
-                      <w:sz w:val="24"/>
-                      <w:szCs w:val="24"/>
-                      <w:lang w:val="en-US"/>
-                    </w:rPr>
-                  </w:pPr>
-                  <w:r>
-                    <w:rPr>
-                      <w:rFonts w:ascii="Cambria" w:hAnsi="Cambria"/>
-                      <w:sz w:val="24"/>
-                      <w:szCs w:val="24"/>
-                      <w:lang w:val="en-US"/>
-                    </w:rPr>
-                    <w:t>9</w:t>
                   </w:r>
                 </w:p>
               </w:tc>
@@ -2779,6 +2552,7 @@
                       <w:sz w:val="24"/>
                       <w:szCs w:val="24"/>
                     </w:rPr>
+                    <w:lastRenderedPageBreak/>
                     <w:t>1</w:t>
                   </w:r>
                 </w:p>
@@ -3427,7 +3201,6 @@
                       <w:szCs w:val="24"/>
                       <w:lang w:val="en-US"/>
                     </w:rPr>
-                    <w:lastRenderedPageBreak/>
                     <w:t>7</w:t>
                   </w:r>
                 </w:p>
@@ -4126,12 +3899,11 @@
                 <w:szCs w:val="24"/>
                 <w:lang w:val="en-US"/>
               </w:rPr>
+              <w:lastRenderedPageBreak/>
               <w:t>User should provide serial number for us to verify your product. The more accurate your information is, the more relief you can get from store owner.</w:t>
             </w:r>
           </w:p>
         </w:tc>
-        <w:bookmarkStart w:id="0" w:name="_GoBack"/>
-        <w:bookmarkEnd w:id="0"/>
       </w:tr>
       <w:tr>
         <w:tc>
@@ -4278,7 +4050,6 @@
           <w:szCs w:val="24"/>
           <w:lang w:val="en-US"/>
         </w:rPr>
-        <w:lastRenderedPageBreak/>
         <w:t>Use Case Diagram</w:t>
       </w:r>
     </w:p>
@@ -4317,7 +4088,7 @@
                     </pic:cNvPicPr>
                   </pic:nvPicPr>
                   <pic:blipFill>
-                    <a:blip r:embed="rId7">
+                    <a:blip r:embed="rId6">
                       <a:extLst>
                         <a:ext uri="{28A0092B-C50C-407E-A947-70E740481C1C}">
                           <a14:useLocalDpi xmlns:a14="http://schemas.microsoft.com/office/drawing/2010/main" val="0"/>
@@ -4934,6 +4705,7 @@
                 <w:sz w:val="24"/>
                 <w:szCs w:val="24"/>
               </w:rPr>
+              <w:lastRenderedPageBreak/>
               <w:t>Summary</w:t>
             </w:r>
             <w:r>
@@ -5392,7 +5164,6 @@
                       <w:szCs w:val="24"/>
                       <w:lang w:val="en-US"/>
                     </w:rPr>
-                    <w:lastRenderedPageBreak/>
                     <w:t>1</w:t>
                   </w:r>
                 </w:p>
@@ -6179,7 +5950,17 @@
                       <w:szCs w:val="24"/>
                       <w:lang w:val="en-US"/>
                     </w:rPr>
-                    <w:t>number: number textbox, disabled</w:t>
+                    <w:t xml:space="preserve">number: number textbox, </w:t>
+                  </w:r>
+                  <w:r>
+                    <w:rPr>
+                      <w:rFonts w:ascii="Cambria" w:hAnsi="Cambria"/>
+                      <w:sz w:val="24"/>
+                      <w:szCs w:val="24"/>
+                      <w:lang w:val="en-US"/>
+                    </w:rPr>
+                    <w:lastRenderedPageBreak/>
+                    <w:t>disabled</w:t>
                   </w:r>
                   <w:r>
                     <w:rPr>
@@ -6393,6 +6174,7 @@
                       <w:szCs w:val="24"/>
                       <w:lang w:val="en-US"/>
                     </w:rPr>
+                    <w:lastRenderedPageBreak/>
                     <w:t>7</w:t>
                   </w:r>
                 </w:p>
@@ -6587,7 +6369,6 @@
                 <w:sz w:val="24"/>
                 <w:szCs w:val="24"/>
               </w:rPr>
-              <w:lastRenderedPageBreak/>
               <w:t>Alternative Scenario</w:t>
             </w:r>
             <w:r>
@@ -7378,6 +7159,7 @@
                 <w:sz w:val="24"/>
                 <w:szCs w:val="24"/>
               </w:rPr>
+              <w:lastRenderedPageBreak/>
               <w:t>Business Rules</w:t>
             </w:r>
             <w:r>

</xml_diff>

<commit_message>
DucHC: update DucHC - Usecase Specification.docx, Consign_v2_step1.html
</commit_message>
<xml_diff>
--- a/Source/Document/Use-case/DucHC - Usecase Specification.docx
+++ b/Source/Document/Use-case/DucHC - Usecase Specification.docx
@@ -108,9 +108,9 @@
         </w:rPr>
         <w:drawing>
           <wp:inline distT="0" distB="0" distL="0" distR="0">
-            <wp:extent cx="4533900" cy="2324100"/>
-            <wp:effectExtent l="0" t="0" r="0" b="0"/>
-            <wp:docPr id="6" name="Picture 6"/>
+            <wp:extent cx="4800600" cy="1876425"/>
+            <wp:effectExtent l="0" t="0" r="0" b="9525"/>
+            <wp:docPr id="1" name="Picture 1" descr="D:\CP SUMMER 2015\trunk\Source\Document\Diagram\Guest_ConsignProduct.png"/>
             <wp:cNvGraphicFramePr>
               <a:graphicFrameLocks xmlns:a="http://schemas.openxmlformats.org/drawingml/2006/main" noChangeAspect="1"/>
             </wp:cNvGraphicFramePr>
@@ -118,7 +118,7 @@
               <a:graphicData uri="http://schemas.openxmlformats.org/drawingml/2006/picture">
                 <pic:pic xmlns:pic="http://schemas.openxmlformats.org/drawingml/2006/picture">
                   <pic:nvPicPr>
-                    <pic:cNvPr id="0" name="Picture 6"/>
+                    <pic:cNvPr id="0" name="Picture 1" descr="D:\CP SUMMER 2015\trunk\Source\Document\Diagram\Guest_ConsignProduct.png"/>
                     <pic:cNvPicPr>
                       <a:picLocks noChangeAspect="1" noChangeArrowheads="1"/>
                     </pic:cNvPicPr>
@@ -139,7 +139,7 @@
                   <pic:spPr bwMode="auto">
                     <a:xfrm>
                       <a:off x="0" y="0"/>
-                      <a:ext cx="4533900" cy="2324100"/>
+                      <a:ext cx="4800600" cy="1876425"/>
                     </a:xfrm>
                     <a:prstGeom prst="rect">
                       <a:avLst/>
@@ -1029,7 +1029,25 @@
                 <w:szCs w:val="24"/>
                 <w:lang w:val="en-US"/>
               </w:rPr>
-              <w:t xml:space="preserve">: Success dialog is shown. </w:t>
+              <w:t xml:space="preserve">: Success </w:t>
+            </w:r>
+            <w:r>
+              <w:rPr>
+                <w:rFonts w:ascii="Cambria" w:hAnsi="Cambria"/>
+                <w:sz w:val="24"/>
+                <w:szCs w:val="24"/>
+                <w:lang w:val="en-US"/>
+              </w:rPr>
+              <w:t>page</w:t>
+            </w:r>
+            <w:r>
+              <w:rPr>
+                <w:rFonts w:ascii="Cambria" w:hAnsi="Cambria"/>
+                <w:sz w:val="24"/>
+                <w:szCs w:val="24"/>
+                <w:lang w:val="en-US"/>
+              </w:rPr>
+              <w:t xml:space="preserve"> is shown. </w:t>
             </w:r>
             <w:r>
               <w:rPr>
@@ -1072,7 +1090,6 @@
                 <w:szCs w:val="24"/>
                 <w:lang w:val="en-US"/>
               </w:rPr>
-              <w:lastRenderedPageBreak/>
               <w:t>Fail: Show error message.</w:t>
             </w:r>
           </w:p>
@@ -1092,6 +1109,7 @@
                 <w:sz w:val="24"/>
                 <w:szCs w:val="24"/>
               </w:rPr>
+              <w:lastRenderedPageBreak/>
               <w:t>Main Success Scenario</w:t>
             </w:r>
             <w:r>
@@ -1263,23 +1281,36 @@
                       <w:lang w:val="en-US"/>
                     </w:rPr>
                   </w:pPr>
-                  <w:r>
-                    <w:rPr>
-                      <w:rFonts w:ascii="Cambria" w:hAnsi="Cambria"/>
-                      <w:sz w:val="24"/>
-                      <w:szCs w:val="24"/>
-                      <w:lang w:val="en-US"/>
-                    </w:rPr>
-                    <w:t>System navigates to “Consign” page</w:t>
-                  </w:r>
-                  <w:r>
-                    <w:rPr>
-                      <w:rFonts w:ascii="Cambria" w:hAnsi="Cambria"/>
-                      <w:sz w:val="24"/>
-                      <w:szCs w:val="24"/>
-                      <w:lang w:val="en-US"/>
-                    </w:rPr>
-                    <w:t xml:space="preserve"> and </w:t>
+                </w:p>
+                <w:p>
+                  <w:pPr>
+                    <w:widowControl w:val="0"/>
+                    <w:rPr>
+                      <w:rFonts w:ascii="Cambria" w:hAnsi="Cambria"/>
+                      <w:sz w:val="24"/>
+                      <w:szCs w:val="24"/>
+                      <w:lang w:val="en-US"/>
+                    </w:rPr>
+                  </w:pPr>
+                </w:p>
+                <w:p>
+                  <w:pPr>
+                    <w:widowControl w:val="0"/>
+                    <w:rPr>
+                      <w:rFonts w:ascii="Cambria" w:hAnsi="Cambria"/>
+                      <w:sz w:val="24"/>
+                      <w:szCs w:val="24"/>
+                      <w:lang w:val="en-US"/>
+                    </w:rPr>
+                  </w:pPr>
+                  <w:r>
+                    <w:rPr>
+                      <w:rFonts w:ascii="Cambria" w:hAnsi="Cambria"/>
+                      <w:sz w:val="24"/>
+                      <w:szCs w:val="24"/>
+                      <w:lang w:val="en-US"/>
+                    </w:rPr>
+                    <w:t xml:space="preserve">System navigates to “Consign” page and </w:t>
                   </w:r>
                   <w:r>
                     <w:rPr>
@@ -1338,7 +1369,75 @@
                       <w:szCs w:val="24"/>
                       <w:lang w:val="en-US"/>
                     </w:rPr>
-                    <w:t>Serial number: number textbox.</w:t>
+                    <w:t xml:space="preserve">Serial number: </w:t>
+                  </w:r>
+                  <w:r>
+                    <w:rPr>
+                      <w:rFonts w:ascii="Cambria" w:hAnsi="Cambria"/>
+                      <w:sz w:val="24"/>
+                      <w:szCs w:val="24"/>
+                      <w:lang w:val="en-US"/>
+                    </w:rPr>
+                    <w:t>textbox</w:t>
+                  </w:r>
+                  <w:r>
+                    <w:rPr>
+                      <w:rFonts w:ascii="Cambria" w:hAnsi="Cambria"/>
+                      <w:sz w:val="24"/>
+                      <w:szCs w:val="24"/>
+                      <w:lang w:val="en-US"/>
+                    </w:rPr>
+                    <w:t>.</w:t>
+                  </w:r>
+                </w:p>
+                <w:p>
+                  <w:pPr>
+                    <w:pStyle w:val="ListParagraph"/>
+                    <w:widowControl w:val="0"/>
+                    <w:numPr>
+                      <w:ilvl w:val="0"/>
+                      <w:numId w:val="5"/>
+                    </w:numPr>
+                    <w:rPr>
+                      <w:rFonts w:ascii="Cambria" w:hAnsi="Cambria"/>
+                      <w:sz w:val="24"/>
+                      <w:szCs w:val="24"/>
+                      <w:lang w:val="en-US"/>
+                    </w:rPr>
+                  </w:pPr>
+                  <w:r>
+                    <w:rPr>
+                      <w:rFonts w:ascii="Cambria" w:hAnsi="Cambria"/>
+                      <w:sz w:val="24"/>
+                      <w:szCs w:val="24"/>
+                      <w:lang w:val="en-US"/>
+                    </w:rPr>
+                    <w:t>Category: dropdown list, required.</w:t>
+                  </w:r>
+                </w:p>
+                <w:p>
+                  <w:pPr>
+                    <w:pStyle w:val="ListParagraph"/>
+                    <w:widowControl w:val="0"/>
+                    <w:numPr>
+                      <w:ilvl w:val="0"/>
+                      <w:numId w:val="5"/>
+                    </w:numPr>
+                    <w:rPr>
+                      <w:rFonts w:ascii="Cambria" w:hAnsi="Cambria"/>
+                      <w:sz w:val="24"/>
+                      <w:szCs w:val="24"/>
+                      <w:lang w:val="en-US"/>
+                    </w:rPr>
+                  </w:pPr>
+                  <w:r>
+                    <w:rPr>
+                      <w:rFonts w:ascii="Cambria" w:hAnsi="Cambria"/>
+                      <w:sz w:val="24"/>
+                      <w:szCs w:val="24"/>
+                      <w:lang w:val="en-US"/>
+                    </w:rPr>
+                    <w:t>Brand: dropdown list, required.</w:t>
                   </w:r>
                 </w:p>
                 <w:p>
@@ -1517,6 +1616,26 @@
                     <w:t>Click “Next” button.</w:t>
                   </w:r>
                 </w:p>
+                <w:p>
+                  <w:pPr>
+                    <w:widowControl w:val="0"/>
+                    <w:rPr>
+                      <w:rFonts w:ascii="Cambria" w:hAnsi="Cambria"/>
+                      <w:sz w:val="24"/>
+                      <w:szCs w:val="24"/>
+                      <w:lang w:val="en-US"/>
+                    </w:rPr>
+                  </w:pPr>
+                  <w:r>
+                    <w:rPr>
+                      <w:rFonts w:ascii="Cambria" w:hAnsi="Cambria"/>
+                      <w:sz w:val="24"/>
+                      <w:szCs w:val="24"/>
+                      <w:lang w:val="en-US"/>
+                    </w:rPr>
+                    <w:t>[Alternative 1]</w:t>
+                  </w:r>
+                </w:p>
               </w:tc>
               <w:tc>
                 <w:tcPr>
@@ -1532,68 +1651,108 @@
                       <w:lang w:val="en-US"/>
                     </w:rPr>
                   </w:pPr>
-                  <w:r>
-                    <w:rPr>
-                      <w:rFonts w:ascii="Cambria" w:hAnsi="Cambria"/>
-                      <w:sz w:val="24"/>
-                      <w:szCs w:val="24"/>
-                      <w:lang w:val="en-US"/>
-                    </w:rPr>
-                    <w:t xml:space="preserve">System check product’s info, then show a pop-up with suggested price and ask </w:t>
-                  </w:r>
-                  <w:r>
-                    <w:rPr>
-                      <w:rFonts w:ascii="Cambria" w:hAnsi="Cambria"/>
-                      <w:sz w:val="24"/>
-                      <w:szCs w:val="24"/>
-                      <w:lang w:val="en-US"/>
-                    </w:rPr>
-                    <w:t>guest</w:t>
-                  </w:r>
-                  <w:r>
-                    <w:rPr>
-                      <w:rFonts w:ascii="Cambria" w:hAnsi="Cambria"/>
-                      <w:sz w:val="24"/>
-                      <w:szCs w:val="24"/>
-                      <w:lang w:val="en-US"/>
-                    </w:rPr>
-                    <w:t xml:space="preserve"> </w:t>
-                  </w:r>
-                  <w:r>
-                    <w:rPr>
-                      <w:rFonts w:ascii="Cambria" w:hAnsi="Cambria"/>
-                      <w:sz w:val="24"/>
-                      <w:szCs w:val="24"/>
-                      <w:lang w:val="en-US"/>
-                    </w:rPr>
-                    <w:t>if he/she accept that price</w:t>
-                  </w:r>
-                  <w:r>
-                    <w:rPr>
-                      <w:rFonts w:ascii="Cambria" w:hAnsi="Cambria"/>
-                      <w:sz w:val="24"/>
-                      <w:szCs w:val="24"/>
-                      <w:lang w:val="en-US"/>
-                    </w:rPr>
-                    <w:t>.</w:t>
-                  </w:r>
-                  <w:r>
-                    <w:rPr>
-                      <w:rFonts w:ascii="Cambria" w:hAnsi="Cambria"/>
-                      <w:sz w:val="24"/>
-                      <w:szCs w:val="24"/>
-                      <w:lang w:val="en-US"/>
-                    </w:rPr>
-                    <w:t xml:space="preserve"> [Exception 1,2</w:t>
-                  </w:r>
-                  <w:r>
-                    <w:rPr>
-                      <w:rFonts w:ascii="Cambria" w:hAnsi="Cambria"/>
-                      <w:sz w:val="24"/>
-                      <w:szCs w:val="24"/>
-                      <w:lang w:val="en-US"/>
-                    </w:rPr>
-                    <w:t>]</w:t>
+                </w:p>
+                <w:p>
+                  <w:pPr>
+                    <w:widowControl w:val="0"/>
+                    <w:rPr>
+                      <w:rFonts w:ascii="Cambria" w:hAnsi="Cambria"/>
+                      <w:sz w:val="24"/>
+                      <w:szCs w:val="24"/>
+                      <w:lang w:val="en-US"/>
+                    </w:rPr>
+                  </w:pPr>
+                  <w:r>
+                    <w:rPr>
+                      <w:rFonts w:ascii="Cambria" w:hAnsi="Cambria"/>
+                      <w:sz w:val="24"/>
+                      <w:szCs w:val="24"/>
+                      <w:lang w:val="en-US"/>
+                    </w:rPr>
+                    <w:t>System calls “Suggest price” from amazon service, get</w:t>
+                  </w:r>
+                  <w:r>
+                    <w:rPr>
+                      <w:rFonts w:ascii="Cambria" w:hAnsi="Cambria"/>
+                      <w:sz w:val="24"/>
+                      <w:szCs w:val="24"/>
+                      <w:lang w:val="en-US"/>
+                    </w:rPr>
+                    <w:t>s</w:t>
+                  </w:r>
+                  <w:r>
+                    <w:rPr>
+                      <w:rFonts w:ascii="Cambria" w:hAnsi="Cambria"/>
+                      <w:sz w:val="24"/>
+                      <w:szCs w:val="24"/>
+                      <w:lang w:val="en-US"/>
+                    </w:rPr>
+                    <w:t xml:space="preserve"> all stores which would accept this product based on their ca</w:t>
+                  </w:r>
+                  <w:r>
+                    <w:rPr>
+                      <w:rFonts w:ascii="Cambria" w:hAnsi="Cambria"/>
+                      <w:sz w:val="24"/>
+                      <w:szCs w:val="24"/>
+                      <w:lang w:val="en-US"/>
+                    </w:rPr>
+                    <w:t>tegories</w:t>
+                  </w:r>
+                  <w:r>
+                    <w:rPr>
+                      <w:rFonts w:ascii="Cambria" w:hAnsi="Cambria"/>
+                      <w:sz w:val="24"/>
+                      <w:szCs w:val="24"/>
+                      <w:lang w:val="en-US"/>
+                    </w:rPr>
+                    <w:t>, calculate</w:t>
+                  </w:r>
+                  <w:r>
+                    <w:rPr>
+                      <w:rFonts w:ascii="Cambria" w:hAnsi="Cambria"/>
+                      <w:sz w:val="24"/>
+                      <w:szCs w:val="24"/>
+                      <w:lang w:val="en-US"/>
+                    </w:rPr>
+                    <w:t>s</w:t>
+                  </w:r>
+                  <w:r>
+                    <w:rPr>
+                      <w:rFonts w:ascii="Cambria" w:hAnsi="Cambria"/>
+                      <w:sz w:val="24"/>
+                      <w:szCs w:val="24"/>
+                      <w:lang w:val="en-US"/>
+                    </w:rPr>
+                    <w:t xml:space="preserve"> each store’s suggested price and show on “Step 2: Choose store” tab.</w:t>
+                  </w:r>
+                  <w:r>
+                    <w:rPr>
+                      <w:rFonts w:ascii="Cambria" w:hAnsi="Cambria"/>
+                      <w:sz w:val="24"/>
+                      <w:szCs w:val="24"/>
+                      <w:lang w:val="en-US"/>
+                    </w:rPr>
+                    <w:t xml:space="preserve"> Then this tab will be shown.</w:t>
+                  </w:r>
+                </w:p>
+                <w:p>
+                  <w:pPr>
+                    <w:widowControl w:val="0"/>
+                    <w:rPr>
+                      <w:rFonts w:ascii="Cambria" w:hAnsi="Cambria"/>
+                      <w:sz w:val="24"/>
+                      <w:szCs w:val="24"/>
+                      <w:lang w:val="en-US"/>
+                    </w:rPr>
+                  </w:pPr>
+                  <w:r>
+                    <w:rPr>
+                      <w:rFonts w:ascii="Cambria" w:hAnsi="Cambria"/>
+                      <w:sz w:val="24"/>
+                      <w:szCs w:val="24"/>
+                      <w:lang w:val="en-US"/>
+                    </w:rPr>
+                    <w:t>[Exception 1,2,3,4]</w:t>
                   </w:r>
                 </w:p>
               </w:tc>
@@ -1624,7 +1783,7 @@
                       <w:szCs w:val="24"/>
                       <w:lang w:val="en-US"/>
                     </w:rPr>
-                    <w:t>4</w:t>
+                    <w:t>5</w:t>
                   </w:r>
                 </w:p>
               </w:tc>
@@ -1649,7 +1808,34 @@
                       <w:szCs w:val="24"/>
                       <w:lang w:val="en-US"/>
                     </w:rPr>
-                    <w:t>Actor inputs “Desired price” textbox and click “OK” button.</w:t>
+                    <w:t>C</w:t>
+                  </w:r>
+                  <w:r>
+                    <w:rPr>
+                      <w:rFonts w:ascii="Cambria" w:hAnsi="Cambria"/>
+                      <w:sz w:val="24"/>
+                      <w:szCs w:val="24"/>
+                      <w:lang w:val="en-US"/>
+                    </w:rPr>
+                    <w:t>hoo</w:t>
+                  </w:r>
+                  <w:r>
+                    <w:rPr>
+                      <w:rFonts w:ascii="Cambria" w:hAnsi="Cambria"/>
+                      <w:sz w:val="24"/>
+                      <w:szCs w:val="24"/>
+                      <w:lang w:val="en-US"/>
+                    </w:rPr>
+                    <w:t>se</w:t>
+                  </w:r>
+                  <w:r>
+                    <w:rPr>
+                      <w:rFonts w:ascii="Cambria" w:hAnsi="Cambria"/>
+                      <w:sz w:val="24"/>
+                      <w:szCs w:val="24"/>
+                      <w:lang w:val="en-US"/>
+                    </w:rPr>
+                    <w:t xml:space="preserve"> store(s) to consign product.</w:t>
                   </w:r>
                 </w:p>
               </w:tc>
@@ -1667,42 +1853,6 @@
                       <w:lang w:val="en-US"/>
                     </w:rPr>
                   </w:pPr>
-                  <w:r>
-                    <w:rPr>
-                      <w:rFonts w:ascii="Cambria" w:hAnsi="Cambria"/>
-                      <w:sz w:val="24"/>
-                      <w:szCs w:val="24"/>
-                      <w:lang w:val="en-US"/>
-                    </w:rPr>
-                    <w:t xml:space="preserve">System navigates to “Step 2: Choose store” tab with a </w:t>
-                  </w:r>
-                  <w:r>
-                    <w:rPr>
-                      <w:rFonts w:ascii="Cambria" w:hAnsi="Cambria"/>
-                      <w:sz w:val="24"/>
-                      <w:szCs w:val="24"/>
-                      <w:lang w:val="en-US"/>
-                    </w:rPr>
-                    <w:t>list</w:t>
-                  </w:r>
-                  <w:r>
-                    <w:rPr>
-                      <w:rFonts w:ascii="Cambria" w:hAnsi="Cambria"/>
-                      <w:sz w:val="24"/>
-                      <w:szCs w:val="24"/>
-                      <w:lang w:val="en-US"/>
-                    </w:rPr>
-                    <w:t xml:space="preserve"> of store</w:t>
-                  </w:r>
-                  <w:r>
-                    <w:rPr>
-                      <w:rFonts w:ascii="Cambria" w:hAnsi="Cambria"/>
-                      <w:sz w:val="24"/>
-                      <w:szCs w:val="24"/>
-                      <w:lang w:val="en-US"/>
-                    </w:rPr>
-                    <w:t xml:space="preserve"> with some basic information.</w:t>
-                  </w:r>
                 </w:p>
               </w:tc>
             </w:tr>
@@ -1732,76 +1882,473 @@
                       <w:szCs w:val="24"/>
                       <w:lang w:val="en-US"/>
                     </w:rPr>
+                    <w:t>6</w:t>
+                  </w:r>
+                </w:p>
+              </w:tc>
+              <w:tc>
+                <w:tcPr>
+                  <w:tcW w:w="3240" w:type="dxa"/>
+                </w:tcPr>
+                <w:p>
+                  <w:pPr>
+                    <w:widowControl w:val="0"/>
+                    <w:rPr>
+                      <w:rFonts w:ascii="Cambria" w:hAnsi="Cambria"/>
+                      <w:sz w:val="24"/>
+                      <w:szCs w:val="24"/>
+                      <w:lang w:val="en-US"/>
+                    </w:rPr>
+                  </w:pPr>
+                  <w:r>
+                    <w:rPr>
+                      <w:rFonts w:ascii="Cambria" w:hAnsi="Cambria"/>
+                      <w:sz w:val="24"/>
+                      <w:szCs w:val="24"/>
+                      <w:lang w:val="en-US"/>
+                    </w:rPr>
+                    <w:t>Click “Next” button.</w:t>
+                  </w:r>
+                </w:p>
+                <w:p>
+                  <w:pPr>
+                    <w:widowControl w:val="0"/>
+                    <w:rPr>
+                      <w:rFonts w:ascii="Cambria" w:hAnsi="Cambria"/>
+                      <w:sz w:val="24"/>
+                      <w:szCs w:val="24"/>
+                      <w:lang w:val="en-US"/>
+                    </w:rPr>
+                  </w:pPr>
+                  <w:r>
+                    <w:rPr>
+                      <w:rFonts w:ascii="Cambria" w:hAnsi="Cambria"/>
+                      <w:sz w:val="24"/>
+                      <w:szCs w:val="24"/>
+                      <w:lang w:val="en-US"/>
+                    </w:rPr>
+                    <w:t>[</w:t>
+                  </w:r>
+                  <w:r>
+                    <w:rPr>
+                      <w:rFonts w:ascii="Cambria" w:hAnsi="Cambria"/>
+                      <w:sz w:val="24"/>
+                      <w:szCs w:val="24"/>
+                      <w:lang w:val="en-US"/>
+                    </w:rPr>
+                    <w:t>Alternative 2</w:t>
+                  </w:r>
+                  <w:r>
+                    <w:rPr>
+                      <w:rFonts w:ascii="Cambria" w:hAnsi="Cambria"/>
+                      <w:sz w:val="24"/>
+                      <w:szCs w:val="24"/>
+                      <w:lang w:val="en-US"/>
+                    </w:rPr>
+                    <w:t>]</w:t>
+                  </w:r>
+                </w:p>
+              </w:tc>
+              <w:tc>
+                <w:tcPr>
+                  <w:tcW w:w="4548" w:type="dxa"/>
+                </w:tcPr>
+                <w:p>
+                  <w:pPr>
+                    <w:widowControl w:val="0"/>
+                    <w:rPr>
+                      <w:rFonts w:ascii="Cambria" w:hAnsi="Cambria"/>
+                      <w:sz w:val="24"/>
+                      <w:szCs w:val="24"/>
+                      <w:lang w:val="en-US"/>
+                    </w:rPr>
+                  </w:pPr>
+                </w:p>
+                <w:p>
+                  <w:pPr>
+                    <w:widowControl w:val="0"/>
+                    <w:rPr>
+                      <w:rFonts w:ascii="Cambria" w:hAnsi="Cambria"/>
+                      <w:sz w:val="24"/>
+                      <w:szCs w:val="24"/>
+                      <w:lang w:val="en-US"/>
+                    </w:rPr>
+                  </w:pPr>
+                </w:p>
+                <w:p>
+                  <w:pPr>
+                    <w:widowControl w:val="0"/>
+                    <w:rPr>
+                      <w:rFonts w:ascii="Cambria" w:hAnsi="Cambria"/>
+                      <w:sz w:val="24"/>
+                      <w:szCs w:val="24"/>
+                      <w:lang w:val="en-US"/>
+                    </w:rPr>
+                  </w:pPr>
+                  <w:r>
+                    <w:rPr>
+                      <w:rFonts w:ascii="Cambria" w:hAnsi="Cambria"/>
+                      <w:sz w:val="24"/>
+                      <w:szCs w:val="24"/>
+                      <w:lang w:val="en-US"/>
+                    </w:rPr>
+                    <w:t>System navigates to “Step 3: Personal info” tab.</w:t>
+                  </w:r>
+                </w:p>
+                <w:p>
+                  <w:pPr>
+                    <w:pStyle w:val="ListParagraph"/>
+                    <w:widowControl w:val="0"/>
+                    <w:numPr>
+                      <w:ilvl w:val="0"/>
+                      <w:numId w:val="5"/>
+                    </w:numPr>
+                    <w:rPr>
+                      <w:rFonts w:ascii="Cambria" w:hAnsi="Cambria"/>
+                      <w:sz w:val="24"/>
+                      <w:szCs w:val="24"/>
+                      <w:lang w:val="en-US"/>
+                    </w:rPr>
+                  </w:pPr>
+                  <w:r>
+                    <w:rPr>
+                      <w:rFonts w:ascii="Cambria" w:hAnsi="Cambria"/>
+                      <w:sz w:val="24"/>
+                      <w:szCs w:val="24"/>
+                      <w:lang w:val="en-US"/>
+                    </w:rPr>
+                    <w:t>Full name: textbox, 1-50 characters, required.</w:t>
+                  </w:r>
+                </w:p>
+                <w:p>
+                  <w:pPr>
+                    <w:pStyle w:val="ListParagraph"/>
+                    <w:widowControl w:val="0"/>
+                    <w:numPr>
+                      <w:ilvl w:val="0"/>
+                      <w:numId w:val="5"/>
+                    </w:numPr>
+                    <w:rPr>
+                      <w:rFonts w:ascii="Cambria" w:hAnsi="Cambria"/>
+                      <w:sz w:val="24"/>
+                      <w:szCs w:val="24"/>
+                      <w:lang w:val="en-US"/>
+                    </w:rPr>
+                  </w:pPr>
+                  <w:r>
+                    <w:rPr>
+                      <w:rFonts w:ascii="Cambria" w:hAnsi="Cambria"/>
+                      <w:sz w:val="24"/>
+                      <w:szCs w:val="24"/>
+                      <w:lang w:val="en-US"/>
+                    </w:rPr>
+                    <w:t>Address: textbox, 1-255 characters.</w:t>
+                  </w:r>
+                </w:p>
+                <w:p>
+                  <w:pPr>
+                    <w:pStyle w:val="ListParagraph"/>
+                    <w:widowControl w:val="0"/>
+                    <w:numPr>
+                      <w:ilvl w:val="0"/>
+                      <w:numId w:val="5"/>
+                    </w:numPr>
+                    <w:rPr>
+                      <w:rFonts w:ascii="Cambria" w:hAnsi="Cambria"/>
+                      <w:sz w:val="24"/>
+                      <w:szCs w:val="24"/>
+                      <w:lang w:val="en-US"/>
+                    </w:rPr>
+                  </w:pPr>
+                  <w:r>
+                    <w:rPr>
+                      <w:rFonts w:ascii="Cambria" w:hAnsi="Cambria"/>
+                      <w:sz w:val="24"/>
+                      <w:szCs w:val="24"/>
+                      <w:lang w:val="en-US"/>
+                    </w:rPr>
+                    <w:t>Contact by: 3 radio button</w:t>
+                  </w:r>
+                  <w:r>
+                    <w:rPr>
+                      <w:rFonts w:ascii="Cambria" w:hAnsi="Cambria"/>
+                      <w:sz w:val="24"/>
+                      <w:szCs w:val="24"/>
+                      <w:lang w:val="en-US"/>
+                    </w:rPr>
+                    <w:t>s</w:t>
+                  </w:r>
+                  <w:r>
+                    <w:rPr>
+                      <w:rFonts w:ascii="Cambria" w:hAnsi="Cambria"/>
+                      <w:sz w:val="24"/>
+                      <w:szCs w:val="24"/>
+                      <w:lang w:val="en-US"/>
+                    </w:rPr>
+                    <w:t>: “Phone”, “Email” and “Both”</w:t>
+                  </w:r>
+                  <w:r>
+                    <w:rPr>
+                      <w:rFonts w:ascii="Cambria" w:hAnsi="Cambria"/>
+                      <w:sz w:val="24"/>
+                      <w:szCs w:val="24"/>
+                      <w:lang w:val="en-US"/>
+                    </w:rPr>
+                    <w:t>.</w:t>
+                  </w:r>
+                </w:p>
+                <w:p>
+                  <w:pPr>
+                    <w:pStyle w:val="ListParagraph"/>
+                    <w:widowControl w:val="0"/>
+                    <w:numPr>
+                      <w:ilvl w:val="0"/>
+                      <w:numId w:val="5"/>
+                    </w:numPr>
+                    <w:rPr>
+                      <w:rFonts w:ascii="Cambria" w:hAnsi="Cambria"/>
+                      <w:sz w:val="24"/>
+                      <w:szCs w:val="24"/>
+                      <w:lang w:val="en-US"/>
+                    </w:rPr>
+                  </w:pPr>
+                  <w:r>
+                    <w:rPr>
+                      <w:rFonts w:ascii="Cambria" w:hAnsi="Cambria"/>
+                      <w:sz w:val="24"/>
+                      <w:szCs w:val="24"/>
+                      <w:lang w:val="en-US"/>
+                    </w:rPr>
+                    <w:t xml:space="preserve">Phone: </w:t>
+                  </w:r>
+                  <w:r>
+                    <w:rPr>
+                      <w:rFonts w:ascii="Cambria" w:hAnsi="Cambria"/>
+                      <w:sz w:val="24"/>
+                      <w:szCs w:val="24"/>
+                      <w:lang w:val="en-US"/>
+                    </w:rPr>
+                    <w:t>textbox</w:t>
+                  </w:r>
+                  <w:r>
+                    <w:rPr>
+                      <w:rFonts w:ascii="Cambria" w:hAnsi="Cambria"/>
+                      <w:sz w:val="24"/>
+                      <w:szCs w:val="24"/>
+                      <w:lang w:val="en-US"/>
+                    </w:rPr>
+                    <w:t>.</w:t>
+                  </w:r>
+                </w:p>
+                <w:p>
+                  <w:pPr>
+                    <w:pStyle w:val="ListParagraph"/>
+                    <w:widowControl w:val="0"/>
+                    <w:numPr>
+                      <w:ilvl w:val="0"/>
+                      <w:numId w:val="5"/>
+                    </w:numPr>
+                    <w:rPr>
+                      <w:rFonts w:ascii="Cambria" w:hAnsi="Cambria"/>
+                      <w:sz w:val="24"/>
+                      <w:szCs w:val="24"/>
+                      <w:lang w:val="en-US"/>
+                    </w:rPr>
+                  </w:pPr>
+                  <w:r>
+                    <w:rPr>
+                      <w:rFonts w:ascii="Cambria" w:hAnsi="Cambria"/>
+                      <w:sz w:val="24"/>
+                      <w:szCs w:val="24"/>
+                      <w:lang w:val="en-US"/>
+                    </w:rPr>
+                    <w:t>Email: textbox.</w:t>
+                  </w:r>
+                </w:p>
+                <w:p>
+                  <w:pPr>
+                    <w:pStyle w:val="ListParagraph"/>
+                    <w:widowControl w:val="0"/>
+                    <w:numPr>
+                      <w:ilvl w:val="0"/>
+                      <w:numId w:val="5"/>
+                    </w:numPr>
+                    <w:rPr>
+                      <w:rFonts w:ascii="Cambria" w:hAnsi="Cambria"/>
+                      <w:sz w:val="24"/>
+                      <w:szCs w:val="24"/>
+                      <w:lang w:val="en-US"/>
+                    </w:rPr>
+                  </w:pPr>
+                  <w:r>
+                    <w:rPr>
+                      <w:rFonts w:ascii="Cambria" w:hAnsi="Cambria"/>
+                      <w:sz w:val="24"/>
+                      <w:szCs w:val="24"/>
+                      <w:lang w:val="en-US"/>
+                    </w:rPr>
+                    <w:t>Payment method</w:t>
+                  </w:r>
+                  <w:r>
+                    <w:rPr>
+                      <w:rFonts w:ascii="Cambria" w:hAnsi="Cambria"/>
+                      <w:sz w:val="24"/>
+                      <w:szCs w:val="24"/>
+                      <w:lang w:val="en-US"/>
+                    </w:rPr>
+                    <w:t xml:space="preserve">: </w:t>
+                  </w:r>
+                  <w:r>
+                    <w:rPr>
+                      <w:rFonts w:ascii="Cambria" w:hAnsi="Cambria"/>
+                      <w:sz w:val="24"/>
+                      <w:szCs w:val="24"/>
+                      <w:lang w:val="en-US"/>
+                    </w:rPr>
+                    <w:t>2 radio buttons: “Cash” and “Credit card”</w:t>
+                  </w:r>
+                  <w:r>
+                    <w:rPr>
+                      <w:rFonts w:ascii="Cambria" w:hAnsi="Cambria"/>
+                      <w:sz w:val="24"/>
+                      <w:szCs w:val="24"/>
+                      <w:lang w:val="en-US"/>
+                    </w:rPr>
+                    <w:t>.</w:t>
+                  </w:r>
+                </w:p>
+                <w:p>
+                  <w:pPr>
+                    <w:pStyle w:val="ListParagraph"/>
+                    <w:widowControl w:val="0"/>
+                    <w:numPr>
+                      <w:ilvl w:val="0"/>
+                      <w:numId w:val="5"/>
+                    </w:numPr>
+                    <w:rPr>
+                      <w:rFonts w:ascii="Cambria" w:hAnsi="Cambria"/>
+                      <w:sz w:val="24"/>
+                      <w:szCs w:val="24"/>
+                      <w:lang w:val="en-US"/>
+                    </w:rPr>
+                  </w:pPr>
+                  <w:r>
+                    <w:rPr>
+                      <w:rFonts w:ascii="Cambria" w:hAnsi="Cambria"/>
+                      <w:sz w:val="24"/>
+                      <w:szCs w:val="24"/>
+                      <w:lang w:val="en-US"/>
+                    </w:rPr>
+                    <w:t>Card</w:t>
+                  </w:r>
+                  <w:r>
+                    <w:rPr>
+                      <w:rFonts w:ascii="Cambria" w:hAnsi="Cambria"/>
+                      <w:sz w:val="24"/>
+                      <w:szCs w:val="24"/>
+                      <w:lang w:val="en-US"/>
+                    </w:rPr>
+                    <w:t xml:space="preserve"> </w:t>
+                  </w:r>
+                  <w:r>
+                    <w:rPr>
+                      <w:rFonts w:ascii="Cambria" w:hAnsi="Cambria"/>
+                      <w:sz w:val="24"/>
+                      <w:szCs w:val="24"/>
+                      <w:lang w:val="en-US"/>
+                    </w:rPr>
+                    <w:t xml:space="preserve">number: </w:t>
+                  </w:r>
+                  <w:r>
+                    <w:rPr>
+                      <w:rFonts w:ascii="Cambria" w:hAnsi="Cambria"/>
+                      <w:sz w:val="24"/>
+                      <w:szCs w:val="24"/>
+                      <w:lang w:val="en-US"/>
+                    </w:rPr>
+                    <w:t>textbox</w:t>
+                  </w:r>
+                  <w:r>
+                    <w:rPr>
+                      <w:rFonts w:ascii="Cambria" w:hAnsi="Cambria"/>
+                      <w:sz w:val="24"/>
+                      <w:szCs w:val="24"/>
+                      <w:lang w:val="en-US"/>
+                    </w:rPr>
+                    <w:t>.</w:t>
+                  </w:r>
+                </w:p>
+                <w:p>
+                  <w:pPr>
+                    <w:pStyle w:val="ListParagraph"/>
+                    <w:widowControl w:val="0"/>
+                    <w:numPr>
+                      <w:ilvl w:val="0"/>
+                      <w:numId w:val="5"/>
+                    </w:numPr>
+                    <w:rPr>
+                      <w:rFonts w:ascii="Cambria" w:hAnsi="Cambria"/>
+                      <w:sz w:val="24"/>
+                      <w:szCs w:val="24"/>
+                      <w:lang w:val="en-US"/>
+                    </w:rPr>
+                  </w:pPr>
+                  <w:r>
+                    <w:rPr>
+                      <w:rFonts w:ascii="Cambria" w:hAnsi="Cambria"/>
+                      <w:sz w:val="24"/>
+                      <w:szCs w:val="24"/>
+                      <w:lang w:val="en-US"/>
+                    </w:rPr>
+                    <w:t>Card</w:t>
+                  </w:r>
+                  <w:r>
+                    <w:rPr>
+                      <w:rFonts w:ascii="Cambria" w:hAnsi="Cambria"/>
+                      <w:sz w:val="24"/>
+                      <w:szCs w:val="24"/>
+                      <w:lang w:val="en-US"/>
+                    </w:rPr>
+                    <w:t xml:space="preserve"> owner: textbox, 1-50 characters.</w:t>
+                  </w:r>
+                </w:p>
+                <w:p>
+                  <w:pPr>
+                    <w:widowControl w:val="0"/>
+                    <w:rPr>
+                      <w:rFonts w:ascii="Cambria" w:hAnsi="Cambria"/>
+                      <w:sz w:val="24"/>
+                      <w:szCs w:val="24"/>
+                      <w:lang w:val="en-US"/>
+                    </w:rPr>
+                  </w:pPr>
+                  <w:r>
+                    <w:rPr>
+                      <w:rFonts w:ascii="Cambria" w:hAnsi="Cambria"/>
+                      <w:sz w:val="24"/>
+                      <w:szCs w:val="24"/>
+                      <w:lang w:val="en-US"/>
+                    </w:rPr>
+                    <w:t xml:space="preserve">[Exception </w:t>
+                  </w:r>
+                  <w:r>
+                    <w:rPr>
+                      <w:rFonts w:ascii="Cambria" w:hAnsi="Cambria"/>
+                      <w:sz w:val="24"/>
+                      <w:szCs w:val="24"/>
+                      <w:lang w:val="en-US"/>
+                    </w:rPr>
                     <w:t>5</w:t>
                   </w:r>
-                </w:p>
-              </w:tc>
-              <w:tc>
-                <w:tcPr>
-                  <w:tcW w:w="3240" w:type="dxa"/>
-                </w:tcPr>
-                <w:p>
-                  <w:pPr>
-                    <w:widowControl w:val="0"/>
-                    <w:rPr>
-                      <w:rFonts w:ascii="Cambria" w:hAnsi="Cambria"/>
-                      <w:sz w:val="24"/>
-                      <w:szCs w:val="24"/>
-                      <w:lang w:val="en-US"/>
-                    </w:rPr>
-                  </w:pPr>
-                  <w:r>
-                    <w:rPr>
-                      <w:rFonts w:ascii="Cambria" w:hAnsi="Cambria"/>
-                      <w:sz w:val="24"/>
-                      <w:szCs w:val="24"/>
-                      <w:lang w:val="en-US"/>
-                    </w:rPr>
-                    <w:t>C</w:t>
-                  </w:r>
-                  <w:r>
-                    <w:rPr>
-                      <w:rFonts w:ascii="Cambria" w:hAnsi="Cambria"/>
-                      <w:sz w:val="24"/>
-                      <w:szCs w:val="24"/>
-                      <w:lang w:val="en-US"/>
-                    </w:rPr>
-                    <w:t>hoo</w:t>
-                  </w:r>
-                  <w:r>
-                    <w:rPr>
-                      <w:rFonts w:ascii="Cambria" w:hAnsi="Cambria"/>
-                      <w:sz w:val="24"/>
-                      <w:szCs w:val="24"/>
-                      <w:lang w:val="en-US"/>
-                    </w:rPr>
-                    <w:t>se</w:t>
-                  </w:r>
-                  <w:r>
-                    <w:rPr>
-                      <w:rFonts w:ascii="Cambria" w:hAnsi="Cambria"/>
-                      <w:sz w:val="24"/>
-                      <w:szCs w:val="24"/>
-                      <w:lang w:val="en-US"/>
-                    </w:rPr>
-                    <w:t xml:space="preserve"> store(s) to consign product.</w:t>
-                  </w:r>
-                </w:p>
-              </w:tc>
-              <w:tc>
-                <w:tcPr>
-                  <w:tcW w:w="4548" w:type="dxa"/>
-                </w:tcPr>
-                <w:p>
-                  <w:pPr>
-                    <w:widowControl w:val="0"/>
-                    <w:rPr>
-                      <w:rFonts w:ascii="Cambria" w:hAnsi="Cambria"/>
-                      <w:sz w:val="24"/>
-                      <w:szCs w:val="24"/>
-                      <w:lang w:val="en-US"/>
-                    </w:rPr>
-                  </w:pPr>
+                  <w:r>
+                    <w:rPr>
+                      <w:rFonts w:ascii="Cambria" w:hAnsi="Cambria"/>
+                      <w:sz w:val="24"/>
+                      <w:szCs w:val="24"/>
+                      <w:lang w:val="en-US"/>
+                    </w:rPr>
+                    <w:t>]</w:t>
+                  </w:r>
                 </w:p>
               </w:tc>
             </w:tr>
@@ -1831,7 +2378,7 @@
                       <w:szCs w:val="24"/>
                       <w:lang w:val="en-US"/>
                     </w:rPr>
-                    <w:t>6</w:t>
+                    <w:t>7</w:t>
                   </w:r>
                 </w:p>
               </w:tc>
@@ -1856,7 +2403,63 @@
                       <w:szCs w:val="24"/>
                       <w:lang w:val="en-US"/>
                     </w:rPr>
-                    <w:t>Click “Next” button.</w:t>
+                    <w:t>Input field.</w:t>
+                  </w:r>
+                </w:p>
+                <w:p>
+                  <w:pPr>
+                    <w:widowControl w:val="0"/>
+                    <w:rPr>
+                      <w:rFonts w:ascii="Cambria" w:hAnsi="Cambria"/>
+                      <w:sz w:val="24"/>
+                      <w:szCs w:val="24"/>
+                      <w:lang w:val="en-US"/>
+                    </w:rPr>
+                  </w:pPr>
+                  <w:r>
+                    <w:rPr>
+                      <w:rFonts w:ascii="Cambria" w:hAnsi="Cambria"/>
+                      <w:sz w:val="24"/>
+                      <w:szCs w:val="24"/>
+                      <w:lang w:val="en-US"/>
+                    </w:rPr>
+                    <w:t>[</w:t>
+                  </w:r>
+                  <w:r>
+                    <w:rPr>
+                      <w:rFonts w:ascii="Cambria" w:hAnsi="Cambria"/>
+                      <w:sz w:val="24"/>
+                      <w:szCs w:val="24"/>
+                      <w:lang w:val="en-US"/>
+                    </w:rPr>
+                    <w:t xml:space="preserve">Alternative </w:t>
+                  </w:r>
+                  <w:r>
+                    <w:rPr>
+                      <w:rFonts w:ascii="Cambria" w:hAnsi="Cambria"/>
+                      <w:sz w:val="24"/>
+                      <w:szCs w:val="24"/>
+                      <w:lang w:val="en-US"/>
+                    </w:rPr>
+                    <w:t>3,</w:t>
+                  </w:r>
+                  <w:r>
+                    <w:rPr>
+                      <w:rFonts w:ascii="Cambria" w:hAnsi="Cambria"/>
+                      <w:sz w:val="24"/>
+                      <w:szCs w:val="24"/>
+                      <w:lang w:val="en-US"/>
+                    </w:rPr>
+                    <w:t>4,5,6,7</w:t>
+                  </w:r>
+                  <w:r>
+                    <w:rPr>
+                      <w:rFonts w:ascii="Cambria" w:hAnsi="Cambria"/>
+                      <w:sz w:val="24"/>
+                      <w:szCs w:val="24"/>
+                      <w:lang w:val="en-US"/>
+                    </w:rPr>
+                    <w:t>]</w:t>
                   </w:r>
                 </w:p>
               </w:tc>
@@ -1874,264 +2477,6 @@
                       <w:lang w:val="en-US"/>
                     </w:rPr>
                   </w:pPr>
-                  <w:r>
-                    <w:rPr>
-                      <w:rFonts w:ascii="Cambria" w:hAnsi="Cambria"/>
-                      <w:sz w:val="24"/>
-                      <w:szCs w:val="24"/>
-                      <w:lang w:val="en-US"/>
-                    </w:rPr>
-                    <w:t>System navigates to “Step 3: Personal info” tab.</w:t>
-                  </w:r>
-                </w:p>
-                <w:p>
-                  <w:pPr>
-                    <w:pStyle w:val="ListParagraph"/>
-                    <w:widowControl w:val="0"/>
-                    <w:numPr>
-                      <w:ilvl w:val="0"/>
-                      <w:numId w:val="5"/>
-                    </w:numPr>
-                    <w:rPr>
-                      <w:rFonts w:ascii="Cambria" w:hAnsi="Cambria"/>
-                      <w:sz w:val="24"/>
-                      <w:szCs w:val="24"/>
-                      <w:lang w:val="en-US"/>
-                    </w:rPr>
-                  </w:pPr>
-                  <w:r>
-                    <w:rPr>
-                      <w:rFonts w:ascii="Cambria" w:hAnsi="Cambria"/>
-                      <w:sz w:val="24"/>
-                      <w:szCs w:val="24"/>
-                      <w:lang w:val="en-US"/>
-                    </w:rPr>
-                    <w:t>Full name: textbox, 1-50 characters, required.</w:t>
-                  </w:r>
-                </w:p>
-                <w:p>
-                  <w:pPr>
-                    <w:pStyle w:val="ListParagraph"/>
-                    <w:widowControl w:val="0"/>
-                    <w:numPr>
-                      <w:ilvl w:val="0"/>
-                      <w:numId w:val="5"/>
-                    </w:numPr>
-                    <w:rPr>
-                      <w:rFonts w:ascii="Cambria" w:hAnsi="Cambria"/>
-                      <w:sz w:val="24"/>
-                      <w:szCs w:val="24"/>
-                      <w:lang w:val="en-US"/>
-                    </w:rPr>
-                  </w:pPr>
-                  <w:r>
-                    <w:rPr>
-                      <w:rFonts w:ascii="Cambria" w:hAnsi="Cambria"/>
-                      <w:sz w:val="24"/>
-                      <w:szCs w:val="24"/>
-                      <w:lang w:val="en-US"/>
-                    </w:rPr>
-                    <w:t>Address: textbox, 1-255 characters.</w:t>
-                  </w:r>
-                </w:p>
-                <w:p>
-                  <w:pPr>
-                    <w:pStyle w:val="ListParagraph"/>
-                    <w:widowControl w:val="0"/>
-                    <w:numPr>
-                      <w:ilvl w:val="0"/>
-                      <w:numId w:val="5"/>
-                    </w:numPr>
-                    <w:rPr>
-                      <w:rFonts w:ascii="Cambria" w:hAnsi="Cambria"/>
-                      <w:sz w:val="24"/>
-                      <w:szCs w:val="24"/>
-                      <w:lang w:val="en-US"/>
-                    </w:rPr>
-                  </w:pPr>
-                  <w:r>
-                    <w:rPr>
-                      <w:rFonts w:ascii="Cambria" w:hAnsi="Cambria"/>
-                      <w:sz w:val="24"/>
-                      <w:szCs w:val="24"/>
-                      <w:lang w:val="en-US"/>
-                    </w:rPr>
-                    <w:t>Contact by: 2 checkbox.</w:t>
-                  </w:r>
-                </w:p>
-                <w:p>
-                  <w:pPr>
-                    <w:pStyle w:val="ListParagraph"/>
-                    <w:widowControl w:val="0"/>
-                    <w:numPr>
-                      <w:ilvl w:val="0"/>
-                      <w:numId w:val="5"/>
-                    </w:numPr>
-                    <w:rPr>
-                      <w:rFonts w:ascii="Cambria" w:hAnsi="Cambria"/>
-                      <w:sz w:val="24"/>
-                      <w:szCs w:val="24"/>
-                      <w:lang w:val="en-US"/>
-                    </w:rPr>
-                  </w:pPr>
-                  <w:r>
-                    <w:rPr>
-                      <w:rFonts w:ascii="Cambria" w:hAnsi="Cambria"/>
-                      <w:sz w:val="24"/>
-                      <w:szCs w:val="24"/>
-                      <w:lang w:val="en-US"/>
-                    </w:rPr>
-                    <w:t>Phone: number textbox.</w:t>
-                  </w:r>
-                </w:p>
-                <w:p>
-                  <w:pPr>
-                    <w:pStyle w:val="ListParagraph"/>
-                    <w:widowControl w:val="0"/>
-                    <w:numPr>
-                      <w:ilvl w:val="0"/>
-                      <w:numId w:val="5"/>
-                    </w:numPr>
-                    <w:rPr>
-                      <w:rFonts w:ascii="Cambria" w:hAnsi="Cambria"/>
-                      <w:sz w:val="24"/>
-                      <w:szCs w:val="24"/>
-                      <w:lang w:val="en-US"/>
-                    </w:rPr>
-                  </w:pPr>
-                  <w:r>
-                    <w:rPr>
-                      <w:rFonts w:ascii="Cambria" w:hAnsi="Cambria"/>
-                      <w:sz w:val="24"/>
-                      <w:szCs w:val="24"/>
-                      <w:lang w:val="en-US"/>
-                    </w:rPr>
-                    <w:t>Email: textbox.</w:t>
-                  </w:r>
-                </w:p>
-                <w:p>
-                  <w:pPr>
-                    <w:pStyle w:val="ListParagraph"/>
-                    <w:widowControl w:val="0"/>
-                    <w:numPr>
-                      <w:ilvl w:val="0"/>
-                      <w:numId w:val="5"/>
-                    </w:numPr>
-                    <w:rPr>
-                      <w:rFonts w:ascii="Cambria" w:hAnsi="Cambria"/>
-                      <w:sz w:val="24"/>
-                      <w:szCs w:val="24"/>
-                      <w:lang w:val="en-US"/>
-                    </w:rPr>
-                  </w:pPr>
-                  <w:r>
-                    <w:rPr>
-                      <w:rFonts w:ascii="Cambria" w:hAnsi="Cambria"/>
-                      <w:sz w:val="24"/>
-                      <w:szCs w:val="24"/>
-                      <w:lang w:val="en-US"/>
-                    </w:rPr>
-                    <w:t>Use credit card: checkbox.</w:t>
-                  </w:r>
-                </w:p>
-                <w:p>
-                  <w:pPr>
-                    <w:pStyle w:val="ListParagraph"/>
-                    <w:widowControl w:val="0"/>
-                    <w:numPr>
-                      <w:ilvl w:val="0"/>
-                      <w:numId w:val="5"/>
-                    </w:numPr>
-                    <w:rPr>
-                      <w:rFonts w:ascii="Cambria" w:hAnsi="Cambria"/>
-                      <w:sz w:val="24"/>
-                      <w:szCs w:val="24"/>
-                      <w:lang w:val="en-US"/>
-                    </w:rPr>
-                  </w:pPr>
-                  <w:r>
-                    <w:rPr>
-                      <w:rFonts w:ascii="Cambria" w:hAnsi="Cambria"/>
-                      <w:sz w:val="24"/>
-                      <w:szCs w:val="24"/>
-                      <w:lang w:val="en-US"/>
-                    </w:rPr>
-                    <w:t xml:space="preserve">Credit </w:t>
-                  </w:r>
-                  <w:r>
-                    <w:rPr>
-                      <w:rFonts w:ascii="Cambria" w:hAnsi="Cambria"/>
-                      <w:sz w:val="24"/>
-                      <w:szCs w:val="24"/>
-                      <w:lang w:val="en-US"/>
-                    </w:rPr>
-                    <w:t>number: number textbox</w:t>
-                  </w:r>
-                  <w:r>
-                    <w:rPr>
-                      <w:rFonts w:ascii="Cambria" w:hAnsi="Cambria"/>
-                      <w:sz w:val="24"/>
-                      <w:szCs w:val="24"/>
-                      <w:lang w:val="en-US"/>
-                    </w:rPr>
-                    <w:t>.</w:t>
-                  </w:r>
-                </w:p>
-                <w:p>
-                  <w:pPr>
-                    <w:pStyle w:val="ListParagraph"/>
-                    <w:widowControl w:val="0"/>
-                    <w:numPr>
-                      <w:ilvl w:val="0"/>
-                      <w:numId w:val="5"/>
-                    </w:numPr>
-                    <w:rPr>
-                      <w:rFonts w:ascii="Cambria" w:hAnsi="Cambria"/>
-                      <w:sz w:val="24"/>
-                      <w:szCs w:val="24"/>
-                      <w:lang w:val="en-US"/>
-                    </w:rPr>
-                  </w:pPr>
-                  <w:r>
-                    <w:rPr>
-                      <w:rFonts w:ascii="Cambria" w:hAnsi="Cambria"/>
-                      <w:sz w:val="24"/>
-                      <w:szCs w:val="24"/>
-                      <w:lang w:val="en-US"/>
-                    </w:rPr>
-                    <w:t>Credit owner: textbox, 1-50 characters.</w:t>
-                  </w:r>
-                  <w:bookmarkStart w:id="0" w:name="_GoBack"/>
-                  <w:bookmarkEnd w:id="0"/>
-                </w:p>
-                <w:p>
-                  <w:pPr>
-                    <w:widowControl w:val="0"/>
-                    <w:rPr>
-                      <w:rFonts w:ascii="Cambria" w:hAnsi="Cambria"/>
-                      <w:sz w:val="24"/>
-                      <w:szCs w:val="24"/>
-                      <w:lang w:val="en-US"/>
-                    </w:rPr>
-                  </w:pPr>
-                  <w:r>
-                    <w:rPr>
-                      <w:rFonts w:ascii="Cambria" w:hAnsi="Cambria"/>
-                      <w:sz w:val="24"/>
-                      <w:szCs w:val="24"/>
-                      <w:lang w:val="en-US"/>
-                    </w:rPr>
-                    <w:t xml:space="preserve">[Exception </w:t>
-                  </w:r>
-                  <w:r>
-                    <w:rPr>
-                      <w:rFonts w:ascii="Cambria" w:hAnsi="Cambria"/>
-                      <w:sz w:val="24"/>
-                      <w:szCs w:val="24"/>
-                      <w:lang w:val="en-US"/>
-                    </w:rPr>
-                    <w:t>6]</w:t>
-                  </w:r>
                 </w:p>
               </w:tc>
             </w:tr>
@@ -2161,7 +2506,7 @@
                       <w:szCs w:val="24"/>
                       <w:lang w:val="en-US"/>
                     </w:rPr>
-                    <w:t>7</w:t>
+                    <w:t>8</w:t>
                   </w:r>
                 </w:p>
               </w:tc>
@@ -2186,7 +2531,34 @@
                       <w:szCs w:val="24"/>
                       <w:lang w:val="en-US"/>
                     </w:rPr>
-                    <w:t>Input field.</w:t>
+                    <w:t>Click “</w:t>
+                  </w:r>
+                  <w:r>
+                    <w:rPr>
+                      <w:rFonts w:ascii="Cambria" w:hAnsi="Cambria"/>
+                      <w:sz w:val="24"/>
+                      <w:szCs w:val="24"/>
+                      <w:lang w:val="en-US"/>
+                    </w:rPr>
+                    <w:t>Consign</w:t>
+                  </w:r>
+                  <w:r>
+                    <w:rPr>
+                      <w:rFonts w:ascii="Cambria" w:hAnsi="Cambria"/>
+                      <w:sz w:val="24"/>
+                      <w:szCs w:val="24"/>
+                      <w:lang w:val="en-US"/>
+                    </w:rPr>
+                    <w:t>” button</w:t>
+                  </w:r>
+                  <w:r>
+                    <w:rPr>
+                      <w:rFonts w:ascii="Cambria" w:hAnsi="Cambria"/>
+                      <w:sz w:val="24"/>
+                      <w:szCs w:val="24"/>
+                      <w:lang w:val="en-US"/>
+                    </w:rPr>
+                    <w:t>.</w:t>
                   </w:r>
                 </w:p>
               </w:tc>
@@ -2205,60 +2577,61 @@
                     </w:rPr>
                   </w:pPr>
                 </w:p>
-              </w:tc>
-            </w:tr>
-            <w:tr>
-              <w:trPr>
-                <w:cantSplit/>
-              </w:trPr>
-              <w:tc>
-                <w:tcPr>
-                  <w:tcW w:w="985" w:type="dxa"/>
-                </w:tcPr>
-                <w:p>
-                  <w:pPr>
-                    <w:widowControl w:val="0"/>
-                    <w:jc w:val="right"/>
-                    <w:rPr>
-                      <w:rFonts w:ascii="Cambria" w:hAnsi="Cambria"/>
-                      <w:sz w:val="24"/>
-                      <w:szCs w:val="24"/>
-                      <w:lang w:val="en-US"/>
-                    </w:rPr>
-                  </w:pPr>
-                  <w:r>
-                    <w:rPr>
-                      <w:rFonts w:ascii="Cambria" w:hAnsi="Cambria"/>
-                      <w:sz w:val="24"/>
-                      <w:szCs w:val="24"/>
-                      <w:lang w:val="en-US"/>
-                    </w:rPr>
-                    <w:t>8</w:t>
-                  </w:r>
-                </w:p>
-              </w:tc>
-              <w:tc>
-                <w:tcPr>
-                  <w:tcW w:w="3240" w:type="dxa"/>
-                </w:tcPr>
-                <w:p>
-                  <w:pPr>
-                    <w:widowControl w:val="0"/>
-                    <w:rPr>
-                      <w:rFonts w:ascii="Cambria" w:hAnsi="Cambria"/>
-                      <w:sz w:val="24"/>
-                      <w:szCs w:val="24"/>
-                      <w:lang w:val="en-US"/>
-                    </w:rPr>
-                  </w:pPr>
-                  <w:r>
-                    <w:rPr>
-                      <w:rFonts w:ascii="Cambria" w:hAnsi="Cambria"/>
-                      <w:sz w:val="24"/>
-                      <w:szCs w:val="24"/>
-                      <w:lang w:val="en-US"/>
-                    </w:rPr>
-                    <w:t>Click “Submit” button</w:t>
+                <w:p>
+                  <w:pPr>
+                    <w:widowControl w:val="0"/>
+                    <w:rPr>
+                      <w:rFonts w:ascii="Cambria" w:hAnsi="Cambria"/>
+                      <w:sz w:val="24"/>
+                      <w:szCs w:val="24"/>
+                      <w:lang w:val="en-US"/>
+                    </w:rPr>
+                  </w:pPr>
+                  <w:r>
+                    <w:rPr>
+                      <w:rFonts w:ascii="Cambria" w:hAnsi="Cambria"/>
+                      <w:sz w:val="24"/>
+                      <w:szCs w:val="24"/>
+                      <w:lang w:val="en-US"/>
+                    </w:rPr>
+                    <w:lastRenderedPageBreak/>
+                    <w:t xml:space="preserve">Consigning requests are sent. </w:t>
+                  </w:r>
+                  <w:r>
+                    <w:rPr>
+                      <w:rFonts w:ascii="Cambria" w:hAnsi="Cambria"/>
+                      <w:sz w:val="24"/>
+                      <w:szCs w:val="24"/>
+                      <w:lang w:val="en-US"/>
+                    </w:rPr>
+                    <w:t>Guest receive a successful dialog</w:t>
+                  </w:r>
+                  <w:r>
+                    <w:rPr>
+                      <w:rFonts w:ascii="Cambria" w:hAnsi="Cambria"/>
+                      <w:sz w:val="24"/>
+                      <w:szCs w:val="24"/>
+                      <w:lang w:val="en-US"/>
+                    </w:rPr>
+                    <w:t xml:space="preserve"> </w:t>
+                  </w:r>
+                  <w:r>
+                    <w:rPr>
+                      <w:rFonts w:ascii="Cambria" w:hAnsi="Cambria"/>
+                      <w:sz w:val="24"/>
+                      <w:szCs w:val="24"/>
+                      <w:lang w:val="en-US"/>
+                    </w:rPr>
+                    <w:t>with</w:t>
+                  </w:r>
+                  <w:r>
+                    <w:rPr>
+                      <w:rFonts w:ascii="Cambria" w:hAnsi="Cambria"/>
+                      <w:sz w:val="24"/>
+                      <w:szCs w:val="24"/>
+                      <w:lang w:val="en-US"/>
+                    </w:rPr>
+                    <w:t xml:space="preserve"> an id to check consigned-item’s status and negotiate with stores owners</w:t>
                   </w:r>
                   <w:r>
                     <w:rPr>
@@ -2270,94 +2643,42 @@
                     <w:t>.</w:t>
                   </w:r>
                 </w:p>
-              </w:tc>
-              <w:tc>
-                <w:tcPr>
-                  <w:tcW w:w="4548" w:type="dxa"/>
-                </w:tcPr>
-                <w:p>
-                  <w:pPr>
-                    <w:widowControl w:val="0"/>
-                    <w:rPr>
-                      <w:rFonts w:ascii="Cambria" w:hAnsi="Cambria"/>
-                      <w:sz w:val="24"/>
-                      <w:szCs w:val="24"/>
-                      <w:lang w:val="en-US"/>
-                    </w:rPr>
-                  </w:pPr>
-                  <w:r>
-                    <w:rPr>
-                      <w:rFonts w:ascii="Cambria" w:hAnsi="Cambria"/>
-                      <w:sz w:val="24"/>
-                      <w:szCs w:val="24"/>
-                      <w:lang w:val="en-US"/>
-                    </w:rPr>
-                    <w:t xml:space="preserve">Consigning requests are sent. </w:t>
-                  </w:r>
-                  <w:r>
-                    <w:rPr>
-                      <w:rFonts w:ascii="Cambria" w:hAnsi="Cambria"/>
-                      <w:sz w:val="24"/>
-                      <w:szCs w:val="24"/>
-                      <w:lang w:val="en-US"/>
-                    </w:rPr>
-                    <w:t>Guest receive a successful dialog</w:t>
-                  </w:r>
-                  <w:r>
-                    <w:rPr>
-                      <w:rFonts w:ascii="Cambria" w:hAnsi="Cambria"/>
-                      <w:sz w:val="24"/>
-                      <w:szCs w:val="24"/>
-                      <w:lang w:val="en-US"/>
-                    </w:rPr>
-                    <w:t xml:space="preserve"> </w:t>
-                  </w:r>
-                  <w:r>
-                    <w:rPr>
-                      <w:rFonts w:ascii="Cambria" w:hAnsi="Cambria"/>
-                      <w:sz w:val="24"/>
-                      <w:szCs w:val="24"/>
-                      <w:lang w:val="en-US"/>
-                    </w:rPr>
-                    <w:t>with</w:t>
-                  </w:r>
-                  <w:r>
-                    <w:rPr>
-                      <w:rFonts w:ascii="Cambria" w:hAnsi="Cambria"/>
-                      <w:sz w:val="24"/>
-                      <w:szCs w:val="24"/>
-                      <w:lang w:val="en-US"/>
-                    </w:rPr>
-                    <w:t xml:space="preserve"> an id to check consigned-item’s status and negotiate with stores owners</w:t>
-                  </w:r>
-                  <w:r>
-                    <w:rPr>
-                      <w:rFonts w:ascii="Cambria" w:hAnsi="Cambria"/>
-                      <w:sz w:val="24"/>
-                      <w:szCs w:val="24"/>
-                      <w:lang w:val="en-US"/>
-                    </w:rPr>
-                    <w:t>.</w:t>
-                  </w:r>
-                </w:p>
-                <w:p>
-                  <w:pPr>
-                    <w:widowControl w:val="0"/>
-                    <w:rPr>
-                      <w:rFonts w:ascii="Cambria" w:hAnsi="Cambria"/>
-                      <w:sz w:val="24"/>
-                      <w:szCs w:val="24"/>
-                      <w:lang w:val="en-US"/>
-                    </w:rPr>
-                  </w:pPr>
-                  <w:r>
-                    <w:rPr>
-                      <w:rFonts w:ascii="Cambria" w:hAnsi="Cambria"/>
-                      <w:sz w:val="24"/>
-                      <w:szCs w:val="24"/>
-                      <w:lang w:val="en-US"/>
-                    </w:rPr>
-                    <w:t>[Exception 7,8, 9, 10,11,12]</w:t>
+                <w:p>
+                  <w:pPr>
+                    <w:widowControl w:val="0"/>
+                    <w:rPr>
+                      <w:rFonts w:ascii="Cambria" w:hAnsi="Cambria"/>
+                      <w:sz w:val="24"/>
+                      <w:szCs w:val="24"/>
+                      <w:lang w:val="en-US"/>
+                    </w:rPr>
+                  </w:pPr>
+                  <w:r>
+                    <w:rPr>
+                      <w:rFonts w:ascii="Cambria" w:hAnsi="Cambria"/>
+                      <w:sz w:val="24"/>
+                      <w:szCs w:val="24"/>
+                      <w:lang w:val="en-US"/>
+                    </w:rPr>
+                    <w:t xml:space="preserve">[Exception </w:t>
+                  </w:r>
+                  <w:r>
+                    <w:rPr>
+                      <w:rFonts w:ascii="Cambria" w:hAnsi="Cambria"/>
+                      <w:sz w:val="24"/>
+                      <w:szCs w:val="24"/>
+                      <w:lang w:val="en-US"/>
+                    </w:rPr>
+                    <w:t>6,7,8,9,10</w:t>
+                  </w:r>
+                  <w:r>
+                    <w:rPr>
+                      <w:rFonts w:ascii="Cambria" w:hAnsi="Cambria"/>
+                      <w:sz w:val="24"/>
+                      <w:szCs w:val="24"/>
+                      <w:lang w:val="en-US"/>
+                    </w:rPr>
+                    <w:t>]</w:t>
                   </w:r>
                 </w:p>
               </w:tc>
@@ -2391,42 +2712,6 @@
                 <w:szCs w:val="24"/>
               </w:rPr>
               <w:t>Alternative Scenario</w:t>
-            </w:r>
-            <w:r>
-              <w:rPr>
-                <w:rFonts w:ascii="Cambria" w:hAnsi="Cambria"/>
-                <w:sz w:val="24"/>
-                <w:szCs w:val="24"/>
-              </w:rPr>
-              <w:t>:</w:t>
-            </w:r>
-            <w:r>
-              <w:rPr>
-                <w:rFonts w:ascii="Cambria" w:hAnsi="Cambria"/>
-                <w:sz w:val="24"/>
-                <w:szCs w:val="24"/>
-                <w:lang w:val="en-US"/>
-              </w:rPr>
-              <w:t xml:space="preserve"> N/A</w:t>
-            </w:r>
-          </w:p>
-          <w:p>
-            <w:pPr>
-              <w:keepNext/>
-              <w:rPr>
-                <w:rFonts w:ascii="Cambria" w:hAnsi="Cambria"/>
-                <w:sz w:val="24"/>
-                <w:szCs w:val="24"/>
-              </w:rPr>
-            </w:pPr>
-            <w:r>
-              <w:rPr>
-                <w:rFonts w:ascii="Cambria" w:hAnsi="Cambria"/>
-                <w:b/>
-                <w:sz w:val="24"/>
-                <w:szCs w:val="24"/>
-              </w:rPr>
-              <w:t>Exceptions</w:t>
             </w:r>
             <w:r>
               <w:rPr>
@@ -2552,7 +2837,6 @@
                       <w:sz w:val="24"/>
                       <w:szCs w:val="24"/>
                     </w:rPr>
-                    <w:lastRenderedPageBreak/>
                     <w:t>1</w:t>
                   </w:r>
                 </w:p>
@@ -2578,16 +2862,7 @@
                       <w:szCs w:val="24"/>
                       <w:lang w:val="en-US"/>
                     </w:rPr>
-                    <w:t>Click “Next” button</w:t>
-                  </w:r>
-                  <w:r>
-                    <w:rPr>
-                      <w:rFonts w:ascii="Cambria" w:hAnsi="Cambria"/>
-                      <w:sz w:val="24"/>
-                      <w:szCs w:val="24"/>
-                      <w:lang w:val="en-US"/>
-                    </w:rPr>
-                    <w:t>.</w:t>
+                    <w:t>Click “Back” button.</w:t>
                   </w:r>
                 </w:p>
               </w:tc>
@@ -2612,16 +2887,43 @@
                       <w:szCs w:val="24"/>
                       <w:lang w:val="en-US"/>
                     </w:rPr>
-                    <w:t>“Product name” is empty or longer than 50 characters. Show error message: “Product name must be between 1-50 characters”</w:t>
-                  </w:r>
-                  <w:r>
-                    <w:rPr>
-                      <w:rFonts w:ascii="Cambria" w:hAnsi="Cambria"/>
-                      <w:sz w:val="24"/>
-                      <w:szCs w:val="24"/>
-                      <w:lang w:val="en-US"/>
-                    </w:rPr>
-                    <w:t>.</w:t>
+                    <w:t xml:space="preserve">System navigates to “Step </w:t>
+                  </w:r>
+                  <w:r>
+                    <w:rPr>
+                      <w:rFonts w:ascii="Cambria" w:hAnsi="Cambria"/>
+                      <w:sz w:val="24"/>
+                      <w:szCs w:val="24"/>
+                      <w:lang w:val="en-US"/>
+                    </w:rPr>
+                    <w:t>1</w:t>
+                  </w:r>
+                  <w:r>
+                    <w:rPr>
+                      <w:rFonts w:ascii="Cambria" w:hAnsi="Cambria"/>
+                      <w:sz w:val="24"/>
+                      <w:szCs w:val="24"/>
+                      <w:lang w:val="en-US"/>
+                    </w:rPr>
+                    <w:t>: P</w:t>
+                  </w:r>
+                  <w:r>
+                    <w:rPr>
+                      <w:rFonts w:ascii="Cambria" w:hAnsi="Cambria"/>
+                      <w:sz w:val="24"/>
+                      <w:szCs w:val="24"/>
+                      <w:lang w:val="en-US"/>
+                    </w:rPr>
+                    <w:t>roduct’s</w:t>
+                  </w:r>
+                  <w:r>
+                    <w:rPr>
+                      <w:rFonts w:ascii="Cambria" w:hAnsi="Cambria"/>
+                      <w:sz w:val="24"/>
+                      <w:szCs w:val="24"/>
+                      <w:lang w:val="en-US"/>
+                    </w:rPr>
+                    <w:t xml:space="preserve"> info” tab.</w:t>
                   </w:r>
                 </w:p>
               </w:tc>
@@ -2677,16 +2979,7 @@
                       <w:szCs w:val="24"/>
                       <w:lang w:val="en-US"/>
                     </w:rPr>
-                    <w:t>Click “Next” button</w:t>
-                  </w:r>
-                  <w:r>
-                    <w:rPr>
-                      <w:rFonts w:ascii="Cambria" w:hAnsi="Cambria"/>
-                      <w:sz w:val="24"/>
-                      <w:szCs w:val="24"/>
-                      <w:lang w:val="en-US"/>
-                    </w:rPr>
-                    <w:t>.</w:t>
+                    <w:t>Click “Phone” radio button.</w:t>
                   </w:r>
                 </w:p>
               </w:tc>
@@ -2711,16 +3004,7 @@
                       <w:szCs w:val="24"/>
                       <w:lang w:val="en-US"/>
                     </w:rPr>
-                    <w:t>“New” is empty or not between 0-100. Show error message: “Input between 0-100”</w:t>
-                  </w:r>
-                  <w:r>
-                    <w:rPr>
-                      <w:rFonts w:ascii="Cambria" w:hAnsi="Cambria"/>
-                      <w:sz w:val="24"/>
-                      <w:szCs w:val="24"/>
-                      <w:lang w:val="en-US"/>
-                    </w:rPr>
-                    <w:t>.</w:t>
+                    <w:t xml:space="preserve">“Phone” textbox will be shown and “Email” textbox will be hidden. </w:t>
                   </w:r>
                 </w:p>
               </w:tc>
@@ -2776,16 +3060,7 @@
                       <w:szCs w:val="24"/>
                       <w:lang w:val="en-US"/>
                     </w:rPr>
-                    <w:t>Click “Next” button</w:t>
-                  </w:r>
-                  <w:r>
-                    <w:rPr>
-                      <w:rFonts w:ascii="Cambria" w:hAnsi="Cambria"/>
-                      <w:sz w:val="24"/>
-                      <w:szCs w:val="24"/>
-                      <w:lang w:val="en-US"/>
-                    </w:rPr>
-                    <w:t>.</w:t>
+                    <w:t>Click “Email” radio button.</w:t>
                   </w:r>
                 </w:p>
               </w:tc>
@@ -2819,61 +3094,34 @@
                       <w:szCs w:val="24"/>
                       <w:lang w:val="en-US"/>
                     </w:rPr>
-                    <w:t>Price</w:t>
-                  </w:r>
-                  <w:r>
-                    <w:rPr>
-                      <w:rFonts w:ascii="Cambria" w:hAnsi="Cambria"/>
-                      <w:sz w:val="24"/>
-                      <w:szCs w:val="24"/>
-                      <w:lang w:val="en-US"/>
-                    </w:rPr>
-                    <w:t>” is empty or</w:t>
-                  </w:r>
-                  <w:r>
-                    <w:rPr>
-                      <w:rFonts w:ascii="Cambria" w:hAnsi="Cambria"/>
-                      <w:sz w:val="24"/>
-                      <w:szCs w:val="24"/>
-                      <w:lang w:val="en-US"/>
-                    </w:rPr>
-                    <w:t xml:space="preserve"> </w:t>
-                  </w:r>
-                  <w:r>
-                    <w:rPr>
-                      <w:rFonts w:ascii="Cambria" w:hAnsi="Cambria"/>
-                      <w:sz w:val="24"/>
-                      <w:szCs w:val="24"/>
-                      <w:lang w:val="en-US"/>
-                    </w:rPr>
-                    <w:t>smaller than</w:t>
-                  </w:r>
-                  <w:r>
-                    <w:rPr>
-                      <w:rFonts w:ascii="Cambria" w:hAnsi="Cambria"/>
-                      <w:sz w:val="24"/>
-                      <w:szCs w:val="24"/>
-                      <w:lang w:val="en-US"/>
-                    </w:rPr>
-                    <w:t xml:space="preserve"> 0</w:t>
-                  </w:r>
-                  <w:r>
-                    <w:rPr>
-                      <w:rFonts w:ascii="Cambria" w:hAnsi="Cambria"/>
-                      <w:sz w:val="24"/>
-                      <w:szCs w:val="24"/>
-                      <w:lang w:val="en-US"/>
-                    </w:rPr>
-                    <w:t xml:space="preserve"> or equal 0. Show error message: “Input greater than 0”</w:t>
-                  </w:r>
-                  <w:r>
-                    <w:rPr>
-                      <w:rFonts w:ascii="Cambria" w:hAnsi="Cambria"/>
-                      <w:sz w:val="24"/>
-                      <w:szCs w:val="24"/>
-                      <w:lang w:val="en-US"/>
-                    </w:rPr>
-                    <w:t>.</w:t>
+                    <w:t>Email</w:t>
+                  </w:r>
+                  <w:r>
+                    <w:rPr>
+                      <w:rFonts w:ascii="Cambria" w:hAnsi="Cambria"/>
+                      <w:sz w:val="24"/>
+                      <w:szCs w:val="24"/>
+                      <w:lang w:val="en-US"/>
+                    </w:rPr>
+                    <w:t>” textbox will be shown and “</w:t>
+                  </w:r>
+                  <w:r>
+                    <w:rPr>
+                      <w:rFonts w:ascii="Cambria" w:hAnsi="Cambria"/>
+                      <w:sz w:val="24"/>
+                      <w:szCs w:val="24"/>
+                      <w:lang w:val="en-US"/>
+                    </w:rPr>
+                    <w:t>Phone</w:t>
+                  </w:r>
+                  <w:r>
+                    <w:rPr>
+                      <w:rFonts w:ascii="Cambria" w:hAnsi="Cambria"/>
+                      <w:sz w:val="24"/>
+                      <w:szCs w:val="24"/>
+                      <w:lang w:val="en-US"/>
+                    </w:rPr>
+                    <w:t>” textbox will be hidden.</w:t>
                   </w:r>
                 </w:p>
               </w:tc>
@@ -2929,16 +3177,7 @@
                       <w:szCs w:val="24"/>
                       <w:lang w:val="en-US"/>
                     </w:rPr>
-                    <w:t>Click “Next” button</w:t>
-                  </w:r>
-                  <w:r>
-                    <w:rPr>
-                      <w:rFonts w:ascii="Cambria" w:hAnsi="Cambria"/>
-                      <w:sz w:val="24"/>
-                      <w:szCs w:val="24"/>
-                      <w:lang w:val="en-US"/>
-                    </w:rPr>
-                    <w:t>.</w:t>
+                    <w:t>Click “Both” radio button.</w:t>
                   </w:r>
                 </w:p>
               </w:tc>
@@ -2963,16 +3202,25 @@
                       <w:szCs w:val="24"/>
                       <w:lang w:val="en-US"/>
                     </w:rPr>
-                    <w:t>No image is uploaded. Show message error: “Please upload an image of your product”</w:t>
-                  </w:r>
-                  <w:r>
-                    <w:rPr>
-                      <w:rFonts w:ascii="Cambria" w:hAnsi="Cambria"/>
-                      <w:sz w:val="24"/>
-                      <w:szCs w:val="24"/>
-                      <w:lang w:val="en-US"/>
-                    </w:rPr>
-                    <w:t>.</w:t>
+                    <w:t xml:space="preserve">Both “Phone” </w:t>
+                  </w:r>
+                  <w:r>
+                    <w:rPr>
+                      <w:rFonts w:ascii="Cambria" w:hAnsi="Cambria"/>
+                      <w:sz w:val="24"/>
+                      <w:szCs w:val="24"/>
+                      <w:lang w:val="en-US"/>
+                    </w:rPr>
+                    <w:t>textbox</w:t>
+                  </w:r>
+                  <w:r>
+                    <w:rPr>
+                      <w:rFonts w:ascii="Cambria" w:hAnsi="Cambria"/>
+                      <w:sz w:val="24"/>
+                      <w:szCs w:val="24"/>
+                      <w:lang w:val="en-US"/>
+                    </w:rPr>
+                    <w:t xml:space="preserve"> and “Email” textbox will be shown.</w:t>
                   </w:r>
                 </w:p>
               </w:tc>
@@ -3028,16 +3276,25 @@
                       <w:szCs w:val="24"/>
                       <w:lang w:val="en-US"/>
                     </w:rPr>
-                    <w:t>Click “OK” button</w:t>
-                  </w:r>
-                  <w:r>
-                    <w:rPr>
-                      <w:rFonts w:ascii="Cambria" w:hAnsi="Cambria"/>
-                      <w:sz w:val="24"/>
-                      <w:szCs w:val="24"/>
-                      <w:lang w:val="en-US"/>
-                    </w:rPr>
-                    <w:t>.</w:t>
+                    <w:t>Click “</w:t>
+                  </w:r>
+                  <w:r>
+                    <w:rPr>
+                      <w:rFonts w:ascii="Cambria" w:hAnsi="Cambria"/>
+                      <w:sz w:val="24"/>
+                      <w:szCs w:val="24"/>
+                      <w:lang w:val="en-US"/>
+                    </w:rPr>
+                    <w:t>Cash</w:t>
+                  </w:r>
+                  <w:r>
+                    <w:rPr>
+                      <w:rFonts w:ascii="Cambria" w:hAnsi="Cambria"/>
+                      <w:sz w:val="24"/>
+                      <w:szCs w:val="24"/>
+                      <w:lang w:val="en-US"/>
+                    </w:rPr>
+                    <w:t>” radio button.</w:t>
                   </w:r>
                 </w:p>
               </w:tc>
@@ -3062,16 +3319,34 @@
                       <w:szCs w:val="24"/>
                       <w:lang w:val="en-US"/>
                     </w:rPr>
-                    <w:t>“Desired price” is empty or smaller than 0 or equal 0. Show error message: “Input greater than 0”</w:t>
-                  </w:r>
-                  <w:r>
-                    <w:rPr>
-                      <w:rFonts w:ascii="Cambria" w:hAnsi="Cambria"/>
-                      <w:sz w:val="24"/>
-                      <w:szCs w:val="24"/>
-                      <w:lang w:val="en-US"/>
-                    </w:rPr>
-                    <w:t>.</w:t>
+                    <w:t>“Card number” textbox and “</w:t>
+                  </w:r>
+                  <w:r>
+                    <w:rPr>
+                      <w:rFonts w:ascii="Cambria" w:hAnsi="Cambria"/>
+                      <w:sz w:val="24"/>
+                      <w:szCs w:val="24"/>
+                      <w:lang w:val="en-US"/>
+                    </w:rPr>
+                    <w:t>Card owner</w:t>
+                  </w:r>
+                  <w:r>
+                    <w:rPr>
+                      <w:rFonts w:ascii="Cambria" w:hAnsi="Cambria"/>
+                      <w:sz w:val="24"/>
+                      <w:szCs w:val="24"/>
+                      <w:lang w:val="en-US"/>
+                    </w:rPr>
+                    <w:t>”</w:t>
+                  </w:r>
+                  <w:r>
+                    <w:rPr>
+                      <w:rFonts w:ascii="Cambria" w:hAnsi="Cambria"/>
+                      <w:sz w:val="24"/>
+                      <w:szCs w:val="24"/>
+                      <w:lang w:val="en-US"/>
+                    </w:rPr>
+                    <w:t xml:space="preserve"> textbox will be hidden.</w:t>
                   </w:r>
                 </w:p>
               </w:tc>
@@ -3127,7 +3402,59 @@
                       <w:szCs w:val="24"/>
                       <w:lang w:val="en-US"/>
                     </w:rPr>
-                    <w:t>Click “Next” button</w:t>
+                    <w:t>Click “</w:t>
+                  </w:r>
+                  <w:r>
+                    <w:rPr>
+                      <w:rFonts w:ascii="Cambria" w:hAnsi="Cambria"/>
+                      <w:sz w:val="24"/>
+                      <w:szCs w:val="24"/>
+                      <w:lang w:val="en-US"/>
+                    </w:rPr>
+                    <w:t>Credit card</w:t>
+                  </w:r>
+                  <w:r>
+                    <w:rPr>
+                      <w:rFonts w:ascii="Cambria" w:hAnsi="Cambria"/>
+                      <w:sz w:val="24"/>
+                      <w:szCs w:val="24"/>
+                      <w:lang w:val="en-US"/>
+                    </w:rPr>
+                    <w:t>” radio button.</w:t>
+                  </w:r>
+                </w:p>
+              </w:tc>
+              <w:tc>
+                <w:tcPr>
+                  <w:tcW w:w="4548" w:type="dxa"/>
+                </w:tcPr>
+                <w:p>
+                  <w:pPr>
+                    <w:widowControl w:val="0"/>
+                    <w:rPr>
+                      <w:rFonts w:ascii="Cambria" w:hAnsi="Cambria"/>
+                      <w:sz w:val="24"/>
+                      <w:szCs w:val="24"/>
+                      <w:lang w:val="en-US"/>
+                    </w:rPr>
+                  </w:pPr>
+                  <w:r>
+                    <w:rPr>
+                      <w:rFonts w:ascii="Cambria" w:hAnsi="Cambria"/>
+                      <w:sz w:val="24"/>
+                      <w:szCs w:val="24"/>
+                      <w:lang w:val="en-US"/>
+                    </w:rPr>
+                    <w:t>“Card number” textbox and “Card owner”</w:t>
+                  </w:r>
+                  <w:r>
+                    <w:rPr>
+                      <w:rFonts w:ascii="Cambria" w:hAnsi="Cambria"/>
+                      <w:sz w:val="24"/>
+                      <w:szCs w:val="24"/>
+                      <w:lang w:val="en-US"/>
+                    </w:rPr>
+                    <w:t xml:space="preserve"> textbox will be shown</w:t>
                   </w:r>
                   <w:r>
                     <w:rPr>
@@ -3140,37 +3467,134 @@
                   </w:r>
                 </w:p>
               </w:tc>
+            </w:tr>
+          </w:tbl>
+          <w:p>
+            <w:pPr>
+              <w:keepNext/>
+              <w:rPr>
+                <w:rFonts w:ascii="Cambria" w:hAnsi="Cambria"/>
+                <w:sz w:val="24"/>
+                <w:szCs w:val="24"/>
+                <w:lang w:val="en-US"/>
+              </w:rPr>
+            </w:pPr>
+          </w:p>
+          <w:p>
+            <w:pPr>
+              <w:keepNext/>
+              <w:rPr>
+                <w:rFonts w:ascii="Cambria" w:hAnsi="Cambria"/>
+                <w:sz w:val="24"/>
+                <w:szCs w:val="24"/>
+              </w:rPr>
+            </w:pPr>
+            <w:r>
+              <w:rPr>
+                <w:rFonts w:ascii="Cambria" w:hAnsi="Cambria"/>
+                <w:b/>
+                <w:sz w:val="24"/>
+                <w:szCs w:val="24"/>
+              </w:rPr>
+              <w:t>Exceptions</w:t>
+            </w:r>
+            <w:r>
+              <w:rPr>
+                <w:rFonts w:ascii="Cambria" w:hAnsi="Cambria"/>
+                <w:sz w:val="24"/>
+                <w:szCs w:val="24"/>
+              </w:rPr>
+              <w:t>:</w:t>
+            </w:r>
+          </w:p>
+          <w:tbl>
+            <w:tblPr>
+              <w:tblStyle w:val="TableGrid"/>
+              <w:tblW w:w="0" w:type="auto"/>
+              <w:tblLook w:val="04A0" w:firstRow="1" w:lastRow="0" w:firstColumn="1" w:lastColumn="0" w:noHBand="0" w:noVBand="1"/>
+            </w:tblPr>
+            <w:tblGrid>
+              <w:gridCol w:w="985"/>
+              <w:gridCol w:w="3240"/>
+              <w:gridCol w:w="4548"/>
+            </w:tblGrid>
+            <w:tr>
+              <w:trPr>
+                <w:cantSplit/>
+              </w:trPr>
+              <w:tc>
+                <w:tcPr>
+                  <w:tcW w:w="985" w:type="dxa"/>
+                  <w:shd w:val="clear" w:color="auto" w:fill="D9D9D9" w:themeFill="background1" w:themeFillShade="D9"/>
+                </w:tcPr>
+                <w:p>
+                  <w:pPr>
+                    <w:widowControl w:val="0"/>
+                    <w:jc w:val="center"/>
+                    <w:rPr>
+                      <w:rFonts w:ascii="Cambria" w:hAnsi="Cambria"/>
+                      <w:sz w:val="24"/>
+                      <w:szCs w:val="24"/>
+                    </w:rPr>
+                  </w:pPr>
+                  <w:r>
+                    <w:rPr>
+                      <w:rFonts w:ascii="Cambria" w:hAnsi="Cambria"/>
+                      <w:sz w:val="24"/>
+                      <w:szCs w:val="24"/>
+                    </w:rPr>
+                    <w:t>No</w:t>
+                  </w:r>
+                </w:p>
+              </w:tc>
+              <w:tc>
+                <w:tcPr>
+                  <w:tcW w:w="3240" w:type="dxa"/>
+                  <w:shd w:val="clear" w:color="auto" w:fill="D9D9D9" w:themeFill="background1" w:themeFillShade="D9"/>
+                </w:tcPr>
+                <w:p>
+                  <w:pPr>
+                    <w:widowControl w:val="0"/>
+                    <w:jc w:val="center"/>
+                    <w:rPr>
+                      <w:rFonts w:ascii="Cambria" w:hAnsi="Cambria"/>
+                      <w:sz w:val="24"/>
+                      <w:szCs w:val="24"/>
+                      <w:lang w:val="en-US"/>
+                    </w:rPr>
+                  </w:pPr>
+                  <w:r>
+                    <w:rPr>
+                      <w:rFonts w:ascii="Cambria" w:hAnsi="Cambria"/>
+                      <w:sz w:val="24"/>
+                      <w:szCs w:val="24"/>
+                    </w:rPr>
+                    <w:t>Actor Action</w:t>
+                  </w:r>
+                </w:p>
+              </w:tc>
               <w:tc>
                 <w:tcPr>
                   <w:tcW w:w="4548" w:type="dxa"/>
-                </w:tcPr>
-                <w:p>
-                  <w:pPr>
-                    <w:widowControl w:val="0"/>
-                    <w:rPr>
-                      <w:rFonts w:ascii="Cambria" w:hAnsi="Cambria"/>
-                      <w:sz w:val="24"/>
-                      <w:szCs w:val="24"/>
-                      <w:lang w:val="en-US"/>
-                    </w:rPr>
-                  </w:pPr>
-                  <w:r>
-                    <w:rPr>
-                      <w:rFonts w:ascii="Cambria" w:hAnsi="Cambria"/>
-                      <w:sz w:val="24"/>
-                      <w:szCs w:val="24"/>
-                      <w:lang w:val="en-US"/>
-                    </w:rPr>
-                    <w:t>No store is chosen. Show error message: “You must choose at least one store”</w:t>
-                  </w:r>
-                  <w:r>
-                    <w:rPr>
-                      <w:rFonts w:ascii="Cambria" w:hAnsi="Cambria"/>
-                      <w:sz w:val="24"/>
-                      <w:szCs w:val="24"/>
-                      <w:lang w:val="en-US"/>
-                    </w:rPr>
-                    <w:t>.</w:t>
+                  <w:shd w:val="clear" w:color="auto" w:fill="D9D9D9" w:themeFill="background1" w:themeFillShade="D9"/>
+                </w:tcPr>
+                <w:p>
+                  <w:pPr>
+                    <w:widowControl w:val="0"/>
+                    <w:jc w:val="center"/>
+                    <w:rPr>
+                      <w:rFonts w:ascii="Cambria" w:hAnsi="Cambria"/>
+                      <w:sz w:val="24"/>
+                      <w:szCs w:val="24"/>
+                    </w:rPr>
+                  </w:pPr>
+                  <w:r>
+                    <w:rPr>
+                      <w:rFonts w:ascii="Cambria" w:hAnsi="Cambria"/>
+                      <w:sz w:val="24"/>
+                      <w:szCs w:val="24"/>
+                    </w:rPr>
+                    <w:t>System Response</w:t>
                   </w:r>
                 </w:p>
               </w:tc>
@@ -3191,17 +3615,15 @@
                       <w:rFonts w:ascii="Cambria" w:hAnsi="Cambria"/>
                       <w:sz w:val="24"/>
                       <w:szCs w:val="24"/>
-                      <w:lang w:val="en-US"/>
-                    </w:rPr>
-                  </w:pPr>
-                  <w:r>
-                    <w:rPr>
-                      <w:rFonts w:ascii="Cambria" w:hAnsi="Cambria"/>
-                      <w:sz w:val="24"/>
-                      <w:szCs w:val="24"/>
-                      <w:lang w:val="en-US"/>
-                    </w:rPr>
-                    <w:t>7</w:t>
+                    </w:rPr>
+                  </w:pPr>
+                  <w:r>
+                    <w:rPr>
+                      <w:rFonts w:ascii="Cambria" w:hAnsi="Cambria"/>
+                      <w:sz w:val="24"/>
+                      <w:szCs w:val="24"/>
+                    </w:rPr>
+                    <w:t>1</w:t>
                   </w:r>
                 </w:p>
               </w:tc>
@@ -3226,7 +3648,16 @@
                       <w:szCs w:val="24"/>
                       <w:lang w:val="en-US"/>
                     </w:rPr>
-                    <w:t>Click “Submit” button.</w:t>
+                    <w:t>Click “Next” button</w:t>
+                  </w:r>
+                  <w:r>
+                    <w:rPr>
+                      <w:rFonts w:ascii="Cambria" w:hAnsi="Cambria"/>
+                      <w:sz w:val="24"/>
+                      <w:szCs w:val="24"/>
+                      <w:lang w:val="en-US"/>
+                    </w:rPr>
+                    <w:t>.</w:t>
                   </w:r>
                 </w:p>
               </w:tc>
@@ -3251,7 +3682,16 @@
                       <w:szCs w:val="24"/>
                       <w:lang w:val="en-US"/>
                     </w:rPr>
-                    <w:t>“Full name” is empty or longer than 50 characters. Show error message: “Full name must be between 1-50 characters”.</w:t>
+                    <w:t>“Product name” is empty or longer than 50 characters. Show error message: “Product name must be between 1-50 characters”</w:t>
+                  </w:r>
+                  <w:r>
+                    <w:rPr>
+                      <w:rFonts w:ascii="Cambria" w:hAnsi="Cambria"/>
+                      <w:sz w:val="24"/>
+                      <w:szCs w:val="24"/>
+                      <w:lang w:val="en-US"/>
+                    </w:rPr>
+                    <w:t>.</w:t>
                   </w:r>
                 </w:p>
               </w:tc>
@@ -3282,7 +3722,7 @@
                       <w:szCs w:val="24"/>
                       <w:lang w:val="en-US"/>
                     </w:rPr>
-                    <w:t>8</w:t>
+                    <w:t>2</w:t>
                   </w:r>
                 </w:p>
               </w:tc>
@@ -3307,7 +3747,16 @@
                       <w:szCs w:val="24"/>
                       <w:lang w:val="en-US"/>
                     </w:rPr>
-                    <w:t>Click “Submit” button.</w:t>
+                    <w:t>Click “Next” button</w:t>
+                  </w:r>
+                  <w:r>
+                    <w:rPr>
+                      <w:rFonts w:ascii="Cambria" w:hAnsi="Cambria"/>
+                      <w:sz w:val="24"/>
+                      <w:szCs w:val="24"/>
+                      <w:lang w:val="en-US"/>
+                    </w:rPr>
+                    <w:t>.</w:t>
                   </w:r>
                 </w:p>
               </w:tc>
@@ -3332,7 +3781,52 @@
                       <w:szCs w:val="24"/>
                       <w:lang w:val="en-US"/>
                     </w:rPr>
-                    <w:t>“ID number” is empty. Show error message: “ID number is required”.</w:t>
+                    <w:t>“</w:t>
+                  </w:r>
+                  <w:r>
+                    <w:rPr>
+                      <w:rFonts w:ascii="Cambria" w:hAnsi="Cambria"/>
+                      <w:sz w:val="24"/>
+                      <w:szCs w:val="24"/>
+                      <w:lang w:val="en-US"/>
+                    </w:rPr>
+                    <w:t>Category</w:t>
+                  </w:r>
+                  <w:r>
+                    <w:rPr>
+                      <w:rFonts w:ascii="Cambria" w:hAnsi="Cambria"/>
+                      <w:sz w:val="24"/>
+                      <w:szCs w:val="24"/>
+                      <w:lang w:val="en-US"/>
+                    </w:rPr>
+                    <w:t>” is empty. Show error message: “</w:t>
+                  </w:r>
+                  <w:r>
+                    <w:rPr>
+                      <w:rFonts w:ascii="Cambria" w:hAnsi="Cambria"/>
+                      <w:sz w:val="24"/>
+                      <w:szCs w:val="24"/>
+                      <w:lang w:val="en-US"/>
+                    </w:rPr>
+                    <w:t>Please choose a category</w:t>
+                  </w:r>
+                  <w:r>
+                    <w:rPr>
+                      <w:rFonts w:ascii="Cambria" w:hAnsi="Cambria"/>
+                      <w:sz w:val="24"/>
+                      <w:szCs w:val="24"/>
+                      <w:lang w:val="en-US"/>
+                    </w:rPr>
+                    <w:t>”</w:t>
+                  </w:r>
+                  <w:r>
+                    <w:rPr>
+                      <w:rFonts w:ascii="Cambria" w:hAnsi="Cambria"/>
+                      <w:sz w:val="24"/>
+                      <w:szCs w:val="24"/>
+                      <w:lang w:val="en-US"/>
+                    </w:rPr>
+                    <w:t>.</w:t>
                   </w:r>
                 </w:p>
               </w:tc>
@@ -3363,7 +3857,7 @@
                       <w:szCs w:val="24"/>
                       <w:lang w:val="en-US"/>
                     </w:rPr>
-                    <w:t>9</w:t>
+                    <w:t>3</w:t>
                   </w:r>
                 </w:p>
               </w:tc>
@@ -3388,7 +3882,16 @@
                       <w:szCs w:val="24"/>
                       <w:lang w:val="en-US"/>
                     </w:rPr>
-                    <w:t>Click “Submit” button.</w:t>
+                    <w:t>Click “Next” button</w:t>
+                  </w:r>
+                  <w:r>
+                    <w:rPr>
+                      <w:rFonts w:ascii="Cambria" w:hAnsi="Cambria"/>
+                      <w:sz w:val="24"/>
+                      <w:szCs w:val="24"/>
+                      <w:lang w:val="en-US"/>
+                    </w:rPr>
+                    <w:t>.</w:t>
                   </w:r>
                 </w:p>
               </w:tc>
@@ -3413,7 +3916,43 @@
                       <w:szCs w:val="24"/>
                       <w:lang w:val="en-US"/>
                     </w:rPr>
-                    <w:t>“Address” is empty or longer than 255 characters. Show error message: “Address must be between 1-255 characters”.</w:t>
+                    <w:t>“</w:t>
+                  </w:r>
+                  <w:r>
+                    <w:rPr>
+                      <w:rFonts w:ascii="Cambria" w:hAnsi="Cambria"/>
+                      <w:sz w:val="24"/>
+                      <w:szCs w:val="24"/>
+                      <w:lang w:val="en-US"/>
+                    </w:rPr>
+                    <w:t>Brand</w:t>
+                  </w:r>
+                  <w:r>
+                    <w:rPr>
+                      <w:rFonts w:ascii="Cambria" w:hAnsi="Cambria"/>
+                      <w:sz w:val="24"/>
+                      <w:szCs w:val="24"/>
+                      <w:lang w:val="en-US"/>
+                    </w:rPr>
+                    <w:t xml:space="preserve">” is empty. Show error message: “Please choose a </w:t>
+                  </w:r>
+                  <w:r>
+                    <w:rPr>
+                      <w:rFonts w:ascii="Cambria" w:hAnsi="Cambria"/>
+                      <w:sz w:val="24"/>
+                      <w:szCs w:val="24"/>
+                      <w:lang w:val="en-US"/>
+                    </w:rPr>
+                    <w:t>brand</w:t>
+                  </w:r>
+                  <w:r>
+                    <w:rPr>
+                      <w:rFonts w:ascii="Cambria" w:hAnsi="Cambria"/>
+                      <w:sz w:val="24"/>
+                      <w:szCs w:val="24"/>
+                      <w:lang w:val="en-US"/>
+                    </w:rPr>
+                    <w:t>”.</w:t>
                   </w:r>
                 </w:p>
               </w:tc>
@@ -3444,7 +3983,7 @@
                       <w:szCs w:val="24"/>
                       <w:lang w:val="en-US"/>
                     </w:rPr>
-                    <w:t>10</w:t>
+                    <w:t>4</w:t>
                   </w:r>
                 </w:p>
               </w:tc>
@@ -3469,7 +4008,16 @@
                       <w:szCs w:val="24"/>
                       <w:lang w:val="en-US"/>
                     </w:rPr>
-                    <w:t>Click “Submit” button.</w:t>
+                    <w:t>Click “Next” button</w:t>
+                  </w:r>
+                  <w:r>
+                    <w:rPr>
+                      <w:rFonts w:ascii="Cambria" w:hAnsi="Cambria"/>
+                      <w:sz w:val="24"/>
+                      <w:szCs w:val="24"/>
+                      <w:lang w:val="en-US"/>
+                    </w:rPr>
+                    <w:t>.</w:t>
                   </w:r>
                 </w:p>
               </w:tc>
@@ -3494,7 +4042,16 @@
                       <w:szCs w:val="24"/>
                       <w:lang w:val="en-US"/>
                     </w:rPr>
-                    <w:t>“Phone” is empty. Show error message: “Phone is required”.</w:t>
+                    <w:t>No image is uploaded. Show message error: “Please upload an image of your product”</w:t>
+                  </w:r>
+                  <w:r>
+                    <w:rPr>
+                      <w:rFonts w:ascii="Cambria" w:hAnsi="Cambria"/>
+                      <w:sz w:val="24"/>
+                      <w:szCs w:val="24"/>
+                      <w:lang w:val="en-US"/>
+                    </w:rPr>
+                    <w:t>.</w:t>
                   </w:r>
                 </w:p>
               </w:tc>
@@ -3525,7 +4082,7 @@
                       <w:szCs w:val="24"/>
                       <w:lang w:val="en-US"/>
                     </w:rPr>
-                    <w:t>11</w:t>
+                    <w:t>5</w:t>
                   </w:r>
                 </w:p>
               </w:tc>
@@ -3550,7 +4107,16 @@
                       <w:szCs w:val="24"/>
                       <w:lang w:val="en-US"/>
                     </w:rPr>
-                    <w:t>Click “Submit” button.</w:t>
+                    <w:t>Click “Next” button</w:t>
+                  </w:r>
+                  <w:r>
+                    <w:rPr>
+                      <w:rFonts w:ascii="Cambria" w:hAnsi="Cambria"/>
+                      <w:sz w:val="24"/>
+                      <w:szCs w:val="24"/>
+                      <w:lang w:val="en-US"/>
+                    </w:rPr>
+                    <w:t>.</w:t>
                   </w:r>
                 </w:p>
               </w:tc>
@@ -3575,7 +4141,70 @@
                       <w:szCs w:val="24"/>
                       <w:lang w:val="en-US"/>
                     </w:rPr>
-                    <w:t>“Email” is empty. Show error message: “Email is required”.</w:t>
+                    <w:t>No store is chosen. Show error message: “</w:t>
+                  </w:r>
+                  <w:r>
+                    <w:rPr>
+                      <w:rFonts w:ascii="Cambria" w:hAnsi="Cambria"/>
+                      <w:sz w:val="24"/>
+                      <w:szCs w:val="24"/>
+                      <w:lang w:val="en-US"/>
+                    </w:rPr>
+                    <w:t>Please</w:t>
+                  </w:r>
+                  <w:r>
+                    <w:rPr>
+                      <w:rFonts w:ascii="Cambria" w:hAnsi="Cambria"/>
+                      <w:sz w:val="24"/>
+                      <w:szCs w:val="24"/>
+                      <w:lang w:val="en-US"/>
+                    </w:rPr>
+                    <w:t xml:space="preserve"> choose</w:t>
+                  </w:r>
+                  <w:r>
+                    <w:rPr>
+                      <w:rFonts w:ascii="Cambria" w:hAnsi="Cambria"/>
+                      <w:sz w:val="24"/>
+                      <w:szCs w:val="24"/>
+                      <w:lang w:val="en-US"/>
+                    </w:rPr>
+                    <w:t xml:space="preserve"> a</w:t>
+                  </w:r>
+                  <w:r>
+                    <w:rPr>
+                      <w:rFonts w:ascii="Cambria" w:hAnsi="Cambria"/>
+                      <w:sz w:val="24"/>
+                      <w:szCs w:val="24"/>
+                      <w:lang w:val="en-US"/>
+                    </w:rPr>
+                    <w:t xml:space="preserve"> store</w:t>
+                  </w:r>
+                  <w:r>
+                    <w:rPr>
+                      <w:rFonts w:ascii="Cambria" w:hAnsi="Cambria"/>
+                      <w:sz w:val="24"/>
+                      <w:szCs w:val="24"/>
+                      <w:lang w:val="en-US"/>
+                    </w:rPr>
+                    <w:t xml:space="preserve"> to consign</w:t>
+                  </w:r>
+                  <w:r>
+                    <w:rPr>
+                      <w:rFonts w:ascii="Cambria" w:hAnsi="Cambria"/>
+                      <w:sz w:val="24"/>
+                      <w:szCs w:val="24"/>
+                      <w:lang w:val="en-US"/>
+                    </w:rPr>
+                    <w:t>”</w:t>
+                  </w:r>
+                  <w:r>
+                    <w:rPr>
+                      <w:rFonts w:ascii="Cambria" w:hAnsi="Cambria"/>
+                      <w:sz w:val="24"/>
+                      <w:szCs w:val="24"/>
+                      <w:lang w:val="en-US"/>
+                    </w:rPr>
+                    <w:t>.</w:t>
                   </w:r>
                 </w:p>
               </w:tc>
@@ -3606,7 +4235,7 @@
                       <w:szCs w:val="24"/>
                       <w:lang w:val="en-US"/>
                     </w:rPr>
-                    <w:t>12</w:t>
+                    <w:t>7</w:t>
                   </w:r>
                 </w:p>
               </w:tc>
@@ -3631,7 +4260,7 @@
                       <w:szCs w:val="24"/>
                       <w:lang w:val="en-US"/>
                     </w:rPr>
-                    <w:t>Click “Submit” button.</w:t>
+                    <w:t>Click “Consign” button.</w:t>
                   </w:r>
                 </w:p>
               </w:tc>
@@ -3656,7 +4285,404 @@
                       <w:szCs w:val="24"/>
                       <w:lang w:val="en-US"/>
                     </w:rPr>
-                    <w:t>“Credit card” is empty. Show error message: “Credit card is required”.</w:t>
+                    <w:t>“Full name” is empty or longer than 50 characters. Show error message: “Full name must be between 1-50 characters”.</w:t>
+                  </w:r>
+                </w:p>
+              </w:tc>
+            </w:tr>
+            <w:tr>
+              <w:trPr>
+                <w:cantSplit/>
+              </w:trPr>
+              <w:tc>
+                <w:tcPr>
+                  <w:tcW w:w="985" w:type="dxa"/>
+                </w:tcPr>
+                <w:p>
+                  <w:pPr>
+                    <w:widowControl w:val="0"/>
+                    <w:jc w:val="right"/>
+                    <w:rPr>
+                      <w:rFonts w:ascii="Cambria" w:hAnsi="Cambria"/>
+                      <w:sz w:val="24"/>
+                      <w:szCs w:val="24"/>
+                      <w:lang w:val="en-US"/>
+                    </w:rPr>
+                  </w:pPr>
+                  <w:r>
+                    <w:rPr>
+                      <w:rFonts w:ascii="Cambria" w:hAnsi="Cambria"/>
+                      <w:sz w:val="24"/>
+                      <w:szCs w:val="24"/>
+                      <w:lang w:val="en-US"/>
+                    </w:rPr>
+                    <w:t>8</w:t>
+                  </w:r>
+                </w:p>
+              </w:tc>
+              <w:tc>
+                <w:tcPr>
+                  <w:tcW w:w="3240" w:type="dxa"/>
+                </w:tcPr>
+                <w:p>
+                  <w:pPr>
+                    <w:widowControl w:val="0"/>
+                    <w:rPr>
+                      <w:rFonts w:ascii="Cambria" w:hAnsi="Cambria"/>
+                      <w:sz w:val="24"/>
+                      <w:szCs w:val="24"/>
+                      <w:lang w:val="en-US"/>
+                    </w:rPr>
+                  </w:pPr>
+                  <w:r>
+                    <w:rPr>
+                      <w:rFonts w:ascii="Cambria" w:hAnsi="Cambria"/>
+                      <w:sz w:val="24"/>
+                      <w:szCs w:val="24"/>
+                      <w:lang w:val="en-US"/>
+                    </w:rPr>
+                    <w:t>Click “</w:t>
+                  </w:r>
+                  <w:r>
+                    <w:rPr>
+                      <w:rFonts w:ascii="Cambria" w:hAnsi="Cambria"/>
+                      <w:sz w:val="24"/>
+                      <w:szCs w:val="24"/>
+                      <w:lang w:val="en-US"/>
+                    </w:rPr>
+                    <w:t>Consign</w:t>
+                  </w:r>
+                  <w:r>
+                    <w:rPr>
+                      <w:rFonts w:ascii="Cambria" w:hAnsi="Cambria"/>
+                      <w:sz w:val="24"/>
+                      <w:szCs w:val="24"/>
+                      <w:lang w:val="en-US"/>
+                    </w:rPr>
+                    <w:t>” button.</w:t>
+                  </w:r>
+                </w:p>
+              </w:tc>
+              <w:tc>
+                <w:tcPr>
+                  <w:tcW w:w="4548" w:type="dxa"/>
+                </w:tcPr>
+                <w:p>
+                  <w:pPr>
+                    <w:widowControl w:val="0"/>
+                    <w:rPr>
+                      <w:rFonts w:ascii="Cambria" w:hAnsi="Cambria"/>
+                      <w:sz w:val="24"/>
+                      <w:szCs w:val="24"/>
+                      <w:lang w:val="en-US"/>
+                    </w:rPr>
+                  </w:pPr>
+                  <w:r>
+                    <w:rPr>
+                      <w:rFonts w:ascii="Cambria" w:hAnsi="Cambria"/>
+                      <w:sz w:val="24"/>
+                      <w:szCs w:val="24"/>
+                      <w:lang w:val="en-US"/>
+                    </w:rPr>
+                    <w:t>“Phone” is empty. Show error message: “Phone is required”.</w:t>
+                  </w:r>
+                </w:p>
+              </w:tc>
+            </w:tr>
+            <w:tr>
+              <w:trPr>
+                <w:cantSplit/>
+              </w:trPr>
+              <w:tc>
+                <w:tcPr>
+                  <w:tcW w:w="985" w:type="dxa"/>
+                </w:tcPr>
+                <w:p>
+                  <w:pPr>
+                    <w:widowControl w:val="0"/>
+                    <w:jc w:val="right"/>
+                    <w:rPr>
+                      <w:rFonts w:ascii="Cambria" w:hAnsi="Cambria"/>
+                      <w:sz w:val="24"/>
+                      <w:szCs w:val="24"/>
+                      <w:lang w:val="en-US"/>
+                    </w:rPr>
+                  </w:pPr>
+                  <w:r>
+                    <w:rPr>
+                      <w:rFonts w:ascii="Cambria" w:hAnsi="Cambria"/>
+                      <w:sz w:val="24"/>
+                      <w:szCs w:val="24"/>
+                      <w:lang w:val="en-US"/>
+                    </w:rPr>
+                    <w:t>9</w:t>
+                  </w:r>
+                </w:p>
+              </w:tc>
+              <w:tc>
+                <w:tcPr>
+                  <w:tcW w:w="3240" w:type="dxa"/>
+                </w:tcPr>
+                <w:p>
+                  <w:pPr>
+                    <w:widowControl w:val="0"/>
+                    <w:rPr>
+                      <w:rFonts w:ascii="Cambria" w:hAnsi="Cambria"/>
+                      <w:sz w:val="24"/>
+                      <w:szCs w:val="24"/>
+                      <w:lang w:val="en-US"/>
+                    </w:rPr>
+                  </w:pPr>
+                  <w:r>
+                    <w:rPr>
+                      <w:rFonts w:ascii="Cambria" w:hAnsi="Cambria"/>
+                      <w:sz w:val="24"/>
+                      <w:szCs w:val="24"/>
+                      <w:lang w:val="en-US"/>
+                    </w:rPr>
+                    <w:t>Click “Consign” button.</w:t>
+                  </w:r>
+                </w:p>
+              </w:tc>
+              <w:tc>
+                <w:tcPr>
+                  <w:tcW w:w="4548" w:type="dxa"/>
+                </w:tcPr>
+                <w:p>
+                  <w:pPr>
+                    <w:widowControl w:val="0"/>
+                    <w:rPr>
+                      <w:rFonts w:ascii="Cambria" w:hAnsi="Cambria"/>
+                      <w:sz w:val="24"/>
+                      <w:szCs w:val="24"/>
+                      <w:lang w:val="en-US"/>
+                    </w:rPr>
+                  </w:pPr>
+                  <w:r>
+                    <w:rPr>
+                      <w:rFonts w:ascii="Cambria" w:hAnsi="Cambria"/>
+                      <w:sz w:val="24"/>
+                      <w:szCs w:val="24"/>
+                      <w:lang w:val="en-US"/>
+                    </w:rPr>
+                    <w:t>“Email” is empty. Show error message: “Email is required”.</w:t>
+                  </w:r>
+                </w:p>
+              </w:tc>
+            </w:tr>
+            <w:tr>
+              <w:trPr>
+                <w:cantSplit/>
+              </w:trPr>
+              <w:tc>
+                <w:tcPr>
+                  <w:tcW w:w="985" w:type="dxa"/>
+                </w:tcPr>
+                <w:p>
+                  <w:pPr>
+                    <w:widowControl w:val="0"/>
+                    <w:jc w:val="right"/>
+                    <w:rPr>
+                      <w:rFonts w:ascii="Cambria" w:hAnsi="Cambria"/>
+                      <w:sz w:val="24"/>
+                      <w:szCs w:val="24"/>
+                      <w:lang w:val="en-US"/>
+                    </w:rPr>
+                  </w:pPr>
+                  <w:r>
+                    <w:rPr>
+                      <w:rFonts w:ascii="Cambria" w:hAnsi="Cambria"/>
+                      <w:sz w:val="24"/>
+                      <w:szCs w:val="24"/>
+                      <w:lang w:val="en-US"/>
+                    </w:rPr>
+                    <w:t>10</w:t>
+                  </w:r>
+                </w:p>
+              </w:tc>
+              <w:tc>
+                <w:tcPr>
+                  <w:tcW w:w="3240" w:type="dxa"/>
+                </w:tcPr>
+                <w:p>
+                  <w:pPr>
+                    <w:widowControl w:val="0"/>
+                    <w:rPr>
+                      <w:rFonts w:ascii="Cambria" w:hAnsi="Cambria"/>
+                      <w:sz w:val="24"/>
+                      <w:szCs w:val="24"/>
+                      <w:lang w:val="en-US"/>
+                    </w:rPr>
+                  </w:pPr>
+                  <w:r>
+                    <w:rPr>
+                      <w:rFonts w:ascii="Cambria" w:hAnsi="Cambria"/>
+                      <w:sz w:val="24"/>
+                      <w:szCs w:val="24"/>
+                      <w:lang w:val="en-US"/>
+                    </w:rPr>
+                    <w:t>Click “Consign” button.</w:t>
+                  </w:r>
+                </w:p>
+              </w:tc>
+              <w:tc>
+                <w:tcPr>
+                  <w:tcW w:w="4548" w:type="dxa"/>
+                </w:tcPr>
+                <w:p>
+                  <w:pPr>
+                    <w:widowControl w:val="0"/>
+                    <w:rPr>
+                      <w:rFonts w:ascii="Cambria" w:hAnsi="Cambria"/>
+                      <w:sz w:val="24"/>
+                      <w:szCs w:val="24"/>
+                      <w:lang w:val="en-US"/>
+                    </w:rPr>
+                  </w:pPr>
+                  <w:r>
+                    <w:rPr>
+                      <w:rFonts w:ascii="Cambria" w:hAnsi="Cambria"/>
+                      <w:sz w:val="24"/>
+                      <w:szCs w:val="24"/>
+                      <w:lang w:val="en-US"/>
+                    </w:rPr>
+                    <w:t>“</w:t>
+                  </w:r>
+                  <w:r>
+                    <w:rPr>
+                      <w:rFonts w:ascii="Cambria" w:hAnsi="Cambria"/>
+                      <w:sz w:val="24"/>
+                      <w:szCs w:val="24"/>
+                      <w:lang w:val="en-US"/>
+                    </w:rPr>
+                    <w:t>Card number</w:t>
+                  </w:r>
+                  <w:r>
+                    <w:rPr>
+                      <w:rFonts w:ascii="Cambria" w:hAnsi="Cambria"/>
+                      <w:sz w:val="24"/>
+                      <w:szCs w:val="24"/>
+                      <w:lang w:val="en-US"/>
+                    </w:rPr>
+                    <w:t>” is empty. Show error message: “Credit card is required”.</w:t>
+                  </w:r>
+                </w:p>
+              </w:tc>
+            </w:tr>
+            <w:tr>
+              <w:trPr>
+                <w:cantSplit/>
+              </w:trPr>
+              <w:tc>
+                <w:tcPr>
+                  <w:tcW w:w="985" w:type="dxa"/>
+                </w:tcPr>
+                <w:p>
+                  <w:pPr>
+                    <w:widowControl w:val="0"/>
+                    <w:jc w:val="right"/>
+                    <w:rPr>
+                      <w:rFonts w:ascii="Cambria" w:hAnsi="Cambria"/>
+                      <w:sz w:val="24"/>
+                      <w:szCs w:val="24"/>
+                      <w:lang w:val="en-US"/>
+                    </w:rPr>
+                  </w:pPr>
+                  <w:r>
+                    <w:rPr>
+                      <w:rFonts w:ascii="Cambria" w:hAnsi="Cambria"/>
+                      <w:sz w:val="24"/>
+                      <w:szCs w:val="24"/>
+                      <w:lang w:val="en-US"/>
+                    </w:rPr>
+                    <w:lastRenderedPageBreak/>
+                    <w:t>11</w:t>
+                  </w:r>
+                </w:p>
+              </w:tc>
+              <w:tc>
+                <w:tcPr>
+                  <w:tcW w:w="3240" w:type="dxa"/>
+                </w:tcPr>
+                <w:p>
+                  <w:pPr>
+                    <w:widowControl w:val="0"/>
+                    <w:rPr>
+                      <w:rFonts w:ascii="Cambria" w:hAnsi="Cambria"/>
+                      <w:sz w:val="24"/>
+                      <w:szCs w:val="24"/>
+                      <w:lang w:val="en-US"/>
+                    </w:rPr>
+                  </w:pPr>
+                  <w:r>
+                    <w:rPr>
+                      <w:rFonts w:ascii="Cambria" w:hAnsi="Cambria"/>
+                      <w:sz w:val="24"/>
+                      <w:szCs w:val="24"/>
+                      <w:lang w:val="en-US"/>
+                    </w:rPr>
+                    <w:t>Click “Consign” button.</w:t>
+                  </w:r>
+                </w:p>
+              </w:tc>
+              <w:tc>
+                <w:tcPr>
+                  <w:tcW w:w="4548" w:type="dxa"/>
+                </w:tcPr>
+                <w:p>
+                  <w:pPr>
+                    <w:widowControl w:val="0"/>
+                    <w:rPr>
+                      <w:rFonts w:ascii="Cambria" w:hAnsi="Cambria"/>
+                      <w:sz w:val="24"/>
+                      <w:szCs w:val="24"/>
+                      <w:lang w:val="en-US"/>
+                    </w:rPr>
+                  </w:pPr>
+                  <w:r>
+                    <w:rPr>
+                      <w:rFonts w:ascii="Cambria" w:hAnsi="Cambria"/>
+                      <w:sz w:val="24"/>
+                      <w:szCs w:val="24"/>
+                      <w:lang w:val="en-US"/>
+                    </w:rPr>
+                    <w:t xml:space="preserve">“Card </w:t>
+                  </w:r>
+                  <w:r>
+                    <w:rPr>
+                      <w:rFonts w:ascii="Cambria" w:hAnsi="Cambria"/>
+                      <w:sz w:val="24"/>
+                      <w:szCs w:val="24"/>
+                      <w:lang w:val="en-US"/>
+                    </w:rPr>
+                    <w:t>owner</w:t>
+                  </w:r>
+                  <w:r>
+                    <w:rPr>
+                      <w:rFonts w:ascii="Cambria" w:hAnsi="Cambria"/>
+                      <w:sz w:val="24"/>
+                      <w:szCs w:val="24"/>
+                      <w:lang w:val="en-US"/>
+                    </w:rPr>
+                    <w:t>” is empty. Show error message: “</w:t>
+                  </w:r>
+                  <w:r>
+                    <w:rPr>
+                      <w:rFonts w:ascii="Cambria" w:hAnsi="Cambria"/>
+                      <w:sz w:val="24"/>
+                      <w:szCs w:val="24"/>
+                      <w:lang w:val="en-US"/>
+                    </w:rPr>
+                    <w:t>Card owner</w:t>
+                  </w:r>
+                  <w:r>
+                    <w:rPr>
+                      <w:rFonts w:ascii="Cambria" w:hAnsi="Cambria"/>
+                      <w:sz w:val="24"/>
+                      <w:szCs w:val="24"/>
+                      <w:lang w:val="en-US"/>
+                    </w:rPr>
+                    <w:t xml:space="preserve"> is required”.</w:t>
                   </w:r>
                 </w:p>
               </w:tc>
@@ -3781,7 +4807,7 @@
                 <w:szCs w:val="24"/>
                 <w:lang w:val="en-US"/>
               </w:rPr>
-              <w:t xml:space="preserve">System needs correct information about product for getting information on amazon to suggest the most appropriate price for </w:t>
+              <w:t xml:space="preserve">Guest should provide right information for system to check your product </w:t>
             </w:r>
             <w:r>
               <w:rPr>
@@ -3790,7 +4816,7 @@
                 <w:szCs w:val="24"/>
                 <w:lang w:val="en-US"/>
               </w:rPr>
-              <w:t>user</w:t>
+              <w:t>effectively</w:t>
             </w:r>
             <w:r>
               <w:rPr>
@@ -3824,7 +4850,7 @@
                 <w:szCs w:val="24"/>
                 <w:lang w:val="en-US"/>
               </w:rPr>
-              <w:t>Guest has to provide correct personal information for later consignment, receipt and payment process.</w:t>
+              <w:t>Website use amazon service to get full information of product based on what user provide.</w:t>
             </w:r>
           </w:p>
           <w:p>
@@ -3849,7 +4875,25 @@
                 <w:szCs w:val="24"/>
                 <w:lang w:val="en-US"/>
               </w:rPr>
-              <w:t>For consigning as guest, user can track only one consigned-item’s status and negotiate at a time by an id we provide.</w:t>
+              <w:t xml:space="preserve">The image user upload should be the </w:t>
+            </w:r>
+            <w:r>
+              <w:rPr>
+                <w:rFonts w:ascii="Cambria" w:hAnsi="Cambria"/>
+                <w:sz w:val="24"/>
+                <w:szCs w:val="24"/>
+                <w:lang w:val="en-US"/>
+              </w:rPr>
+              <w:t>real</w:t>
+            </w:r>
+            <w:r>
+              <w:rPr>
+                <w:rFonts w:ascii="Cambria" w:hAnsi="Cambria"/>
+                <w:sz w:val="24"/>
+                <w:szCs w:val="24"/>
+                <w:lang w:val="en-US"/>
+              </w:rPr>
+              <w:t xml:space="preserve"> picture of product.</w:t>
             </w:r>
           </w:p>
           <w:p>
@@ -3874,7 +4918,25 @@
                 <w:szCs w:val="24"/>
                 <w:lang w:val="en-US"/>
               </w:rPr>
-              <w:t>The image user uploads must be real picture of product. Avoid using online image.</w:t>
+              <w:t>Those stores user can choose to consign are based on category and brand that user</w:t>
+            </w:r>
+            <w:r>
+              <w:rPr>
+                <w:rFonts w:ascii="Cambria" w:hAnsi="Cambria"/>
+                <w:sz w:val="24"/>
+                <w:szCs w:val="24"/>
+                <w:lang w:val="en-US"/>
+              </w:rPr>
+              <w:t xml:space="preserve"> chose</w:t>
+            </w:r>
+            <w:r>
+              <w:rPr>
+                <w:rFonts w:ascii="Cambria" w:hAnsi="Cambria"/>
+                <w:sz w:val="24"/>
+                <w:szCs w:val="24"/>
+                <w:lang w:val="en-US"/>
+              </w:rPr>
+              <w:t>.</w:t>
             </w:r>
           </w:p>
           <w:p>
@@ -3899,8 +4961,70 @@
                 <w:szCs w:val="24"/>
                 <w:lang w:val="en-US"/>
               </w:rPr>
-              <w:lastRenderedPageBreak/>
-              <w:t>User should provide serial number for us to verify your product. The more accurate your information is, the more relief you can get from store owner.</w:t>
+              <w:t xml:space="preserve">Reliability </w:t>
+            </w:r>
+            <w:bookmarkStart w:id="0" w:name="_GoBack"/>
+            <w:bookmarkEnd w:id="0"/>
+            <w:r>
+              <w:rPr>
+                <w:rFonts w:ascii="Cambria" w:hAnsi="Cambria"/>
+                <w:sz w:val="24"/>
+                <w:szCs w:val="24"/>
+                <w:lang w:val="en-US"/>
+              </w:rPr>
+              <w:t xml:space="preserve">of store is based on </w:t>
+            </w:r>
+            <w:r>
+              <w:rPr>
+                <w:rFonts w:ascii="Cambria" w:hAnsi="Cambria"/>
+                <w:sz w:val="24"/>
+                <w:szCs w:val="24"/>
+                <w:lang w:val="en-US"/>
+              </w:rPr>
+              <w:t>success consignments on total consignment</w:t>
+            </w:r>
+            <w:r>
+              <w:rPr>
+                <w:rFonts w:ascii="Cambria" w:hAnsi="Cambria"/>
+                <w:sz w:val="24"/>
+                <w:szCs w:val="24"/>
+                <w:lang w:val="en-US"/>
+              </w:rPr>
+              <w:t>s</w:t>
+            </w:r>
+            <w:r>
+              <w:rPr>
+                <w:rFonts w:ascii="Cambria" w:hAnsi="Cambria"/>
+                <w:sz w:val="24"/>
+                <w:szCs w:val="24"/>
+                <w:lang w:val="en-US"/>
+              </w:rPr>
+              <w:t xml:space="preserve"> that store had in history.</w:t>
+            </w:r>
+          </w:p>
+          <w:p>
+            <w:pPr>
+              <w:pStyle w:val="ListParagraph"/>
+              <w:widowControl w:val="0"/>
+              <w:numPr>
+                <w:ilvl w:val="0"/>
+                <w:numId w:val="6"/>
+              </w:numPr>
+              <w:spacing w:before="120" w:after="120"/>
+              <w:rPr>
+                <w:rFonts w:ascii="Cambria" w:hAnsi="Cambria"/>
+                <w:sz w:val="24"/>
+                <w:szCs w:val="24"/>
+              </w:rPr>
+            </w:pPr>
+            <w:r>
+              <w:rPr>
+                <w:rFonts w:ascii="Cambria" w:hAnsi="Cambria"/>
+                <w:sz w:val="24"/>
+                <w:szCs w:val="24"/>
+                <w:lang w:val="en-US"/>
+              </w:rPr>
+              <w:t>Store owner will contact and pay guest by personal info user provide</w:t>
             </w:r>
           </w:p>
         </w:tc>
@@ -3919,6 +5043,7 @@
                 <w:b/>
                 <w:sz w:val="24"/>
                 <w:szCs w:val="24"/>
+                <w:lang w:val="en-US"/>
               </w:rPr>
             </w:pPr>
           </w:p>
@@ -4070,6 +5195,7 @@
           <w:szCs w:val="24"/>
           <w:lang w:val="en-US"/>
         </w:rPr>
+        <w:lastRenderedPageBreak/>
         <w:drawing>
           <wp:inline distT="0" distB="0" distL="0" distR="0">
             <wp:extent cx="4838700" cy="2209800"/>
@@ -4705,7 +5831,6 @@
                 <w:sz w:val="24"/>
                 <w:szCs w:val="24"/>
               </w:rPr>
-              <w:lastRenderedPageBreak/>
               <w:t>Summary</w:t>
             </w:r>
             <w:r>
@@ -5164,6 +6289,7 @@
                       <w:szCs w:val="24"/>
                       <w:lang w:val="en-US"/>
                     </w:rPr>
+                    <w:lastRenderedPageBreak/>
                     <w:t>1</w:t>
                   </w:r>
                 </w:p>
@@ -5273,7 +6399,25 @@
                       <w:szCs w:val="24"/>
                       <w:lang w:val="en-US"/>
                     </w:rPr>
-                    <w:t>Serial number: number textbox.</w:t>
+                    <w:t xml:space="preserve">Serial number: </w:t>
+                  </w:r>
+                  <w:r>
+                    <w:rPr>
+                      <w:rFonts w:ascii="Cambria" w:hAnsi="Cambria"/>
+                      <w:sz w:val="24"/>
+                      <w:szCs w:val="24"/>
+                      <w:lang w:val="en-US"/>
+                    </w:rPr>
+                    <w:t>textbox</w:t>
+                  </w:r>
+                  <w:r>
+                    <w:rPr>
+                      <w:rFonts w:ascii="Cambria" w:hAnsi="Cambria"/>
+                      <w:sz w:val="24"/>
+                      <w:szCs w:val="24"/>
+                      <w:lang w:val="en-US"/>
+                    </w:rPr>
+                    <w:t>.</w:t>
                   </w:r>
                 </w:p>
                 <w:p>
@@ -5348,7 +6492,25 @@
                       <w:szCs w:val="24"/>
                       <w:lang w:val="en-US"/>
                     </w:rPr>
-                    <w:t>Price:  number textbox.</w:t>
+                    <w:t xml:space="preserve">Price:  </w:t>
+                  </w:r>
+                  <w:r>
+                    <w:rPr>
+                      <w:rFonts w:ascii="Cambria" w:hAnsi="Cambria"/>
+                      <w:sz w:val="24"/>
+                      <w:szCs w:val="24"/>
+                      <w:lang w:val="en-US"/>
+                    </w:rPr>
+                    <w:t>textbox</w:t>
+                  </w:r>
+                  <w:r>
+                    <w:rPr>
+                      <w:rFonts w:ascii="Cambria" w:hAnsi="Cambria"/>
+                      <w:sz w:val="24"/>
+                      <w:szCs w:val="24"/>
+                      <w:lang w:val="en-US"/>
+                    </w:rPr>
+                    <w:t>.</w:t>
                   </w:r>
                 </w:p>
                 <w:p>
@@ -5950,17 +7112,25 @@
                       <w:szCs w:val="24"/>
                       <w:lang w:val="en-US"/>
                     </w:rPr>
-                    <w:t xml:space="preserve">number: number textbox, </w:t>
-                  </w:r>
-                  <w:r>
-                    <w:rPr>
-                      <w:rFonts w:ascii="Cambria" w:hAnsi="Cambria"/>
-                      <w:sz w:val="24"/>
-                      <w:szCs w:val="24"/>
-                      <w:lang w:val="en-US"/>
-                    </w:rPr>
-                    <w:lastRenderedPageBreak/>
-                    <w:t>disabled</w:t>
+                    <w:t xml:space="preserve">number: </w:t>
+                  </w:r>
+                  <w:r>
+                    <w:rPr>
+                      <w:rFonts w:ascii="Cambria" w:hAnsi="Cambria"/>
+                      <w:sz w:val="24"/>
+                      <w:szCs w:val="24"/>
+                      <w:lang w:val="en-US"/>
+                    </w:rPr>
+                    <w:t>textbox</w:t>
+                  </w:r>
+                  <w:r>
+                    <w:rPr>
+                      <w:rFonts w:ascii="Cambria" w:hAnsi="Cambria"/>
+                      <w:sz w:val="24"/>
+                      <w:szCs w:val="24"/>
+                      <w:lang w:val="en-US"/>
+                    </w:rPr>
+                    <w:t>, disabled</w:t>
                   </w:r>
                   <w:r>
                     <w:rPr>
@@ -6019,7 +7189,25 @@
                       <w:szCs w:val="24"/>
                       <w:lang w:val="en-US"/>
                     </w:rPr>
-                    <w:t xml:space="preserve">Phone: number textbox, </w:t>
+                    <w:t xml:space="preserve">Phone: </w:t>
+                  </w:r>
+                  <w:r>
+                    <w:rPr>
+                      <w:rFonts w:ascii="Cambria" w:hAnsi="Cambria"/>
+                      <w:sz w:val="24"/>
+                      <w:szCs w:val="24"/>
+                      <w:lang w:val="en-US"/>
+                    </w:rPr>
+                    <w:t>textbox</w:t>
+                  </w:r>
+                  <w:r>
+                    <w:rPr>
+                      <w:rFonts w:ascii="Cambria" w:hAnsi="Cambria"/>
+                      <w:sz w:val="24"/>
+                      <w:szCs w:val="24"/>
+                      <w:lang w:val="en-US"/>
+                    </w:rPr>
+                    <w:t xml:space="preserve">, </w:t>
                   </w:r>
                   <w:r>
                     <w:rPr>
@@ -6105,7 +7293,25 @@
                       <w:szCs w:val="24"/>
                       <w:lang w:val="en-US"/>
                     </w:rPr>
-                    <w:t xml:space="preserve">Credit card: number textbox, </w:t>
+                    <w:t xml:space="preserve">Credit card: </w:t>
+                  </w:r>
+                  <w:r>
+                    <w:rPr>
+                      <w:rFonts w:ascii="Cambria" w:hAnsi="Cambria"/>
+                      <w:sz w:val="24"/>
+                      <w:szCs w:val="24"/>
+                      <w:lang w:val="en-US"/>
+                    </w:rPr>
+                    <w:t>textbox</w:t>
+                  </w:r>
+                  <w:r>
+                    <w:rPr>
+                      <w:rFonts w:ascii="Cambria" w:hAnsi="Cambria"/>
+                      <w:sz w:val="24"/>
+                      <w:szCs w:val="24"/>
+                      <w:lang w:val="en-US"/>
+                    </w:rPr>
+                    <w:t xml:space="preserve">, </w:t>
                   </w:r>
                   <w:r>
                     <w:rPr>
@@ -6174,7 +7380,6 @@
                       <w:szCs w:val="24"/>
                       <w:lang w:val="en-US"/>
                     </w:rPr>
-                    <w:lastRenderedPageBreak/>
                     <w:t>7</w:t>
                   </w:r>
                 </w:p>
@@ -6369,6 +7574,7 @@
                 <w:sz w:val="24"/>
                 <w:szCs w:val="24"/>
               </w:rPr>
+              <w:lastRenderedPageBreak/>
               <w:t>Alternative Scenario</w:t>
             </w:r>
             <w:r>
@@ -7159,7 +8365,6 @@
                 <w:sz w:val="24"/>
                 <w:szCs w:val="24"/>
               </w:rPr>
-              <w:lastRenderedPageBreak/>
               <w:t>Business Rules</w:t>
             </w:r>
             <w:r>

</xml_diff>

<commit_message>
Update DucHC - Usecase Specification.docx
</commit_message>
<xml_diff>
--- a/Source/Document/Use-case/DucHC - Usecase Specification.docx
+++ b/Source/Document/Use-case/DucHC - Usecase Specification.docx
@@ -106,54 +106,30 @@
           <w:szCs w:val="24"/>
           <w:lang w:val="en-US"/>
         </w:rPr>
-        <w:drawing>
-          <wp:inline distT="0" distB="0" distL="0" distR="0" wp14:anchorId="65BC03BE" wp14:editId="78E86C1C">
-            <wp:extent cx="4800600" cy="1876425"/>
-            <wp:effectExtent l="0" t="0" r="0" b="9525"/>
-            <wp:docPr id="1" name="Picture 1" descr="D:\CP SUMMER 2015\trunk\Source\Document\Diagram\Guest_ConsignProduct.png"/>
-            <wp:cNvGraphicFramePr>
-              <a:graphicFrameLocks xmlns:a="http://schemas.openxmlformats.org/drawingml/2006/main" noChangeAspect="1"/>
-            </wp:cNvGraphicFramePr>
-            <a:graphic xmlns:a="http://schemas.openxmlformats.org/drawingml/2006/main">
-              <a:graphicData uri="http://schemas.openxmlformats.org/drawingml/2006/picture">
-                <pic:pic xmlns:pic="http://schemas.openxmlformats.org/drawingml/2006/picture">
-                  <pic:nvPicPr>
-                    <pic:cNvPr id="0" name="Picture 1" descr="D:\CP SUMMER 2015\trunk\Source\Document\Diagram\Guest_ConsignProduct.png"/>
-                    <pic:cNvPicPr>
-                      <a:picLocks noChangeAspect="1" noChangeArrowheads="1"/>
-                    </pic:cNvPicPr>
-                  </pic:nvPicPr>
-                  <pic:blipFill>
-                    <a:blip r:embed="rId5">
-                      <a:extLst>
-                        <a:ext uri="{28A0092B-C50C-407E-A947-70E740481C1C}">
-                          <a14:useLocalDpi xmlns:a14="http://schemas.microsoft.com/office/drawing/2010/main" val="0"/>
-                        </a:ext>
-                      </a:extLst>
-                    </a:blip>
-                    <a:srcRect/>
-                    <a:stretch>
-                      <a:fillRect/>
-                    </a:stretch>
-                  </pic:blipFill>
-                  <pic:spPr bwMode="auto">
-                    <a:xfrm>
-                      <a:off x="0" y="0"/>
-                      <a:ext cx="4800600" cy="1876425"/>
-                    </a:xfrm>
-                    <a:prstGeom prst="rect">
-                      <a:avLst/>
-                    </a:prstGeom>
-                    <a:noFill/>
-                    <a:ln>
-                      <a:noFill/>
-                    </a:ln>
-                  </pic:spPr>
-                </pic:pic>
-              </a:graphicData>
-            </a:graphic>
-          </wp:inline>
-        </w:drawing>
+        <w:pict w14:anchorId="7F75C6C1">
+          <v:shapetype id="_x0000_t75" coordsize="21600,21600" o:spt="75" o:preferrelative="t" path="m@4@5l@4@11@9@11@9@5xe" filled="f" stroked="f">
+            <v:stroke joinstyle="miter"/>
+            <v:formulas>
+              <v:f eqn="if lineDrawn pixelLineWidth 0"/>
+              <v:f eqn="sum @0 1 0"/>
+              <v:f eqn="sum 0 0 @1"/>
+              <v:f eqn="prod @2 1 2"/>
+              <v:f eqn="prod @3 21600 pixelWidth"/>
+              <v:f eqn="prod @3 21600 pixelHeight"/>
+              <v:f eqn="sum @0 0 1"/>
+              <v:f eqn="prod @6 1 2"/>
+              <v:f eqn="prod @7 21600 pixelWidth"/>
+              <v:f eqn="sum @8 21600 0"/>
+              <v:f eqn="prod @7 21600 pixelHeight"/>
+              <v:f eqn="sum @10 21600 0"/>
+            </v:formulas>
+            <v:path o:extrusionok="f" gradientshapeok="t" o:connecttype="rect"/>
+            <o:lock v:ext="edit" aspectratio="t"/>
+          </v:shapetype>
+          <v:shape id="_x0000_i1025" type="#_x0000_t75" style="width:395.3pt;height:137.9pt">
+            <v:imagedata r:id="rId5" o:title="Guest - Consign Product"/>
+          </v:shape>
+        </w:pict>
       </w:r>
     </w:p>
     <w:p>
@@ -250,6 +226,7 @@
                 <w:id w:val="1004010795"/>
                 <w:text/>
               </w:sdtPr>
+              <w:sdtEndPr/>
               <w:sdtContent>
                 <w:r>
                   <w:rPr>
@@ -304,6 +281,7 @@
             <w:id w:val="668593266"/>
             <w:text/>
           </w:sdtPr>
+          <w:sdtEndPr/>
           <w:sdtContent>
             <w:tc>
               <w:tcPr>
@@ -367,6 +345,7 @@
             <w:id w:val="-903295550"/>
             <w:text/>
           </w:sdtPr>
+          <w:sdtEndPr/>
           <w:sdtContent>
             <w:tc>
               <w:tcPr>
@@ -509,6 +488,7 @@
               <w:listItem w:displayText="DucHC" w:value="DucHC"/>
             </w:comboBox>
           </w:sdtPr>
+          <w:sdtEndPr/>
           <w:sdtContent>
             <w:tc>
               <w:tcPr>
@@ -581,6 +561,7 @@
               <w:calendar w:val="gregorian"/>
             </w:date>
           </w:sdtPr>
+          <w:sdtEndPr/>
           <w:sdtContent>
             <w:tc>
               <w:tcPr>
@@ -648,6 +629,7 @@
               <w:listItem w:displayText="Normal" w:value="Normal"/>
             </w:comboBox>
           </w:sdtPr>
+          <w:sdtEndPr/>
           <w:sdtContent>
             <w:tc>
               <w:tcPr>
@@ -2604,7 +2586,35 @@
                       <w:szCs w:val="24"/>
                       <w:lang w:val="en-US"/>
                     </w:rPr>
-                    <w:t>sends information to system</w:t>
+                    <w:t xml:space="preserve">sends </w:t>
+                  </w:r>
+                  <w:r>
+                    <w:rPr>
+                      <w:rFonts w:ascii="Cambria" w:hAnsi="Cambria"/>
+                      <w:sz w:val="24"/>
+                      <w:szCs w:val="24"/>
+                      <w:lang w:val="en-US"/>
+                    </w:rPr>
+                    <w:t xml:space="preserve">product’s </w:t>
+                  </w:r>
+                  <w:r>
+                    <w:rPr>
+                      <w:rFonts w:ascii="Cambria" w:hAnsi="Cambria"/>
+                      <w:sz w:val="24"/>
+                      <w:szCs w:val="24"/>
+                      <w:lang w:val="en-US"/>
+                    </w:rPr>
+                    <w:t xml:space="preserve">information to </w:t>
+                  </w:r>
+                  <w:r>
+                    <w:rPr>
+                      <w:rFonts w:ascii="Cambria" w:hAnsi="Cambria"/>
+                      <w:sz w:val="24"/>
+                      <w:szCs w:val="24"/>
+                      <w:lang w:val="en-US"/>
+                    </w:rPr>
+                    <w:lastRenderedPageBreak/>
+                    <w:t>system</w:t>
                   </w:r>
                   <w:r>
                     <w:rPr>
@@ -2633,7 +2643,6 @@
                       <w:szCs w:val="24"/>
                       <w:lang w:val="en-US"/>
                     </w:rPr>
-                    <w:lastRenderedPageBreak/>
                     <w:t>[Alternative 1, 2,3]</w:t>
                   </w:r>
                 </w:p>
@@ -4789,7 +4798,25 @@
                       <w:szCs w:val="24"/>
                       <w:lang w:val="en-US"/>
                     </w:rPr>
-                    <w:t>and sends information to system</w:t>
+                    <w:t xml:space="preserve">and sends </w:t>
+                  </w:r>
+                  <w:r>
+                    <w:rPr>
+                      <w:rFonts w:ascii="Cambria" w:hAnsi="Cambria"/>
+                      <w:sz w:val="24"/>
+                      <w:szCs w:val="24"/>
+                      <w:lang w:val="en-US"/>
+                    </w:rPr>
+                    <w:t xml:space="preserve">personal </w:t>
+                  </w:r>
+                  <w:r>
+                    <w:rPr>
+                      <w:rFonts w:ascii="Cambria" w:hAnsi="Cambria"/>
+                      <w:sz w:val="24"/>
+                      <w:szCs w:val="24"/>
+                      <w:lang w:val="en-US"/>
+                    </w:rPr>
+                    <w:t>information to system</w:t>
                   </w:r>
                   <w:r>
                     <w:rPr>
@@ -5253,34 +5280,16 @@
                       <w:szCs w:val="24"/>
                       <w:lang w:val="en-US"/>
                     </w:rPr>
-                    <w:t>Guest c</w:t>
-                  </w:r>
-                  <w:r>
-                    <w:rPr>
-                      <w:rFonts w:ascii="Cambria" w:hAnsi="Cambria"/>
-                      <w:sz w:val="24"/>
-                      <w:szCs w:val="24"/>
-                      <w:lang w:val="en-US"/>
-                    </w:rPr>
-                    <w:t>lick</w:t>
-                  </w:r>
-                  <w:r>
-                    <w:rPr>
-                      <w:rFonts w:ascii="Cambria" w:hAnsi="Cambria"/>
-                      <w:sz w:val="24"/>
-                      <w:szCs w:val="24"/>
-                      <w:lang w:val="en-US"/>
-                    </w:rPr>
-                    <w:t>s</w:t>
-                  </w:r>
-                  <w:r>
-                    <w:rPr>
-                      <w:rFonts w:ascii="Cambria" w:hAnsi="Cambria"/>
-                      <w:sz w:val="24"/>
-                      <w:szCs w:val="24"/>
-                      <w:lang w:val="en-US"/>
-                    </w:rPr>
-                    <w:t xml:space="preserve"> “Select image”</w:t>
+                    <w:t xml:space="preserve">Guest </w:t>
+                  </w:r>
+                  <w:r>
+                    <w:rPr>
+                      <w:rFonts w:ascii="Cambria" w:hAnsi="Cambria"/>
+                      <w:sz w:val="24"/>
+                      <w:szCs w:val="24"/>
+                      <w:lang w:val="en-US"/>
+                    </w:rPr>
+                    <w:t>selects image</w:t>
                   </w:r>
                   <w:r>
                     <w:rPr>
@@ -5399,43 +5408,34 @@
                       <w:szCs w:val="24"/>
                       <w:lang w:val="en-US"/>
                     </w:rPr>
-                    <w:t>Guest c</w:t>
-                  </w:r>
-                  <w:r>
-                    <w:rPr>
-                      <w:rFonts w:ascii="Cambria" w:hAnsi="Cambria"/>
-                      <w:sz w:val="24"/>
-                      <w:szCs w:val="24"/>
-                      <w:lang w:val="en-US"/>
-                    </w:rPr>
-                    <w:t>lick</w:t>
-                  </w:r>
-                  <w:r>
-                    <w:rPr>
-                      <w:rFonts w:ascii="Cambria" w:hAnsi="Cambria"/>
-                      <w:sz w:val="24"/>
-                      <w:szCs w:val="24"/>
-                      <w:lang w:val="en-US"/>
-                    </w:rPr>
-                    <w:t>s</w:t>
-                  </w:r>
-                  <w:r>
-                    <w:rPr>
-                      <w:rFonts w:ascii="Cambria" w:hAnsi="Cambria"/>
-                      <w:sz w:val="24"/>
-                      <w:szCs w:val="24"/>
-                      <w:lang w:val="en-US"/>
-                    </w:rPr>
-                    <w:t xml:space="preserve"> “Change” button</w:t>
-                  </w:r>
-                  <w:r>
-                    <w:rPr>
-                      <w:rFonts w:ascii="Cambria" w:hAnsi="Cambria"/>
-                      <w:sz w:val="24"/>
-                      <w:szCs w:val="24"/>
-                      <w:lang w:val="en-US"/>
-                    </w:rPr>
-                    <w:t xml:space="preserve"> in providing product’s info step.</w:t>
+                    <w:t xml:space="preserve">Guest </w:t>
+                  </w:r>
+                  <w:r>
+                    <w:rPr>
+                      <w:rFonts w:ascii="Cambria" w:hAnsi="Cambria"/>
+                      <w:sz w:val="24"/>
+                      <w:szCs w:val="24"/>
+                      <w:lang w:val="en-US"/>
+                    </w:rPr>
+                    <w:t>changes image</w:t>
+                  </w:r>
+                  <w:r>
+                    <w:rPr>
+                      <w:rFonts w:ascii="Cambria" w:hAnsi="Cambria"/>
+                      <w:sz w:val="24"/>
+                      <w:szCs w:val="24"/>
+                      <w:lang w:val="en-US"/>
+                    </w:rPr>
+                    <w:t xml:space="preserve"> </w:t>
+                  </w:r>
+                  <w:r>
+                    <w:rPr>
+                      <w:rFonts w:ascii="Cambria" w:hAnsi="Cambria"/>
+                      <w:sz w:val="24"/>
+                      <w:szCs w:val="24"/>
+                      <w:lang w:val="en-US"/>
+                    </w:rPr>
+                    <w:t>in providing product’s info step.</w:t>
                   </w:r>
                 </w:p>
               </w:tc>
@@ -5527,43 +5527,34 @@
                       <w:szCs w:val="24"/>
                       <w:lang w:val="en-US"/>
                     </w:rPr>
-                    <w:t>Guest c</w:t>
-                  </w:r>
-                  <w:r>
-                    <w:rPr>
-                      <w:rFonts w:ascii="Cambria" w:hAnsi="Cambria"/>
-                      <w:sz w:val="24"/>
-                      <w:szCs w:val="24"/>
-                      <w:lang w:val="en-US"/>
-                    </w:rPr>
-                    <w:t>lick</w:t>
-                  </w:r>
-                  <w:r>
-                    <w:rPr>
-                      <w:rFonts w:ascii="Cambria" w:hAnsi="Cambria"/>
-                      <w:sz w:val="24"/>
-                      <w:szCs w:val="24"/>
-                      <w:lang w:val="en-US"/>
-                    </w:rPr>
-                    <w:t>s</w:t>
-                  </w:r>
-                  <w:r>
-                    <w:rPr>
-                      <w:rFonts w:ascii="Cambria" w:hAnsi="Cambria"/>
-                      <w:sz w:val="24"/>
-                      <w:szCs w:val="24"/>
-                      <w:lang w:val="en-US"/>
-                    </w:rPr>
-                    <w:t xml:space="preserve"> “Remove” button</w:t>
-                  </w:r>
-                  <w:r>
-                    <w:rPr>
-                      <w:rFonts w:ascii="Cambria" w:hAnsi="Cambria"/>
-                      <w:sz w:val="24"/>
-                      <w:szCs w:val="24"/>
-                      <w:lang w:val="en-US"/>
-                    </w:rPr>
-                    <w:t xml:space="preserve"> in providing product’s info step.</w:t>
+                    <w:t xml:space="preserve">Guest </w:t>
+                  </w:r>
+                  <w:r>
+                    <w:rPr>
+                      <w:rFonts w:ascii="Cambria" w:hAnsi="Cambria"/>
+                      <w:sz w:val="24"/>
+                      <w:szCs w:val="24"/>
+                      <w:lang w:val="en-US"/>
+                    </w:rPr>
+                    <w:t>removes image</w:t>
+                  </w:r>
+                  <w:r>
+                    <w:rPr>
+                      <w:rFonts w:ascii="Cambria" w:hAnsi="Cambria"/>
+                      <w:sz w:val="24"/>
+                      <w:szCs w:val="24"/>
+                      <w:lang w:val="en-US"/>
+                    </w:rPr>
+                    <w:t xml:space="preserve"> </w:t>
+                  </w:r>
+                  <w:r>
+                    <w:rPr>
+                      <w:rFonts w:ascii="Cambria" w:hAnsi="Cambria"/>
+                      <w:sz w:val="24"/>
+                      <w:szCs w:val="24"/>
+                      <w:lang w:val="en-US"/>
+                    </w:rPr>
+                    <w:t>in providing product’s info step.</w:t>
                   </w:r>
                 </w:p>
               </w:tc>
@@ -5792,52 +5783,16 @@
                       <w:szCs w:val="24"/>
                       <w:lang w:val="en-US"/>
                     </w:rPr>
-                    <w:t>Guest c</w:t>
-                  </w:r>
-                  <w:r>
-                    <w:rPr>
-                      <w:rFonts w:ascii="Cambria" w:hAnsi="Cambria"/>
-                      <w:sz w:val="24"/>
-                      <w:szCs w:val="24"/>
-                      <w:lang w:val="en-US"/>
-                    </w:rPr>
-                    <w:t>lick</w:t>
-                  </w:r>
-                  <w:r>
-                    <w:rPr>
-                      <w:rFonts w:ascii="Cambria" w:hAnsi="Cambria"/>
-                      <w:sz w:val="24"/>
-                      <w:szCs w:val="24"/>
-                      <w:lang w:val="en-US"/>
-                    </w:rPr>
-                    <w:t>s</w:t>
-                  </w:r>
-                  <w:r>
-                    <w:rPr>
-                      <w:rFonts w:ascii="Cambria" w:hAnsi="Cambria"/>
-                      <w:sz w:val="24"/>
-                      <w:szCs w:val="24"/>
-                      <w:lang w:val="en-US"/>
-                    </w:rPr>
-                    <w:t xml:space="preserve"> “Back” button</w:t>
-                  </w:r>
-                  <w:r>
-                    <w:rPr>
-                      <w:rFonts w:ascii="Cambria" w:hAnsi="Cambria"/>
-                      <w:sz w:val="24"/>
-                      <w:szCs w:val="24"/>
-                      <w:lang w:val="en-US"/>
-                    </w:rPr>
-                    <w:t xml:space="preserve"> in store-choosing step</w:t>
-                  </w:r>
-                  <w:r>
-                    <w:rPr>
-                      <w:rFonts w:ascii="Cambria" w:hAnsi="Cambria"/>
-                      <w:sz w:val="24"/>
-                      <w:szCs w:val="24"/>
-                      <w:lang w:val="en-US"/>
-                    </w:rPr>
-                    <w:t>.</w:t>
+                    <w:t xml:space="preserve">Guest </w:t>
+                  </w:r>
+                  <w:r>
+                    <w:rPr>
+                      <w:rFonts w:ascii="Cambria" w:hAnsi="Cambria"/>
+                      <w:sz w:val="24"/>
+                      <w:szCs w:val="24"/>
+                      <w:lang w:val="en-US"/>
+                    </w:rPr>
+                    <w:t>sends request to go back to providing product’s info step.</w:t>
                   </w:r>
                 </w:p>
               </w:tc>
@@ -5893,7 +5848,16 @@
                       <w:szCs w:val="24"/>
                       <w:lang w:val="en-US"/>
                     </w:rPr>
-                    <w:t>navigates guest back to providing</w:t>
+                    <w:t>shows</w:t>
+                  </w:r>
+                  <w:r>
+                    <w:rPr>
+                      <w:rFonts w:ascii="Cambria" w:hAnsi="Cambria"/>
+                      <w:sz w:val="24"/>
+                      <w:szCs w:val="24"/>
+                      <w:lang w:val="en-US"/>
+                    </w:rPr>
+                    <w:t xml:space="preserve"> providing</w:t>
                   </w:r>
                   <w:r>
                     <w:rPr>
@@ -6709,7 +6673,7 @@
                       <w:szCs w:val="24"/>
                       <w:lang w:val="en-US"/>
                     </w:rPr>
-                    <w:t>Guest clicks</w:t>
+                    <w:t>Guest chooses</w:t>
                   </w:r>
                   <w:r>
                     <w:rPr>
@@ -6927,52 +6891,43 @@
                       <w:szCs w:val="24"/>
                       <w:lang w:val="en-US"/>
                     </w:rPr>
-                    <w:t>Guest clicks</w:t>
-                  </w:r>
-                  <w:r>
-                    <w:rPr>
-                      <w:rFonts w:ascii="Cambria" w:hAnsi="Cambria"/>
-                      <w:sz w:val="24"/>
-                      <w:szCs w:val="24"/>
-                      <w:lang w:val="en-US"/>
-                    </w:rPr>
-                    <w:t xml:space="preserve"> “Back” button</w:t>
-                  </w:r>
-                  <w:r>
-                    <w:rPr>
-                      <w:rFonts w:ascii="Cambria" w:hAnsi="Cambria"/>
-                      <w:sz w:val="24"/>
-                      <w:szCs w:val="24"/>
-                      <w:lang w:val="en-US"/>
-                    </w:rPr>
-                    <w:t xml:space="preserve"> </w:t>
-                  </w:r>
-                  <w:r>
-                    <w:rPr>
-                      <w:rFonts w:ascii="Cambria" w:hAnsi="Cambria"/>
-                      <w:sz w:val="24"/>
-                      <w:szCs w:val="24"/>
-                      <w:lang w:val="en-US"/>
-                    </w:rPr>
-                    <w:t xml:space="preserve">in </w:t>
-                  </w:r>
-                  <w:r>
-                    <w:rPr>
-                      <w:rFonts w:ascii="Cambria" w:hAnsi="Cambria"/>
-                      <w:sz w:val="24"/>
-                      <w:szCs w:val="24"/>
-                      <w:lang w:val="en-US"/>
-                    </w:rPr>
-                    <w:t>providing p</w:t>
-                  </w:r>
-                  <w:r>
-                    <w:rPr>
-                      <w:rFonts w:ascii="Cambria" w:hAnsi="Cambria"/>
-                      <w:sz w:val="24"/>
-                      <w:szCs w:val="24"/>
-                      <w:lang w:val="en-US"/>
-                    </w:rPr>
-                    <w:t>ersonal info step.</w:t>
+                    <w:t xml:space="preserve">Guest sends request </w:t>
+                  </w:r>
+                  <w:r>
+                    <w:rPr>
+                      <w:rFonts w:ascii="Cambria" w:hAnsi="Cambria"/>
+                      <w:sz w:val="24"/>
+                      <w:szCs w:val="24"/>
+                      <w:lang w:val="en-US"/>
+                    </w:rPr>
+                    <w:t xml:space="preserve">to </w:t>
+                  </w:r>
+                  <w:r>
+                    <w:rPr>
+                      <w:rFonts w:ascii="Cambria" w:hAnsi="Cambria"/>
+                      <w:sz w:val="24"/>
+                      <w:szCs w:val="24"/>
+                      <w:lang w:val="en-US"/>
+                    </w:rPr>
+                    <w:t xml:space="preserve">go back to </w:t>
+                  </w:r>
+                  <w:r>
+                    <w:rPr>
+                      <w:rFonts w:ascii="Cambria" w:hAnsi="Cambria"/>
+                      <w:sz w:val="24"/>
+                      <w:szCs w:val="24"/>
+                      <w:lang w:val="en-US"/>
+                    </w:rPr>
+                    <w:t>store-choosing</w:t>
+                  </w:r>
+                  <w:r>
+                    <w:rPr>
+                      <w:rFonts w:ascii="Cambria" w:hAnsi="Cambria"/>
+                      <w:sz w:val="24"/>
+                      <w:szCs w:val="24"/>
+                      <w:lang w:val="en-US"/>
+                    </w:rPr>
+                    <w:t xml:space="preserve"> step.</w:t>
                   </w:r>
                 </w:p>
               </w:tc>
@@ -7008,7 +6963,25 @@
                       <w:szCs w:val="24"/>
                       <w:lang w:val="en-US"/>
                     </w:rPr>
-                    <w:t>Systems navigates guest back to store-choosing step.</w:t>
+                    <w:t xml:space="preserve">Systems </w:t>
+                  </w:r>
+                  <w:r>
+                    <w:rPr>
+                      <w:rFonts w:ascii="Cambria" w:hAnsi="Cambria"/>
+                      <w:sz w:val="24"/>
+                      <w:szCs w:val="24"/>
+                      <w:lang w:val="en-US"/>
+                    </w:rPr>
+                    <w:t>shows</w:t>
+                  </w:r>
+                  <w:r>
+                    <w:rPr>
+                      <w:rFonts w:ascii="Cambria" w:hAnsi="Cambria"/>
+                      <w:sz w:val="24"/>
+                      <w:szCs w:val="24"/>
+                      <w:lang w:val="en-US"/>
+                    </w:rPr>
+                    <w:t xml:space="preserve"> store-choosing step.</w:t>
                   </w:r>
                 </w:p>
               </w:tc>
@@ -7189,40 +7162,12 @@
                   <w:r>
                     <w:rPr>
                       <w:rFonts w:ascii="Cambria" w:hAnsi="Cambria"/>
-                      <w:sz w:val="24"/>
-                      <w:szCs w:val="24"/>
-                      <w:lang w:val="en-US"/>
-                    </w:rPr>
-                    <w:t>Guest clicks</w:t>
-                  </w:r>
-                  <w:r>
-                    <w:rPr>
-                      <w:rFonts w:ascii="Cambria" w:hAnsi="Cambria"/>
                       <w:color w:val="000000" w:themeColor="text1"/>
                       <w:sz w:val="24"/>
                       <w:szCs w:val="24"/>
                       <w:lang w:val="en-US"/>
                     </w:rPr>
-                    <w:t xml:space="preserve"> “Next” button</w:t>
-                  </w:r>
-                  <w:r>
-                    <w:rPr>
-                      <w:rFonts w:ascii="Cambria" w:hAnsi="Cambria"/>
-                      <w:color w:val="000000" w:themeColor="text1"/>
-                      <w:sz w:val="24"/>
-                      <w:szCs w:val="24"/>
-                      <w:lang w:val="en-US"/>
-                    </w:rPr>
-                    <w:t xml:space="preserve"> </w:t>
-                  </w:r>
-                  <w:r>
-                    <w:rPr>
-                      <w:rFonts w:ascii="Cambria" w:hAnsi="Cambria"/>
-                      <w:sz w:val="24"/>
-                      <w:szCs w:val="24"/>
-                      <w:lang w:val="en-US"/>
-                    </w:rPr>
-                    <w:t>in providing product’s info step.</w:t>
+                    <w:t>“Product name” is less than 5 characters or longer than 50 characters.</w:t>
                   </w:r>
                 </w:p>
               </w:tc>
@@ -7267,41 +7212,38 @@
                   <w:r>
                     <w:rPr>
                       <w:rFonts w:ascii="Cambria" w:hAnsi="Cambria"/>
-                      <w:color w:val="000000" w:themeColor="text1"/>
-                      <w:sz w:val="24"/>
-                      <w:szCs w:val="24"/>
-                      <w:lang w:val="en-US"/>
-                    </w:rPr>
-                    <w:t xml:space="preserve">“Product name” is </w:t>
-                  </w:r>
-                  <w:r>
-                    <w:rPr>
-                      <w:rFonts w:ascii="Cambria" w:hAnsi="Cambria"/>
-                      <w:color w:val="000000" w:themeColor="text1"/>
-                      <w:sz w:val="24"/>
-                      <w:szCs w:val="24"/>
-                      <w:lang w:val="en-US"/>
-                    </w:rPr>
-                    <w:t>less than 5 characters</w:t>
-                  </w:r>
-                  <w:r>
-                    <w:rPr>
-                      <w:rFonts w:ascii="Cambria" w:hAnsi="Cambria"/>
-                      <w:color w:val="000000" w:themeColor="text1"/>
-                      <w:sz w:val="24"/>
-                      <w:szCs w:val="24"/>
-                      <w:lang w:val="en-US"/>
-                    </w:rPr>
-                    <w:t xml:space="preserve"> or longer than 50 characters. </w:t>
-                  </w:r>
-                  <w:r>
-                    <w:rPr>
-                      <w:rFonts w:ascii="Cambria" w:hAnsi="Cambria"/>
-                      <w:sz w:val="24"/>
-                      <w:szCs w:val="24"/>
-                      <w:lang w:val="en-US"/>
-                    </w:rPr>
-                    <w:t>Show error message:</w:t>
+                      <w:sz w:val="24"/>
+                      <w:szCs w:val="24"/>
+                      <w:lang w:val="en-US"/>
+                    </w:rPr>
+                    <w:t>System s</w:t>
+                  </w:r>
+                  <w:r>
+                    <w:rPr>
+                      <w:rFonts w:ascii="Cambria" w:hAnsi="Cambria"/>
+                      <w:sz w:val="24"/>
+                      <w:szCs w:val="24"/>
+                      <w:lang w:val="en-US"/>
+                    </w:rPr>
+                    <w:t>how</w:t>
+                  </w:r>
+                  <w:r>
+                    <w:rPr>
+                      <w:rFonts w:ascii="Cambria" w:hAnsi="Cambria"/>
+                      <w:sz w:val="24"/>
+                      <w:szCs w:val="24"/>
+                      <w:lang w:val="en-US"/>
+                    </w:rPr>
+                    <w:t>s</w:t>
+                  </w:r>
+                  <w:r>
+                    <w:rPr>
+                      <w:rFonts w:ascii="Cambria" w:hAnsi="Cambria"/>
+                      <w:sz w:val="24"/>
+                      <w:szCs w:val="24"/>
+                      <w:lang w:val="en-US"/>
+                    </w:rPr>
+                    <w:t xml:space="preserve"> error message:</w:t>
                   </w:r>
                   <w:r>
                     <w:rPr>
@@ -7381,40 +7323,12 @@
                   <w:r>
                     <w:rPr>
                       <w:rFonts w:ascii="Cambria" w:hAnsi="Cambria"/>
-                      <w:sz w:val="24"/>
-                      <w:szCs w:val="24"/>
-                      <w:lang w:val="en-US"/>
-                    </w:rPr>
-                    <w:t>Guest clicks</w:t>
-                  </w:r>
-                  <w:r>
-                    <w:rPr>
-                      <w:rFonts w:ascii="Cambria" w:hAnsi="Cambria"/>
                       <w:color w:val="000000" w:themeColor="text1"/>
                       <w:sz w:val="24"/>
                       <w:szCs w:val="24"/>
                       <w:lang w:val="en-US"/>
                     </w:rPr>
-                    <w:t xml:space="preserve"> “Next” button</w:t>
-                  </w:r>
-                  <w:r>
-                    <w:rPr>
-                      <w:rFonts w:ascii="Cambria" w:hAnsi="Cambria"/>
-                      <w:color w:val="000000" w:themeColor="text1"/>
-                      <w:sz w:val="24"/>
-                      <w:szCs w:val="24"/>
-                      <w:lang w:val="en-US"/>
-                    </w:rPr>
-                    <w:t xml:space="preserve"> </w:t>
-                  </w:r>
-                  <w:r>
-                    <w:rPr>
-                      <w:rFonts w:ascii="Cambria" w:hAnsi="Cambria"/>
-                      <w:sz w:val="24"/>
-                      <w:szCs w:val="24"/>
-                      <w:lang w:val="en-US"/>
-                    </w:rPr>
-                    <w:t>in providing product’s info step.</w:t>
+                    <w:t>Purchased date is empty.</w:t>
                   </w:r>
                 </w:p>
               </w:tc>
@@ -7445,10 +7359,7 @@
                       <w:lang w:val="en-US"/>
                     </w:rPr>
                   </w:pPr>
-                </w:p>
-                <w:p>
-                  <w:pPr>
-                    <w:widowControl w:val="0"/>
+                  <w:r>
                     <w:rPr>
                       <w:rFonts w:ascii="Cambria" w:hAnsi="Cambria"/>
                       <w:color w:val="000000" w:themeColor="text1"/>
@@ -7456,7 +7367,8 @@
                       <w:szCs w:val="24"/>
                       <w:lang w:val="en-US"/>
                     </w:rPr>
-                  </w:pPr>
+                    <w:t>System shows error message:</w:t>
+                  </w:r>
                   <w:r>
                     <w:rPr>
                       <w:rFonts w:ascii="Cambria" w:hAnsi="Cambria"/>
@@ -7465,7 +7377,7 @@
                       <w:szCs w:val="24"/>
                       <w:lang w:val="en-US"/>
                     </w:rPr>
-                    <w:t>Purchased date is empty. Show error message: “Please choose a date”</w:t>
+                    <w:t xml:space="preserve"> “Please choose a date”</w:t>
                   </w:r>
                   <w:r>
                     <w:rPr>
@@ -7531,36 +7443,34 @@
                       <w:szCs w:val="24"/>
                       <w:lang w:val="en-US"/>
                     </w:rPr>
-                    <w:t>Guest clicks</w:t>
-                  </w:r>
-                  <w:r>
-                    <w:rPr>
-                      <w:rFonts w:ascii="Cambria" w:hAnsi="Cambria"/>
-                      <w:color w:val="000000" w:themeColor="text1"/>
-                      <w:sz w:val="24"/>
-                      <w:szCs w:val="24"/>
-                      <w:lang w:val="en-US"/>
-                    </w:rPr>
-                    <w:t xml:space="preserve"> “Next” button</w:t>
-                  </w:r>
-                  <w:r>
-                    <w:rPr>
-                      <w:rFonts w:ascii="Cambria" w:hAnsi="Cambria"/>
-                      <w:color w:val="000000" w:themeColor="text1"/>
-                      <w:sz w:val="24"/>
-                      <w:szCs w:val="24"/>
-                      <w:lang w:val="en-US"/>
-                    </w:rPr>
-                    <w:t xml:space="preserve"> </w:t>
-                  </w:r>
-                  <w:r>
-                    <w:rPr>
-                      <w:rFonts w:ascii="Cambria" w:hAnsi="Cambria"/>
-                      <w:sz w:val="24"/>
-                      <w:szCs w:val="24"/>
-                      <w:lang w:val="en-US"/>
-                    </w:rPr>
-                    <w:t>in providing product’s info step.</w:t>
+                    <w:t>No c</w:t>
+                  </w:r>
+                  <w:r>
+                    <w:rPr>
+                      <w:rFonts w:ascii="Cambria" w:hAnsi="Cambria"/>
+                      <w:sz w:val="24"/>
+                      <w:szCs w:val="24"/>
+                      <w:lang w:val="en-US"/>
+                    </w:rPr>
+                    <w:t xml:space="preserve">ategory is </w:t>
+                  </w:r>
+                  <w:r>
+                    <w:rPr>
+                      <w:rFonts w:ascii="Cambria" w:hAnsi="Cambria"/>
+                      <w:sz w:val="24"/>
+                      <w:szCs w:val="24"/>
+                      <w:lang w:val="en-US"/>
+                    </w:rPr>
+                    <w:t>selected</w:t>
+                  </w:r>
+                  <w:r>
+                    <w:rPr>
+                      <w:rFonts w:ascii="Cambria" w:hAnsi="Cambria"/>
+                      <w:sz w:val="24"/>
+                      <w:szCs w:val="24"/>
+                      <w:lang w:val="en-US"/>
+                    </w:rPr>
+                    <w:t>.</w:t>
                   </w:r>
                 </w:p>
               </w:tc>
@@ -7589,43 +7499,23 @@
                       <w:lang w:val="en-US"/>
                     </w:rPr>
                   </w:pPr>
-                </w:p>
-                <w:p>
-                  <w:pPr>
-                    <w:widowControl w:val="0"/>
-                    <w:rPr>
-                      <w:rFonts w:ascii="Cambria" w:hAnsi="Cambria"/>
-                      <w:sz w:val="24"/>
-                      <w:szCs w:val="24"/>
-                      <w:lang w:val="en-US"/>
-                    </w:rPr>
-                  </w:pPr>
-                  <w:r>
-                    <w:rPr>
-                      <w:rFonts w:ascii="Cambria" w:hAnsi="Cambria"/>
-                      <w:sz w:val="24"/>
-                      <w:szCs w:val="24"/>
-                      <w:lang w:val="en-US"/>
-                    </w:rPr>
-                    <w:t>“</w:t>
-                  </w:r>
-                  <w:r>
-                    <w:rPr>
-                      <w:rFonts w:ascii="Cambria" w:hAnsi="Cambria"/>
-                      <w:sz w:val="24"/>
-                      <w:szCs w:val="24"/>
-                      <w:lang w:val="en-US"/>
-                    </w:rPr>
-                    <w:t>Category</w:t>
-                  </w:r>
-                  <w:r>
-                    <w:rPr>
-                      <w:rFonts w:ascii="Cambria" w:hAnsi="Cambria"/>
-                      <w:sz w:val="24"/>
-                      <w:szCs w:val="24"/>
-                      <w:lang w:val="en-US"/>
-                    </w:rPr>
-                    <w:t>” is empty. Show error message: “</w:t>
+                  <w:r>
+                    <w:rPr>
+                      <w:rFonts w:ascii="Cambria" w:hAnsi="Cambria"/>
+                      <w:sz w:val="24"/>
+                      <w:szCs w:val="24"/>
+                      <w:lang w:val="en-US"/>
+                    </w:rPr>
+                    <w:t>System shows error message:</w:t>
+                  </w:r>
+                  <w:r>
+                    <w:rPr>
+                      <w:rFonts w:ascii="Cambria" w:hAnsi="Cambria"/>
+                      <w:sz w:val="24"/>
+                      <w:szCs w:val="24"/>
+                      <w:lang w:val="en-US"/>
+                    </w:rPr>
+                    <w:t xml:space="preserve"> “</w:t>
                   </w:r>
                   <w:r>
                     <w:rPr>
@@ -7708,36 +7598,7 @@
                       <w:szCs w:val="24"/>
                       <w:lang w:val="en-US"/>
                     </w:rPr>
-                    <w:t>Guest clicks</w:t>
-                  </w:r>
-                  <w:r>
-                    <w:rPr>
-                      <w:rFonts w:ascii="Cambria" w:hAnsi="Cambria"/>
-                      <w:color w:val="000000" w:themeColor="text1"/>
-                      <w:sz w:val="24"/>
-                      <w:szCs w:val="24"/>
-                      <w:lang w:val="en-US"/>
-                    </w:rPr>
-                    <w:t xml:space="preserve"> “Next” button</w:t>
-                  </w:r>
-                  <w:r>
-                    <w:rPr>
-                      <w:rFonts w:ascii="Cambria" w:hAnsi="Cambria"/>
-                      <w:color w:val="000000" w:themeColor="text1"/>
-                      <w:sz w:val="24"/>
-                      <w:szCs w:val="24"/>
-                      <w:lang w:val="en-US"/>
-                    </w:rPr>
-                    <w:t xml:space="preserve"> </w:t>
-                  </w:r>
-                  <w:r>
-                    <w:rPr>
-                      <w:rFonts w:ascii="Cambria" w:hAnsi="Cambria"/>
-                      <w:sz w:val="24"/>
-                      <w:szCs w:val="24"/>
-                      <w:lang w:val="en-US"/>
-                    </w:rPr>
-                    <w:t>in providing product’s info step.</w:t>
+                    <w:t>No image is uploaded.</w:t>
                   </w:r>
                 </w:p>
               </w:tc>
@@ -7766,25 +7627,14 @@
                       <w:lang w:val="en-US"/>
                     </w:rPr>
                   </w:pPr>
-                </w:p>
-                <w:p>
-                  <w:pPr>
-                    <w:widowControl w:val="0"/>
-                    <w:rPr>
-                      <w:rFonts w:ascii="Cambria" w:hAnsi="Cambria"/>
-                      <w:sz w:val="24"/>
-                      <w:szCs w:val="24"/>
-                      <w:lang w:val="en-US"/>
-                    </w:rPr>
-                  </w:pPr>
-                  <w:r>
-                    <w:rPr>
-                      <w:rFonts w:ascii="Cambria" w:hAnsi="Cambria"/>
-                      <w:sz w:val="24"/>
-                      <w:szCs w:val="24"/>
-                      <w:lang w:val="en-US"/>
-                    </w:rPr>
-                    <w:t>No image is uploaded. Show message error: “Please upload an image of your product”</w:t>
+                  <w:r>
+                    <w:rPr>
+                      <w:rFonts w:ascii="Cambria" w:hAnsi="Cambria"/>
+                      <w:sz w:val="24"/>
+                      <w:szCs w:val="24"/>
+                      <w:lang w:val="en-US"/>
+                    </w:rPr>
+                    <w:t>Show message error: “Please upload an image of your product”</w:t>
                   </w:r>
                   <w:r>
                     <w:rPr>
@@ -7849,34 +7699,7 @@
                       <w:szCs w:val="24"/>
                       <w:lang w:val="en-US"/>
                     </w:rPr>
-                    <w:t>Guest clicks</w:t>
-                  </w:r>
-                  <w:r>
-                    <w:rPr>
-                      <w:rFonts w:ascii="Cambria" w:hAnsi="Cambria"/>
-                      <w:sz w:val="24"/>
-                      <w:szCs w:val="24"/>
-                      <w:lang w:val="en-US"/>
-                    </w:rPr>
-                    <w:t xml:space="preserve"> “Next” button</w:t>
-                  </w:r>
-                  <w:r>
-                    <w:rPr>
-                      <w:rFonts w:ascii="Cambria" w:hAnsi="Cambria"/>
-                      <w:sz w:val="24"/>
-                      <w:szCs w:val="24"/>
-                      <w:lang w:val="en-US"/>
-                    </w:rPr>
-                    <w:t xml:space="preserve"> </w:t>
-                  </w:r>
-                  <w:r>
-                    <w:rPr>
-                      <w:rFonts w:ascii="Cambria" w:hAnsi="Cambria"/>
-                      <w:sz w:val="24"/>
-                      <w:szCs w:val="24"/>
-                      <w:lang w:val="en-US"/>
-                    </w:rPr>
-                    <w:t>in store-choosing step.</w:t>
+                    <w:t>No store is chosen.</w:t>
                   </w:r>
                 </w:p>
               </w:tc>
@@ -7905,25 +7728,23 @@
                       <w:lang w:val="en-US"/>
                     </w:rPr>
                   </w:pPr>
-                </w:p>
-                <w:p>
-                  <w:pPr>
-                    <w:widowControl w:val="0"/>
-                    <w:rPr>
-                      <w:rFonts w:ascii="Cambria" w:hAnsi="Cambria"/>
-                      <w:sz w:val="24"/>
-                      <w:szCs w:val="24"/>
-                      <w:lang w:val="en-US"/>
-                    </w:rPr>
-                  </w:pPr>
-                  <w:r>
-                    <w:rPr>
-                      <w:rFonts w:ascii="Cambria" w:hAnsi="Cambria"/>
-                      <w:sz w:val="24"/>
-                      <w:szCs w:val="24"/>
-                      <w:lang w:val="en-US"/>
-                    </w:rPr>
-                    <w:t>No store is chosen. Show error message: “</w:t>
+                  <w:r>
+                    <w:rPr>
+                      <w:rFonts w:ascii="Cambria" w:hAnsi="Cambria"/>
+                      <w:sz w:val="24"/>
+                      <w:szCs w:val="24"/>
+                      <w:lang w:val="en-US"/>
+                    </w:rPr>
+                    <w:t>System shows error message:</w:t>
+                  </w:r>
+                  <w:r>
+                    <w:rPr>
+                      <w:rFonts w:ascii="Cambria" w:hAnsi="Cambria"/>
+                      <w:sz w:val="24"/>
+                      <w:szCs w:val="24"/>
+                      <w:lang w:val="en-US"/>
+                    </w:rPr>
+                    <w:t xml:space="preserve"> “</w:t>
                   </w:r>
                   <w:r>
                     <w:rPr>
@@ -8042,34 +7863,7 @@
                       <w:szCs w:val="24"/>
                       <w:lang w:val="en-US"/>
                     </w:rPr>
-                    <w:t>Guest clicks</w:t>
-                  </w:r>
-                  <w:r>
-                    <w:rPr>
-                      <w:rFonts w:ascii="Cambria" w:hAnsi="Cambria"/>
-                      <w:sz w:val="24"/>
-                      <w:szCs w:val="24"/>
-                      <w:lang w:val="en-US"/>
-                    </w:rPr>
-                    <w:t xml:space="preserve"> “Consign” button</w:t>
-                  </w:r>
-                  <w:r>
-                    <w:rPr>
-                      <w:rFonts w:ascii="Cambria" w:hAnsi="Cambria"/>
-                      <w:sz w:val="24"/>
-                      <w:szCs w:val="24"/>
-                      <w:lang w:val="en-US"/>
-                    </w:rPr>
-                    <w:t xml:space="preserve"> </w:t>
-                  </w:r>
-                  <w:r>
-                    <w:rPr>
-                      <w:rFonts w:ascii="Cambria" w:hAnsi="Cambria"/>
-                      <w:sz w:val="24"/>
-                      <w:szCs w:val="24"/>
-                      <w:lang w:val="en-US"/>
-                    </w:rPr>
-                    <w:t>in providing personal info step.</w:t>
+                    <w:t>“Full name” is less than 5 characters or longer than 50 characters.</w:t>
                   </w:r>
                 </w:p>
               </w:tc>
@@ -8109,32 +7903,34 @@
                       <w:lang w:val="en-US"/>
                     </w:rPr>
                   </w:pPr>
-                  <w:r>
-                    <w:rPr>
-                      <w:rFonts w:ascii="Cambria" w:hAnsi="Cambria"/>
-                      <w:sz w:val="24"/>
-                      <w:szCs w:val="24"/>
-                      <w:lang w:val="en-US"/>
-                    </w:rPr>
-                    <w:t xml:space="preserve">“Full name” is </w:t>
-                  </w:r>
-                  <w:r>
-                    <w:rPr>
-                      <w:rFonts w:ascii="Cambria" w:hAnsi="Cambria"/>
-                      <w:sz w:val="24"/>
-                      <w:szCs w:val="24"/>
-                      <w:lang w:val="en-US"/>
-                    </w:rPr>
-                    <w:t>less than 5 characters</w:t>
-                  </w:r>
-                  <w:r>
-                    <w:rPr>
-                      <w:rFonts w:ascii="Cambria" w:hAnsi="Cambria"/>
-                      <w:sz w:val="24"/>
-                      <w:szCs w:val="24"/>
-                      <w:lang w:val="en-US"/>
-                    </w:rPr>
-                    <w:t xml:space="preserve"> or longer than 50 characters. Show error message: “Full name must be between </w:t>
+                </w:p>
+                <w:p>
+                  <w:pPr>
+                    <w:widowControl w:val="0"/>
+                    <w:rPr>
+                      <w:rFonts w:ascii="Cambria" w:hAnsi="Cambria"/>
+                      <w:sz w:val="24"/>
+                      <w:szCs w:val="24"/>
+                      <w:lang w:val="en-US"/>
+                    </w:rPr>
+                  </w:pPr>
+                  <w:r>
+                    <w:rPr>
+                      <w:rFonts w:ascii="Cambria" w:hAnsi="Cambria"/>
+                      <w:sz w:val="24"/>
+                      <w:szCs w:val="24"/>
+                      <w:lang w:val="en-US"/>
+                    </w:rPr>
+                    <w:t>System shows error message:</w:t>
+                  </w:r>
+                  <w:r>
+                    <w:rPr>
+                      <w:rFonts w:ascii="Cambria" w:hAnsi="Cambria"/>
+                      <w:sz w:val="24"/>
+                      <w:szCs w:val="24"/>
+                      <w:lang w:val="en-US"/>
+                    </w:rPr>
+                    <w:t xml:space="preserve"> “Full name must be between </w:t>
                   </w:r>
                   <w:r>
                     <w:rPr>
@@ -8208,25 +8004,7 @@
                       <w:szCs w:val="24"/>
                       <w:lang w:val="en-US"/>
                     </w:rPr>
-                    <w:t>Guest clicks</w:t>
-                  </w:r>
-                  <w:r>
-                    <w:rPr>
-                      <w:rFonts w:ascii="Cambria" w:hAnsi="Cambria"/>
-                      <w:sz w:val="24"/>
-                      <w:szCs w:val="24"/>
-                      <w:lang w:val="en-US"/>
-                    </w:rPr>
-                    <w:t xml:space="preserve"> “Consign” button </w:t>
-                  </w:r>
-                  <w:r>
-                    <w:rPr>
-                      <w:rFonts w:ascii="Cambria" w:hAnsi="Cambria"/>
-                      <w:sz w:val="24"/>
-                      <w:szCs w:val="24"/>
-                      <w:lang w:val="en-US"/>
-                    </w:rPr>
-                    <w:t>in providing personal info step.</w:t>
+                    <w:t>“From” date is empty.</w:t>
                   </w:r>
                 </w:p>
               </w:tc>
@@ -8255,25 +8033,23 @@
                       <w:lang w:val="en-US"/>
                     </w:rPr>
                   </w:pPr>
-                </w:p>
-                <w:p>
-                  <w:pPr>
-                    <w:widowControl w:val="0"/>
-                    <w:rPr>
-                      <w:rFonts w:ascii="Cambria" w:hAnsi="Cambria"/>
-                      <w:sz w:val="24"/>
-                      <w:szCs w:val="24"/>
-                      <w:lang w:val="en-US"/>
-                    </w:rPr>
-                  </w:pPr>
-                  <w:r>
-                    <w:rPr>
-                      <w:rFonts w:ascii="Cambria" w:hAnsi="Cambria"/>
-                      <w:sz w:val="24"/>
-                      <w:szCs w:val="24"/>
-                      <w:lang w:val="en-US"/>
-                    </w:rPr>
-                    <w:t>“From” date is empty. Show error message: “Please choose from date”.</w:t>
+                  <w:r>
+                    <w:rPr>
+                      <w:rFonts w:ascii="Cambria" w:hAnsi="Cambria"/>
+                      <w:sz w:val="24"/>
+                      <w:szCs w:val="24"/>
+                      <w:lang w:val="en-US"/>
+                    </w:rPr>
+                    <w:t>System shows error message:</w:t>
+                  </w:r>
+                  <w:r>
+                    <w:rPr>
+                      <w:rFonts w:ascii="Cambria" w:hAnsi="Cambria"/>
+                      <w:sz w:val="24"/>
+                      <w:szCs w:val="24"/>
+                      <w:lang w:val="en-US"/>
+                    </w:rPr>
+                    <w:t xml:space="preserve"> “Please choose from date”.</w:t>
                   </w:r>
                 </w:p>
               </w:tc>
@@ -8304,7 +8080,6 @@
                       <w:szCs w:val="24"/>
                       <w:lang w:val="en-US"/>
                     </w:rPr>
-                    <w:lastRenderedPageBreak/>
                     <w:t>8</w:t>
                   </w:r>
                 </w:p>
@@ -8330,25 +8105,7 @@
                       <w:szCs w:val="24"/>
                       <w:lang w:val="en-US"/>
                     </w:rPr>
-                    <w:t>Guest clicks</w:t>
-                  </w:r>
-                  <w:r>
-                    <w:rPr>
-                      <w:rFonts w:ascii="Cambria" w:hAnsi="Cambria"/>
-                      <w:sz w:val="24"/>
-                      <w:szCs w:val="24"/>
-                      <w:lang w:val="en-US"/>
-                    </w:rPr>
-                    <w:t xml:space="preserve"> “Consign” button </w:t>
-                  </w:r>
-                  <w:r>
-                    <w:rPr>
-                      <w:rFonts w:ascii="Cambria" w:hAnsi="Cambria"/>
-                      <w:sz w:val="24"/>
-                      <w:szCs w:val="24"/>
-                      <w:lang w:val="en-US"/>
-                    </w:rPr>
-                    <w:t>in providing personal info step.</w:t>
+                    <w:t>“To” date is empty.</w:t>
                   </w:r>
                 </w:p>
               </w:tc>
@@ -8377,34 +8134,23 @@
                       <w:lang w:val="en-US"/>
                     </w:rPr>
                   </w:pPr>
-                </w:p>
-                <w:p>
-                  <w:pPr>
-                    <w:widowControl w:val="0"/>
-                    <w:rPr>
-                      <w:rFonts w:ascii="Cambria" w:hAnsi="Cambria"/>
-                      <w:sz w:val="24"/>
-                      <w:szCs w:val="24"/>
-                      <w:lang w:val="en-US"/>
-                    </w:rPr>
-                  </w:pPr>
-                  <w:r>
-                    <w:rPr>
-                      <w:rFonts w:ascii="Cambria" w:hAnsi="Cambria"/>
-                      <w:sz w:val="24"/>
-                      <w:szCs w:val="24"/>
-                      <w:lang w:val="en-US"/>
-                    </w:rPr>
-                    <w:t>“To” date</w:t>
-                  </w:r>
-                  <w:r>
-                    <w:rPr>
-                      <w:rFonts w:ascii="Cambria" w:hAnsi="Cambria"/>
-                      <w:sz w:val="24"/>
-                      <w:szCs w:val="24"/>
-                      <w:lang w:val="en-US"/>
-                    </w:rPr>
-                    <w:t xml:space="preserve"> is empty. Show error message: “Please choose to date”.</w:t>
+                  <w:r>
+                    <w:rPr>
+                      <w:rFonts w:ascii="Cambria" w:hAnsi="Cambria"/>
+                      <w:sz w:val="24"/>
+                      <w:szCs w:val="24"/>
+                      <w:lang w:val="en-US"/>
+                    </w:rPr>
+                    <w:t>System shows error message:</w:t>
+                  </w:r>
+                  <w:r>
+                    <w:rPr>
+                      <w:rFonts w:ascii="Cambria" w:hAnsi="Cambria"/>
+                      <w:sz w:val="24"/>
+                      <w:szCs w:val="24"/>
+                      <w:lang w:val="en-US"/>
+                    </w:rPr>
+                    <w:t xml:space="preserve"> “Please choose to date”.</w:t>
                   </w:r>
                 </w:p>
               </w:tc>
@@ -8460,34 +8206,7 @@
                       <w:szCs w:val="24"/>
                       <w:lang w:val="en-US"/>
                     </w:rPr>
-                    <w:t>Guest clicks</w:t>
-                  </w:r>
-                  <w:r>
-                    <w:rPr>
-                      <w:rFonts w:ascii="Cambria" w:hAnsi="Cambria"/>
-                      <w:sz w:val="24"/>
-                      <w:szCs w:val="24"/>
-                      <w:lang w:val="en-US"/>
-                    </w:rPr>
-                    <w:t xml:space="preserve"> “Consign” button</w:t>
-                  </w:r>
-                  <w:r>
-                    <w:rPr>
-                      <w:rFonts w:ascii="Cambria" w:hAnsi="Cambria"/>
-                      <w:sz w:val="24"/>
-                      <w:szCs w:val="24"/>
-                      <w:lang w:val="en-US"/>
-                    </w:rPr>
-                    <w:t xml:space="preserve"> </w:t>
-                  </w:r>
-                  <w:r>
-                    <w:rPr>
-                      <w:rFonts w:ascii="Cambria" w:hAnsi="Cambria"/>
-                      <w:sz w:val="24"/>
-                      <w:szCs w:val="24"/>
-                      <w:lang w:val="en-US"/>
-                    </w:rPr>
-                    <w:t>in providing personal info step.</w:t>
+                    <w:t>“From” date is bigger than “To” date.</w:t>
                   </w:r>
                 </w:p>
               </w:tc>
@@ -8534,16 +8253,16 @@
                       <w:szCs w:val="24"/>
                       <w:lang w:val="en-US"/>
                     </w:rPr>
-                    <w:t>“From” date is bigger than “To” date</w:t>
-                  </w:r>
-                  <w:r>
-                    <w:rPr>
-                      <w:rFonts w:ascii="Cambria" w:hAnsi="Cambria"/>
-                      <w:sz w:val="24"/>
-                      <w:szCs w:val="24"/>
-                      <w:lang w:val="en-US"/>
-                    </w:rPr>
-                    <w:t>. Show error message: “</w:t>
+                    <w:t>System shows error message:</w:t>
+                  </w:r>
+                  <w:r>
+                    <w:rPr>
+                      <w:rFonts w:ascii="Cambria" w:hAnsi="Cambria"/>
+                      <w:sz w:val="24"/>
+                      <w:szCs w:val="24"/>
+                      <w:lang w:val="en-US"/>
+                    </w:rPr>
+                    <w:t xml:space="preserve"> “</w:t>
                   </w:r>
                   <w:r>
                     <w:rPr>
@@ -8608,34 +8327,7 @@
                       <w:szCs w:val="24"/>
                       <w:lang w:val="en-US"/>
                     </w:rPr>
-                    <w:t>Guest clicks</w:t>
-                  </w:r>
-                  <w:r>
-                    <w:rPr>
-                      <w:rFonts w:ascii="Cambria" w:hAnsi="Cambria"/>
-                      <w:sz w:val="24"/>
-                      <w:szCs w:val="24"/>
-                      <w:lang w:val="en-US"/>
-                    </w:rPr>
-                    <w:t xml:space="preserve"> “Consign” button</w:t>
-                  </w:r>
-                  <w:r>
-                    <w:rPr>
-                      <w:rFonts w:ascii="Cambria" w:hAnsi="Cambria"/>
-                      <w:sz w:val="24"/>
-                      <w:szCs w:val="24"/>
-                      <w:lang w:val="en-US"/>
-                    </w:rPr>
-                    <w:t xml:space="preserve"> </w:t>
-                  </w:r>
-                  <w:r>
-                    <w:rPr>
-                      <w:rFonts w:ascii="Cambria" w:hAnsi="Cambria"/>
-                      <w:sz w:val="24"/>
-                      <w:szCs w:val="24"/>
-                      <w:lang w:val="en-US"/>
-                    </w:rPr>
-                    <w:t>in providing personal info step.</w:t>
+                    <w:t>“Phone” is empty.</w:t>
                   </w:r>
                 </w:p>
               </w:tc>
@@ -8664,25 +8356,23 @@
                       <w:lang w:val="en-US"/>
                     </w:rPr>
                   </w:pPr>
-                </w:p>
-                <w:p>
-                  <w:pPr>
-                    <w:widowControl w:val="0"/>
-                    <w:rPr>
-                      <w:rFonts w:ascii="Cambria" w:hAnsi="Cambria"/>
-                      <w:sz w:val="24"/>
-                      <w:szCs w:val="24"/>
-                      <w:lang w:val="en-US"/>
-                    </w:rPr>
-                  </w:pPr>
-                  <w:r>
-                    <w:rPr>
-                      <w:rFonts w:ascii="Cambria" w:hAnsi="Cambria"/>
-                      <w:sz w:val="24"/>
-                      <w:szCs w:val="24"/>
-                      <w:lang w:val="en-US"/>
-                    </w:rPr>
-                    <w:t>“Phone” is empty. Show error message: “Phone is required”.</w:t>
+                  <w:r>
+                    <w:rPr>
+                      <w:rFonts w:ascii="Cambria" w:hAnsi="Cambria"/>
+                      <w:sz w:val="24"/>
+                      <w:szCs w:val="24"/>
+                      <w:lang w:val="en-US"/>
+                    </w:rPr>
+                    <w:t>System shows error message:</w:t>
+                  </w:r>
+                  <w:r>
+                    <w:rPr>
+                      <w:rFonts w:ascii="Cambria" w:hAnsi="Cambria"/>
+                      <w:sz w:val="24"/>
+                      <w:szCs w:val="24"/>
+                      <w:lang w:val="en-US"/>
+                    </w:rPr>
+                    <w:t xml:space="preserve"> “Phone is required”.</w:t>
                   </w:r>
                 </w:p>
               </w:tc>
@@ -8713,6 +8403,7 @@
                       <w:szCs w:val="24"/>
                       <w:lang w:val="en-US"/>
                     </w:rPr>
+                    <w:lastRenderedPageBreak/>
                     <w:t>11</w:t>
                   </w:r>
                 </w:p>
@@ -8738,34 +8429,7 @@
                       <w:szCs w:val="24"/>
                       <w:lang w:val="en-US"/>
                     </w:rPr>
-                    <w:t>Guest clicks</w:t>
-                  </w:r>
-                  <w:r>
-                    <w:rPr>
-                      <w:rFonts w:ascii="Cambria" w:hAnsi="Cambria"/>
-                      <w:sz w:val="24"/>
-                      <w:szCs w:val="24"/>
-                      <w:lang w:val="en-US"/>
-                    </w:rPr>
-                    <w:t xml:space="preserve"> “Consign” button</w:t>
-                  </w:r>
-                  <w:r>
-                    <w:rPr>
-                      <w:rFonts w:ascii="Cambria" w:hAnsi="Cambria"/>
-                      <w:sz w:val="24"/>
-                      <w:szCs w:val="24"/>
-                      <w:lang w:val="en-US"/>
-                    </w:rPr>
-                    <w:t xml:space="preserve"> </w:t>
-                  </w:r>
-                  <w:r>
-                    <w:rPr>
-                      <w:rFonts w:ascii="Cambria" w:hAnsi="Cambria"/>
-                      <w:sz w:val="24"/>
-                      <w:szCs w:val="24"/>
-                      <w:lang w:val="en-US"/>
-                    </w:rPr>
-                    <w:t>in providing personal info step.</w:t>
+                    <w:t>“Email” is empty.</w:t>
                   </w:r>
                 </w:p>
               </w:tc>
@@ -8794,25 +8458,23 @@
                       <w:lang w:val="en-US"/>
                     </w:rPr>
                   </w:pPr>
-                </w:p>
-                <w:p>
-                  <w:pPr>
-                    <w:widowControl w:val="0"/>
-                    <w:rPr>
-                      <w:rFonts w:ascii="Cambria" w:hAnsi="Cambria"/>
-                      <w:sz w:val="24"/>
-                      <w:szCs w:val="24"/>
-                      <w:lang w:val="en-US"/>
-                    </w:rPr>
-                  </w:pPr>
-                  <w:r>
-                    <w:rPr>
-                      <w:rFonts w:ascii="Cambria" w:hAnsi="Cambria"/>
-                      <w:sz w:val="24"/>
-                      <w:szCs w:val="24"/>
-                      <w:lang w:val="en-US"/>
-                    </w:rPr>
-                    <w:t>“Email” is empty. Show error message: “Email is required”.</w:t>
+                  <w:r>
+                    <w:rPr>
+                      <w:rFonts w:ascii="Cambria" w:hAnsi="Cambria"/>
+                      <w:sz w:val="24"/>
+                      <w:szCs w:val="24"/>
+                      <w:lang w:val="en-US"/>
+                    </w:rPr>
+                    <w:t>System shows error message:</w:t>
+                  </w:r>
+                  <w:r>
+                    <w:rPr>
+                      <w:rFonts w:ascii="Cambria" w:hAnsi="Cambria"/>
+                      <w:sz w:val="24"/>
+                      <w:szCs w:val="24"/>
+                      <w:lang w:val="en-US"/>
+                    </w:rPr>
+                    <w:t xml:space="preserve"> “Email is required”.</w:t>
                   </w:r>
                 </w:p>
               </w:tc>
@@ -8868,34 +8530,7 @@
                       <w:szCs w:val="24"/>
                       <w:lang w:val="en-US"/>
                     </w:rPr>
-                    <w:t>Guest clicks</w:t>
-                  </w:r>
-                  <w:r>
-                    <w:rPr>
-                      <w:rFonts w:ascii="Cambria" w:hAnsi="Cambria"/>
-                      <w:sz w:val="24"/>
-                      <w:szCs w:val="24"/>
-                      <w:lang w:val="en-US"/>
-                    </w:rPr>
-                    <w:t xml:space="preserve"> “Consign” button</w:t>
-                  </w:r>
-                  <w:r>
-                    <w:rPr>
-                      <w:rFonts w:ascii="Cambria" w:hAnsi="Cambria"/>
-                      <w:sz w:val="24"/>
-                      <w:szCs w:val="24"/>
-                      <w:lang w:val="en-US"/>
-                    </w:rPr>
-                    <w:t xml:space="preserve"> </w:t>
-                  </w:r>
-                  <w:r>
-                    <w:rPr>
-                      <w:rFonts w:ascii="Cambria" w:hAnsi="Cambria"/>
-                      <w:sz w:val="24"/>
-                      <w:szCs w:val="24"/>
-                      <w:lang w:val="en-US"/>
-                    </w:rPr>
-                    <w:t>in providing personal info step.</w:t>
+                    <w:t>“Card number” is empty.</w:t>
                   </w:r>
                 </w:p>
               </w:tc>
@@ -8924,43 +8559,23 @@
                       <w:lang w:val="en-US"/>
                     </w:rPr>
                   </w:pPr>
-                </w:p>
-                <w:p>
-                  <w:pPr>
-                    <w:widowControl w:val="0"/>
-                    <w:rPr>
-                      <w:rFonts w:ascii="Cambria" w:hAnsi="Cambria"/>
-                      <w:sz w:val="24"/>
-                      <w:szCs w:val="24"/>
-                      <w:lang w:val="en-US"/>
-                    </w:rPr>
-                  </w:pPr>
-                  <w:r>
-                    <w:rPr>
-                      <w:rFonts w:ascii="Cambria" w:hAnsi="Cambria"/>
-                      <w:sz w:val="24"/>
-                      <w:szCs w:val="24"/>
-                      <w:lang w:val="en-US"/>
-                    </w:rPr>
-                    <w:t>“</w:t>
-                  </w:r>
-                  <w:r>
-                    <w:rPr>
-                      <w:rFonts w:ascii="Cambria" w:hAnsi="Cambria"/>
-                      <w:sz w:val="24"/>
-                      <w:szCs w:val="24"/>
-                      <w:lang w:val="en-US"/>
-                    </w:rPr>
-                    <w:t>Card number</w:t>
-                  </w:r>
-                  <w:r>
-                    <w:rPr>
-                      <w:rFonts w:ascii="Cambria" w:hAnsi="Cambria"/>
-                      <w:sz w:val="24"/>
-                      <w:szCs w:val="24"/>
-                      <w:lang w:val="en-US"/>
-                    </w:rPr>
-                    <w:t>” is empty. Show error message: “Credit card is required”.</w:t>
+                  <w:r>
+                    <w:rPr>
+                      <w:rFonts w:ascii="Cambria" w:hAnsi="Cambria"/>
+                      <w:sz w:val="24"/>
+                      <w:szCs w:val="24"/>
+                      <w:lang w:val="en-US"/>
+                    </w:rPr>
+                    <w:t>System shows error message:</w:t>
+                  </w:r>
+                  <w:r>
+                    <w:rPr>
+                      <w:rFonts w:ascii="Cambria" w:hAnsi="Cambria"/>
+                      <w:sz w:val="24"/>
+                      <w:szCs w:val="24"/>
+                      <w:lang w:val="en-US"/>
+                    </w:rPr>
+                    <w:t xml:space="preserve"> “Credit card is required”.</w:t>
                   </w:r>
                 </w:p>
               </w:tc>
@@ -9016,34 +8631,7 @@
                       <w:szCs w:val="24"/>
                       <w:lang w:val="en-US"/>
                     </w:rPr>
-                    <w:t>Guest clicks</w:t>
-                  </w:r>
-                  <w:r>
-                    <w:rPr>
-                      <w:rFonts w:ascii="Cambria" w:hAnsi="Cambria"/>
-                      <w:sz w:val="24"/>
-                      <w:szCs w:val="24"/>
-                      <w:lang w:val="en-US"/>
-                    </w:rPr>
-                    <w:t xml:space="preserve"> “Consign” button</w:t>
-                  </w:r>
-                  <w:r>
-                    <w:rPr>
-                      <w:rFonts w:ascii="Cambria" w:hAnsi="Cambria"/>
-                      <w:sz w:val="24"/>
-                      <w:szCs w:val="24"/>
-                      <w:lang w:val="en-US"/>
-                    </w:rPr>
-                    <w:t xml:space="preserve"> </w:t>
-                  </w:r>
-                  <w:r>
-                    <w:rPr>
-                      <w:rFonts w:ascii="Cambria" w:hAnsi="Cambria"/>
-                      <w:sz w:val="24"/>
-                      <w:szCs w:val="24"/>
-                      <w:lang w:val="en-US"/>
-                    </w:rPr>
-                    <w:t>in providing personal info step.</w:t>
+                    <w:t>“Card owner” is empty.</w:t>
                   </w:r>
                 </w:p>
               </w:tc>
@@ -9072,25 +8660,23 @@
                       <w:lang w:val="en-US"/>
                     </w:rPr>
                   </w:pPr>
-                </w:p>
-                <w:p>
-                  <w:pPr>
-                    <w:widowControl w:val="0"/>
-                    <w:rPr>
-                      <w:rFonts w:ascii="Cambria" w:hAnsi="Cambria"/>
-                      <w:sz w:val="24"/>
-                      <w:szCs w:val="24"/>
-                      <w:lang w:val="en-US"/>
-                    </w:rPr>
-                  </w:pPr>
-                  <w:r>
-                    <w:rPr>
-                      <w:rFonts w:ascii="Cambria" w:hAnsi="Cambria"/>
-                      <w:sz w:val="24"/>
-                      <w:szCs w:val="24"/>
-                      <w:lang w:val="en-US"/>
-                    </w:rPr>
-                    <w:t>“Card owner” is empty. Show error message: “Card owner is required”.</w:t>
+                  <w:r>
+                    <w:rPr>
+                      <w:rFonts w:ascii="Cambria" w:hAnsi="Cambria"/>
+                      <w:sz w:val="24"/>
+                      <w:szCs w:val="24"/>
+                      <w:lang w:val="en-US"/>
+                    </w:rPr>
+                    <w:t>System shows error message:</w:t>
+                  </w:r>
+                  <w:r>
+                    <w:rPr>
+                      <w:rFonts w:ascii="Cambria" w:hAnsi="Cambria"/>
+                      <w:sz w:val="24"/>
+                      <w:szCs w:val="24"/>
+                      <w:lang w:val="en-US"/>
+                    </w:rPr>
+                    <w:t xml:space="preserve"> “Card owner is required”.</w:t>
                   </w:r>
                 </w:p>
               </w:tc>
@@ -9846,54 +9432,12 @@
           <w:szCs w:val="24"/>
           <w:lang w:val="en-US"/>
         </w:rPr>
-        <w:drawing>
-          <wp:inline distT="0" distB="0" distL="0" distR="0" wp14:anchorId="07885C8C" wp14:editId="15530967">
-            <wp:extent cx="5133975" cy="1876425"/>
-            <wp:effectExtent l="0" t="0" r="9525" b="9525"/>
-            <wp:docPr id="2" name="Picture 2" descr="D:\CP SUMMER 2015\trunk\Source\Document\Diagram\Customer_ConsignProduct.png"/>
-            <wp:cNvGraphicFramePr>
-              <a:graphicFrameLocks xmlns:a="http://schemas.openxmlformats.org/drawingml/2006/main" noChangeAspect="1"/>
-            </wp:cNvGraphicFramePr>
-            <a:graphic xmlns:a="http://schemas.openxmlformats.org/drawingml/2006/main">
-              <a:graphicData uri="http://schemas.openxmlformats.org/drawingml/2006/picture">
-                <pic:pic xmlns:pic="http://schemas.openxmlformats.org/drawingml/2006/picture">
-                  <pic:nvPicPr>
-                    <pic:cNvPr id="0" name="Picture 1" descr="D:\CP SUMMER 2015\trunk\Source\Document\Diagram\Customer_ConsignProduct.png"/>
-                    <pic:cNvPicPr>
-                      <a:picLocks noChangeAspect="1" noChangeArrowheads="1"/>
-                    </pic:cNvPicPr>
-                  </pic:nvPicPr>
-                  <pic:blipFill>
-                    <a:blip r:embed="rId8">
-                      <a:extLst>
-                        <a:ext uri="{28A0092B-C50C-407E-A947-70E740481C1C}">
-                          <a14:useLocalDpi xmlns:a14="http://schemas.microsoft.com/office/drawing/2010/main" val="0"/>
-                        </a:ext>
-                      </a:extLst>
-                    </a:blip>
-                    <a:srcRect/>
-                    <a:stretch>
-                      <a:fillRect/>
-                    </a:stretch>
-                  </pic:blipFill>
-                  <pic:spPr bwMode="auto">
-                    <a:xfrm>
-                      <a:off x="0" y="0"/>
-                      <a:ext cx="5133975" cy="1876425"/>
-                    </a:xfrm>
-                    <a:prstGeom prst="rect">
-                      <a:avLst/>
-                    </a:prstGeom>
-                    <a:noFill/>
-                    <a:ln>
-                      <a:noFill/>
-                    </a:ln>
-                  </pic:spPr>
-                </pic:pic>
-              </a:graphicData>
-            </a:graphic>
-          </wp:inline>
-        </w:drawing>
+        <w:lastRenderedPageBreak/>
+        <w:pict w14:anchorId="12A27EA3">
+          <v:shape id="_x0000_i1026" type="#_x0000_t75" style="width:417.75pt;height:135.15pt">
+            <v:imagedata r:id="rId8" o:title="Customer - Consign Product"/>
+          </v:shape>
+        </w:pict>
       </w:r>
     </w:p>
     <w:p>
@@ -9990,6 +9534,7 @@
                 <w:id w:val="111567218"/>
                 <w:text/>
               </w:sdtPr>
+              <w:sdtEndPr/>
               <w:sdtContent>
                 <w:r>
                   <w:rPr>
@@ -10044,6 +9589,7 @@
             <w:id w:val="-1615046041"/>
             <w:text/>
           </w:sdtPr>
+          <w:sdtEndPr/>
           <w:sdtContent>
             <w:tc>
               <w:tcPr>
@@ -10107,6 +9653,7 @@
             <w:id w:val="-2051445981"/>
             <w:text/>
           </w:sdtPr>
+          <w:sdtEndPr/>
           <w:sdtContent>
             <w:tc>
               <w:tcPr>
@@ -10249,6 +9796,7 @@
               <w:listItem w:displayText="DucHC" w:value="DucHC"/>
             </w:comboBox>
           </w:sdtPr>
+          <w:sdtEndPr/>
           <w:sdtContent>
             <w:tc>
               <w:tcPr>
@@ -10321,6 +9869,7 @@
               <w:calendar w:val="gregorian"/>
             </w:date>
           </w:sdtPr>
+          <w:sdtEndPr/>
           <w:sdtContent>
             <w:tc>
               <w:tcPr>
@@ -10388,6 +9937,7 @@
               <w:listItem w:displayText="Normal" w:value="Normal"/>
             </w:comboBox>
           </w:sdtPr>
+          <w:sdtEndPr/>
           <w:sdtContent>
             <w:tc>
               <w:tcPr>
@@ -10644,7 +10194,6 @@
                 <w:sz w:val="24"/>
                 <w:szCs w:val="24"/>
               </w:rPr>
-              <w:lastRenderedPageBreak/>
               <w:t>Preconditions</w:t>
             </w:r>
             <w:r>
@@ -10922,6 +10471,7 @@
                       <w:szCs w:val="24"/>
                       <w:lang w:val="en-US"/>
                     </w:rPr>
+                    <w:lastRenderedPageBreak/>
                     <w:t>1</w:t>
                   </w:r>
                 </w:p>
@@ -11888,7 +11438,6 @@
                       <w:szCs w:val="24"/>
                       <w:lang w:val="en-US"/>
                     </w:rPr>
-                    <w:lastRenderedPageBreak/>
                     <w:t>Next:</w:t>
                   </w:r>
                 </w:p>
@@ -13917,7 +13466,7 @@
                       <w:szCs w:val="24"/>
                       <w:lang w:val="en-US"/>
                     </w:rPr>
-                    <w:t>Customer clicks “Select image” in providing product’s info step.</w:t>
+                    <w:t>Guest selects image in providing product’s info step.</w:t>
                   </w:r>
                 </w:p>
               </w:tc>
@@ -13953,7 +13502,7 @@
                       <w:szCs w:val="24"/>
                       <w:lang w:val="en-US"/>
                     </w:rPr>
-                    <w:t>System requires customer to browse image in customer’s computer and upload on page.</w:t>
+                    <w:t>System requires guest to browse image in guest’s computer and upload on page.</w:t>
                   </w:r>
                 </w:p>
               </w:tc>
@@ -14009,7 +13558,7 @@
                       <w:szCs w:val="24"/>
                       <w:lang w:val="en-US"/>
                     </w:rPr>
-                    <w:t>Customer clicks “Change” button in providing product’s info step.</w:t>
+                    <w:t>Guest changes image in providing product’s info step.</w:t>
                   </w:r>
                 </w:p>
               </w:tc>
@@ -14045,7 +13594,7 @@
                       <w:szCs w:val="24"/>
                       <w:lang w:val="en-US"/>
                     </w:rPr>
-                    <w:t>System requires customer to browse image in customer’s computer and upload on page.</w:t>
+                    <w:t>System requires guest to browse image in guest’s computer and upload on page.</w:t>
                   </w:r>
                 </w:p>
               </w:tc>
@@ -14101,7 +13650,7 @@
                       <w:szCs w:val="24"/>
                       <w:lang w:val="en-US"/>
                     </w:rPr>
-                    <w:t>Customer clicks “Remove” button in providing product’s info step.</w:t>
+                    <w:t>Guest removes image in providing product’s info step.</w:t>
                   </w:r>
                 </w:p>
               </w:tc>
@@ -14276,7 +13825,7 @@
                       <w:szCs w:val="24"/>
                       <w:lang w:val="en-US"/>
                     </w:rPr>
-                    <w:t>Customer clicks “Back” button in store-choosing step.</w:t>
+                    <w:t>Guest sends request to go back to providing product’s info step.</w:t>
                   </w:r>
                 </w:p>
               </w:tc>
@@ -14323,7 +13872,7 @@
                       <w:szCs w:val="24"/>
                       <w:lang w:val="en-US"/>
                     </w:rPr>
-                    <w:t xml:space="preserve">Systems navigates customer back to providing product’s info step. </w:t>
+                    <w:t xml:space="preserve">Systems shows providing product’s info step. </w:t>
                   </w:r>
                 </w:p>
               </w:tc>
@@ -14379,7 +13928,7 @@
                       <w:szCs w:val="24"/>
                       <w:lang w:val="en-US"/>
                     </w:rPr>
-                    <w:t>Customer chooses “Phone” option in providing Personal info step.</w:t>
+                    <w:t>Guest chooses “Phone” option in providing Personal info step.</w:t>
                   </w:r>
                 </w:p>
               </w:tc>
@@ -14491,7 +14040,7 @@
                       <w:szCs w:val="24"/>
                       <w:lang w:val="en-US"/>
                     </w:rPr>
-                    <w:t>Customer chooses “Email” option in providing Personal info step.</w:t>
+                    <w:t>Guest chooses “Email” option in providing Personal info step.</w:t>
                   </w:r>
                 </w:p>
               </w:tc>
@@ -14603,7 +14152,7 @@
                       <w:szCs w:val="24"/>
                       <w:lang w:val="en-US"/>
                     </w:rPr>
-                    <w:t>Customer chooses “Both” option in providing personal info step.</w:t>
+                    <w:t>Guest chooses “Both” option in providing personal info step.</w:t>
                   </w:r>
                 </w:p>
               </w:tc>
@@ -14670,7 +14219,6 @@
                       <w:szCs w:val="24"/>
                       <w:lang w:val="en-US"/>
                     </w:rPr>
-                    <w:lastRenderedPageBreak/>
                     <w:t>9</w:t>
                   </w:r>
                 </w:p>
@@ -14696,7 +14244,7 @@
                       <w:szCs w:val="24"/>
                       <w:lang w:val="en-US"/>
                     </w:rPr>
-                    <w:t>Customer chooses “Cash” option in providing personal info step.</w:t>
+                    <w:t>Guest chooses “Cash” option in providing personal info step.</w:t>
                   </w:r>
                 </w:p>
               </w:tc>
@@ -14763,6 +14311,7 @@
                       <w:szCs w:val="24"/>
                       <w:lang w:val="en-US"/>
                     </w:rPr>
+                    <w:lastRenderedPageBreak/>
                     <w:t>10</w:t>
                   </w:r>
                 </w:p>
@@ -14788,7 +14337,7 @@
                       <w:szCs w:val="24"/>
                       <w:lang w:val="en-US"/>
                     </w:rPr>
-                    <w:t>Customer clicks “Credit card” option in providing personal info step.</w:t>
+                    <w:t>Guest chooses “Credit card” option in providing personal info step.</w:t>
                   </w:r>
                 </w:p>
               </w:tc>
@@ -14880,7 +14429,7 @@
                       <w:szCs w:val="24"/>
                       <w:lang w:val="en-US"/>
                     </w:rPr>
-                    <w:t>Customer clicks “Back” button in providing personal info step.</w:t>
+                    <w:t>Guest sends request to go back to store-choosing step.</w:t>
                   </w:r>
                 </w:p>
               </w:tc>
@@ -14916,7 +14465,7 @@
                       <w:szCs w:val="24"/>
                       <w:lang w:val="en-US"/>
                     </w:rPr>
-                    <w:t>Systems navigates customer back to store-choosing step.</w:t>
+                    <w:t>Systems shows store-choosing step.</w:t>
                   </w:r>
                 </w:p>
               </w:tc>
@@ -15097,40 +14646,12 @@
                   <w:r>
                     <w:rPr>
                       <w:rFonts w:ascii="Cambria" w:hAnsi="Cambria"/>
-                      <w:sz w:val="24"/>
-                      <w:szCs w:val="24"/>
-                      <w:lang w:val="en-US"/>
-                    </w:rPr>
-                    <w:t>Customer clicks</w:t>
-                  </w:r>
-                  <w:r>
-                    <w:rPr>
-                      <w:rFonts w:ascii="Cambria" w:hAnsi="Cambria"/>
                       <w:color w:val="000000" w:themeColor="text1"/>
                       <w:sz w:val="24"/>
                       <w:szCs w:val="24"/>
                       <w:lang w:val="en-US"/>
                     </w:rPr>
-                    <w:t xml:space="preserve"> “Next” button</w:t>
-                  </w:r>
-                  <w:r>
-                    <w:rPr>
-                      <w:rFonts w:ascii="Cambria" w:hAnsi="Cambria"/>
-                      <w:color w:val="000000" w:themeColor="text1"/>
-                      <w:sz w:val="24"/>
-                      <w:szCs w:val="24"/>
-                      <w:lang w:val="en-US"/>
-                    </w:rPr>
-                    <w:t xml:space="preserve"> </w:t>
-                  </w:r>
-                  <w:r>
-                    <w:rPr>
-                      <w:rFonts w:ascii="Cambria" w:hAnsi="Cambria"/>
-                      <w:sz w:val="24"/>
-                      <w:szCs w:val="24"/>
-                      <w:lang w:val="en-US"/>
-                    </w:rPr>
-                    <w:t>in providing product’s info step.</w:t>
+                    <w:t>“Product name” is less than 5 characters or longer than 50 characters.</w:t>
                   </w:r>
                 </w:p>
               </w:tc>
@@ -15175,21 +14696,11 @@
                   <w:r>
                     <w:rPr>
                       <w:rFonts w:ascii="Cambria" w:hAnsi="Cambria"/>
-                      <w:color w:val="000000" w:themeColor="text1"/>
-                      <w:sz w:val="24"/>
-                      <w:szCs w:val="24"/>
-                      <w:lang w:val="en-US"/>
-                    </w:rPr>
-                    <w:t xml:space="preserve">“Product name” is less than 5 characters or longer than 50 characters. </w:t>
-                  </w:r>
-                  <w:r>
-                    <w:rPr>
-                      <w:rFonts w:ascii="Cambria" w:hAnsi="Cambria"/>
-                      <w:sz w:val="24"/>
-                      <w:szCs w:val="24"/>
-                      <w:lang w:val="en-US"/>
-                    </w:rPr>
-                    <w:t>Show error message: “Product name must be between 5-50 characters”.</w:t>
+                      <w:sz w:val="24"/>
+                      <w:szCs w:val="24"/>
+                      <w:lang w:val="en-US"/>
+                    </w:rPr>
+                    <w:t>System shows error message: “Product name must be between 5-50 characters”.</w:t>
                   </w:r>
                 </w:p>
               </w:tc>
@@ -15242,40 +14753,12 @@
                   <w:r>
                     <w:rPr>
                       <w:rFonts w:ascii="Cambria" w:hAnsi="Cambria"/>
-                      <w:sz w:val="24"/>
-                      <w:szCs w:val="24"/>
-                      <w:lang w:val="en-US"/>
-                    </w:rPr>
-                    <w:t>Customer clicks</w:t>
-                  </w:r>
-                  <w:r>
-                    <w:rPr>
-                      <w:rFonts w:ascii="Cambria" w:hAnsi="Cambria"/>
                       <w:color w:val="000000" w:themeColor="text1"/>
                       <w:sz w:val="24"/>
                       <w:szCs w:val="24"/>
                       <w:lang w:val="en-US"/>
                     </w:rPr>
-                    <w:t xml:space="preserve"> “Next” button</w:t>
-                  </w:r>
-                  <w:r>
-                    <w:rPr>
-                      <w:rFonts w:ascii="Cambria" w:hAnsi="Cambria"/>
-                      <w:color w:val="000000" w:themeColor="text1"/>
-                      <w:sz w:val="24"/>
-                      <w:szCs w:val="24"/>
-                      <w:lang w:val="en-US"/>
-                    </w:rPr>
-                    <w:t xml:space="preserve"> </w:t>
-                  </w:r>
-                  <w:r>
-                    <w:rPr>
-                      <w:rFonts w:ascii="Cambria" w:hAnsi="Cambria"/>
-                      <w:sz w:val="24"/>
-                      <w:szCs w:val="24"/>
-                      <w:lang w:val="en-US"/>
-                    </w:rPr>
-                    <w:t>in providing product’s info step.</w:t>
+                    <w:t>Purchased date is empty.</w:t>
                   </w:r>
                 </w:p>
               </w:tc>
@@ -15306,10 +14789,7 @@
                       <w:lang w:val="en-US"/>
                     </w:rPr>
                   </w:pPr>
-                </w:p>
-                <w:p>
-                  <w:pPr>
-                    <w:widowControl w:val="0"/>
+                  <w:r>
                     <w:rPr>
                       <w:rFonts w:ascii="Cambria" w:hAnsi="Cambria"/>
                       <w:color w:val="000000" w:themeColor="text1"/>
@@ -15317,16 +14797,7 @@
                       <w:szCs w:val="24"/>
                       <w:lang w:val="en-US"/>
                     </w:rPr>
-                  </w:pPr>
-                  <w:r>
-                    <w:rPr>
-                      <w:rFonts w:ascii="Cambria" w:hAnsi="Cambria"/>
-                      <w:color w:val="000000" w:themeColor="text1"/>
-                      <w:sz w:val="24"/>
-                      <w:szCs w:val="24"/>
-                      <w:lang w:val="en-US"/>
-                    </w:rPr>
-                    <w:t>Purchased date is empty. Show error message: “Please choose a date”.</w:t>
+                    <w:t>System shows error message: “Please choose a date”.</w:t>
                   </w:r>
                 </w:p>
               </w:tc>
@@ -15382,36 +14853,7 @@
                       <w:szCs w:val="24"/>
                       <w:lang w:val="en-US"/>
                     </w:rPr>
-                    <w:t>Customer clicks</w:t>
-                  </w:r>
-                  <w:r>
-                    <w:rPr>
-                      <w:rFonts w:ascii="Cambria" w:hAnsi="Cambria"/>
-                      <w:color w:val="000000" w:themeColor="text1"/>
-                      <w:sz w:val="24"/>
-                      <w:szCs w:val="24"/>
-                      <w:lang w:val="en-US"/>
-                    </w:rPr>
-                    <w:t xml:space="preserve"> “Next” button</w:t>
-                  </w:r>
-                  <w:r>
-                    <w:rPr>
-                      <w:rFonts w:ascii="Cambria" w:hAnsi="Cambria"/>
-                      <w:color w:val="000000" w:themeColor="text1"/>
-                      <w:sz w:val="24"/>
-                      <w:szCs w:val="24"/>
-                      <w:lang w:val="en-US"/>
-                    </w:rPr>
-                    <w:t xml:space="preserve"> </w:t>
-                  </w:r>
-                  <w:r>
-                    <w:rPr>
-                      <w:rFonts w:ascii="Cambria" w:hAnsi="Cambria"/>
-                      <w:sz w:val="24"/>
-                      <w:szCs w:val="24"/>
-                      <w:lang w:val="en-US"/>
-                    </w:rPr>
-                    <w:t>in providing product’s info step.</w:t>
+                    <w:t>No category is selected.</w:t>
                   </w:r>
                 </w:p>
               </w:tc>
@@ -15440,25 +14882,14 @@
                       <w:lang w:val="en-US"/>
                     </w:rPr>
                   </w:pPr>
-                </w:p>
-                <w:p>
-                  <w:pPr>
-                    <w:widowControl w:val="0"/>
-                    <w:rPr>
-                      <w:rFonts w:ascii="Cambria" w:hAnsi="Cambria"/>
-                      <w:sz w:val="24"/>
-                      <w:szCs w:val="24"/>
-                      <w:lang w:val="en-US"/>
-                    </w:rPr>
-                  </w:pPr>
-                  <w:r>
-                    <w:rPr>
-                      <w:rFonts w:ascii="Cambria" w:hAnsi="Cambria"/>
-                      <w:sz w:val="24"/>
-                      <w:szCs w:val="24"/>
-                      <w:lang w:val="en-US"/>
-                    </w:rPr>
-                    <w:t>“Category” is empty. Show error message: “Please choose a category”.</w:t>
+                  <w:r>
+                    <w:rPr>
+                      <w:rFonts w:ascii="Cambria" w:hAnsi="Cambria"/>
+                      <w:sz w:val="24"/>
+                      <w:szCs w:val="24"/>
+                      <w:lang w:val="en-US"/>
+                    </w:rPr>
+                    <w:t>System shows error message: “Please choose a category”.</w:t>
                   </w:r>
                 </w:p>
               </w:tc>
@@ -15514,36 +14945,7 @@
                       <w:szCs w:val="24"/>
                       <w:lang w:val="en-US"/>
                     </w:rPr>
-                    <w:t>Customer clicks</w:t>
-                  </w:r>
-                  <w:r>
-                    <w:rPr>
-                      <w:rFonts w:ascii="Cambria" w:hAnsi="Cambria"/>
-                      <w:color w:val="000000" w:themeColor="text1"/>
-                      <w:sz w:val="24"/>
-                      <w:szCs w:val="24"/>
-                      <w:lang w:val="en-US"/>
-                    </w:rPr>
-                    <w:t xml:space="preserve"> “Next” button</w:t>
-                  </w:r>
-                  <w:r>
-                    <w:rPr>
-                      <w:rFonts w:ascii="Cambria" w:hAnsi="Cambria"/>
-                      <w:color w:val="000000" w:themeColor="text1"/>
-                      <w:sz w:val="24"/>
-                      <w:szCs w:val="24"/>
-                      <w:lang w:val="en-US"/>
-                    </w:rPr>
-                    <w:t xml:space="preserve"> </w:t>
-                  </w:r>
-                  <w:r>
-                    <w:rPr>
-                      <w:rFonts w:ascii="Cambria" w:hAnsi="Cambria"/>
-                      <w:sz w:val="24"/>
-                      <w:szCs w:val="24"/>
-                      <w:lang w:val="en-US"/>
-                    </w:rPr>
-                    <w:t>in providing product’s info step.</w:t>
+                    <w:t>No image is uploaded.</w:t>
                   </w:r>
                 </w:p>
               </w:tc>
@@ -15572,25 +14974,14 @@
                       <w:lang w:val="en-US"/>
                     </w:rPr>
                   </w:pPr>
-                </w:p>
-                <w:p>
-                  <w:pPr>
-                    <w:widowControl w:val="0"/>
-                    <w:rPr>
-                      <w:rFonts w:ascii="Cambria" w:hAnsi="Cambria"/>
-                      <w:sz w:val="24"/>
-                      <w:szCs w:val="24"/>
-                      <w:lang w:val="en-US"/>
-                    </w:rPr>
-                  </w:pPr>
-                  <w:r>
-                    <w:rPr>
-                      <w:rFonts w:ascii="Cambria" w:hAnsi="Cambria"/>
-                      <w:sz w:val="24"/>
-                      <w:szCs w:val="24"/>
-                      <w:lang w:val="en-US"/>
-                    </w:rPr>
-                    <w:t>No image is uploaded. Show message error: “Please upload an image of your product”.</w:t>
+                  <w:r>
+                    <w:rPr>
+                      <w:rFonts w:ascii="Cambria" w:hAnsi="Cambria"/>
+                      <w:sz w:val="24"/>
+                      <w:szCs w:val="24"/>
+                      <w:lang w:val="en-US"/>
+                    </w:rPr>
+                    <w:t>Show message error: “Please upload an image of your product”.</w:t>
                   </w:r>
                 </w:p>
               </w:tc>
@@ -15646,7 +15037,7 @@
                       <w:szCs w:val="24"/>
                       <w:lang w:val="en-US"/>
                     </w:rPr>
-                    <w:t>Customer clicks “Next” button in store-choosing step.</w:t>
+                    <w:t>No store is chosen.</w:t>
                   </w:r>
                 </w:p>
               </w:tc>
@@ -15675,25 +15066,14 @@
                       <w:lang w:val="en-US"/>
                     </w:rPr>
                   </w:pPr>
-                </w:p>
-                <w:p>
-                  <w:pPr>
-                    <w:widowControl w:val="0"/>
-                    <w:rPr>
-                      <w:rFonts w:ascii="Cambria" w:hAnsi="Cambria"/>
-                      <w:sz w:val="24"/>
-                      <w:szCs w:val="24"/>
-                      <w:lang w:val="en-US"/>
-                    </w:rPr>
-                  </w:pPr>
-                  <w:r>
-                    <w:rPr>
-                      <w:rFonts w:ascii="Cambria" w:hAnsi="Cambria"/>
-                      <w:sz w:val="24"/>
-                      <w:szCs w:val="24"/>
-                      <w:lang w:val="en-US"/>
-                    </w:rPr>
-                    <w:t>No store is chosen. Show error message: “Please choose a store to consign”.</w:t>
+                  <w:r>
+                    <w:rPr>
+                      <w:rFonts w:ascii="Cambria" w:hAnsi="Cambria"/>
+                      <w:sz w:val="24"/>
+                      <w:szCs w:val="24"/>
+                      <w:lang w:val="en-US"/>
+                    </w:rPr>
+                    <w:t>System shows error message: “Please choose a store to consign”.</w:t>
                   </w:r>
                 </w:p>
               </w:tc>
@@ -15749,7 +15129,7 @@
                       <w:szCs w:val="24"/>
                       <w:lang w:val="en-US"/>
                     </w:rPr>
-                    <w:t>Customer clicks “Consign” button in providing personal info step.</w:t>
+                    <w:t>“Full name” is less than 5 characters or longer than 50 characters.</w:t>
                   </w:r>
                 </w:p>
               </w:tc>
@@ -15789,14 +15169,25 @@
                       <w:lang w:val="en-US"/>
                     </w:rPr>
                   </w:pPr>
-                  <w:r>
-                    <w:rPr>
-                      <w:rFonts w:ascii="Cambria" w:hAnsi="Cambria"/>
-                      <w:sz w:val="24"/>
-                      <w:szCs w:val="24"/>
-                      <w:lang w:val="en-US"/>
-                    </w:rPr>
-                    <w:t>“Full name” is less than 5 characters or longer than 50 characters. Show error message: “Full name must be between 5-50 characters”.</w:t>
+                </w:p>
+                <w:p>
+                  <w:pPr>
+                    <w:widowControl w:val="0"/>
+                    <w:rPr>
+                      <w:rFonts w:ascii="Cambria" w:hAnsi="Cambria"/>
+                      <w:sz w:val="24"/>
+                      <w:szCs w:val="24"/>
+                      <w:lang w:val="en-US"/>
+                    </w:rPr>
+                  </w:pPr>
+                  <w:r>
+                    <w:rPr>
+                      <w:rFonts w:ascii="Cambria" w:hAnsi="Cambria"/>
+                      <w:sz w:val="24"/>
+                      <w:szCs w:val="24"/>
+                      <w:lang w:val="en-US"/>
+                    </w:rPr>
+                    <w:t>System shows error message: “Full name must be between 5-50 characters”.</w:t>
                   </w:r>
                 </w:p>
               </w:tc>
@@ -15827,7 +15218,6 @@
                       <w:szCs w:val="24"/>
                       <w:lang w:val="en-US"/>
                     </w:rPr>
-                    <w:lastRenderedPageBreak/>
                     <w:t>7</w:t>
                   </w:r>
                 </w:p>
@@ -15853,7 +15243,7 @@
                       <w:szCs w:val="24"/>
                       <w:lang w:val="en-US"/>
                     </w:rPr>
-                    <w:t>Customer clicks “Consign” button in providing personal info step.</w:t>
+                    <w:t>“From” date is empty.</w:t>
                   </w:r>
                 </w:p>
               </w:tc>
@@ -15882,25 +15272,14 @@
                       <w:lang w:val="en-US"/>
                     </w:rPr>
                   </w:pPr>
-                </w:p>
-                <w:p>
-                  <w:pPr>
-                    <w:widowControl w:val="0"/>
-                    <w:rPr>
-                      <w:rFonts w:ascii="Cambria" w:hAnsi="Cambria"/>
-                      <w:sz w:val="24"/>
-                      <w:szCs w:val="24"/>
-                      <w:lang w:val="en-US"/>
-                    </w:rPr>
-                  </w:pPr>
-                  <w:r>
-                    <w:rPr>
-                      <w:rFonts w:ascii="Cambria" w:hAnsi="Cambria"/>
-                      <w:sz w:val="24"/>
-                      <w:szCs w:val="24"/>
-                      <w:lang w:val="en-US"/>
-                    </w:rPr>
-                    <w:t>“From” date is empty. Show error message: “Please choose from date”.</w:t>
+                  <w:r>
+                    <w:rPr>
+                      <w:rFonts w:ascii="Cambria" w:hAnsi="Cambria"/>
+                      <w:sz w:val="24"/>
+                      <w:szCs w:val="24"/>
+                      <w:lang w:val="en-US"/>
+                    </w:rPr>
+                    <w:t>System shows error message: “Please choose from date”.</w:t>
                   </w:r>
                 </w:p>
               </w:tc>
@@ -15956,7 +15335,7 @@
                       <w:szCs w:val="24"/>
                       <w:lang w:val="en-US"/>
                     </w:rPr>
-                    <w:t>Customer clicks “Consign” button in providing personal info step.</w:t>
+                    <w:t>“To” date is empty.</w:t>
                   </w:r>
                 </w:p>
               </w:tc>
@@ -15985,25 +15364,14 @@
                       <w:lang w:val="en-US"/>
                     </w:rPr>
                   </w:pPr>
-                </w:p>
-                <w:p>
-                  <w:pPr>
-                    <w:widowControl w:val="0"/>
-                    <w:rPr>
-                      <w:rFonts w:ascii="Cambria" w:hAnsi="Cambria"/>
-                      <w:sz w:val="24"/>
-                      <w:szCs w:val="24"/>
-                      <w:lang w:val="en-US"/>
-                    </w:rPr>
-                  </w:pPr>
-                  <w:r>
-                    <w:rPr>
-                      <w:rFonts w:ascii="Cambria" w:hAnsi="Cambria"/>
-                      <w:sz w:val="24"/>
-                      <w:szCs w:val="24"/>
-                      <w:lang w:val="en-US"/>
-                    </w:rPr>
-                    <w:t>“To” date is empty. Show error message: “Please choose to date”.</w:t>
+                  <w:r>
+                    <w:rPr>
+                      <w:rFonts w:ascii="Cambria" w:hAnsi="Cambria"/>
+                      <w:sz w:val="24"/>
+                      <w:szCs w:val="24"/>
+                      <w:lang w:val="en-US"/>
+                    </w:rPr>
+                    <w:t>System shows error message: “Please choose to date”.</w:t>
                   </w:r>
                 </w:p>
               </w:tc>
@@ -16059,7 +15427,7 @@
                       <w:szCs w:val="24"/>
                       <w:lang w:val="en-US"/>
                     </w:rPr>
-                    <w:t>Customer clicks “Consign” button in providing personal info step.</w:t>
+                    <w:t>“From” date is bigger than “To” date.</w:t>
                   </w:r>
                 </w:p>
               </w:tc>
@@ -16106,7 +15474,7 @@
                       <w:szCs w:val="24"/>
                       <w:lang w:val="en-US"/>
                     </w:rPr>
-                    <w:t>“From” date is bigger than “To” date. Show error message: “From date must be smaller than to date”.</w:t>
+                    <w:t>System shows error message: “From date must be smaller than to date”.</w:t>
                   </w:r>
                 </w:p>
               </w:tc>
@@ -16162,7 +15530,7 @@
                       <w:szCs w:val="24"/>
                       <w:lang w:val="en-US"/>
                     </w:rPr>
-                    <w:t>Customer clicks “Consign” button in providing personal info step.</w:t>
+                    <w:t>“Phone” is empty.</w:t>
                   </w:r>
                 </w:p>
               </w:tc>
@@ -16191,25 +15559,14 @@
                       <w:lang w:val="en-US"/>
                     </w:rPr>
                   </w:pPr>
-                </w:p>
-                <w:p>
-                  <w:pPr>
-                    <w:widowControl w:val="0"/>
-                    <w:rPr>
-                      <w:rFonts w:ascii="Cambria" w:hAnsi="Cambria"/>
-                      <w:sz w:val="24"/>
-                      <w:szCs w:val="24"/>
-                      <w:lang w:val="en-US"/>
-                    </w:rPr>
-                  </w:pPr>
-                  <w:r>
-                    <w:rPr>
-                      <w:rFonts w:ascii="Cambria" w:hAnsi="Cambria"/>
-                      <w:sz w:val="24"/>
-                      <w:szCs w:val="24"/>
-                      <w:lang w:val="en-US"/>
-                    </w:rPr>
-                    <w:t>“Phone” is empty. Show error message: “Phone is required”.</w:t>
+                  <w:r>
+                    <w:rPr>
+                      <w:rFonts w:ascii="Cambria" w:hAnsi="Cambria"/>
+                      <w:sz w:val="24"/>
+                      <w:szCs w:val="24"/>
+                      <w:lang w:val="en-US"/>
+                    </w:rPr>
+                    <w:t>System shows error message: “Phone is required”.</w:t>
                   </w:r>
                 </w:p>
               </w:tc>
@@ -16240,6 +15597,7 @@
                       <w:szCs w:val="24"/>
                       <w:lang w:val="en-US"/>
                     </w:rPr>
+                    <w:lastRenderedPageBreak/>
                     <w:t>11</w:t>
                   </w:r>
                 </w:p>
@@ -16265,7 +15623,7 @@
                       <w:szCs w:val="24"/>
                       <w:lang w:val="en-US"/>
                     </w:rPr>
-                    <w:t>Customer clicks “Consign” button in providing personal info step.</w:t>
+                    <w:t>“Email” is empty.</w:t>
                   </w:r>
                 </w:p>
               </w:tc>
@@ -16294,25 +15652,14 @@
                       <w:lang w:val="en-US"/>
                     </w:rPr>
                   </w:pPr>
-                </w:p>
-                <w:p>
-                  <w:pPr>
-                    <w:widowControl w:val="0"/>
-                    <w:rPr>
-                      <w:rFonts w:ascii="Cambria" w:hAnsi="Cambria"/>
-                      <w:sz w:val="24"/>
-                      <w:szCs w:val="24"/>
-                      <w:lang w:val="en-US"/>
-                    </w:rPr>
-                  </w:pPr>
-                  <w:r>
-                    <w:rPr>
-                      <w:rFonts w:ascii="Cambria" w:hAnsi="Cambria"/>
-                      <w:sz w:val="24"/>
-                      <w:szCs w:val="24"/>
-                      <w:lang w:val="en-US"/>
-                    </w:rPr>
-                    <w:t>“Email” is empty. Show error message: “Email is required”.</w:t>
+                  <w:r>
+                    <w:rPr>
+                      <w:rFonts w:ascii="Cambria" w:hAnsi="Cambria"/>
+                      <w:sz w:val="24"/>
+                      <w:szCs w:val="24"/>
+                      <w:lang w:val="en-US"/>
+                    </w:rPr>
+                    <w:t>System shows error message: “Email is required”.</w:t>
                   </w:r>
                 </w:p>
               </w:tc>
@@ -16368,7 +15715,7 @@
                       <w:szCs w:val="24"/>
                       <w:lang w:val="en-US"/>
                     </w:rPr>
-                    <w:t>Customer clicks “Consign” button in providing personal info step.</w:t>
+                    <w:t>“Card number” is empty.</w:t>
                   </w:r>
                 </w:p>
               </w:tc>
@@ -16397,25 +15744,14 @@
                       <w:lang w:val="en-US"/>
                     </w:rPr>
                   </w:pPr>
-                </w:p>
-                <w:p>
-                  <w:pPr>
-                    <w:widowControl w:val="0"/>
-                    <w:rPr>
-                      <w:rFonts w:ascii="Cambria" w:hAnsi="Cambria"/>
-                      <w:sz w:val="24"/>
-                      <w:szCs w:val="24"/>
-                      <w:lang w:val="en-US"/>
-                    </w:rPr>
-                  </w:pPr>
-                  <w:r>
-                    <w:rPr>
-                      <w:rFonts w:ascii="Cambria" w:hAnsi="Cambria"/>
-                      <w:sz w:val="24"/>
-                      <w:szCs w:val="24"/>
-                      <w:lang w:val="en-US"/>
-                    </w:rPr>
-                    <w:t>“Card number” is empty. Show error message: “Credit card is required”.</w:t>
+                  <w:r>
+                    <w:rPr>
+                      <w:rFonts w:ascii="Cambria" w:hAnsi="Cambria"/>
+                      <w:sz w:val="24"/>
+                      <w:szCs w:val="24"/>
+                      <w:lang w:val="en-US"/>
+                    </w:rPr>
+                    <w:t>System shows error message: “Credit card is required”.</w:t>
                   </w:r>
                 </w:p>
               </w:tc>
@@ -16471,7 +15807,7 @@
                       <w:szCs w:val="24"/>
                       <w:lang w:val="en-US"/>
                     </w:rPr>
-                    <w:t>Customer clicks “Consign” button in providing personal info step.</w:t>
+                    <w:t>“Card owner” is empty.</w:t>
                   </w:r>
                 </w:p>
               </w:tc>
@@ -16500,25 +15836,14 @@
                       <w:lang w:val="en-US"/>
                     </w:rPr>
                   </w:pPr>
-                </w:p>
-                <w:p>
-                  <w:pPr>
-                    <w:widowControl w:val="0"/>
-                    <w:rPr>
-                      <w:rFonts w:ascii="Cambria" w:hAnsi="Cambria"/>
-                      <w:sz w:val="24"/>
-                      <w:szCs w:val="24"/>
-                      <w:lang w:val="en-US"/>
-                    </w:rPr>
-                  </w:pPr>
-                  <w:r>
-                    <w:rPr>
-                      <w:rFonts w:ascii="Cambria" w:hAnsi="Cambria"/>
-                      <w:sz w:val="24"/>
-                      <w:szCs w:val="24"/>
-                      <w:lang w:val="en-US"/>
-                    </w:rPr>
-                    <w:t>“Card owner” is empty. Show error message: “Card owner is required”.</w:t>
+                  <w:r>
+                    <w:rPr>
+                      <w:rFonts w:ascii="Cambria" w:hAnsi="Cambria"/>
+                      <w:sz w:val="24"/>
+                      <w:szCs w:val="24"/>
+                      <w:lang w:val="en-US"/>
+                    </w:rPr>
+                    <w:t>System shows error message: “Card owner is required”.</w:t>
                   </w:r>
                 </w:p>
               </w:tc>
@@ -16930,7 +16255,6 @@
                 <w:szCs w:val="24"/>
                 <w:lang w:val="en-US"/>
               </w:rPr>
-              <w:lastRenderedPageBreak/>
               <w:t>Store owner will use information that customer provides in consignment, not in customer’s profile.</w:t>
             </w:r>
           </w:p>
@@ -17051,54 +16375,12 @@
           <w:szCs w:val="24"/>
           <w:lang w:val="en-US"/>
         </w:rPr>
-        <w:drawing>
-          <wp:inline distT="0" distB="0" distL="0" distR="0" wp14:anchorId="2D9C8425" wp14:editId="68863D1B">
-            <wp:extent cx="5943600" cy="2016579"/>
-            <wp:effectExtent l="0" t="0" r="0" b="3175"/>
-            <wp:docPr id="3" name="Picture 3" descr="D:\CP SUMMER 2015\trunk\Source\Document\Diagram\Guest_TrackProductStatus.png"/>
-            <wp:cNvGraphicFramePr>
-              <a:graphicFrameLocks xmlns:a="http://schemas.openxmlformats.org/drawingml/2006/main" noChangeAspect="1"/>
-            </wp:cNvGraphicFramePr>
-            <a:graphic xmlns:a="http://schemas.openxmlformats.org/drawingml/2006/main">
-              <a:graphicData uri="http://schemas.openxmlformats.org/drawingml/2006/picture">
-                <pic:pic xmlns:pic="http://schemas.openxmlformats.org/drawingml/2006/picture">
-                  <pic:nvPicPr>
-                    <pic:cNvPr id="0" name="Picture 1" descr="D:\CP SUMMER 2015\trunk\Source\Document\Diagram\Guest_TrackProductStatus.png"/>
-                    <pic:cNvPicPr>
-                      <a:picLocks noChangeAspect="1" noChangeArrowheads="1"/>
-                    </pic:cNvPicPr>
-                  </pic:nvPicPr>
-                  <pic:blipFill>
-                    <a:blip r:embed="rId9">
-                      <a:extLst>
-                        <a:ext uri="{28A0092B-C50C-407E-A947-70E740481C1C}">
-                          <a14:useLocalDpi xmlns:a14="http://schemas.microsoft.com/office/drawing/2010/main" val="0"/>
-                        </a:ext>
-                      </a:extLst>
-                    </a:blip>
-                    <a:srcRect/>
-                    <a:stretch>
-                      <a:fillRect/>
-                    </a:stretch>
-                  </pic:blipFill>
-                  <pic:spPr bwMode="auto">
-                    <a:xfrm>
-                      <a:off x="0" y="0"/>
-                      <a:ext cx="5943600" cy="2016579"/>
-                    </a:xfrm>
-                    <a:prstGeom prst="rect">
-                      <a:avLst/>
-                    </a:prstGeom>
-                    <a:noFill/>
-                    <a:ln>
-                      <a:noFill/>
-                    </a:ln>
-                  </pic:spPr>
-                </pic:pic>
-              </a:graphicData>
-            </a:graphic>
-          </wp:inline>
-        </w:drawing>
+        <w:lastRenderedPageBreak/>
+        <w:pict w14:anchorId="206A26FB">
+          <v:shape id="_x0000_i1027" type="#_x0000_t75" style="width:446.95pt;height:188.85pt">
+            <v:imagedata r:id="rId9" o:title="Guest - Track Product's Status"/>
+          </v:shape>
+        </w:pict>
       </w:r>
     </w:p>
     <w:p>
@@ -17195,6 +16477,7 @@
                 <w:id w:val="-310641088"/>
                 <w:text/>
               </w:sdtPr>
+              <w:sdtEndPr/>
               <w:sdtContent>
                 <w:r>
                   <w:rPr>
@@ -17248,6 +16531,7 @@
             <w:id w:val="1607082607"/>
             <w:text/>
           </w:sdtPr>
+          <w:sdtEndPr/>
           <w:sdtContent>
             <w:tc>
               <w:tcPr>
@@ -17311,6 +16595,7 @@
             <w:id w:val="1060057172"/>
             <w:text/>
           </w:sdtPr>
+          <w:sdtEndPr/>
           <w:sdtContent>
             <w:tc>
               <w:tcPr>
@@ -17378,6 +16663,7 @@
             <w:id w:val="821244914"/>
             <w:text/>
           </w:sdtPr>
+          <w:sdtEndPr/>
           <w:sdtContent>
             <w:tc>
               <w:tcPr>
@@ -17451,6 +16737,7 @@
               <w:listItem w:displayText="DucHC" w:value="DucHC"/>
             </w:comboBox>
           </w:sdtPr>
+          <w:sdtEndPr/>
           <w:sdtContent>
             <w:tc>
               <w:tcPr>
@@ -17523,6 +16810,7 @@
               <w:calendar w:val="gregorian"/>
             </w:date>
           </w:sdtPr>
+          <w:sdtEndPr/>
           <w:sdtContent>
             <w:tc>
               <w:tcPr>
@@ -17590,6 +16878,7 @@
               <w:listItem w:displayText="Normal" w:value="Normal"/>
             </w:comboBox>
           </w:sdtPr>
+          <w:sdtEndPr/>
           <w:sdtContent>
             <w:tc>
               <w:tcPr>
@@ -18042,7 +17331,6 @@
                 <w:sz w:val="24"/>
                 <w:szCs w:val="24"/>
               </w:rPr>
-              <w:lastRenderedPageBreak/>
               <w:t>Post Conditions</w:t>
             </w:r>
             <w:r>
@@ -18282,6 +17570,7 @@
                       <w:sz w:val="24"/>
                       <w:szCs w:val="24"/>
                     </w:rPr>
+                    <w:lastRenderedPageBreak/>
                     <w:t>1</w:t>
                   </w:r>
                 </w:p>
@@ -19426,34 +18715,7 @@
                       <w:szCs w:val="24"/>
                       <w:lang w:val="en-US"/>
                     </w:rPr>
-                    <w:t>Guest c</w:t>
-                  </w:r>
-                  <w:r>
-                    <w:rPr>
-                      <w:rFonts w:ascii="Cambria" w:hAnsi="Cambria"/>
-                      <w:sz w:val="24"/>
-                      <w:szCs w:val="24"/>
-                      <w:lang w:val="en-US"/>
-                    </w:rPr>
-                    <w:t>lick</w:t>
-                  </w:r>
-                  <w:r>
-                    <w:rPr>
-                      <w:rFonts w:ascii="Cambria" w:hAnsi="Cambria"/>
-                      <w:sz w:val="24"/>
-                      <w:szCs w:val="24"/>
-                      <w:lang w:val="en-US"/>
-                    </w:rPr>
-                    <w:t>s</w:t>
-                  </w:r>
-                  <w:r>
-                    <w:rPr>
-                      <w:rFonts w:ascii="Cambria" w:hAnsi="Cambria"/>
-                      <w:sz w:val="24"/>
-                      <w:szCs w:val="24"/>
-                      <w:lang w:val="en-US"/>
-                    </w:rPr>
-                    <w:t xml:space="preserve"> “Check” button.</w:t>
+                    <w:t>Code is null.</w:t>
                   </w:r>
                 </w:p>
               </w:tc>
@@ -19487,16 +18749,16 @@
                       <w:szCs w:val="24"/>
                       <w:lang w:val="en-US"/>
                     </w:rPr>
-                    <w:t>Code</w:t>
-                  </w:r>
-                  <w:r>
-                    <w:rPr>
-                      <w:rFonts w:ascii="Cambria" w:hAnsi="Cambria"/>
-                      <w:sz w:val="24"/>
-                      <w:szCs w:val="24"/>
-                      <w:lang w:val="en-US"/>
-                    </w:rPr>
-                    <w:t xml:space="preserve"> is null. Show error message: “ID is required”.</w:t>
+                    <w:t>System shows error message:</w:t>
+                  </w:r>
+                  <w:r>
+                    <w:rPr>
+                      <w:rFonts w:ascii="Cambria" w:hAnsi="Cambria"/>
+                      <w:sz w:val="24"/>
+                      <w:szCs w:val="24"/>
+                      <w:lang w:val="en-US"/>
+                    </w:rPr>
+                    <w:t xml:space="preserve"> “ID is required”.</w:t>
                   </w:r>
                 </w:p>
               </w:tc>
@@ -19539,34 +18801,7 @@
                       <w:szCs w:val="24"/>
                       <w:lang w:val="en-US"/>
                     </w:rPr>
-                    <w:t>Guest c</w:t>
-                  </w:r>
-                  <w:r>
-                    <w:rPr>
-                      <w:rFonts w:ascii="Cambria" w:hAnsi="Cambria"/>
-                      <w:sz w:val="24"/>
-                      <w:szCs w:val="24"/>
-                      <w:lang w:val="en-US"/>
-                    </w:rPr>
-                    <w:t>lick</w:t>
-                  </w:r>
-                  <w:r>
-                    <w:rPr>
-                      <w:rFonts w:ascii="Cambria" w:hAnsi="Cambria"/>
-                      <w:sz w:val="24"/>
-                      <w:szCs w:val="24"/>
-                      <w:lang w:val="en-US"/>
-                    </w:rPr>
-                    <w:t>s</w:t>
-                  </w:r>
-                  <w:r>
-                    <w:rPr>
-                      <w:rFonts w:ascii="Cambria" w:hAnsi="Cambria"/>
-                      <w:sz w:val="24"/>
-                      <w:szCs w:val="24"/>
-                      <w:lang w:val="en-US"/>
-                    </w:rPr>
-                    <w:t xml:space="preserve"> “Check” button.</w:t>
+                    <w:t>System cannot find product with provided code.</w:t>
                   </w:r>
                 </w:p>
               </w:tc>
@@ -19600,25 +18835,16 @@
                       <w:szCs w:val="24"/>
                       <w:lang w:val="en-US"/>
                     </w:rPr>
-                    <w:t xml:space="preserve">System cannot find product with provided </w:t>
-                  </w:r>
-                  <w:r>
-                    <w:rPr>
-                      <w:rFonts w:ascii="Cambria" w:hAnsi="Cambria"/>
-                      <w:sz w:val="24"/>
-                      <w:szCs w:val="24"/>
-                      <w:lang w:val="en-US"/>
-                    </w:rPr>
-                    <w:t>code</w:t>
-                  </w:r>
-                  <w:r>
-                    <w:rPr>
-                      <w:rFonts w:ascii="Cambria" w:hAnsi="Cambria"/>
-                      <w:sz w:val="24"/>
-                      <w:szCs w:val="24"/>
-                      <w:lang w:val="en-US"/>
-                    </w:rPr>
-                    <w:t xml:space="preserve">. Show error message: “We could not find product with this </w:t>
+                    <w:t>System shows error message:</w:t>
+                  </w:r>
+                  <w:r>
+                    <w:rPr>
+                      <w:rFonts w:ascii="Cambria" w:hAnsi="Cambria"/>
+                      <w:sz w:val="24"/>
+                      <w:szCs w:val="24"/>
+                      <w:lang w:val="en-US"/>
+                    </w:rPr>
+                    <w:t xml:space="preserve"> “We could not find product with this </w:t>
                   </w:r>
                   <w:r>
                     <w:rPr>
@@ -19700,7 +18926,6 @@
                 <w:sz w:val="24"/>
                 <w:szCs w:val="24"/>
               </w:rPr>
-              <w:lastRenderedPageBreak/>
               <w:t xml:space="preserve">Extend to </w:t>
             </w:r>
             <w:r>
@@ -19972,54 +19197,11 @@
           <w:szCs w:val="24"/>
           <w:lang w:val="en-US"/>
         </w:rPr>
-        <w:drawing>
-          <wp:inline distT="0" distB="0" distL="0" distR="0" wp14:anchorId="00E32175" wp14:editId="24874785">
-            <wp:extent cx="5943600" cy="2028654"/>
-            <wp:effectExtent l="0" t="0" r="0" b="0"/>
-            <wp:docPr id="4" name="Picture 4" descr="D:\CP SUMMER 2015\trunk\Source\Document\Diagram\Customer_TrackProductStatus.png"/>
-            <wp:cNvGraphicFramePr>
-              <a:graphicFrameLocks xmlns:a="http://schemas.openxmlformats.org/drawingml/2006/main" noChangeAspect="1"/>
-            </wp:cNvGraphicFramePr>
-            <a:graphic xmlns:a="http://schemas.openxmlformats.org/drawingml/2006/main">
-              <a:graphicData uri="http://schemas.openxmlformats.org/drawingml/2006/picture">
-                <pic:pic xmlns:pic="http://schemas.openxmlformats.org/drawingml/2006/picture">
-                  <pic:nvPicPr>
-                    <pic:cNvPr id="0" name="Picture 2" descr="D:\CP SUMMER 2015\trunk\Source\Document\Diagram\Customer_TrackProductStatus.png"/>
-                    <pic:cNvPicPr>
-                      <a:picLocks noChangeAspect="1" noChangeArrowheads="1"/>
-                    </pic:cNvPicPr>
-                  </pic:nvPicPr>
-                  <pic:blipFill>
-                    <a:blip r:embed="rId10">
-                      <a:extLst>
-                        <a:ext uri="{28A0092B-C50C-407E-A947-70E740481C1C}">
-                          <a14:useLocalDpi xmlns:a14="http://schemas.microsoft.com/office/drawing/2010/main" val="0"/>
-                        </a:ext>
-                      </a:extLst>
-                    </a:blip>
-                    <a:srcRect/>
-                    <a:stretch>
-                      <a:fillRect/>
-                    </a:stretch>
-                  </pic:blipFill>
-                  <pic:spPr bwMode="auto">
-                    <a:xfrm>
-                      <a:off x="0" y="0"/>
-                      <a:ext cx="5943600" cy="2028654"/>
-                    </a:xfrm>
-                    <a:prstGeom prst="rect">
-                      <a:avLst/>
-                    </a:prstGeom>
-                    <a:noFill/>
-                    <a:ln>
-                      <a:noFill/>
-                    </a:ln>
-                  </pic:spPr>
-                </pic:pic>
-              </a:graphicData>
-            </a:graphic>
-          </wp:inline>
-        </w:drawing>
+        <w:pict w14:anchorId="46218B81">
+          <v:shape id="_x0000_i1028" type="#_x0000_t75" style="width:468pt;height:184.75pt">
+            <v:imagedata r:id="rId10" o:title="Customer - Track Product's Status"/>
+          </v:shape>
+        </w:pict>
       </w:r>
     </w:p>
     <w:p>
@@ -20131,6 +19313,7 @@
                 <w:id w:val="1255552698"/>
                 <w:text/>
               </w:sdtPr>
+              <w:sdtEndPr/>
               <w:sdtContent>
                 <w:r>
                   <w:rPr>
@@ -20184,6 +19367,7 @@
             <w:id w:val="-1107040778"/>
             <w:text/>
           </w:sdtPr>
+          <w:sdtEndPr/>
           <w:sdtContent>
             <w:tc>
               <w:tcPr>
@@ -20247,6 +19431,7 @@
             <w:id w:val="1986583473"/>
             <w:text/>
           </w:sdtPr>
+          <w:sdtEndPr/>
           <w:sdtContent>
             <w:tc>
               <w:tcPr>
@@ -20314,6 +19499,7 @@
             <w:id w:val="-1993469719"/>
             <w:text/>
           </w:sdtPr>
+          <w:sdtEndPr/>
           <w:sdtContent>
             <w:tc>
               <w:tcPr>
@@ -20387,6 +19573,7 @@
               <w:listItem w:displayText="DucHC" w:value="DucHC"/>
             </w:comboBox>
           </w:sdtPr>
+          <w:sdtEndPr/>
           <w:sdtContent>
             <w:tc>
               <w:tcPr>
@@ -20459,6 +19646,7 @@
               <w:calendar w:val="gregorian"/>
             </w:date>
           </w:sdtPr>
+          <w:sdtEndPr/>
           <w:sdtContent>
             <w:tc>
               <w:tcPr>
@@ -20526,6 +19714,7 @@
               <w:listItem w:displayText="Normal" w:value="Normal"/>
             </w:comboBox>
           </w:sdtPr>
+          <w:sdtEndPr/>
           <w:sdtContent>
             <w:tc>
               <w:tcPr>
@@ -20836,7 +20025,6 @@
                 <w:sz w:val="24"/>
                 <w:szCs w:val="24"/>
               </w:rPr>
-              <w:lastRenderedPageBreak/>
               <w:t>Preconditions</w:t>
             </w:r>
             <w:r>
@@ -21013,6 +20201,7 @@
                 <w:sz w:val="24"/>
                 <w:szCs w:val="24"/>
               </w:rPr>
+              <w:lastRenderedPageBreak/>
               <w:t>Main Success Scenario</w:t>
             </w:r>
             <w:r>
@@ -21809,16 +20998,7 @@
                       <w:szCs w:val="24"/>
                       <w:lang w:val="en-US"/>
                     </w:rPr>
-                    <w:t>System also shows</w:t>
-                  </w:r>
-                  <w:r>
-                    <w:rPr>
-                      <w:rFonts w:ascii="Cambria" w:hAnsi="Cambria"/>
-                      <w:sz w:val="24"/>
-                      <w:szCs w:val="24"/>
-                      <w:lang w:val="en-US"/>
-                    </w:rPr>
-                    <w:t>:</w:t>
+                    <w:t>System also shows:</w:t>
                   </w:r>
                 </w:p>
                 <w:p>
@@ -22066,35 +21246,19 @@
                       <w:szCs w:val="24"/>
                       <w:lang w:val="en-US"/>
                     </w:rPr>
-                    <w:t>Customer c</w:t>
-                  </w:r>
-                  <w:r>
-                    <w:rPr>
-                      <w:rFonts w:ascii="Cambria" w:hAnsi="Cambria"/>
-                      <w:sz w:val="24"/>
-                      <w:szCs w:val="24"/>
-                      <w:lang w:val="en-US"/>
-                    </w:rPr>
-                    <w:t>lick</w:t>
-                  </w:r>
-                  <w:r>
-                    <w:rPr>
-                      <w:rFonts w:ascii="Cambria" w:hAnsi="Cambria"/>
-                      <w:sz w:val="24"/>
-                      <w:szCs w:val="24"/>
-                      <w:lang w:val="en-US"/>
-                    </w:rPr>
-                    <w:t>s</w:t>
-                  </w:r>
-                  <w:r>
-                    <w:rPr>
-                      <w:rFonts w:ascii="Cambria" w:hAnsi="Cambria"/>
-                      <w:sz w:val="24"/>
-                      <w:szCs w:val="24"/>
-                      <w:lang w:val="en-US"/>
-                    </w:rPr>
-                    <w:t xml:space="preserve"> “Back” button.</w:t>
-                  </w:r>
+                    <w:t xml:space="preserve">Customer </w:t>
+                  </w:r>
+                  <w:r>
+                    <w:rPr>
+                      <w:rFonts w:ascii="Cambria" w:hAnsi="Cambria"/>
+                      <w:sz w:val="24"/>
+                      <w:szCs w:val="24"/>
+                      <w:lang w:val="en-US"/>
+                    </w:rPr>
+                    <w:t>sends request to go back to view table of listed consigned products.</w:t>
+                  </w:r>
+                  <w:bookmarkStart w:id="1" w:name="_GoBack"/>
+                  <w:bookmarkEnd w:id="1"/>
                 </w:p>
               </w:tc>
               <w:tc>
@@ -22135,7 +21299,6 @@
                       <w:szCs w:val="24"/>
                       <w:lang w:val="en-US"/>
                     </w:rPr>
-                    <w:lastRenderedPageBreak/>
                     <w:t xml:space="preserve">System </w:t>
                   </w:r>
                   <w:r>
@@ -22315,6 +21478,7 @@
                 <w:szCs w:val="24"/>
                 <w:lang w:val="en-US"/>
               </w:rPr>
+              <w:lastRenderedPageBreak/>
               <w:t>Customer can view all consign</w:t>
             </w:r>
             <w:r>
@@ -22496,54 +21660,11 @@
           <w:szCs w:val="24"/>
           <w:lang w:val="en-US"/>
         </w:rPr>
-        <w:drawing>
-          <wp:inline distT="0" distB="0" distL="0" distR="0" wp14:anchorId="74CF6DC4" wp14:editId="54B2E33D">
-            <wp:extent cx="5943600" cy="2016579"/>
-            <wp:effectExtent l="0" t="0" r="0" b="3175"/>
-            <wp:docPr id="6" name="Picture 6" descr="D:\CP SUMMER 2015\trunk\Source\Document\Diagram\Guest_TrackProductStatus.png"/>
-            <wp:cNvGraphicFramePr>
-              <a:graphicFrameLocks xmlns:a="http://schemas.openxmlformats.org/drawingml/2006/main" noChangeAspect="1"/>
-            </wp:cNvGraphicFramePr>
-            <a:graphic xmlns:a="http://schemas.openxmlformats.org/drawingml/2006/main">
-              <a:graphicData uri="http://schemas.openxmlformats.org/drawingml/2006/picture">
-                <pic:pic xmlns:pic="http://schemas.openxmlformats.org/drawingml/2006/picture">
-                  <pic:nvPicPr>
-                    <pic:cNvPr id="0" name="Picture 4" descr="D:\CP SUMMER 2015\trunk\Source\Document\Diagram\Guest_TrackProductStatus.png"/>
-                    <pic:cNvPicPr>
-                      <a:picLocks noChangeAspect="1" noChangeArrowheads="1"/>
-                    </pic:cNvPicPr>
-                  </pic:nvPicPr>
-                  <pic:blipFill>
-                    <a:blip r:embed="rId9">
-                      <a:extLst>
-                        <a:ext uri="{28A0092B-C50C-407E-A947-70E740481C1C}">
-                          <a14:useLocalDpi xmlns:a14="http://schemas.microsoft.com/office/drawing/2010/main" val="0"/>
-                        </a:ext>
-                      </a:extLst>
-                    </a:blip>
-                    <a:srcRect/>
-                    <a:stretch>
-                      <a:fillRect/>
-                    </a:stretch>
-                  </pic:blipFill>
-                  <pic:spPr bwMode="auto">
-                    <a:xfrm>
-                      <a:off x="0" y="0"/>
-                      <a:ext cx="5943600" cy="2016579"/>
-                    </a:xfrm>
-                    <a:prstGeom prst="rect">
-                      <a:avLst/>
-                    </a:prstGeom>
-                    <a:noFill/>
-                    <a:ln>
-                      <a:noFill/>
-                    </a:ln>
-                  </pic:spPr>
-                </pic:pic>
-              </a:graphicData>
-            </a:graphic>
-          </wp:inline>
-        </w:drawing>
+        <w:pict w14:anchorId="1C1EFDCD">
+          <v:shape id="_x0000_i1029" type="#_x0000_t75" style="width:446.95pt;height:188.85pt">
+            <v:imagedata r:id="rId9" o:title="Guest - Cancel Consigned Product"/>
+          </v:shape>
+        </w:pict>
       </w:r>
     </w:p>
     <w:p>
@@ -22660,6 +21781,7 @@
                 <w:id w:val="-1219661661"/>
                 <w:text/>
               </w:sdtPr>
+              <w:sdtEndPr/>
               <w:sdtContent>
                 <w:r>
                   <w:rPr>
@@ -22713,6 +21835,7 @@
             <w:id w:val="-1996864646"/>
             <w:text/>
           </w:sdtPr>
+          <w:sdtEndPr/>
           <w:sdtContent>
             <w:tc>
               <w:tcPr>
@@ -22776,6 +21899,7 @@
             <w:id w:val="-306701736"/>
             <w:text/>
           </w:sdtPr>
+          <w:sdtEndPr/>
           <w:sdtContent>
             <w:tc>
               <w:tcPr>
@@ -22843,6 +21967,7 @@
             <w:id w:val="-28101976"/>
             <w:text/>
           </w:sdtPr>
+          <w:sdtEndPr/>
           <w:sdtContent>
             <w:tc>
               <w:tcPr>
@@ -22934,6 +22059,7 @@
               <w:listItem w:displayText="DucHC" w:value="DucHC"/>
             </w:comboBox>
           </w:sdtPr>
+          <w:sdtEndPr/>
           <w:sdtContent>
             <w:tc>
               <w:tcPr>
@@ -23006,6 +22132,7 @@
               <w:calendar w:val="gregorian"/>
             </w:date>
           </w:sdtPr>
+          <w:sdtEndPr/>
           <w:sdtContent>
             <w:tc>
               <w:tcPr>
@@ -23073,6 +22200,7 @@
               <w:listItem w:displayText="Normal" w:value="Normal"/>
             </w:comboBox>
           </w:sdtPr>
+          <w:sdtEndPr/>
           <w:sdtContent>
             <w:tc>
               <w:tcPr>
@@ -23385,7 +22513,6 @@
                 <w:sz w:val="24"/>
                 <w:szCs w:val="24"/>
               </w:rPr>
-              <w:lastRenderedPageBreak/>
               <w:t>Triggers</w:t>
             </w:r>
             <w:r>
@@ -23505,6 +22632,7 @@
                 <w:szCs w:val="24"/>
                 <w:lang w:val="en-US"/>
               </w:rPr>
+              <w:lastRenderedPageBreak/>
               <w:t xml:space="preserve">Guest is viewing a </w:t>
             </w:r>
             <w:r>
@@ -24365,55 +23493,11 @@
           <w:szCs w:val="24"/>
           <w:lang w:val="en-US"/>
         </w:rPr>
-        <w:lastRenderedPageBreak/>
-        <w:drawing>
-          <wp:inline distT="0" distB="0" distL="0" distR="0" wp14:anchorId="6DC47419" wp14:editId="24A6D43A">
-            <wp:extent cx="5943600" cy="2028654"/>
-            <wp:effectExtent l="0" t="0" r="0" b="0"/>
-            <wp:docPr id="7" name="Picture 7" descr="D:\CP SUMMER 2015\trunk\Source\Document\Diagram\Customer_TrackProductStatus.png"/>
-            <wp:cNvGraphicFramePr>
-              <a:graphicFrameLocks xmlns:a="http://schemas.openxmlformats.org/drawingml/2006/main" noChangeAspect="1"/>
-            </wp:cNvGraphicFramePr>
-            <a:graphic xmlns:a="http://schemas.openxmlformats.org/drawingml/2006/main">
-              <a:graphicData uri="http://schemas.openxmlformats.org/drawingml/2006/picture">
-                <pic:pic xmlns:pic="http://schemas.openxmlformats.org/drawingml/2006/picture">
-                  <pic:nvPicPr>
-                    <pic:cNvPr id="0" name="Picture 5" descr="D:\CP SUMMER 2015\trunk\Source\Document\Diagram\Customer_TrackProductStatus.png"/>
-                    <pic:cNvPicPr>
-                      <a:picLocks noChangeAspect="1" noChangeArrowheads="1"/>
-                    </pic:cNvPicPr>
-                  </pic:nvPicPr>
-                  <pic:blipFill>
-                    <a:blip r:embed="rId10">
-                      <a:extLst>
-                        <a:ext uri="{28A0092B-C50C-407E-A947-70E740481C1C}">
-                          <a14:useLocalDpi xmlns:a14="http://schemas.microsoft.com/office/drawing/2010/main" val="0"/>
-                        </a:ext>
-                      </a:extLst>
-                    </a:blip>
-                    <a:srcRect/>
-                    <a:stretch>
-                      <a:fillRect/>
-                    </a:stretch>
-                  </pic:blipFill>
-                  <pic:spPr bwMode="auto">
-                    <a:xfrm>
-                      <a:off x="0" y="0"/>
-                      <a:ext cx="5943600" cy="2028654"/>
-                    </a:xfrm>
-                    <a:prstGeom prst="rect">
-                      <a:avLst/>
-                    </a:prstGeom>
-                    <a:noFill/>
-                    <a:ln>
-                      <a:noFill/>
-                    </a:ln>
-                  </pic:spPr>
-                </pic:pic>
-              </a:graphicData>
-            </a:graphic>
-          </wp:inline>
-        </w:drawing>
+        <w:pict w14:anchorId="4308B6CB">
+          <v:shape id="_x0000_i1030" type="#_x0000_t75" style="width:468pt;height:184.75pt">
+            <v:imagedata r:id="rId10" o:title="Customer - Cancel Consigned Product"/>
+          </v:shape>
+        </w:pict>
       </w:r>
     </w:p>
     <w:p>
@@ -24542,6 +23626,7 @@
                 <w:id w:val="2085180980"/>
                 <w:text/>
               </w:sdtPr>
+              <w:sdtEndPr/>
               <w:sdtContent>
                 <w:r>
                   <w:rPr>
@@ -24595,6 +23680,7 @@
             <w:id w:val="1362865389"/>
             <w:text/>
           </w:sdtPr>
+          <w:sdtEndPr/>
           <w:sdtContent>
             <w:tc>
               <w:tcPr>
@@ -24658,6 +23744,7 @@
             <w:id w:val="1898084258"/>
             <w:text/>
           </w:sdtPr>
+          <w:sdtEndPr/>
           <w:sdtContent>
             <w:tc>
               <w:tcPr>
@@ -24725,6 +23812,7 @@
             <w:id w:val="-811950863"/>
             <w:text/>
           </w:sdtPr>
+          <w:sdtEndPr/>
           <w:sdtContent>
             <w:tc>
               <w:tcPr>
@@ -24825,6 +23913,7 @@
               <w:listItem w:displayText="DucHC" w:value="DucHC"/>
             </w:comboBox>
           </w:sdtPr>
+          <w:sdtEndPr/>
           <w:sdtContent>
             <w:tc>
               <w:tcPr>
@@ -24897,6 +23986,7 @@
               <w:calendar w:val="gregorian"/>
             </w:date>
           </w:sdtPr>
+          <w:sdtEndPr/>
           <w:sdtContent>
             <w:tc>
               <w:tcPr>
@@ -24964,6 +24054,7 @@
               <w:listItem w:displayText="Normal" w:value="Normal"/>
             </w:comboBox>
           </w:sdtPr>
+          <w:sdtEndPr/>
           <w:sdtContent>
             <w:tc>
               <w:tcPr>
@@ -25273,16 +24364,7 @@
                 <w:szCs w:val="24"/>
                 <w:lang w:val="en-US"/>
               </w:rPr>
-              <w:t>Customer</w:t>
-            </w:r>
-            <w:r>
-              <w:rPr>
-                <w:rFonts w:ascii="Cambria" w:hAnsi="Cambria"/>
-                <w:sz w:val="24"/>
-                <w:szCs w:val="24"/>
-                <w:lang w:val="en-US"/>
-              </w:rPr>
-              <w:t xml:space="preserve"> sends canceling consigned product command.</w:t>
+              <w:t>Customer sends canceling consigned product command.</w:t>
             </w:r>
           </w:p>
           <w:p>
@@ -25642,7 +24724,6 @@
                       <w:sz w:val="24"/>
                       <w:szCs w:val="24"/>
                     </w:rPr>
-                    <w:lastRenderedPageBreak/>
                     <w:t>1</w:t>
                   </w:r>
                 </w:p>
@@ -25731,8 +24812,6 @@
                     </w:rPr>
                     <w:t>’s</w:t>
                   </w:r>
-                  <w:bookmarkStart w:id="1" w:name="_GoBack"/>
-                  <w:bookmarkEnd w:id="1"/>
                   <w:r>
                     <w:rPr>
                       <w:rFonts w:ascii="Cambria" w:hAnsi="Cambria"/>
@@ -26053,6 +25132,7 @@
                 <w:szCs w:val="24"/>
                 <w:lang w:val="en-US"/>
               </w:rPr>
+              <w:lastRenderedPageBreak/>
               <w:t>If</w:t>
             </w:r>
             <w:r>
@@ -26252,119 +25332,7 @@
         <w:rPr>
           <w:lang w:val="en-US"/>
         </w:rPr>
-        <w:t xml:space="preserve">Business rule: qui </w:t>
-      </w:r>
-      <w:proofErr w:type="spellStart"/>
-      <w:r>
-        <w:rPr>
-          <w:lang w:val="en-US"/>
-        </w:rPr>
-        <w:t>định</w:t>
-      </w:r>
-      <w:proofErr w:type="spellEnd"/>
-      <w:r>
-        <w:rPr>
-          <w:lang w:val="en-US"/>
-        </w:rPr>
-        <w:t xml:space="preserve"> ở back end, qui </w:t>
-      </w:r>
-      <w:proofErr w:type="spellStart"/>
-      <w:r>
-        <w:rPr>
-          <w:lang w:val="en-US"/>
-        </w:rPr>
-        <w:t>trình</w:t>
-      </w:r>
-      <w:proofErr w:type="spellEnd"/>
-      <w:r>
-        <w:rPr>
-          <w:lang w:val="en-US"/>
-        </w:rPr>
-        <w:t xml:space="preserve"> ở </w:t>
-      </w:r>
-      <w:proofErr w:type="spellStart"/>
-      <w:r>
-        <w:rPr>
-          <w:lang w:val="en-US"/>
-        </w:rPr>
-        <w:t>dưới</w:t>
-      </w:r>
-      <w:proofErr w:type="spellEnd"/>
-      <w:r>
-        <w:rPr>
-          <w:lang w:val="en-US"/>
-        </w:rPr>
-        <w:t xml:space="preserve"> </w:t>
-      </w:r>
-      <w:proofErr w:type="spellStart"/>
-      <w:r>
-        <w:rPr>
-          <w:lang w:val="en-US"/>
-        </w:rPr>
-        <w:t>đó</w:t>
-      </w:r>
-      <w:proofErr w:type="spellEnd"/>
-      <w:r>
-        <w:rPr>
-          <w:lang w:val="en-US"/>
-        </w:rPr>
-        <w:t xml:space="preserve"> </w:t>
-      </w:r>
-      <w:proofErr w:type="spellStart"/>
-      <w:r>
-        <w:rPr>
-          <w:lang w:val="en-US"/>
-        </w:rPr>
-        <w:t>và</w:t>
-      </w:r>
-      <w:proofErr w:type="spellEnd"/>
-      <w:r>
-        <w:rPr>
-          <w:lang w:val="en-US"/>
-        </w:rPr>
-        <w:t xml:space="preserve"> </w:t>
-      </w:r>
-      <w:proofErr w:type="spellStart"/>
-      <w:r>
-        <w:rPr>
-          <w:lang w:val="en-US"/>
-        </w:rPr>
-        <w:t>những</w:t>
-      </w:r>
-      <w:proofErr w:type="spellEnd"/>
-      <w:r>
-        <w:rPr>
-          <w:lang w:val="en-US"/>
-        </w:rPr>
-        <w:t xml:space="preserve"> </w:t>
-      </w:r>
-      <w:proofErr w:type="spellStart"/>
-      <w:r>
-        <w:rPr>
-          <w:lang w:val="en-US"/>
-        </w:rPr>
-        <w:t>lưu</w:t>
-      </w:r>
-      <w:proofErr w:type="spellEnd"/>
-      <w:r>
-        <w:rPr>
-          <w:lang w:val="en-US"/>
-        </w:rPr>
-        <w:t xml:space="preserve"> ý </w:t>
-      </w:r>
-      <w:proofErr w:type="spellStart"/>
-      <w:r>
-        <w:rPr>
-          <w:lang w:val="en-US"/>
-        </w:rPr>
-        <w:t>với</w:t>
-      </w:r>
-      <w:proofErr w:type="spellEnd"/>
-      <w:r>
-        <w:rPr>
-          <w:lang w:val="en-US"/>
-        </w:rPr>
-        <w:t xml:space="preserve"> actor.</w:t>
+        <w:t>Business rule: qui định ở back end, qui trình ở dưới đó và những lưu ý với actor.</w:t>
       </w:r>
     </w:p>
   </w:comment>

</xml_diff>

<commit_message>
Update Use-case/DucHC - Usecase Specification.docx
</commit_message>
<xml_diff>
--- a/Source/Document/Use-case/DucHC - Usecase Specification.docx
+++ b/Source/Document/Use-case/DucHC - Usecase Specification.docx
@@ -207,7 +207,6 @@
                 <w:id w:val="1004010795"/>
                 <w:text/>
               </w:sdtPr>
-              <w:sdtEndPr/>
               <w:sdtContent>
                 <w:r>
                   <w:rPr>
@@ -262,7 +261,6 @@
             <w:id w:val="668593266"/>
             <w:text/>
           </w:sdtPr>
-          <w:sdtEndPr/>
           <w:sdtContent>
             <w:tc>
               <w:tcPr>
@@ -326,7 +324,6 @@
             <w:id w:val="-903295550"/>
             <w:text/>
           </w:sdtPr>
-          <w:sdtEndPr/>
           <w:sdtContent>
             <w:tc>
               <w:tcPr>
@@ -469,7 +466,6 @@
               <w:listItem w:displayText="DucHC" w:value="DucHC"/>
             </w:comboBox>
           </w:sdtPr>
-          <w:sdtEndPr/>
           <w:sdtContent>
             <w:tc>
               <w:tcPr>
@@ -542,7 +538,6 @@
               <w:calendar w:val="gregorian"/>
             </w:date>
           </w:sdtPr>
-          <w:sdtEndPr/>
           <w:sdtContent>
             <w:tc>
               <w:tcPr>
@@ -610,7 +605,6 @@
               <w:listItem w:displayText="Normal" w:value="Normal"/>
             </w:comboBox>
           </w:sdtPr>
-          <w:sdtEndPr/>
           <w:sdtContent>
             <w:tc>
               <w:tcPr>
@@ -956,16 +950,7 @@
                 <w:szCs w:val="24"/>
                 <w:lang w:val="en-US"/>
               </w:rPr>
-              <w:t xml:space="preserve"> to </w:t>
-            </w:r>
-            <w:r>
-              <w:rPr>
-                <w:rFonts w:ascii="Cambria" w:hAnsi="Cambria"/>
-                <w:sz w:val="24"/>
-                <w:szCs w:val="24"/>
-                <w:lang w:val="en-US"/>
-              </w:rPr>
-              <w:t>consign</w:t>
+              <w:t xml:space="preserve"> to consign</w:t>
             </w:r>
             <w:r>
               <w:rPr>
@@ -1343,25 +1328,7 @@
                       <w:szCs w:val="24"/>
                       <w:lang w:val="en-US"/>
                     </w:rPr>
-                    <w:t xml:space="preserve"> </w:t>
-                  </w:r>
-                  <w:r>
-                    <w:rPr>
-                      <w:rFonts w:ascii="Cambria" w:hAnsi="Cambria"/>
-                      <w:sz w:val="24"/>
-                      <w:szCs w:val="24"/>
-                      <w:lang w:val="en-US"/>
-                    </w:rPr>
-                    <w:t>command</w:t>
-                  </w:r>
-                  <w:r>
-                    <w:rPr>
-                      <w:rFonts w:ascii="Cambria" w:hAnsi="Cambria"/>
-                      <w:sz w:val="24"/>
-                      <w:szCs w:val="24"/>
-                      <w:lang w:val="en-US"/>
-                    </w:rPr>
-                    <w:t xml:space="preserve"> to</w:t>
+                    <w:t xml:space="preserve"> command to</w:t>
                   </w:r>
                   <w:r>
                     <w:rPr>
@@ -2072,7 +2039,27 @@
                       <w:szCs w:val="24"/>
                       <w:lang w:val="en-US"/>
                     </w:rPr>
-                    <w:t xml:space="preserve">Product image: </w:t>
+                    <w:t>Product</w:t>
+                  </w:r>
+                  <w:r>
+                    <w:rPr>
+                      <w:rFonts w:ascii="Cambria" w:hAnsi="Cambria"/>
+                      <w:color w:val="000000" w:themeColor="text1"/>
+                      <w:sz w:val="24"/>
+                      <w:szCs w:val="24"/>
+                      <w:lang w:val="en-US"/>
+                    </w:rPr>
+                    <w:t>’s</w:t>
+                  </w:r>
+                  <w:r>
+                    <w:rPr>
+                      <w:rFonts w:ascii="Cambria" w:hAnsi="Cambria"/>
+                      <w:color w:val="000000" w:themeColor="text1"/>
+                      <w:sz w:val="24"/>
+                      <w:szCs w:val="24"/>
+                      <w:lang w:val="en-US"/>
+                    </w:rPr>
+                    <w:t xml:space="preserve"> image: </w:t>
                   </w:r>
                 </w:p>
                 <w:p>
@@ -2523,52 +2510,36 @@
                       <w:szCs w:val="24"/>
                       <w:lang w:val="en-US"/>
                     </w:rPr>
-                    <w:t>Guest clicks this to g</w:t>
-                  </w:r>
-                  <w:r>
-                    <w:rPr>
-                      <w:rFonts w:ascii="Cambria" w:hAnsi="Cambria"/>
-                      <w:sz w:val="24"/>
-                      <w:szCs w:val="24"/>
-                      <w:lang w:val="en-US"/>
-                    </w:rPr>
-                    <w:t>o to next step</w:t>
-                  </w:r>
-                  <w:r>
-                    <w:rPr>
-                      <w:rFonts w:ascii="Cambria" w:hAnsi="Cambria"/>
-                      <w:sz w:val="24"/>
-                      <w:szCs w:val="24"/>
-                      <w:lang w:val="en-US"/>
-                    </w:rPr>
-                    <w:t xml:space="preserve"> </w:t>
-                  </w:r>
-                  <w:r>
-                    <w:rPr>
-                      <w:rFonts w:ascii="Cambria" w:hAnsi="Cambria"/>
-                      <w:sz w:val="24"/>
-                      <w:szCs w:val="24"/>
-                      <w:lang w:val="en-US"/>
-                    </w:rPr>
-                    <w:t>to</w:t>
-                  </w:r>
-                  <w:r>
-                    <w:rPr>
-                      <w:rFonts w:ascii="Cambria" w:hAnsi="Cambria"/>
-                      <w:sz w:val="24"/>
-                      <w:szCs w:val="24"/>
-                      <w:lang w:val="en-US"/>
-                    </w:rPr>
-                    <w:t xml:space="preserve"> choose</w:t>
-                  </w:r>
-                  <w:r>
-                    <w:rPr>
-                      <w:rFonts w:ascii="Cambria" w:hAnsi="Cambria"/>
-                      <w:sz w:val="24"/>
-                      <w:szCs w:val="24"/>
-                      <w:lang w:val="en-US"/>
-                    </w:rPr>
-                    <w:t xml:space="preserve"> store.</w:t>
+                    <w:t xml:space="preserve">Guest clicks this </w:t>
+                  </w:r>
+                  <w:proofErr w:type="gramStart"/>
+                  <w:r>
+                    <w:rPr>
+                      <w:rFonts w:ascii="Cambria" w:hAnsi="Cambria"/>
+                      <w:sz w:val="24"/>
+                      <w:szCs w:val="24"/>
+                      <w:lang w:val="en-US"/>
+                    </w:rPr>
+                    <w:t>sends  information</w:t>
+                  </w:r>
+                  <w:proofErr w:type="gramEnd"/>
+                  <w:r>
+                    <w:rPr>
+                      <w:rFonts w:ascii="Cambria" w:hAnsi="Cambria"/>
+                      <w:sz w:val="24"/>
+                      <w:szCs w:val="24"/>
+                      <w:lang w:val="en-US"/>
+                    </w:rPr>
+                    <w:t xml:space="preserve"> above</w:t>
+                  </w:r>
+                  <w:r>
+                    <w:rPr>
+                      <w:rFonts w:ascii="Cambria" w:hAnsi="Cambria"/>
+                      <w:sz w:val="24"/>
+                      <w:szCs w:val="24"/>
+                      <w:lang w:val="en-US"/>
+                    </w:rPr>
+                    <w:t xml:space="preserve"> to system.</w:t>
                   </w:r>
                 </w:p>
               </w:tc>
@@ -5827,16 +5798,52 @@
                       <w:szCs w:val="24"/>
                       <w:lang w:val="en-US"/>
                     </w:rPr>
-                    <w:t>System cannot find product with provided info. A message “We could not find your product. Store owner will check and price you</w:t>
-                  </w:r>
-                  <w:r>
-                    <w:rPr>
-                      <w:rFonts w:ascii="Cambria" w:hAnsi="Cambria"/>
-                      <w:sz w:val="24"/>
-                      <w:szCs w:val="24"/>
-                      <w:lang w:val="en-US"/>
-                    </w:rPr>
-                    <w:t>r product later.” will be shown.</w:t>
+                    <w:t xml:space="preserve">System cannot find product with provided info. A message “We could not find your product. </w:t>
+                  </w:r>
+                  <w:r>
+                    <w:rPr>
+                      <w:rFonts w:ascii="Cambria" w:hAnsi="Cambria"/>
+                      <w:sz w:val="24"/>
+                      <w:szCs w:val="24"/>
+                      <w:lang w:val="en-US"/>
+                    </w:rPr>
+                    <w:t>We will record this consign</w:t>
+                  </w:r>
+                  <w:r>
+                    <w:rPr>
+                      <w:rFonts w:ascii="Cambria" w:hAnsi="Cambria"/>
+                      <w:sz w:val="24"/>
+                      <w:szCs w:val="24"/>
+                      <w:lang w:val="en-US"/>
+                    </w:rPr>
+                    <w:t>ment and send it to store owner</w:t>
+                  </w:r>
+                  <w:r>
+                    <w:rPr>
+                      <w:rFonts w:ascii="Cambria" w:hAnsi="Cambria"/>
+                      <w:sz w:val="24"/>
+                      <w:szCs w:val="24"/>
+                      <w:lang w:val="en-US"/>
+                    </w:rPr>
+                    <w:t xml:space="preserve"> you choose</w:t>
+                  </w:r>
+                  <w:r>
+                    <w:rPr>
+                      <w:rFonts w:ascii="Cambria" w:hAnsi="Cambria"/>
+                      <w:sz w:val="24"/>
+                      <w:szCs w:val="24"/>
+                      <w:lang w:val="en-US"/>
+                    </w:rPr>
+                    <w:t>. They will contact you as soon as possible</w:t>
+                  </w:r>
+                  <w:r>
+                    <w:rPr>
+                      <w:rFonts w:ascii="Cambria" w:hAnsi="Cambria"/>
+                      <w:sz w:val="24"/>
+                      <w:szCs w:val="24"/>
+                      <w:lang w:val="en-US"/>
+                    </w:rPr>
+                    <w:t>.” will be shown.</w:t>
                   </w:r>
                 </w:p>
               </w:tc>
@@ -6610,6 +6617,7 @@
                       <w:szCs w:val="24"/>
                       <w:lang w:val="en-US"/>
                     </w:rPr>
+                    <w:lastRenderedPageBreak/>
                     <w:t>9</w:t>
                   </w:r>
                 </w:p>
@@ -6783,7 +6791,6 @@
                       <w:szCs w:val="24"/>
                       <w:lang w:val="en-US"/>
                     </w:rPr>
-                    <w:lastRenderedPageBreak/>
                     <w:t>10</w:t>
                   </w:r>
                 </w:p>
@@ -7267,7 +7274,37 @@
                       <w:szCs w:val="24"/>
                       <w:lang w:val="en-US"/>
                     </w:rPr>
-                    <w:t>“Product name” is less than 5 characters or longer than 50 characters.</w:t>
+                    <w:t xml:space="preserve">Inputted value of </w:t>
+                  </w:r>
+                  <w:r>
+                    <w:rPr>
+                      <w:rFonts w:ascii="Cambria" w:hAnsi="Cambria"/>
+                      <w:color w:val="000000" w:themeColor="text1"/>
+                      <w:sz w:val="24"/>
+                      <w:szCs w:val="24"/>
+                      <w:lang w:val="en-US"/>
+                    </w:rPr>
+                    <w:t>“Product name”</w:t>
+                  </w:r>
+                  <w:r>
+                    <w:rPr>
+                      <w:rFonts w:ascii="Cambria" w:hAnsi="Cambria"/>
+                      <w:color w:val="000000" w:themeColor="text1"/>
+                      <w:sz w:val="24"/>
+                      <w:szCs w:val="24"/>
+                      <w:lang w:val="en-US"/>
+                    </w:rPr>
+                    <w:t xml:space="preserve"> field</w:t>
+                  </w:r>
+                  <w:r>
+                    <w:rPr>
+                      <w:rFonts w:ascii="Cambria" w:hAnsi="Cambria"/>
+                      <w:color w:val="000000" w:themeColor="text1"/>
+                      <w:sz w:val="24"/>
+                      <w:szCs w:val="24"/>
+                      <w:lang w:val="en-US"/>
+                    </w:rPr>
+                    <w:t xml:space="preserve"> is less than 5 characters or longer than 50 characters.</w:t>
                   </w:r>
                 </w:p>
               </w:tc>
@@ -7428,7 +7465,27 @@
                       <w:szCs w:val="24"/>
                       <w:lang w:val="en-US"/>
                     </w:rPr>
-                    <w:t>Purchased date is empty.</w:t>
+                    <w:t xml:space="preserve">Purchased date is </w:t>
+                  </w:r>
+                  <w:r>
+                    <w:rPr>
+                      <w:rFonts w:ascii="Cambria" w:hAnsi="Cambria"/>
+                      <w:color w:val="000000" w:themeColor="text1"/>
+                      <w:sz w:val="24"/>
+                      <w:szCs w:val="24"/>
+                      <w:lang w:val="en-US"/>
+                    </w:rPr>
+                    <w:t>not selected</w:t>
+                  </w:r>
+                  <w:r>
+                    <w:rPr>
+                      <w:rFonts w:ascii="Cambria" w:hAnsi="Cambria"/>
+                      <w:color w:val="000000" w:themeColor="text1"/>
+                      <w:sz w:val="24"/>
+                      <w:szCs w:val="24"/>
+                      <w:lang w:val="en-US"/>
+                    </w:rPr>
+                    <w:t>.</w:t>
                   </w:r>
                 </w:p>
               </w:tc>
@@ -7932,11 +7989,48 @@
                   <w:r>
                     <w:rPr>
                       <w:rFonts w:ascii="Cambria" w:hAnsi="Cambria"/>
-                      <w:sz w:val="24"/>
-                      <w:szCs w:val="24"/>
-                      <w:lang w:val="en-US"/>
-                    </w:rPr>
-                    <w:t>“Full name” is less than 5 characters or longer than 50 characters.</w:t>
+                      <w:color w:val="000000" w:themeColor="text1"/>
+                      <w:sz w:val="24"/>
+                      <w:szCs w:val="24"/>
+                      <w:lang w:val="en-US"/>
+                    </w:rPr>
+                    <w:t>Inputted value of</w:t>
+                  </w:r>
+                  <w:r>
+                    <w:rPr>
+                      <w:rFonts w:ascii="Cambria" w:hAnsi="Cambria"/>
+                      <w:sz w:val="24"/>
+                      <w:szCs w:val="24"/>
+                      <w:lang w:val="en-US"/>
+                    </w:rPr>
+                    <w:t xml:space="preserve"> </w:t>
+                  </w:r>
+                  <w:r>
+                    <w:rPr>
+                      <w:rFonts w:ascii="Cambria" w:hAnsi="Cambria"/>
+                      <w:sz w:val="24"/>
+                      <w:szCs w:val="24"/>
+                      <w:lang w:val="en-US"/>
+                    </w:rPr>
+                    <w:t xml:space="preserve">“Full name” </w:t>
+                  </w:r>
+                  <w:r>
+                    <w:rPr>
+                      <w:rFonts w:ascii="Cambria" w:hAnsi="Cambria"/>
+                      <w:sz w:val="24"/>
+                      <w:szCs w:val="24"/>
+                      <w:lang w:val="en-US"/>
+                    </w:rPr>
+                    <w:t xml:space="preserve">field </w:t>
+                  </w:r>
+                  <w:r>
+                    <w:rPr>
+                      <w:rFonts w:ascii="Cambria" w:hAnsi="Cambria"/>
+                      <w:sz w:val="24"/>
+                      <w:szCs w:val="24"/>
+                      <w:lang w:val="en-US"/>
+                    </w:rPr>
+                    <w:t>is less than 5 characters or longer than 50 characters.</w:t>
                   </w:r>
                 </w:p>
               </w:tc>
@@ -8077,7 +8171,25 @@
                       <w:szCs w:val="24"/>
                       <w:lang w:val="en-US"/>
                     </w:rPr>
-                    <w:t>“From” date is empty.</w:t>
+                    <w:t xml:space="preserve">“From” date is </w:t>
+                  </w:r>
+                  <w:r>
+                    <w:rPr>
+                      <w:rFonts w:ascii="Cambria" w:hAnsi="Cambria"/>
+                      <w:sz w:val="24"/>
+                      <w:szCs w:val="24"/>
+                      <w:lang w:val="en-US"/>
+                    </w:rPr>
+                    <w:t>not selected</w:t>
+                  </w:r>
+                  <w:r>
+                    <w:rPr>
+                      <w:rFonts w:ascii="Cambria" w:hAnsi="Cambria"/>
+                      <w:sz w:val="24"/>
+                      <w:szCs w:val="24"/>
+                      <w:lang w:val="en-US"/>
+                    </w:rPr>
+                    <w:t>.</w:t>
                   </w:r>
                 </w:p>
               </w:tc>
@@ -8178,7 +8290,25 @@
                       <w:szCs w:val="24"/>
                       <w:lang w:val="en-US"/>
                     </w:rPr>
-                    <w:t>“To” date is empty.</w:t>
+                    <w:t xml:space="preserve">“To” date is </w:t>
+                  </w:r>
+                  <w:r>
+                    <w:rPr>
+                      <w:rFonts w:ascii="Cambria" w:hAnsi="Cambria"/>
+                      <w:sz w:val="24"/>
+                      <w:szCs w:val="24"/>
+                      <w:lang w:val="en-US"/>
+                    </w:rPr>
+                    <w:t>not selected</w:t>
+                  </w:r>
+                  <w:r>
+                    <w:rPr>
+                      <w:rFonts w:ascii="Cambria" w:hAnsi="Cambria"/>
+                      <w:sz w:val="24"/>
+                      <w:szCs w:val="24"/>
+                      <w:lang w:val="en-US"/>
+                    </w:rPr>
+                    <w:t>.</w:t>
                   </w:r>
                 </w:p>
               </w:tc>
@@ -8375,6 +8505,7 @@
                       <w:szCs w:val="24"/>
                       <w:lang w:val="en-US"/>
                     </w:rPr>
+                    <w:lastRenderedPageBreak/>
                     <w:t>10</w:t>
                   </w:r>
                 </w:p>
@@ -8396,11 +8527,48 @@
                   <w:r>
                     <w:rPr>
                       <w:rFonts w:ascii="Cambria" w:hAnsi="Cambria"/>
-                      <w:sz w:val="24"/>
-                      <w:szCs w:val="24"/>
-                      <w:lang w:val="en-US"/>
-                    </w:rPr>
-                    <w:t>“Phone” is empty.</w:t>
+                      <w:color w:val="000000" w:themeColor="text1"/>
+                      <w:sz w:val="24"/>
+                      <w:szCs w:val="24"/>
+                      <w:lang w:val="en-US"/>
+                    </w:rPr>
+                    <w:t>Inputted value of</w:t>
+                  </w:r>
+                  <w:r>
+                    <w:rPr>
+                      <w:rFonts w:ascii="Cambria" w:hAnsi="Cambria"/>
+                      <w:sz w:val="24"/>
+                      <w:szCs w:val="24"/>
+                      <w:lang w:val="en-US"/>
+                    </w:rPr>
+                    <w:t xml:space="preserve"> </w:t>
+                  </w:r>
+                  <w:r>
+                    <w:rPr>
+                      <w:rFonts w:ascii="Cambria" w:hAnsi="Cambria"/>
+                      <w:sz w:val="24"/>
+                      <w:szCs w:val="24"/>
+                      <w:lang w:val="en-US"/>
+                    </w:rPr>
+                    <w:t>“Phone”</w:t>
+                  </w:r>
+                  <w:r>
+                    <w:rPr>
+                      <w:rFonts w:ascii="Cambria" w:hAnsi="Cambria"/>
+                      <w:sz w:val="24"/>
+                      <w:szCs w:val="24"/>
+                      <w:lang w:val="en-US"/>
+                    </w:rPr>
+                    <w:t xml:space="preserve"> field</w:t>
+                  </w:r>
+                  <w:r>
+                    <w:rPr>
+                      <w:rFonts w:ascii="Cambria" w:hAnsi="Cambria"/>
+                      <w:sz w:val="24"/>
+                      <w:szCs w:val="24"/>
+                      <w:lang w:val="en-US"/>
+                    </w:rPr>
+                    <w:t xml:space="preserve"> is empty.</w:t>
                   </w:r>
                 </w:p>
               </w:tc>
@@ -8476,7 +8644,6 @@
                       <w:szCs w:val="24"/>
                       <w:lang w:val="en-US"/>
                     </w:rPr>
-                    <w:lastRenderedPageBreak/>
                     <w:t>11</w:t>
                   </w:r>
                 </w:p>
@@ -8498,11 +8665,48 @@
                   <w:r>
                     <w:rPr>
                       <w:rFonts w:ascii="Cambria" w:hAnsi="Cambria"/>
-                      <w:sz w:val="24"/>
-                      <w:szCs w:val="24"/>
-                      <w:lang w:val="en-US"/>
-                    </w:rPr>
-                    <w:t>“Email” is empty.</w:t>
+                      <w:color w:val="000000" w:themeColor="text1"/>
+                      <w:sz w:val="24"/>
+                      <w:szCs w:val="24"/>
+                      <w:lang w:val="en-US"/>
+                    </w:rPr>
+                    <w:t>Inputted value of</w:t>
+                  </w:r>
+                  <w:r>
+                    <w:rPr>
+                      <w:rFonts w:ascii="Cambria" w:hAnsi="Cambria"/>
+                      <w:sz w:val="24"/>
+                      <w:szCs w:val="24"/>
+                      <w:lang w:val="en-US"/>
+                    </w:rPr>
+                    <w:t xml:space="preserve"> </w:t>
+                  </w:r>
+                  <w:r>
+                    <w:rPr>
+                      <w:rFonts w:ascii="Cambria" w:hAnsi="Cambria"/>
+                      <w:sz w:val="24"/>
+                      <w:szCs w:val="24"/>
+                      <w:lang w:val="en-US"/>
+                    </w:rPr>
+                    <w:t>“Email”</w:t>
+                  </w:r>
+                  <w:r>
+                    <w:rPr>
+                      <w:rFonts w:ascii="Cambria" w:hAnsi="Cambria"/>
+                      <w:sz w:val="24"/>
+                      <w:szCs w:val="24"/>
+                      <w:lang w:val="en-US"/>
+                    </w:rPr>
+                    <w:t xml:space="preserve"> field</w:t>
+                  </w:r>
+                  <w:r>
+                    <w:rPr>
+                      <w:rFonts w:ascii="Cambria" w:hAnsi="Cambria"/>
+                      <w:sz w:val="24"/>
+                      <w:szCs w:val="24"/>
+                      <w:lang w:val="en-US"/>
+                    </w:rPr>
+                    <w:t xml:space="preserve"> is empty.</w:t>
                   </w:r>
                 </w:p>
               </w:tc>
@@ -8599,11 +8803,48 @@
                   <w:r>
                     <w:rPr>
                       <w:rFonts w:ascii="Cambria" w:hAnsi="Cambria"/>
-                      <w:sz w:val="24"/>
-                      <w:szCs w:val="24"/>
-                      <w:lang w:val="en-US"/>
-                    </w:rPr>
-                    <w:t>“Card number” is empty.</w:t>
+                      <w:color w:val="000000" w:themeColor="text1"/>
+                      <w:sz w:val="24"/>
+                      <w:szCs w:val="24"/>
+                      <w:lang w:val="en-US"/>
+                    </w:rPr>
+                    <w:t>Inputted value of</w:t>
+                  </w:r>
+                  <w:r>
+                    <w:rPr>
+                      <w:rFonts w:ascii="Cambria" w:hAnsi="Cambria"/>
+                      <w:sz w:val="24"/>
+                      <w:szCs w:val="24"/>
+                      <w:lang w:val="en-US"/>
+                    </w:rPr>
+                    <w:t xml:space="preserve"> </w:t>
+                  </w:r>
+                  <w:r>
+                    <w:rPr>
+                      <w:rFonts w:ascii="Cambria" w:hAnsi="Cambria"/>
+                      <w:sz w:val="24"/>
+                      <w:szCs w:val="24"/>
+                      <w:lang w:val="en-US"/>
+                    </w:rPr>
+                    <w:t>“Card number”</w:t>
+                  </w:r>
+                  <w:r>
+                    <w:rPr>
+                      <w:rFonts w:ascii="Cambria" w:hAnsi="Cambria"/>
+                      <w:sz w:val="24"/>
+                      <w:szCs w:val="24"/>
+                      <w:lang w:val="en-US"/>
+                    </w:rPr>
+                    <w:t xml:space="preserve"> field</w:t>
+                  </w:r>
+                  <w:r>
+                    <w:rPr>
+                      <w:rFonts w:ascii="Cambria" w:hAnsi="Cambria"/>
+                      <w:sz w:val="24"/>
+                      <w:szCs w:val="24"/>
+                      <w:lang w:val="en-US"/>
+                    </w:rPr>
+                    <w:t xml:space="preserve"> is empty.</w:t>
                   </w:r>
                 </w:p>
               </w:tc>
@@ -8700,11 +8941,48 @@
                   <w:r>
                     <w:rPr>
                       <w:rFonts w:ascii="Cambria" w:hAnsi="Cambria"/>
-                      <w:sz w:val="24"/>
-                      <w:szCs w:val="24"/>
-                      <w:lang w:val="en-US"/>
-                    </w:rPr>
-                    <w:t>“Card owner” is empty.</w:t>
+                      <w:color w:val="000000" w:themeColor="text1"/>
+                      <w:sz w:val="24"/>
+                      <w:szCs w:val="24"/>
+                      <w:lang w:val="en-US"/>
+                    </w:rPr>
+                    <w:t>Inputted value of</w:t>
+                  </w:r>
+                  <w:r>
+                    <w:rPr>
+                      <w:rFonts w:ascii="Cambria" w:hAnsi="Cambria"/>
+                      <w:sz w:val="24"/>
+                      <w:szCs w:val="24"/>
+                      <w:lang w:val="en-US"/>
+                    </w:rPr>
+                    <w:t xml:space="preserve"> </w:t>
+                  </w:r>
+                  <w:r>
+                    <w:rPr>
+                      <w:rFonts w:ascii="Cambria" w:hAnsi="Cambria"/>
+                      <w:sz w:val="24"/>
+                      <w:szCs w:val="24"/>
+                      <w:lang w:val="en-US"/>
+                    </w:rPr>
+                    <w:t>“Card owner”</w:t>
+                  </w:r>
+                  <w:r>
+                    <w:rPr>
+                      <w:rFonts w:ascii="Cambria" w:hAnsi="Cambria"/>
+                      <w:sz w:val="24"/>
+                      <w:szCs w:val="24"/>
+                      <w:lang w:val="en-US"/>
+                    </w:rPr>
+                    <w:t xml:space="preserve"> field</w:t>
+                  </w:r>
+                  <w:r>
+                    <w:rPr>
+                      <w:rFonts w:ascii="Cambria" w:hAnsi="Cambria"/>
+                      <w:sz w:val="24"/>
+                      <w:szCs w:val="24"/>
+                      <w:lang w:val="en-US"/>
+                    </w:rPr>
+                    <w:t xml:space="preserve"> is empty.</w:t>
                   </w:r>
                 </w:p>
               </w:tc>
@@ -8983,6 +9261,7 @@
                 <w:color w:val="000000" w:themeColor="text1"/>
                 <w:sz w:val="24"/>
                 <w:szCs w:val="24"/>
+                <w:lang w:val="en-US"/>
               </w:rPr>
             </w:pPr>
             <w:r>
@@ -8993,7 +9272,7 @@
                 <w:szCs w:val="24"/>
                 <w:lang w:val="en-US"/>
               </w:rPr>
-              <w:t xml:space="preserve"> </w:t>
+              <w:t xml:space="preserve">If </w:t>
             </w:r>
             <w:r>
               <w:rPr>
@@ -9003,7 +9282,7 @@
                 <w:szCs w:val="24"/>
                 <w:lang w:val="en-US"/>
               </w:rPr>
-              <w:t>“</w:t>
+              <w:t>price suggestion service</w:t>
             </w:r>
             <w:r>
               <w:rPr>
@@ -9013,7 +9292,52 @@
                 <w:szCs w:val="24"/>
                 <w:lang w:val="en-US"/>
               </w:rPr>
-              <w:t>Reliability</w:t>
+              <w:t xml:space="preserve"> cannot find product, a message “</w:t>
+            </w:r>
+            <w:r>
+              <w:rPr>
+                <w:rFonts w:ascii="Cambria" w:hAnsi="Cambria"/>
+                <w:sz w:val="24"/>
+                <w:szCs w:val="24"/>
+                <w:lang w:val="en-US"/>
+              </w:rPr>
+              <w:t xml:space="preserve">We could not find your product. </w:t>
+            </w:r>
+            <w:r>
+              <w:rPr>
+                <w:rFonts w:ascii="Cambria" w:hAnsi="Cambria"/>
+                <w:sz w:val="24"/>
+                <w:szCs w:val="24"/>
+                <w:lang w:val="en-US"/>
+              </w:rPr>
+              <w:t>We will record this consign</w:t>
+            </w:r>
+            <w:r>
+              <w:rPr>
+                <w:rFonts w:ascii="Cambria" w:hAnsi="Cambria"/>
+                <w:sz w:val="24"/>
+                <w:szCs w:val="24"/>
+                <w:lang w:val="en-US"/>
+              </w:rPr>
+              <w:t>ment and send it to store owner you choose</w:t>
+            </w:r>
+            <w:r>
+              <w:rPr>
+                <w:rFonts w:ascii="Cambria" w:hAnsi="Cambria"/>
+                <w:sz w:val="24"/>
+                <w:szCs w:val="24"/>
+                <w:lang w:val="en-US"/>
+              </w:rPr>
+              <w:t>. They will contact you as soon as possible</w:t>
+            </w:r>
+            <w:r>
+              <w:rPr>
+                <w:rFonts w:ascii="Cambria" w:hAnsi="Cambria"/>
+                <w:sz w:val="24"/>
+                <w:szCs w:val="24"/>
+                <w:lang w:val="en-US"/>
+              </w:rPr>
+              <w:t>.</w:t>
             </w:r>
             <w:r>
               <w:rPr>
@@ -9023,8 +9347,10 @@
                 <w:szCs w:val="24"/>
                 <w:lang w:val="en-US"/>
               </w:rPr>
-              <w:t>” attribute</w:t>
-            </w:r>
+              <w:t>” will be shown and guest will continue to choose store without suggested price</w:t>
+            </w:r>
+            <w:bookmarkStart w:id="0" w:name="_GoBack"/>
+            <w:bookmarkEnd w:id="0"/>
             <w:r>
               <w:rPr>
                 <w:rFonts w:ascii="Cambria" w:hAnsi="Cambria"/>
@@ -9033,67 +9359,7 @@
                 <w:szCs w:val="24"/>
                 <w:lang w:val="en-US"/>
               </w:rPr>
-              <w:t xml:space="preserve"> of store is based on </w:t>
-            </w:r>
-            <w:r>
-              <w:rPr>
-                <w:rFonts w:ascii="Cambria" w:hAnsi="Cambria"/>
-                <w:color w:val="000000" w:themeColor="text1"/>
-                <w:sz w:val="24"/>
-                <w:szCs w:val="24"/>
-                <w:lang w:val="en-US"/>
-              </w:rPr>
-              <w:t>number of successful</w:t>
-            </w:r>
-            <w:r>
-              <w:rPr>
-                <w:rFonts w:ascii="Cambria" w:hAnsi="Cambria"/>
-                <w:color w:val="000000" w:themeColor="text1"/>
-                <w:sz w:val="24"/>
-                <w:szCs w:val="24"/>
-                <w:lang w:val="en-US"/>
-              </w:rPr>
-              <w:t xml:space="preserve"> consignments on total consignment</w:t>
-            </w:r>
-            <w:r>
-              <w:rPr>
-                <w:rFonts w:ascii="Cambria" w:hAnsi="Cambria"/>
-                <w:color w:val="000000" w:themeColor="text1"/>
-                <w:sz w:val="24"/>
-                <w:szCs w:val="24"/>
-                <w:lang w:val="en-US"/>
-              </w:rPr>
-              <w:t>s</w:t>
-            </w:r>
-            <w:r>
-              <w:rPr>
-                <w:rFonts w:ascii="Cambria" w:hAnsi="Cambria"/>
-                <w:color w:val="000000" w:themeColor="text1"/>
-                <w:sz w:val="24"/>
-                <w:szCs w:val="24"/>
-                <w:lang w:val="en-US"/>
-              </w:rPr>
-              <w:t xml:space="preserve"> that store had</w:t>
-            </w:r>
-            <w:r>
-              <w:rPr>
-                <w:rFonts w:ascii="Cambria" w:hAnsi="Cambria"/>
-                <w:color w:val="000000" w:themeColor="text1"/>
-                <w:sz w:val="24"/>
-                <w:szCs w:val="24"/>
-                <w:lang w:val="en-US"/>
-              </w:rPr>
-              <w:t xml:space="preserve"> done</w:t>
-            </w:r>
-            <w:r>
-              <w:rPr>
-                <w:rFonts w:ascii="Cambria" w:hAnsi="Cambria"/>
-                <w:color w:val="000000" w:themeColor="text1"/>
-                <w:sz w:val="24"/>
-                <w:szCs w:val="24"/>
-                <w:lang w:val="en-US"/>
-              </w:rPr>
-              <w:t xml:space="preserve"> in history.</w:t>
+              <w:t>.</w:t>
             </w:r>
           </w:p>
           <w:p>
@@ -9120,7 +9386,7 @@
                 <w:szCs w:val="24"/>
                 <w:lang w:val="en-US"/>
               </w:rPr>
-              <w:t>After sending consignment request, guest will receive a code</w:t>
+              <w:t xml:space="preserve"> </w:t>
             </w:r>
             <w:r>
               <w:rPr>
@@ -9130,7 +9396,7 @@
                 <w:szCs w:val="24"/>
                 <w:lang w:val="en-US"/>
               </w:rPr>
-              <w:t xml:space="preserve"> </w:t>
+              <w:t>“</w:t>
             </w:r>
             <w:r>
               <w:rPr>
@@ -9140,7 +9406,7 @@
                 <w:szCs w:val="24"/>
                 <w:lang w:val="en-US"/>
               </w:rPr>
-              <w:t xml:space="preserve">to </w:t>
+              <w:t>Reliability</w:t>
             </w:r>
             <w:r>
               <w:rPr>
@@ -9150,7 +9416,7 @@
                 <w:szCs w:val="24"/>
                 <w:lang w:val="en-US"/>
               </w:rPr>
-              <w:t>track</w:t>
+              <w:t>” attribute</w:t>
             </w:r>
             <w:r>
               <w:rPr>
@@ -9160,7 +9426,7 @@
                 <w:szCs w:val="24"/>
                 <w:lang w:val="en-US"/>
               </w:rPr>
-              <w:t xml:space="preserve"> product’s status</w:t>
+              <w:t xml:space="preserve"> of store is based on </w:t>
             </w:r>
             <w:r>
               <w:rPr>
@@ -9170,7 +9436,7 @@
                 <w:szCs w:val="24"/>
                 <w:lang w:val="en-US"/>
               </w:rPr>
-              <w:t xml:space="preserve"> and also consignment’s status. </w:t>
+              <w:t>number of successful</w:t>
             </w:r>
             <w:r>
               <w:rPr>
@@ -9180,7 +9446,7 @@
                 <w:szCs w:val="24"/>
                 <w:lang w:val="en-US"/>
               </w:rPr>
-              <w:t xml:space="preserve"> </w:t>
+              <w:t xml:space="preserve"> consignments on total consignment</w:t>
             </w:r>
             <w:r>
               <w:rPr>
@@ -9190,7 +9456,7 @@
                 <w:szCs w:val="24"/>
                 <w:lang w:val="en-US"/>
               </w:rPr>
-              <w:t xml:space="preserve">Guest can also </w:t>
+              <w:t>s</w:t>
             </w:r>
             <w:r>
               <w:rPr>
@@ -9200,7 +9466,27 @@
                 <w:szCs w:val="24"/>
                 <w:lang w:val="en-US"/>
               </w:rPr>
-              <w:t>use it to cancel consignment.</w:t>
+              <w:t xml:space="preserve"> that store had</w:t>
+            </w:r>
+            <w:r>
+              <w:rPr>
+                <w:rFonts w:ascii="Cambria" w:hAnsi="Cambria"/>
+                <w:color w:val="000000" w:themeColor="text1"/>
+                <w:sz w:val="24"/>
+                <w:szCs w:val="24"/>
+                <w:lang w:val="en-US"/>
+              </w:rPr>
+              <w:t xml:space="preserve"> done</w:t>
+            </w:r>
+            <w:r>
+              <w:rPr>
+                <w:rFonts w:ascii="Cambria" w:hAnsi="Cambria"/>
+                <w:color w:val="000000" w:themeColor="text1"/>
+                <w:sz w:val="24"/>
+                <w:szCs w:val="24"/>
+                <w:lang w:val="en-US"/>
+              </w:rPr>
+              <w:t xml:space="preserve"> in history.</w:t>
             </w:r>
           </w:p>
           <w:p>
@@ -9214,6 +9500,7 @@
               <w:spacing w:before="120" w:after="120"/>
               <w:rPr>
                 <w:rFonts w:ascii="Cambria" w:hAnsi="Cambria"/>
+                <w:color w:val="000000" w:themeColor="text1"/>
                 <w:sz w:val="24"/>
                 <w:szCs w:val="24"/>
               </w:rPr>
@@ -9226,6 +9513,112 @@
                 <w:szCs w:val="24"/>
                 <w:lang w:val="en-US"/>
               </w:rPr>
+              <w:t>After sending consignment request, guest will receive a code</w:t>
+            </w:r>
+            <w:r>
+              <w:rPr>
+                <w:rFonts w:ascii="Cambria" w:hAnsi="Cambria"/>
+                <w:color w:val="000000" w:themeColor="text1"/>
+                <w:sz w:val="24"/>
+                <w:szCs w:val="24"/>
+                <w:lang w:val="en-US"/>
+              </w:rPr>
+              <w:t xml:space="preserve"> </w:t>
+            </w:r>
+            <w:r>
+              <w:rPr>
+                <w:rFonts w:ascii="Cambria" w:hAnsi="Cambria"/>
+                <w:color w:val="000000" w:themeColor="text1"/>
+                <w:sz w:val="24"/>
+                <w:szCs w:val="24"/>
+                <w:lang w:val="en-US"/>
+              </w:rPr>
+              <w:t xml:space="preserve">to </w:t>
+            </w:r>
+            <w:r>
+              <w:rPr>
+                <w:rFonts w:ascii="Cambria" w:hAnsi="Cambria"/>
+                <w:color w:val="000000" w:themeColor="text1"/>
+                <w:sz w:val="24"/>
+                <w:szCs w:val="24"/>
+                <w:lang w:val="en-US"/>
+              </w:rPr>
+              <w:t>track</w:t>
+            </w:r>
+            <w:r>
+              <w:rPr>
+                <w:rFonts w:ascii="Cambria" w:hAnsi="Cambria"/>
+                <w:color w:val="000000" w:themeColor="text1"/>
+                <w:sz w:val="24"/>
+                <w:szCs w:val="24"/>
+                <w:lang w:val="en-US"/>
+              </w:rPr>
+              <w:t xml:space="preserve"> product’s status</w:t>
+            </w:r>
+            <w:r>
+              <w:rPr>
+                <w:rFonts w:ascii="Cambria" w:hAnsi="Cambria"/>
+                <w:color w:val="000000" w:themeColor="text1"/>
+                <w:sz w:val="24"/>
+                <w:szCs w:val="24"/>
+                <w:lang w:val="en-US"/>
+              </w:rPr>
+              <w:t xml:space="preserve"> and also consignment’s status. </w:t>
+            </w:r>
+            <w:r>
+              <w:rPr>
+                <w:rFonts w:ascii="Cambria" w:hAnsi="Cambria"/>
+                <w:color w:val="000000" w:themeColor="text1"/>
+                <w:sz w:val="24"/>
+                <w:szCs w:val="24"/>
+                <w:lang w:val="en-US"/>
+              </w:rPr>
+              <w:t xml:space="preserve"> </w:t>
+            </w:r>
+            <w:r>
+              <w:rPr>
+                <w:rFonts w:ascii="Cambria" w:hAnsi="Cambria"/>
+                <w:color w:val="000000" w:themeColor="text1"/>
+                <w:sz w:val="24"/>
+                <w:szCs w:val="24"/>
+                <w:lang w:val="en-US"/>
+              </w:rPr>
+              <w:t xml:space="preserve">Guest can also </w:t>
+            </w:r>
+            <w:r>
+              <w:rPr>
+                <w:rFonts w:ascii="Cambria" w:hAnsi="Cambria"/>
+                <w:color w:val="000000" w:themeColor="text1"/>
+                <w:sz w:val="24"/>
+                <w:szCs w:val="24"/>
+                <w:lang w:val="en-US"/>
+              </w:rPr>
+              <w:t>use it to cancel consignment.</w:t>
+            </w:r>
+          </w:p>
+          <w:p>
+            <w:pPr>
+              <w:pStyle w:val="ListParagraph"/>
+              <w:widowControl w:val="0"/>
+              <w:numPr>
+                <w:ilvl w:val="0"/>
+                <w:numId w:val="6"/>
+              </w:numPr>
+              <w:spacing w:before="120" w:after="120"/>
+              <w:rPr>
+                <w:rFonts w:ascii="Cambria" w:hAnsi="Cambria"/>
+                <w:sz w:val="24"/>
+                <w:szCs w:val="24"/>
+              </w:rPr>
+            </w:pPr>
+            <w:r>
+              <w:rPr>
+                <w:rFonts w:ascii="Cambria" w:hAnsi="Cambria"/>
+                <w:color w:val="000000" w:themeColor="text1"/>
+                <w:sz w:val="24"/>
+                <w:szCs w:val="24"/>
+                <w:lang w:val="en-US"/>
+              </w:rPr>
               <w:t xml:space="preserve">Store owner will contact and receive product on </w:t>
             </w:r>
             <w:r>
@@ -9238,8 +9631,6 @@
               </w:rPr>
               <w:t xml:space="preserve">the </w:t>
             </w:r>
-            <w:bookmarkStart w:id="0" w:name="_GoBack"/>
-            <w:bookmarkEnd w:id="0"/>
             <w:r>
               <w:rPr>
                 <w:rFonts w:ascii="Cambria" w:hAnsi="Cambria"/>
@@ -9439,7 +9830,6 @@
           <w:szCs w:val="24"/>
           <w:lang w:val="en-US"/>
         </w:rPr>
-        <w:lastRenderedPageBreak/>
         <w:pict w14:anchorId="12A27EA3">
           <v:shape id="_x0000_i1026" type="#_x0000_t75" style="width:417.75pt;height:135.15pt">
             <v:imagedata r:id="rId6" o:title="Customer - Consign Product"/>
@@ -9541,7 +9931,6 @@
                 <w:id w:val="111567218"/>
                 <w:text/>
               </w:sdtPr>
-              <w:sdtEndPr/>
               <w:sdtContent>
                 <w:r>
                   <w:rPr>
@@ -9596,7 +9985,6 @@
             <w:id w:val="-1615046041"/>
             <w:text/>
           </w:sdtPr>
-          <w:sdtEndPr/>
           <w:sdtContent>
             <w:tc>
               <w:tcPr>
@@ -9660,7 +10048,6 @@
             <w:id w:val="-2051445981"/>
             <w:text/>
           </w:sdtPr>
-          <w:sdtEndPr/>
           <w:sdtContent>
             <w:tc>
               <w:tcPr>
@@ -9803,7 +10190,6 @@
               <w:listItem w:displayText="DucHC" w:value="DucHC"/>
             </w:comboBox>
           </w:sdtPr>
-          <w:sdtEndPr/>
           <w:sdtContent>
             <w:tc>
               <w:tcPr>
@@ -9876,7 +10262,6 @@
               <w:calendar w:val="gregorian"/>
             </w:date>
           </w:sdtPr>
-          <w:sdtEndPr/>
           <w:sdtContent>
             <w:tc>
               <w:tcPr>
@@ -9944,7 +10329,6 @@
               <w:listItem w:displayText="Normal" w:value="Normal"/>
             </w:comboBox>
           </w:sdtPr>
-          <w:sdtEndPr/>
           <w:sdtContent>
             <w:tc>
               <w:tcPr>
@@ -10522,16 +10906,7 @@
                       <w:szCs w:val="24"/>
                       <w:lang w:val="en-US"/>
                     </w:rPr>
-                    <w:t>Customer sends command to consign product</w:t>
-                  </w:r>
-                  <w:r>
-                    <w:rPr>
-                      <w:rFonts w:ascii="Cambria" w:hAnsi="Cambria"/>
-                      <w:sz w:val="24"/>
-                      <w:szCs w:val="24"/>
-                      <w:lang w:val="en-US"/>
-                    </w:rPr>
-                    <w:t>.</w:t>
+                    <w:t>Customer sends command to consign product.</w:t>
                   </w:r>
                 </w:p>
               </w:tc>
@@ -13870,7 +14245,43 @@
                       <w:szCs w:val="24"/>
                       <w:lang w:val="en-US"/>
                     </w:rPr>
-                    <w:t>System cannot find product with provided info. A message “We could not find your product. Store owner will check and price your product later.” will be shown.</w:t>
+                    <w:t xml:space="preserve">System cannot find product with provided info. A message “We could not find your product. </w:t>
+                  </w:r>
+                  <w:r>
+                    <w:rPr>
+                      <w:rFonts w:ascii="Cambria" w:hAnsi="Cambria"/>
+                      <w:sz w:val="24"/>
+                      <w:szCs w:val="24"/>
+                      <w:lang w:val="en-US"/>
+                    </w:rPr>
+                    <w:t>We will record this consign</w:t>
+                  </w:r>
+                  <w:r>
+                    <w:rPr>
+                      <w:rFonts w:ascii="Cambria" w:hAnsi="Cambria"/>
+                      <w:sz w:val="24"/>
+                      <w:szCs w:val="24"/>
+                      <w:lang w:val="en-US"/>
+                    </w:rPr>
+                    <w:t>ment and send it to store owner you choose</w:t>
+                  </w:r>
+                  <w:r>
+                    <w:rPr>
+                      <w:rFonts w:ascii="Cambria" w:hAnsi="Cambria"/>
+                      <w:sz w:val="24"/>
+                      <w:szCs w:val="24"/>
+                      <w:lang w:val="en-US"/>
+                    </w:rPr>
+                    <w:t>. They will contact you as soon as possible</w:t>
+                  </w:r>
+                  <w:r>
+                    <w:rPr>
+                      <w:rFonts w:ascii="Cambria" w:hAnsi="Cambria"/>
+                      <w:sz w:val="24"/>
+                      <w:szCs w:val="24"/>
+                      <w:lang w:val="en-US"/>
+                    </w:rPr>
+                    <w:t>.” will be shown.</w:t>
                   </w:r>
                 </w:p>
               </w:tc>
@@ -14752,7 +15163,47 @@
                       <w:szCs w:val="24"/>
                       <w:lang w:val="en-US"/>
                     </w:rPr>
-                    <w:t>“Product name” is less than 5 characters or longer than 50 characters.</w:t>
+                    <w:t>Inputted value of</w:t>
+                  </w:r>
+                  <w:r>
+                    <w:rPr>
+                      <w:rFonts w:ascii="Cambria" w:hAnsi="Cambria"/>
+                      <w:color w:val="000000" w:themeColor="text1"/>
+                      <w:sz w:val="24"/>
+                      <w:szCs w:val="24"/>
+                      <w:lang w:val="en-US"/>
+                    </w:rPr>
+                    <w:t xml:space="preserve"> </w:t>
+                  </w:r>
+                  <w:r>
+                    <w:rPr>
+                      <w:rFonts w:ascii="Cambria" w:hAnsi="Cambria"/>
+                      <w:color w:val="000000" w:themeColor="text1"/>
+                      <w:sz w:val="24"/>
+                      <w:szCs w:val="24"/>
+                      <w:lang w:val="en-US"/>
+                    </w:rPr>
+                    <w:t>“Product name”</w:t>
+                  </w:r>
+                  <w:r>
+                    <w:rPr>
+                      <w:rFonts w:ascii="Cambria" w:hAnsi="Cambria"/>
+                      <w:color w:val="000000" w:themeColor="text1"/>
+                      <w:sz w:val="24"/>
+                      <w:szCs w:val="24"/>
+                      <w:lang w:val="en-US"/>
+                    </w:rPr>
+                    <w:t xml:space="preserve"> field</w:t>
+                  </w:r>
+                  <w:r>
+                    <w:rPr>
+                      <w:rFonts w:ascii="Cambria" w:hAnsi="Cambria"/>
+                      <w:color w:val="000000" w:themeColor="text1"/>
+                      <w:sz w:val="24"/>
+                      <w:szCs w:val="24"/>
+                      <w:lang w:val="en-US"/>
+                    </w:rPr>
+                    <w:t xml:space="preserve"> is less than 5 characters or longer than 50 characters.</w:t>
                   </w:r>
                 </w:p>
               </w:tc>
@@ -14859,7 +15310,27 @@
                       <w:szCs w:val="24"/>
                       <w:lang w:val="en-US"/>
                     </w:rPr>
-                    <w:t>Purchased date is empty.</w:t>
+                    <w:t xml:space="preserve">Purchased date is </w:t>
+                  </w:r>
+                  <w:r>
+                    <w:rPr>
+                      <w:rFonts w:ascii="Cambria" w:hAnsi="Cambria"/>
+                      <w:color w:val="000000" w:themeColor="text1"/>
+                      <w:sz w:val="24"/>
+                      <w:szCs w:val="24"/>
+                      <w:lang w:val="en-US"/>
+                    </w:rPr>
+                    <w:t>not selected</w:t>
+                  </w:r>
+                  <w:r>
+                    <w:rPr>
+                      <w:rFonts w:ascii="Cambria" w:hAnsi="Cambria"/>
+                      <w:color w:val="000000" w:themeColor="text1"/>
+                      <w:sz w:val="24"/>
+                      <w:szCs w:val="24"/>
+                      <w:lang w:val="en-US"/>
+                    </w:rPr>
+                    <w:t>.</w:t>
                   </w:r>
                 </w:p>
               </w:tc>
@@ -15226,11 +15697,48 @@
                   <w:r>
                     <w:rPr>
                       <w:rFonts w:ascii="Cambria" w:hAnsi="Cambria"/>
-                      <w:sz w:val="24"/>
-                      <w:szCs w:val="24"/>
-                      <w:lang w:val="en-US"/>
-                    </w:rPr>
-                    <w:t>“Full name” is less than 5 characters or longer than 50 characters.</w:t>
+                      <w:color w:val="000000" w:themeColor="text1"/>
+                      <w:sz w:val="24"/>
+                      <w:szCs w:val="24"/>
+                      <w:lang w:val="en-US"/>
+                    </w:rPr>
+                    <w:t>Inputted value of</w:t>
+                  </w:r>
+                  <w:r>
+                    <w:rPr>
+                      <w:rFonts w:ascii="Cambria" w:hAnsi="Cambria"/>
+                      <w:sz w:val="24"/>
+                      <w:szCs w:val="24"/>
+                      <w:lang w:val="en-US"/>
+                    </w:rPr>
+                    <w:t xml:space="preserve"> </w:t>
+                  </w:r>
+                  <w:r>
+                    <w:rPr>
+                      <w:rFonts w:ascii="Cambria" w:hAnsi="Cambria"/>
+                      <w:sz w:val="24"/>
+                      <w:szCs w:val="24"/>
+                      <w:lang w:val="en-US"/>
+                    </w:rPr>
+                    <w:t xml:space="preserve">“Full name” </w:t>
+                  </w:r>
+                  <w:r>
+                    <w:rPr>
+                      <w:rFonts w:ascii="Cambria" w:hAnsi="Cambria"/>
+                      <w:sz w:val="24"/>
+                      <w:szCs w:val="24"/>
+                      <w:lang w:val="en-US"/>
+                    </w:rPr>
+                    <w:t xml:space="preserve">field </w:t>
+                  </w:r>
+                  <w:r>
+                    <w:rPr>
+                      <w:rFonts w:ascii="Cambria" w:hAnsi="Cambria"/>
+                      <w:sz w:val="24"/>
+                      <w:szCs w:val="24"/>
+                      <w:lang w:val="en-US"/>
+                    </w:rPr>
+                    <w:t>is less than 5 characters or longer than 50 characters.</w:t>
                   </w:r>
                 </w:p>
               </w:tc>
@@ -15344,7 +15852,25 @@
                       <w:szCs w:val="24"/>
                       <w:lang w:val="en-US"/>
                     </w:rPr>
-                    <w:t>“From” date is empty.</w:t>
+                    <w:t xml:space="preserve">“From” date is </w:t>
+                  </w:r>
+                  <w:r>
+                    <w:rPr>
+                      <w:rFonts w:ascii="Cambria" w:hAnsi="Cambria"/>
+                      <w:sz w:val="24"/>
+                      <w:szCs w:val="24"/>
+                      <w:lang w:val="en-US"/>
+                    </w:rPr>
+                    <w:t>not selected</w:t>
+                  </w:r>
+                  <w:r>
+                    <w:rPr>
+                      <w:rFonts w:ascii="Cambria" w:hAnsi="Cambria"/>
+                      <w:sz w:val="24"/>
+                      <w:szCs w:val="24"/>
+                      <w:lang w:val="en-US"/>
+                    </w:rPr>
+                    <w:t>.</w:t>
                   </w:r>
                 </w:p>
               </w:tc>
@@ -15436,7 +15962,25 @@
                       <w:szCs w:val="24"/>
                       <w:lang w:val="en-US"/>
                     </w:rPr>
-                    <w:t>“To” date is empty.</w:t>
+                    <w:t xml:space="preserve">“To” date is </w:t>
+                  </w:r>
+                  <w:r>
+                    <w:rPr>
+                      <w:rFonts w:ascii="Cambria" w:hAnsi="Cambria"/>
+                      <w:sz w:val="24"/>
+                      <w:szCs w:val="24"/>
+                      <w:lang w:val="en-US"/>
+                    </w:rPr>
+                    <w:t>not selected</w:t>
+                  </w:r>
+                  <w:r>
+                    <w:rPr>
+                      <w:rFonts w:ascii="Cambria" w:hAnsi="Cambria"/>
+                      <w:sz w:val="24"/>
+                      <w:szCs w:val="24"/>
+                      <w:lang w:val="en-US"/>
+                    </w:rPr>
+                    <w:t>.</w:t>
                   </w:r>
                 </w:p>
               </w:tc>
@@ -15627,11 +16171,48 @@
                   <w:r>
                     <w:rPr>
                       <w:rFonts w:ascii="Cambria" w:hAnsi="Cambria"/>
-                      <w:sz w:val="24"/>
-                      <w:szCs w:val="24"/>
-                      <w:lang w:val="en-US"/>
-                    </w:rPr>
-                    <w:t>“Phone” is empty.</w:t>
+                      <w:color w:val="000000" w:themeColor="text1"/>
+                      <w:sz w:val="24"/>
+                      <w:szCs w:val="24"/>
+                      <w:lang w:val="en-US"/>
+                    </w:rPr>
+                    <w:t>Inputted value of</w:t>
+                  </w:r>
+                  <w:r>
+                    <w:rPr>
+                      <w:rFonts w:ascii="Cambria" w:hAnsi="Cambria"/>
+                      <w:sz w:val="24"/>
+                      <w:szCs w:val="24"/>
+                      <w:lang w:val="en-US"/>
+                    </w:rPr>
+                    <w:t xml:space="preserve"> </w:t>
+                  </w:r>
+                  <w:r>
+                    <w:rPr>
+                      <w:rFonts w:ascii="Cambria" w:hAnsi="Cambria"/>
+                      <w:sz w:val="24"/>
+                      <w:szCs w:val="24"/>
+                      <w:lang w:val="en-US"/>
+                    </w:rPr>
+                    <w:t>“Phone”</w:t>
+                  </w:r>
+                  <w:r>
+                    <w:rPr>
+                      <w:rFonts w:ascii="Cambria" w:hAnsi="Cambria"/>
+                      <w:sz w:val="24"/>
+                      <w:szCs w:val="24"/>
+                      <w:lang w:val="en-US"/>
+                    </w:rPr>
+                    <w:t xml:space="preserve"> field</w:t>
+                  </w:r>
+                  <w:r>
+                    <w:rPr>
+                      <w:rFonts w:ascii="Cambria" w:hAnsi="Cambria"/>
+                      <w:sz w:val="24"/>
+                      <w:szCs w:val="24"/>
+                      <w:lang w:val="en-US"/>
+                    </w:rPr>
+                    <w:t xml:space="preserve"> is empty.</w:t>
                   </w:r>
                 </w:p>
               </w:tc>
@@ -15720,11 +16301,48 @@
                   <w:r>
                     <w:rPr>
                       <w:rFonts w:ascii="Cambria" w:hAnsi="Cambria"/>
-                      <w:sz w:val="24"/>
-                      <w:szCs w:val="24"/>
-                      <w:lang w:val="en-US"/>
-                    </w:rPr>
-                    <w:t>“Email” is empty.</w:t>
+                      <w:color w:val="000000" w:themeColor="text1"/>
+                      <w:sz w:val="24"/>
+                      <w:szCs w:val="24"/>
+                      <w:lang w:val="en-US"/>
+                    </w:rPr>
+                    <w:t>Inputted value of</w:t>
+                  </w:r>
+                  <w:r>
+                    <w:rPr>
+                      <w:rFonts w:ascii="Cambria" w:hAnsi="Cambria"/>
+                      <w:sz w:val="24"/>
+                      <w:szCs w:val="24"/>
+                      <w:lang w:val="en-US"/>
+                    </w:rPr>
+                    <w:t xml:space="preserve"> </w:t>
+                  </w:r>
+                  <w:r>
+                    <w:rPr>
+                      <w:rFonts w:ascii="Cambria" w:hAnsi="Cambria"/>
+                      <w:sz w:val="24"/>
+                      <w:szCs w:val="24"/>
+                      <w:lang w:val="en-US"/>
+                    </w:rPr>
+                    <w:t>“Email”</w:t>
+                  </w:r>
+                  <w:r>
+                    <w:rPr>
+                      <w:rFonts w:ascii="Cambria" w:hAnsi="Cambria"/>
+                      <w:sz w:val="24"/>
+                      <w:szCs w:val="24"/>
+                      <w:lang w:val="en-US"/>
+                    </w:rPr>
+                    <w:t xml:space="preserve"> field</w:t>
+                  </w:r>
+                  <w:r>
+                    <w:rPr>
+                      <w:rFonts w:ascii="Cambria" w:hAnsi="Cambria"/>
+                      <w:sz w:val="24"/>
+                      <w:szCs w:val="24"/>
+                      <w:lang w:val="en-US"/>
+                    </w:rPr>
+                    <w:t xml:space="preserve"> is empty.</w:t>
                   </w:r>
                 </w:p>
               </w:tc>
@@ -15812,11 +16430,48 @@
                   <w:r>
                     <w:rPr>
                       <w:rFonts w:ascii="Cambria" w:hAnsi="Cambria"/>
-                      <w:sz w:val="24"/>
-                      <w:szCs w:val="24"/>
-                      <w:lang w:val="en-US"/>
-                    </w:rPr>
-                    <w:t>“Card number” is empty.</w:t>
+                      <w:color w:val="000000" w:themeColor="text1"/>
+                      <w:sz w:val="24"/>
+                      <w:szCs w:val="24"/>
+                      <w:lang w:val="en-US"/>
+                    </w:rPr>
+                    <w:t>Inputted value of</w:t>
+                  </w:r>
+                  <w:r>
+                    <w:rPr>
+                      <w:rFonts w:ascii="Cambria" w:hAnsi="Cambria"/>
+                      <w:sz w:val="24"/>
+                      <w:szCs w:val="24"/>
+                      <w:lang w:val="en-US"/>
+                    </w:rPr>
+                    <w:t xml:space="preserve"> </w:t>
+                  </w:r>
+                  <w:r>
+                    <w:rPr>
+                      <w:rFonts w:ascii="Cambria" w:hAnsi="Cambria"/>
+                      <w:sz w:val="24"/>
+                      <w:szCs w:val="24"/>
+                      <w:lang w:val="en-US"/>
+                    </w:rPr>
+                    <w:t>“Card number”</w:t>
+                  </w:r>
+                  <w:r>
+                    <w:rPr>
+                      <w:rFonts w:ascii="Cambria" w:hAnsi="Cambria"/>
+                      <w:sz w:val="24"/>
+                      <w:szCs w:val="24"/>
+                      <w:lang w:val="en-US"/>
+                    </w:rPr>
+                    <w:t xml:space="preserve"> field</w:t>
+                  </w:r>
+                  <w:r>
+                    <w:rPr>
+                      <w:rFonts w:ascii="Cambria" w:hAnsi="Cambria"/>
+                      <w:sz w:val="24"/>
+                      <w:szCs w:val="24"/>
+                      <w:lang w:val="en-US"/>
+                    </w:rPr>
+                    <w:t xml:space="preserve"> is empty.</w:t>
                   </w:r>
                 </w:p>
               </w:tc>
@@ -15904,11 +16559,48 @@
                   <w:r>
                     <w:rPr>
                       <w:rFonts w:ascii="Cambria" w:hAnsi="Cambria"/>
-                      <w:sz w:val="24"/>
-                      <w:szCs w:val="24"/>
-                      <w:lang w:val="en-US"/>
-                    </w:rPr>
-                    <w:t>“Card owner” is empty.</w:t>
+                      <w:color w:val="000000" w:themeColor="text1"/>
+                      <w:sz w:val="24"/>
+                      <w:szCs w:val="24"/>
+                      <w:lang w:val="en-US"/>
+                    </w:rPr>
+                    <w:t>Inputted value of</w:t>
+                  </w:r>
+                  <w:r>
+                    <w:rPr>
+                      <w:rFonts w:ascii="Cambria" w:hAnsi="Cambria"/>
+                      <w:sz w:val="24"/>
+                      <w:szCs w:val="24"/>
+                      <w:lang w:val="en-US"/>
+                    </w:rPr>
+                    <w:t xml:space="preserve"> </w:t>
+                  </w:r>
+                  <w:r>
+                    <w:rPr>
+                      <w:rFonts w:ascii="Cambria" w:hAnsi="Cambria"/>
+                      <w:sz w:val="24"/>
+                      <w:szCs w:val="24"/>
+                      <w:lang w:val="en-US"/>
+                    </w:rPr>
+                    <w:t>“Card owner”</w:t>
+                  </w:r>
+                  <w:r>
+                    <w:rPr>
+                      <w:rFonts w:ascii="Cambria" w:hAnsi="Cambria"/>
+                      <w:sz w:val="24"/>
+                      <w:szCs w:val="24"/>
+                      <w:lang w:val="en-US"/>
+                    </w:rPr>
+                    <w:t xml:space="preserve"> field</w:t>
+                  </w:r>
+                  <w:r>
+                    <w:rPr>
+                      <w:rFonts w:ascii="Cambria" w:hAnsi="Cambria"/>
+                      <w:sz w:val="24"/>
+                      <w:szCs w:val="24"/>
+                      <w:lang w:val="en-US"/>
+                    </w:rPr>
+                    <w:t xml:space="preserve"> is empty.</w:t>
                   </w:r>
                 </w:p>
               </w:tc>
@@ -16103,6 +16795,149 @@
                 <w:lang w:val="en-US"/>
               </w:rPr>
               <w:t>d on basic price and formula of each store.</w:t>
+            </w:r>
+          </w:p>
+          <w:p>
+            <w:pPr>
+              <w:pStyle w:val="ListParagraph"/>
+              <w:widowControl w:val="0"/>
+              <w:numPr>
+                <w:ilvl w:val="0"/>
+                <w:numId w:val="6"/>
+              </w:numPr>
+              <w:spacing w:before="120" w:after="120"/>
+              <w:rPr>
+                <w:rFonts w:ascii="Cambria" w:hAnsi="Cambria"/>
+                <w:color w:val="000000" w:themeColor="text1"/>
+                <w:sz w:val="24"/>
+                <w:szCs w:val="24"/>
+                <w:lang w:val="en-US"/>
+              </w:rPr>
+            </w:pPr>
+            <w:r>
+              <w:rPr>
+                <w:rFonts w:ascii="Cambria" w:hAnsi="Cambria"/>
+                <w:color w:val="000000" w:themeColor="text1"/>
+                <w:sz w:val="24"/>
+                <w:szCs w:val="24"/>
+                <w:lang w:val="en-US"/>
+              </w:rPr>
+              <w:t xml:space="preserve">If </w:t>
+            </w:r>
+            <w:r>
+              <w:rPr>
+                <w:rFonts w:ascii="Cambria" w:hAnsi="Cambria"/>
+                <w:color w:val="000000" w:themeColor="text1"/>
+                <w:sz w:val="24"/>
+                <w:szCs w:val="24"/>
+                <w:lang w:val="en-US"/>
+              </w:rPr>
+              <w:t>price suggestion service</w:t>
+            </w:r>
+            <w:r>
+              <w:rPr>
+                <w:rFonts w:ascii="Cambria" w:hAnsi="Cambria"/>
+                <w:color w:val="000000" w:themeColor="text1"/>
+                <w:sz w:val="24"/>
+                <w:szCs w:val="24"/>
+                <w:lang w:val="en-US"/>
+              </w:rPr>
+              <w:t xml:space="preserve"> cannot find product, a message “</w:t>
+            </w:r>
+            <w:r>
+              <w:rPr>
+                <w:rFonts w:ascii="Cambria" w:hAnsi="Cambria"/>
+                <w:sz w:val="24"/>
+                <w:szCs w:val="24"/>
+                <w:lang w:val="en-US"/>
+              </w:rPr>
+              <w:t xml:space="preserve">We could not find your product. </w:t>
+            </w:r>
+            <w:r>
+              <w:rPr>
+                <w:rFonts w:ascii="Cambria" w:hAnsi="Cambria"/>
+                <w:sz w:val="24"/>
+                <w:szCs w:val="24"/>
+                <w:lang w:val="en-US"/>
+              </w:rPr>
+              <w:t>We will record this consign</w:t>
+            </w:r>
+            <w:r>
+              <w:rPr>
+                <w:rFonts w:ascii="Cambria" w:hAnsi="Cambria"/>
+                <w:sz w:val="24"/>
+                <w:szCs w:val="24"/>
+                <w:lang w:val="en-US"/>
+              </w:rPr>
+              <w:t>ment and send it to store owner you choose</w:t>
+            </w:r>
+            <w:r>
+              <w:rPr>
+                <w:rFonts w:ascii="Cambria" w:hAnsi="Cambria"/>
+                <w:sz w:val="24"/>
+                <w:szCs w:val="24"/>
+                <w:lang w:val="en-US"/>
+              </w:rPr>
+              <w:t>. They will contact you as soon as possible</w:t>
+            </w:r>
+            <w:r>
+              <w:rPr>
+                <w:rFonts w:ascii="Cambria" w:hAnsi="Cambria"/>
+                <w:sz w:val="24"/>
+                <w:szCs w:val="24"/>
+                <w:lang w:val="en-US"/>
+              </w:rPr>
+              <w:t>.</w:t>
+            </w:r>
+            <w:r>
+              <w:rPr>
+                <w:rFonts w:ascii="Cambria" w:hAnsi="Cambria"/>
+                <w:color w:val="000000" w:themeColor="text1"/>
+                <w:sz w:val="24"/>
+                <w:szCs w:val="24"/>
+                <w:lang w:val="en-US"/>
+              </w:rPr>
+              <w:t xml:space="preserve">” will be shown and guest </w:t>
+            </w:r>
+            <w:r>
+              <w:rPr>
+                <w:rFonts w:ascii="Cambria" w:hAnsi="Cambria"/>
+                <w:color w:val="000000" w:themeColor="text1"/>
+                <w:sz w:val="24"/>
+                <w:szCs w:val="24"/>
+                <w:lang w:val="en-US"/>
+              </w:rPr>
+              <w:t xml:space="preserve">will </w:t>
+            </w:r>
+            <w:r>
+              <w:rPr>
+                <w:rFonts w:ascii="Cambria" w:hAnsi="Cambria"/>
+                <w:color w:val="000000" w:themeColor="text1"/>
+                <w:sz w:val="24"/>
+                <w:szCs w:val="24"/>
+                <w:lang w:val="en-US"/>
+              </w:rPr>
+              <w:t>continue to choose store without suggested price of store</w:t>
+            </w:r>
+            <w:r>
+              <w:rPr>
+                <w:rFonts w:ascii="Cambria" w:hAnsi="Cambria"/>
+                <w:color w:val="000000" w:themeColor="text1"/>
+                <w:sz w:val="24"/>
+                <w:szCs w:val="24"/>
+                <w:lang w:val="en-US"/>
+              </w:rPr>
+              <w:t xml:space="preserve"> owners</w:t>
+            </w:r>
+            <w:r>
+              <w:rPr>
+                <w:rFonts w:ascii="Cambria" w:hAnsi="Cambria"/>
+                <w:color w:val="000000" w:themeColor="text1"/>
+                <w:sz w:val="24"/>
+                <w:szCs w:val="24"/>
+                <w:lang w:val="en-US"/>
+              </w:rPr>
+              <w:t>.</w:t>
             </w:r>
           </w:p>
           <w:p>
@@ -16472,7 +17307,6 @@
                 <w:id w:val="-310641088"/>
                 <w:text/>
               </w:sdtPr>
-              <w:sdtEndPr/>
               <w:sdtContent>
                 <w:r>
                   <w:rPr>
@@ -16526,7 +17360,6 @@
             <w:id w:val="1607082607"/>
             <w:text/>
           </w:sdtPr>
-          <w:sdtEndPr/>
           <w:sdtContent>
             <w:tc>
               <w:tcPr>
@@ -16590,7 +17423,6 @@
             <w:id w:val="1060057172"/>
             <w:text/>
           </w:sdtPr>
-          <w:sdtEndPr/>
           <w:sdtContent>
             <w:tc>
               <w:tcPr>
@@ -16658,7 +17490,6 @@
             <w:id w:val="821244914"/>
             <w:text/>
           </w:sdtPr>
-          <w:sdtEndPr/>
           <w:sdtContent>
             <w:tc>
               <w:tcPr>
@@ -16732,7 +17563,6 @@
               <w:listItem w:displayText="DucHC" w:value="DucHC"/>
             </w:comboBox>
           </w:sdtPr>
-          <w:sdtEndPr/>
           <w:sdtContent>
             <w:tc>
               <w:tcPr>
@@ -16805,7 +17635,6 @@
               <w:calendar w:val="gregorian"/>
             </w:date>
           </w:sdtPr>
-          <w:sdtEndPr/>
           <w:sdtContent>
             <w:tc>
               <w:tcPr>
@@ -16873,7 +17702,6 @@
               <w:listItem w:displayText="Normal" w:value="Normal"/>
             </w:comboBox>
           </w:sdtPr>
-          <w:sdtEndPr/>
           <w:sdtContent>
             <w:tc>
               <w:tcPr>
@@ -18699,11 +19527,48 @@
                   <w:r>
                     <w:rPr>
                       <w:rFonts w:ascii="Cambria" w:hAnsi="Cambria"/>
-                      <w:sz w:val="24"/>
-                      <w:szCs w:val="24"/>
-                      <w:lang w:val="en-US"/>
-                    </w:rPr>
-                    <w:t>Code is null.</w:t>
+                      <w:color w:val="000000" w:themeColor="text1"/>
+                      <w:sz w:val="24"/>
+                      <w:szCs w:val="24"/>
+                      <w:lang w:val="en-US"/>
+                    </w:rPr>
+                    <w:t>Inputted value of</w:t>
+                  </w:r>
+                  <w:r>
+                    <w:rPr>
+                      <w:rFonts w:ascii="Cambria" w:hAnsi="Cambria"/>
+                      <w:sz w:val="24"/>
+                      <w:szCs w:val="24"/>
+                      <w:lang w:val="en-US"/>
+                    </w:rPr>
+                    <w:t xml:space="preserve"> “</w:t>
+                  </w:r>
+                  <w:r>
+                    <w:rPr>
+                      <w:rFonts w:ascii="Cambria" w:hAnsi="Cambria"/>
+                      <w:sz w:val="24"/>
+                      <w:szCs w:val="24"/>
+                      <w:lang w:val="en-US"/>
+                    </w:rPr>
+                    <w:t>Code</w:t>
+                  </w:r>
+                  <w:r>
+                    <w:rPr>
+                      <w:rFonts w:ascii="Cambria" w:hAnsi="Cambria"/>
+                      <w:sz w:val="24"/>
+                      <w:szCs w:val="24"/>
+                      <w:lang w:val="en-US"/>
+                    </w:rPr>
+                    <w:t>” field</w:t>
+                  </w:r>
+                  <w:r>
+                    <w:rPr>
+                      <w:rFonts w:ascii="Cambria" w:hAnsi="Cambria"/>
+                      <w:sz w:val="24"/>
+                      <w:szCs w:val="24"/>
+                      <w:lang w:val="en-US"/>
+                    </w:rPr>
+                    <w:t xml:space="preserve"> is null.</w:t>
                   </w:r>
                 </w:p>
               </w:tc>
@@ -18932,7 +19797,43 @@
                 <w:sz w:val="24"/>
                 <w:szCs w:val="24"/>
               </w:rPr>
-              <w:t xml:space="preserve">Extend to </w:t>
+              <w:t>Extend</w:t>
+            </w:r>
+            <w:proofErr w:type="spellStart"/>
+            <w:r>
+              <w:rPr>
+                <w:rFonts w:ascii="Cambria" w:hAnsi="Cambria"/>
+                <w:sz w:val="24"/>
+                <w:szCs w:val="24"/>
+                <w:lang w:val="en-US"/>
+              </w:rPr>
+              <w:t>ing</w:t>
+            </w:r>
+            <w:proofErr w:type="spellEnd"/>
+            <w:r>
+              <w:rPr>
+                <w:rFonts w:ascii="Cambria" w:hAnsi="Cambria"/>
+                <w:sz w:val="24"/>
+                <w:szCs w:val="24"/>
+              </w:rPr>
+              <w:t xml:space="preserve"> </w:t>
+            </w:r>
+            <w:r>
+              <w:rPr>
+                <w:rFonts w:ascii="Cambria" w:hAnsi="Cambria"/>
+                <w:sz w:val="24"/>
+                <w:szCs w:val="24"/>
+                <w:lang w:val="en-US"/>
+              </w:rPr>
+              <w:t xml:space="preserve">Use-case: </w:t>
+            </w:r>
+            <w:r>
+              <w:rPr>
+                <w:rFonts w:ascii="Cambria" w:hAnsi="Cambria"/>
+                <w:sz w:val="24"/>
+                <w:szCs w:val="24"/>
+              </w:rPr>
+              <w:t xml:space="preserve"> </w:t>
             </w:r>
             <w:r>
               <w:rPr>
@@ -19163,6 +20064,25 @@
               </w:rPr>
               <w:t>.</w:t>
             </w:r>
+          </w:p>
+        </w:tc>
+      </w:tr>
+      <w:tr>
+        <w:tc>
+          <w:tcPr>
+            <w:tcW w:w="9004" w:type="dxa"/>
+            <w:gridSpan w:val="4"/>
+          </w:tcPr>
+          <w:p>
+            <w:pPr>
+              <w:widowControl w:val="0"/>
+              <w:rPr>
+                <w:rFonts w:ascii="Cambria" w:hAnsi="Cambria"/>
+                <w:b/>
+                <w:sz w:val="24"/>
+                <w:szCs w:val="24"/>
+              </w:rPr>
+            </w:pPr>
           </w:p>
         </w:tc>
       </w:tr>
@@ -19365,7 +20285,6 @@
                 <w:id w:val="1255552698"/>
                 <w:text/>
               </w:sdtPr>
-              <w:sdtEndPr/>
               <w:sdtContent>
                 <w:r>
                   <w:rPr>
@@ -19419,7 +20338,6 @@
             <w:id w:val="-1107040778"/>
             <w:text/>
           </w:sdtPr>
-          <w:sdtEndPr/>
           <w:sdtContent>
             <w:tc>
               <w:tcPr>
@@ -19483,7 +20401,6 @@
             <w:id w:val="1986583473"/>
             <w:text/>
           </w:sdtPr>
-          <w:sdtEndPr/>
           <w:sdtContent>
             <w:tc>
               <w:tcPr>
@@ -19551,7 +20468,6 @@
             <w:id w:val="-1993469719"/>
             <w:text/>
           </w:sdtPr>
-          <w:sdtEndPr/>
           <w:sdtContent>
             <w:tc>
               <w:tcPr>
@@ -19625,7 +20541,6 @@
               <w:listItem w:displayText="DucHC" w:value="DucHC"/>
             </w:comboBox>
           </w:sdtPr>
-          <w:sdtEndPr/>
           <w:sdtContent>
             <w:tc>
               <w:tcPr>
@@ -19698,7 +20613,6 @@
               <w:calendar w:val="gregorian"/>
             </w:date>
           </w:sdtPr>
-          <w:sdtEndPr/>
           <w:sdtContent>
             <w:tc>
               <w:tcPr>
@@ -19766,7 +20680,6 @@
               <w:listItem w:displayText="Normal" w:value="Normal"/>
             </w:comboBox>
           </w:sdtPr>
-          <w:sdtEndPr/>
           <w:sdtContent>
             <w:tc>
               <w:tcPr>
@@ -20138,6 +21051,7 @@
                 <w:sz w:val="24"/>
                 <w:szCs w:val="24"/>
               </w:rPr>
+              <w:lastRenderedPageBreak/>
               <w:t>Post Conditions</w:t>
             </w:r>
             <w:r>
@@ -20225,7 +21139,6 @@
                 <w:szCs w:val="24"/>
                 <w:lang w:val="en-US"/>
               </w:rPr>
-              <w:lastRenderedPageBreak/>
               <w:t>Fail:</w:t>
             </w:r>
             <w:r>
@@ -21481,6 +22394,7 @@
                 <w:sz w:val="24"/>
                 <w:szCs w:val="24"/>
               </w:rPr>
+              <w:lastRenderedPageBreak/>
               <w:t>Relationships</w:t>
             </w:r>
             <w:r>
@@ -21513,7 +22427,27 @@
                 <w:sz w:val="24"/>
                 <w:szCs w:val="24"/>
               </w:rPr>
-              <w:t>Extend from</w:t>
+              <w:t>Extend</w:t>
+            </w:r>
+            <w:proofErr w:type="spellStart"/>
+            <w:r>
+              <w:rPr>
+                <w:rFonts w:ascii="Cambria" w:hAnsi="Cambria"/>
+                <w:sz w:val="24"/>
+                <w:szCs w:val="24"/>
+                <w:lang w:val="en-US"/>
+              </w:rPr>
+              <w:t>ing</w:t>
+            </w:r>
+            <w:proofErr w:type="spellEnd"/>
+            <w:r>
+              <w:rPr>
+                <w:rFonts w:ascii="Cambria" w:hAnsi="Cambria"/>
+                <w:sz w:val="24"/>
+                <w:szCs w:val="24"/>
+                <w:lang w:val="en-US"/>
+              </w:rPr>
+              <w:t xml:space="preserve"> Use-case:</w:t>
             </w:r>
             <w:r>
               <w:rPr>
@@ -21530,7 +22464,25 @@
                 <w:szCs w:val="24"/>
                 <w:lang w:val="en-US"/>
               </w:rPr>
-              <w:t xml:space="preserve">Cancel product (Guest </w:t>
+              <w:t>Cancel product (</w:t>
+            </w:r>
+            <w:r>
+              <w:rPr>
+                <w:rFonts w:ascii="Cambria" w:hAnsi="Cambria"/>
+                <w:sz w:val="24"/>
+                <w:szCs w:val="24"/>
+                <w:lang w:val="en-US"/>
+              </w:rPr>
+              <w:t>Customer</w:t>
+            </w:r>
+            <w:r>
+              <w:rPr>
+                <w:rFonts w:ascii="Cambria" w:hAnsi="Cambria"/>
+                <w:sz w:val="24"/>
+                <w:szCs w:val="24"/>
+                <w:lang w:val="en-US"/>
+              </w:rPr>
+              <w:t xml:space="preserve"> </w:t>
             </w:r>
             <w:r>
               <w:rPr>
@@ -21557,17 +22509,7 @@
                 <w:szCs w:val="24"/>
                 <w:lang w:val="en-US"/>
               </w:rPr>
-              <w:t xml:space="preserve">cancel a consigned </w:t>
-            </w:r>
-            <w:r>
-              <w:rPr>
-                <w:rFonts w:ascii="Cambria" w:hAnsi="Cambria"/>
-                <w:sz w:val="24"/>
-                <w:szCs w:val="24"/>
-                <w:lang w:val="en-US"/>
-              </w:rPr>
-              <w:lastRenderedPageBreak/>
-              <w:t>product</w:t>
+              <w:t>cancel a consigned product</w:t>
             </w:r>
             <w:r>
               <w:rPr>
@@ -21664,25 +22606,7 @@
                 <w:szCs w:val="24"/>
                 <w:lang w:val="en-US"/>
               </w:rPr>
-              <w:t xml:space="preserve"> in history</w:t>
-            </w:r>
-            <w:r>
-              <w:rPr>
-                <w:rFonts w:ascii="Cambria" w:hAnsi="Cambria"/>
-                <w:sz w:val="24"/>
-                <w:szCs w:val="24"/>
-                <w:lang w:val="en-US"/>
-              </w:rPr>
-              <w:t xml:space="preserve"> </w:t>
-            </w:r>
-            <w:r>
-              <w:rPr>
-                <w:rFonts w:ascii="Cambria" w:hAnsi="Cambria"/>
-                <w:sz w:val="24"/>
-                <w:szCs w:val="24"/>
-                <w:lang w:val="en-US"/>
-              </w:rPr>
-              <w:t>.</w:t>
+              <w:t xml:space="preserve"> in history.</w:t>
             </w:r>
           </w:p>
           <w:p>
@@ -21948,7 +22872,6 @@
                 <w:id w:val="-1219661661"/>
                 <w:text/>
               </w:sdtPr>
-              <w:sdtEndPr/>
               <w:sdtContent>
                 <w:r>
                   <w:rPr>
@@ -22002,7 +22925,6 @@
             <w:id w:val="-1996864646"/>
             <w:text/>
           </w:sdtPr>
-          <w:sdtEndPr/>
           <w:sdtContent>
             <w:tc>
               <w:tcPr>
@@ -22066,7 +22988,6 @@
             <w:id w:val="-306701736"/>
             <w:text/>
           </w:sdtPr>
-          <w:sdtEndPr/>
           <w:sdtContent>
             <w:tc>
               <w:tcPr>
@@ -22134,7 +23055,6 @@
             <w:id w:val="-28101976"/>
             <w:text/>
           </w:sdtPr>
-          <w:sdtEndPr/>
           <w:sdtContent>
             <w:tc>
               <w:tcPr>
@@ -22226,7 +23146,6 @@
               <w:listItem w:displayText="DucHC" w:value="DucHC"/>
             </w:comboBox>
           </w:sdtPr>
-          <w:sdtEndPr/>
           <w:sdtContent>
             <w:tc>
               <w:tcPr>
@@ -22299,7 +23218,6 @@
               <w:calendar w:val="gregorian"/>
             </w:date>
           </w:sdtPr>
-          <w:sdtEndPr/>
           <w:sdtContent>
             <w:tc>
               <w:tcPr>
@@ -22367,7 +23285,6 @@
               <w:listItem w:displayText="Normal" w:value="Normal"/>
             </w:comboBox>
           </w:sdtPr>
-          <w:sdtEndPr/>
           <w:sdtContent>
             <w:tc>
               <w:tcPr>
@@ -22547,6 +23464,7 @@
                 <w:sz w:val="24"/>
                 <w:szCs w:val="24"/>
               </w:rPr>
+              <w:lastRenderedPageBreak/>
               <w:t>Goal</w:t>
             </w:r>
             <w:r>
@@ -22680,7 +23598,6 @@
                 <w:sz w:val="24"/>
                 <w:szCs w:val="24"/>
               </w:rPr>
-              <w:lastRenderedPageBreak/>
               <w:t>Triggers</w:t>
             </w:r>
             <w:r>
@@ -23148,6 +24065,34 @@
                     <w:t>Guest sends canceling consigned product command.</w:t>
                   </w:r>
                 </w:p>
+                <w:p>
+                  <w:pPr>
+                    <w:rPr>
+                      <w:rFonts w:ascii="Cambria" w:hAnsi="Cambria"/>
+                      <w:sz w:val="24"/>
+                      <w:szCs w:val="24"/>
+                      <w:lang w:val="en-US"/>
+                    </w:rPr>
+                  </w:pPr>
+                  <w:r>
+                    <w:rPr>
+                      <w:rFonts w:ascii="Cambria" w:hAnsi="Cambria"/>
+                      <w:sz w:val="24"/>
+                      <w:szCs w:val="24"/>
+                      <w:lang w:val="en-US"/>
+                    </w:rPr>
+                    <w:t>[</w:t>
+                  </w:r>
+                  <w:r>
+                    <w:rPr>
+                      <w:rFonts w:ascii="Cambria" w:hAnsi="Cambria"/>
+                      <w:sz w:val="24"/>
+                      <w:szCs w:val="24"/>
+                      <w:lang w:val="en-US"/>
+                    </w:rPr>
+                    <w:t>Alternative 1, 2]</w:t>
+                  </w:r>
+                </w:p>
               </w:tc>
               <w:tc>
                 <w:tcPr>
@@ -23198,25 +24143,138 @@
                       <w:szCs w:val="24"/>
                       <w:lang w:val="en-US"/>
                     </w:rPr>
-                    <w:t>Product</w:t>
-                  </w:r>
-                  <w:r>
-                    <w:rPr>
-                      <w:rFonts w:ascii="Cambria" w:hAnsi="Cambria"/>
-                      <w:sz w:val="24"/>
-                      <w:szCs w:val="24"/>
-                      <w:lang w:val="en-US"/>
-                    </w:rPr>
-                    <w:t>’s</w:t>
-                  </w:r>
-                  <w:r>
-                    <w:rPr>
-                      <w:rFonts w:ascii="Cambria" w:hAnsi="Cambria"/>
-                      <w:sz w:val="24"/>
-                      <w:szCs w:val="24"/>
-                      <w:lang w:val="en-US"/>
-                    </w:rPr>
-                    <w:t xml:space="preserve"> status is changed to “Canceled”.</w:t>
+                    <w:t>System shows a confirm</w:t>
+                  </w:r>
+                  <w:r>
+                    <w:rPr>
+                      <w:rFonts w:ascii="Cambria" w:hAnsi="Cambria"/>
+                      <w:sz w:val="24"/>
+                      <w:szCs w:val="24"/>
+                      <w:lang w:val="en-US"/>
+                    </w:rPr>
+                    <w:t>ing</w:t>
+                  </w:r>
+                  <w:r>
+                    <w:rPr>
+                      <w:rFonts w:ascii="Cambria" w:hAnsi="Cambria"/>
+                      <w:sz w:val="24"/>
+                      <w:szCs w:val="24"/>
+                      <w:lang w:val="en-US"/>
+                    </w:rPr>
+                    <w:t xml:space="preserve"> message if guest really wants to cancel this consigned product</w:t>
+                  </w:r>
+                  <w:r>
+                    <w:rPr>
+                      <w:rFonts w:ascii="Cambria" w:hAnsi="Cambria"/>
+                      <w:sz w:val="24"/>
+                      <w:szCs w:val="24"/>
+                      <w:lang w:val="en-US"/>
+                    </w:rPr>
+                    <w:t xml:space="preserve"> with two options “Yes” and “No”.</w:t>
+                  </w:r>
+                </w:p>
+              </w:tc>
+            </w:tr>
+            <w:tr>
+              <w:trPr>
+                <w:cantSplit/>
+              </w:trPr>
+              <w:tc>
+                <w:tcPr>
+                  <w:tcW w:w="985" w:type="dxa"/>
+                </w:tcPr>
+                <w:p>
+                  <w:pPr>
+                    <w:rPr>
+                      <w:rFonts w:ascii="Cambria" w:hAnsi="Cambria"/>
+                      <w:sz w:val="24"/>
+                      <w:szCs w:val="24"/>
+                    </w:rPr>
+                  </w:pPr>
+                </w:p>
+              </w:tc>
+              <w:tc>
+                <w:tcPr>
+                  <w:tcW w:w="3240" w:type="dxa"/>
+                </w:tcPr>
+                <w:p>
+                  <w:pPr>
+                    <w:rPr>
+                      <w:rFonts w:ascii="Cambria" w:hAnsi="Cambria"/>
+                      <w:sz w:val="24"/>
+                      <w:szCs w:val="24"/>
+                      <w:lang w:val="en-US"/>
+                    </w:rPr>
+                  </w:pPr>
+                  <w:r>
+                    <w:rPr>
+                      <w:rFonts w:ascii="Cambria" w:hAnsi="Cambria"/>
+                      <w:sz w:val="24"/>
+                      <w:szCs w:val="24"/>
+                      <w:lang w:val="en-US"/>
+                    </w:rPr>
+                    <w:t>Guest chooses “Yes” option.</w:t>
+                  </w:r>
+                </w:p>
+                <w:p>
+                  <w:pPr>
+                    <w:rPr>
+                      <w:rFonts w:ascii="Cambria" w:hAnsi="Cambria"/>
+                      <w:sz w:val="24"/>
+                      <w:szCs w:val="24"/>
+                      <w:lang w:val="en-US"/>
+                    </w:rPr>
+                  </w:pPr>
+                  <w:r>
+                    <w:rPr>
+                      <w:rFonts w:ascii="Cambria" w:hAnsi="Cambria"/>
+                      <w:sz w:val="24"/>
+                      <w:szCs w:val="24"/>
+                      <w:lang w:val="en-US"/>
+                    </w:rPr>
+                    <w:t>[</w:t>
+                  </w:r>
+                  <w:r>
+                    <w:rPr>
+                      <w:rFonts w:ascii="Cambria" w:hAnsi="Cambria"/>
+                      <w:sz w:val="24"/>
+                      <w:szCs w:val="24"/>
+                      <w:lang w:val="en-US"/>
+                    </w:rPr>
+                    <w:t>Alternative 3</w:t>
+                  </w:r>
+                  <w:r>
+                    <w:rPr>
+                      <w:rFonts w:ascii="Cambria" w:hAnsi="Cambria"/>
+                      <w:sz w:val="24"/>
+                      <w:szCs w:val="24"/>
+                      <w:lang w:val="en-US"/>
+                    </w:rPr>
+                    <w:t>]</w:t>
+                  </w:r>
+                </w:p>
+              </w:tc>
+              <w:tc>
+                <w:tcPr>
+                  <w:tcW w:w="4548" w:type="dxa"/>
+                </w:tcPr>
+                <w:p>
+                  <w:pPr>
+                    <w:rPr>
+                      <w:rFonts w:ascii="Cambria" w:hAnsi="Cambria"/>
+                      <w:sz w:val="24"/>
+                      <w:szCs w:val="24"/>
+                      <w:lang w:val="en-US"/>
+                    </w:rPr>
+                  </w:pPr>
+                  <w:r>
+                    <w:rPr>
+                      <w:rFonts w:ascii="Cambria" w:hAnsi="Cambria"/>
+                      <w:sz w:val="24"/>
+                      <w:szCs w:val="24"/>
+                      <w:lang w:val="en-US"/>
+                    </w:rPr>
+                    <w:t>Product’s status is changed to “Canceled”.</w:t>
                   </w:r>
                 </w:p>
               </w:tc>
@@ -23259,15 +24317,475 @@
               </w:rPr>
               <w:t>:</w:t>
             </w:r>
-            <w:r>
-              <w:rPr>
-                <w:rFonts w:ascii="Cambria" w:hAnsi="Cambria"/>
-                <w:sz w:val="24"/>
-                <w:szCs w:val="24"/>
-                <w:lang w:val="en-US"/>
-              </w:rPr>
-              <w:t xml:space="preserve"> N/A</w:t>
-            </w:r>
+          </w:p>
+          <w:tbl>
+            <w:tblPr>
+              <w:tblStyle w:val="TableGrid"/>
+              <w:tblW w:w="0" w:type="auto"/>
+              <w:tblLook w:val="04A0" w:firstRow="1" w:lastRow="0" w:firstColumn="1" w:lastColumn="0" w:noHBand="0" w:noVBand="1"/>
+            </w:tblPr>
+            <w:tblGrid>
+              <w:gridCol w:w="985"/>
+              <w:gridCol w:w="3240"/>
+              <w:gridCol w:w="4548"/>
+            </w:tblGrid>
+            <w:tr>
+              <w:trPr>
+                <w:cantSplit/>
+              </w:trPr>
+              <w:tc>
+                <w:tcPr>
+                  <w:tcW w:w="985" w:type="dxa"/>
+                  <w:shd w:val="clear" w:color="auto" w:fill="D9D9D9" w:themeFill="background1" w:themeFillShade="D9"/>
+                </w:tcPr>
+                <w:p>
+                  <w:pPr>
+                    <w:widowControl w:val="0"/>
+                    <w:jc w:val="center"/>
+                    <w:rPr>
+                      <w:rFonts w:ascii="Cambria" w:hAnsi="Cambria"/>
+                      <w:sz w:val="24"/>
+                      <w:szCs w:val="24"/>
+                    </w:rPr>
+                  </w:pPr>
+                  <w:r>
+                    <w:rPr>
+                      <w:rFonts w:ascii="Cambria" w:hAnsi="Cambria"/>
+                      <w:sz w:val="24"/>
+                      <w:szCs w:val="24"/>
+                    </w:rPr>
+                    <w:t>Step</w:t>
+                  </w:r>
+                </w:p>
+              </w:tc>
+              <w:tc>
+                <w:tcPr>
+                  <w:tcW w:w="3240" w:type="dxa"/>
+                  <w:shd w:val="clear" w:color="auto" w:fill="D9D9D9" w:themeFill="background1" w:themeFillShade="D9"/>
+                </w:tcPr>
+                <w:p>
+                  <w:pPr>
+                    <w:widowControl w:val="0"/>
+                    <w:jc w:val="center"/>
+                    <w:rPr>
+                      <w:rFonts w:ascii="Cambria" w:hAnsi="Cambria"/>
+                      <w:sz w:val="24"/>
+                      <w:szCs w:val="24"/>
+                    </w:rPr>
+                  </w:pPr>
+                  <w:r>
+                    <w:rPr>
+                      <w:rFonts w:ascii="Cambria" w:hAnsi="Cambria"/>
+                      <w:sz w:val="24"/>
+                      <w:szCs w:val="24"/>
+                    </w:rPr>
+                    <w:t>Actor Action</w:t>
+                  </w:r>
+                </w:p>
+              </w:tc>
+              <w:tc>
+                <w:tcPr>
+                  <w:tcW w:w="4548" w:type="dxa"/>
+                  <w:shd w:val="clear" w:color="auto" w:fill="D9D9D9" w:themeFill="background1" w:themeFillShade="D9"/>
+                </w:tcPr>
+                <w:p>
+                  <w:pPr>
+                    <w:widowControl w:val="0"/>
+                    <w:jc w:val="center"/>
+                    <w:rPr>
+                      <w:rFonts w:ascii="Cambria" w:hAnsi="Cambria"/>
+                      <w:sz w:val="24"/>
+                      <w:szCs w:val="24"/>
+                    </w:rPr>
+                  </w:pPr>
+                  <w:r>
+                    <w:rPr>
+                      <w:rFonts w:ascii="Cambria" w:hAnsi="Cambria"/>
+                      <w:sz w:val="24"/>
+                      <w:szCs w:val="24"/>
+                    </w:rPr>
+                    <w:t>System Response</w:t>
+                  </w:r>
+                </w:p>
+              </w:tc>
+            </w:tr>
+            <w:tr>
+              <w:trPr>
+                <w:cantSplit/>
+              </w:trPr>
+              <w:tc>
+                <w:tcPr>
+                  <w:tcW w:w="985" w:type="dxa"/>
+                </w:tcPr>
+                <w:p>
+                  <w:pPr>
+                    <w:rPr>
+                      <w:rFonts w:ascii="Cambria" w:hAnsi="Cambria"/>
+                      <w:sz w:val="24"/>
+                      <w:szCs w:val="24"/>
+                    </w:rPr>
+                  </w:pPr>
+                  <w:r>
+                    <w:rPr>
+                      <w:rFonts w:ascii="Cambria" w:hAnsi="Cambria"/>
+                      <w:sz w:val="24"/>
+                      <w:szCs w:val="24"/>
+                    </w:rPr>
+                    <w:t>1</w:t>
+                  </w:r>
+                </w:p>
+              </w:tc>
+              <w:tc>
+                <w:tcPr>
+                  <w:tcW w:w="3240" w:type="dxa"/>
+                </w:tcPr>
+                <w:p>
+                  <w:pPr>
+                    <w:rPr>
+                      <w:rFonts w:ascii="Cambria" w:hAnsi="Cambria"/>
+                      <w:sz w:val="24"/>
+                      <w:szCs w:val="24"/>
+                      <w:lang w:val="en-US"/>
+                    </w:rPr>
+                  </w:pPr>
+                  <w:r>
+                    <w:rPr>
+                      <w:rFonts w:ascii="Cambria" w:hAnsi="Cambria"/>
+                      <w:sz w:val="24"/>
+                      <w:szCs w:val="24"/>
+                      <w:lang w:val="en-US"/>
+                    </w:rPr>
+                    <w:t>Guest sends canceling consigned product command when status is “Waiting” or “Accepted”.</w:t>
+                  </w:r>
+                </w:p>
+              </w:tc>
+              <w:tc>
+                <w:tcPr>
+                  <w:tcW w:w="4548" w:type="dxa"/>
+                </w:tcPr>
+                <w:p>
+                  <w:pPr>
+                    <w:rPr>
+                      <w:rFonts w:ascii="Cambria" w:hAnsi="Cambria"/>
+                      <w:sz w:val="24"/>
+                      <w:szCs w:val="24"/>
+                    </w:rPr>
+                  </w:pPr>
+                </w:p>
+                <w:p>
+                  <w:pPr>
+                    <w:rPr>
+                      <w:rFonts w:ascii="Cambria" w:hAnsi="Cambria"/>
+                      <w:sz w:val="24"/>
+                      <w:szCs w:val="24"/>
+                      <w:lang w:val="en-US"/>
+                    </w:rPr>
+                  </w:pPr>
+                </w:p>
+                <w:p>
+                  <w:pPr>
+                    <w:rPr>
+                      <w:rFonts w:ascii="Cambria" w:hAnsi="Cambria"/>
+                      <w:sz w:val="24"/>
+                      <w:szCs w:val="24"/>
+                      <w:lang w:val="en-US"/>
+                    </w:rPr>
+                  </w:pPr>
+                </w:p>
+                <w:p>
+                  <w:pPr>
+                    <w:rPr>
+                      <w:rFonts w:ascii="Cambria" w:hAnsi="Cambria"/>
+                      <w:sz w:val="24"/>
+                      <w:szCs w:val="24"/>
+                      <w:lang w:val="en-US"/>
+                    </w:rPr>
+                  </w:pPr>
+                </w:p>
+                <w:p>
+                  <w:pPr>
+                    <w:rPr>
+                      <w:rFonts w:ascii="Cambria" w:hAnsi="Cambria"/>
+                      <w:sz w:val="24"/>
+                      <w:szCs w:val="24"/>
+                      <w:lang w:val="en-US"/>
+                    </w:rPr>
+                  </w:pPr>
+                  <w:r>
+                    <w:rPr>
+                      <w:rFonts w:ascii="Cambria" w:hAnsi="Cambria"/>
+                      <w:sz w:val="24"/>
+                      <w:szCs w:val="24"/>
+                      <w:lang w:val="en-US"/>
+                    </w:rPr>
+                    <w:t>System shows message: “Are you sure you want to cancel this consigned product?”</w:t>
+                  </w:r>
+                  <w:r>
+                    <w:rPr>
+                      <w:rFonts w:ascii="Cambria" w:hAnsi="Cambria"/>
+                      <w:sz w:val="24"/>
+                      <w:szCs w:val="24"/>
+                      <w:lang w:val="en-US"/>
+                    </w:rPr>
+                    <w:t xml:space="preserve"> </w:t>
+                  </w:r>
+                  <w:r>
+                    <w:rPr>
+                      <w:rFonts w:ascii="Cambria" w:hAnsi="Cambria"/>
+                      <w:sz w:val="24"/>
+                      <w:szCs w:val="24"/>
+                      <w:lang w:val="en-US"/>
+                    </w:rPr>
+                    <w:t>with two options “Yes” and “No”.</w:t>
+                  </w:r>
+                </w:p>
+              </w:tc>
+            </w:tr>
+            <w:tr>
+              <w:trPr>
+                <w:cantSplit/>
+              </w:trPr>
+              <w:tc>
+                <w:tcPr>
+                  <w:tcW w:w="985" w:type="dxa"/>
+                </w:tcPr>
+                <w:p>
+                  <w:pPr>
+                    <w:rPr>
+                      <w:rFonts w:ascii="Cambria" w:hAnsi="Cambria"/>
+                      <w:sz w:val="24"/>
+                      <w:szCs w:val="24"/>
+                      <w:lang w:val="en-US"/>
+                    </w:rPr>
+                  </w:pPr>
+                  <w:r>
+                    <w:rPr>
+                      <w:rFonts w:ascii="Cambria" w:hAnsi="Cambria"/>
+                      <w:sz w:val="24"/>
+                      <w:szCs w:val="24"/>
+                      <w:lang w:val="en-US"/>
+                    </w:rPr>
+                    <w:t>2</w:t>
+                  </w:r>
+                </w:p>
+              </w:tc>
+              <w:tc>
+                <w:tcPr>
+                  <w:tcW w:w="3240" w:type="dxa"/>
+                </w:tcPr>
+                <w:p>
+                  <w:pPr>
+                    <w:rPr>
+                      <w:rFonts w:ascii="Cambria" w:hAnsi="Cambria"/>
+                      <w:sz w:val="24"/>
+                      <w:szCs w:val="24"/>
+                      <w:lang w:val="en-US"/>
+                    </w:rPr>
+                  </w:pPr>
+                  <w:r>
+                    <w:rPr>
+                      <w:rFonts w:ascii="Cambria" w:hAnsi="Cambria"/>
+                      <w:sz w:val="24"/>
+                      <w:szCs w:val="24"/>
+                      <w:lang w:val="en-US"/>
+                    </w:rPr>
+                    <w:t>Guest sends canceling consigned product command when status is “</w:t>
+                  </w:r>
+                  <w:r>
+                    <w:rPr>
+                      <w:rFonts w:ascii="Cambria" w:hAnsi="Cambria"/>
+                      <w:sz w:val="24"/>
+                      <w:szCs w:val="24"/>
+                      <w:lang w:val="en-US"/>
+                    </w:rPr>
+                    <w:t>In inventory</w:t>
+                  </w:r>
+                  <w:r>
+                    <w:rPr>
+                      <w:rFonts w:ascii="Cambria" w:hAnsi="Cambria"/>
+                      <w:sz w:val="24"/>
+                      <w:szCs w:val="24"/>
+                      <w:lang w:val="en-US"/>
+                    </w:rPr>
+                    <w:t>” or “</w:t>
+                  </w:r>
+                  <w:r>
+                    <w:rPr>
+                      <w:rFonts w:ascii="Cambria" w:hAnsi="Cambria"/>
+                      <w:sz w:val="24"/>
+                      <w:szCs w:val="24"/>
+                      <w:lang w:val="en-US"/>
+                    </w:rPr>
+                    <w:t>On web</w:t>
+                  </w:r>
+                  <w:r>
+                    <w:rPr>
+                      <w:rFonts w:ascii="Cambria" w:hAnsi="Cambria"/>
+                      <w:sz w:val="24"/>
+                      <w:szCs w:val="24"/>
+                      <w:lang w:val="en-US"/>
+                    </w:rPr>
+                    <w:t>”.</w:t>
+                  </w:r>
+                </w:p>
+              </w:tc>
+              <w:tc>
+                <w:tcPr>
+                  <w:tcW w:w="4548" w:type="dxa"/>
+                </w:tcPr>
+                <w:p>
+                  <w:pPr>
+                    <w:rPr>
+                      <w:rFonts w:ascii="Cambria" w:hAnsi="Cambria"/>
+                      <w:sz w:val="24"/>
+                      <w:szCs w:val="24"/>
+                    </w:rPr>
+                  </w:pPr>
+                  <w:r>
+                    <w:rPr>
+                      <w:rFonts w:ascii="Cambria" w:hAnsi="Cambria"/>
+                      <w:sz w:val="24"/>
+                      <w:szCs w:val="24"/>
+                      <w:lang w:val="en-US"/>
+                    </w:rPr>
+                    <w:t>System shows message: “Are you sure you want to cancel this consigned product?</w:t>
+                  </w:r>
+                  <w:r>
+                    <w:rPr>
+                      <w:rFonts w:ascii="Cambria" w:hAnsi="Cambria"/>
+                      <w:sz w:val="24"/>
+                      <w:szCs w:val="24"/>
+                      <w:lang w:val="en-US"/>
+                    </w:rPr>
+                    <w:t xml:space="preserve"> You will pay forfeit for this action</w:t>
+                  </w:r>
+                  <w:r>
+                    <w:rPr>
+                      <w:rFonts w:ascii="Cambria" w:hAnsi="Cambria"/>
+                      <w:sz w:val="24"/>
+                      <w:szCs w:val="24"/>
+                      <w:lang w:val="en-US"/>
+                    </w:rPr>
+                    <w:t>.</w:t>
+                  </w:r>
+                  <w:r>
+                    <w:rPr>
+                      <w:rFonts w:ascii="Cambria" w:hAnsi="Cambria"/>
+                      <w:sz w:val="24"/>
+                      <w:szCs w:val="24"/>
+                      <w:lang w:val="en-US"/>
+                    </w:rPr>
+                    <w:t>” with two options “Yes” and “No”.</w:t>
+                  </w:r>
+                </w:p>
+              </w:tc>
+            </w:tr>
+            <w:tr>
+              <w:trPr>
+                <w:cantSplit/>
+              </w:trPr>
+              <w:tc>
+                <w:tcPr>
+                  <w:tcW w:w="985" w:type="dxa"/>
+                </w:tcPr>
+                <w:p>
+                  <w:pPr>
+                    <w:rPr>
+                      <w:rFonts w:ascii="Cambria" w:hAnsi="Cambria"/>
+                      <w:sz w:val="24"/>
+                      <w:szCs w:val="24"/>
+                      <w:lang w:val="en-US"/>
+                    </w:rPr>
+                  </w:pPr>
+                  <w:r>
+                    <w:rPr>
+                      <w:rFonts w:ascii="Cambria" w:hAnsi="Cambria"/>
+                      <w:sz w:val="24"/>
+                      <w:szCs w:val="24"/>
+                      <w:lang w:val="en-US"/>
+                    </w:rPr>
+                    <w:t>3</w:t>
+                  </w:r>
+                </w:p>
+              </w:tc>
+              <w:tc>
+                <w:tcPr>
+                  <w:tcW w:w="3240" w:type="dxa"/>
+                </w:tcPr>
+                <w:p>
+                  <w:pPr>
+                    <w:rPr>
+                      <w:rFonts w:ascii="Cambria" w:hAnsi="Cambria"/>
+                      <w:sz w:val="24"/>
+                      <w:szCs w:val="24"/>
+                      <w:lang w:val="en-US"/>
+                    </w:rPr>
+                  </w:pPr>
+                  <w:r>
+                    <w:rPr>
+                      <w:rFonts w:ascii="Cambria" w:hAnsi="Cambria"/>
+                      <w:sz w:val="24"/>
+                      <w:szCs w:val="24"/>
+                      <w:lang w:val="en-US"/>
+                    </w:rPr>
+                    <w:t>Guest chooses “</w:t>
+                  </w:r>
+                  <w:r>
+                    <w:rPr>
+                      <w:rFonts w:ascii="Cambria" w:hAnsi="Cambria"/>
+                      <w:sz w:val="24"/>
+                      <w:szCs w:val="24"/>
+                      <w:lang w:val="en-US"/>
+                    </w:rPr>
+                    <w:t>No</w:t>
+                  </w:r>
+                  <w:r>
+                    <w:rPr>
+                      <w:rFonts w:ascii="Cambria" w:hAnsi="Cambria"/>
+                      <w:sz w:val="24"/>
+                      <w:szCs w:val="24"/>
+                      <w:lang w:val="en-US"/>
+                    </w:rPr>
+                    <w:t>” option.</w:t>
+                  </w:r>
+                </w:p>
+              </w:tc>
+              <w:tc>
+                <w:tcPr>
+                  <w:tcW w:w="4548" w:type="dxa"/>
+                </w:tcPr>
+                <w:p>
+                  <w:pPr>
+                    <w:rPr>
+                      <w:rFonts w:ascii="Cambria" w:hAnsi="Cambria"/>
+                      <w:sz w:val="24"/>
+                      <w:szCs w:val="24"/>
+                      <w:lang w:val="en-US"/>
+                    </w:rPr>
+                  </w:pPr>
+                  <w:r>
+                    <w:rPr>
+                      <w:rFonts w:ascii="Cambria" w:hAnsi="Cambria"/>
+                      <w:sz w:val="24"/>
+                      <w:szCs w:val="24"/>
+                      <w:lang w:val="en-US"/>
+                    </w:rPr>
+                    <w:t xml:space="preserve">Message will disappear. </w:t>
+                  </w:r>
+                </w:p>
+              </w:tc>
+            </w:tr>
+          </w:tbl>
+          <w:p>
+            <w:pPr>
+              <w:keepNext/>
+              <w:rPr>
+                <w:rFonts w:ascii="Cambria" w:hAnsi="Cambria"/>
+                <w:sz w:val="24"/>
+                <w:szCs w:val="24"/>
+                <w:lang w:val="en-US"/>
+              </w:rPr>
+            </w:pPr>
           </w:p>
           <w:p>
             <w:pPr>
@@ -23355,7 +24873,16 @@
                 <w:szCs w:val="24"/>
                 <w:lang w:val="en-US"/>
               </w:rPr>
-              <w:t>Extent to Track product status.</w:t>
+              <w:t xml:space="preserve">Extended Use-case: </w:t>
+            </w:r>
+            <w:r>
+              <w:rPr>
+                <w:rFonts w:ascii="Cambria" w:hAnsi="Cambria"/>
+                <w:sz w:val="24"/>
+                <w:szCs w:val="24"/>
+                <w:lang w:val="en-US"/>
+              </w:rPr>
+              <w:t>Track product status.</w:t>
             </w:r>
           </w:p>
           <w:p>
@@ -23407,6 +24934,7 @@
                 <w:szCs w:val="24"/>
                 <w:lang w:val="en-US"/>
               </w:rPr>
+              <w:lastRenderedPageBreak/>
               <w:t>Guest can only cancel product before it’s sold.</w:t>
             </w:r>
           </w:p>
@@ -23520,7 +25048,52 @@
                 <w:szCs w:val="24"/>
                 <w:lang w:val="en-US"/>
               </w:rPr>
-              <w:t>pecific time. A</w:t>
+              <w:t>pecific time</w:t>
+            </w:r>
+            <w:r>
+              <w:rPr>
+                <w:rFonts w:ascii="Cambria" w:hAnsi="Cambria"/>
+                <w:sz w:val="24"/>
+                <w:szCs w:val="24"/>
+                <w:lang w:val="en-US"/>
+              </w:rPr>
+              <w:t xml:space="preserve"> </w:t>
+            </w:r>
+            <w:r>
+              <w:rPr>
+                <w:rFonts w:ascii="Cambria" w:hAnsi="Cambria"/>
+                <w:sz w:val="24"/>
+                <w:szCs w:val="24"/>
+                <w:lang w:val="en-US"/>
+              </w:rPr>
+              <w:t xml:space="preserve">and pay a </w:t>
+            </w:r>
+            <w:r>
+              <w:rPr>
+                <w:rFonts w:ascii="Cambria" w:hAnsi="Cambria"/>
+                <w:sz w:val="24"/>
+                <w:szCs w:val="24"/>
+                <w:lang w:val="en-US"/>
+              </w:rPr>
+              <w:t>forfeit</w:t>
+            </w:r>
+            <w:r>
+              <w:rPr>
+                <w:rFonts w:ascii="Cambria" w:hAnsi="Cambria"/>
+                <w:sz w:val="24"/>
+                <w:szCs w:val="24"/>
+                <w:lang w:val="en-US"/>
+              </w:rPr>
+              <w:t xml:space="preserve"> for canceling consignment</w:t>
+            </w:r>
+            <w:r>
+              <w:rPr>
+                <w:rFonts w:ascii="Cambria" w:hAnsi="Cambria"/>
+                <w:sz w:val="24"/>
+                <w:szCs w:val="24"/>
+                <w:lang w:val="en-US"/>
+              </w:rPr>
+              <w:t>. A</w:t>
             </w:r>
             <w:r>
               <w:rPr>
@@ -23635,7 +25208,6 @@
           <w:szCs w:val="24"/>
           <w:lang w:val="en-US"/>
         </w:rPr>
-        <w:lastRenderedPageBreak/>
         <w:pict w14:anchorId="4308B6CB">
           <v:shape id="_x0000_i1030" type="#_x0000_t75" style="width:468pt;height:184.75pt">
             <v:imagedata r:id="rId8" o:title="Customer - Cancel Consigned Product"/>
@@ -23769,7 +25341,6 @@
                 <w:id w:val="2085180980"/>
                 <w:text/>
               </w:sdtPr>
-              <w:sdtEndPr/>
               <w:sdtContent>
                 <w:r>
                   <w:rPr>
@@ -23823,7 +25394,6 @@
             <w:id w:val="1362865389"/>
             <w:text/>
           </w:sdtPr>
-          <w:sdtEndPr/>
           <w:sdtContent>
             <w:tc>
               <w:tcPr>
@@ -23887,7 +25457,6 @@
             <w:id w:val="1898084258"/>
             <w:text/>
           </w:sdtPr>
-          <w:sdtEndPr/>
           <w:sdtContent>
             <w:tc>
               <w:tcPr>
@@ -23955,7 +25524,6 @@
             <w:id w:val="-811950863"/>
             <w:text/>
           </w:sdtPr>
-          <w:sdtEndPr/>
           <w:sdtContent>
             <w:tc>
               <w:tcPr>
@@ -24056,7 +25624,6 @@
               <w:listItem w:displayText="DucHC" w:value="DucHC"/>
             </w:comboBox>
           </w:sdtPr>
-          <w:sdtEndPr/>
           <w:sdtContent>
             <w:tc>
               <w:tcPr>
@@ -24129,7 +25696,6 @@
               <w:calendar w:val="gregorian"/>
             </w:date>
           </w:sdtPr>
-          <w:sdtEndPr/>
           <w:sdtContent>
             <w:tc>
               <w:tcPr>
@@ -24197,7 +25763,6 @@
               <w:listItem w:displayText="Normal" w:value="Normal"/>
             </w:comboBox>
           </w:sdtPr>
-          <w:sdtEndPr/>
           <w:sdtContent>
             <w:tc>
               <w:tcPr>
@@ -24474,6 +26039,7 @@
                 <w:sz w:val="24"/>
                 <w:szCs w:val="24"/>
               </w:rPr>
+              <w:lastRenderedPageBreak/>
               <w:t>Triggers</w:t>
             </w:r>
             <w:r>
@@ -24743,7 +26309,6 @@
                 <w:sz w:val="24"/>
                 <w:szCs w:val="24"/>
               </w:rPr>
-              <w:lastRenderedPageBreak/>
               <w:t>Main Success Scenario</w:t>
             </w:r>
             <w:r>
@@ -24895,6 +26460,43 @@
                     <w:t>Customer sends canceling consigned product command.</w:t>
                   </w:r>
                 </w:p>
+                <w:p>
+                  <w:pPr>
+                    <w:rPr>
+                      <w:rFonts w:ascii="Cambria" w:hAnsi="Cambria"/>
+                      <w:sz w:val="24"/>
+                      <w:szCs w:val="24"/>
+                      <w:lang w:val="en-US"/>
+                    </w:rPr>
+                  </w:pPr>
+                  <w:r>
+                    <w:rPr>
+                      <w:rFonts w:ascii="Cambria" w:hAnsi="Cambria"/>
+                      <w:sz w:val="24"/>
+                      <w:szCs w:val="24"/>
+                      <w:lang w:val="en-US"/>
+                    </w:rPr>
+                    <w:t>[</w:t>
+                  </w:r>
+                  <w:r>
+                    <w:rPr>
+                      <w:rFonts w:ascii="Cambria" w:hAnsi="Cambria"/>
+                      <w:sz w:val="24"/>
+                      <w:szCs w:val="24"/>
+                      <w:lang w:val="en-US"/>
+                    </w:rPr>
+                    <w:t>Alternative 1,2</w:t>
+                  </w:r>
+                  <w:r>
+                    <w:rPr>
+                      <w:rFonts w:ascii="Cambria" w:hAnsi="Cambria"/>
+                      <w:sz w:val="24"/>
+                      <w:szCs w:val="24"/>
+                      <w:lang w:val="en-US"/>
+                    </w:rPr>
+                    <w:t>]</w:t>
+                  </w:r>
+                </w:p>
               </w:tc>
               <w:tc>
                 <w:tcPr>
@@ -24945,25 +26547,119 @@
                       <w:szCs w:val="24"/>
                       <w:lang w:val="en-US"/>
                     </w:rPr>
-                    <w:t>Product</w:t>
-                  </w:r>
-                  <w:r>
-                    <w:rPr>
-                      <w:rFonts w:ascii="Cambria" w:hAnsi="Cambria"/>
-                      <w:sz w:val="24"/>
-                      <w:szCs w:val="24"/>
-                      <w:lang w:val="en-US"/>
-                    </w:rPr>
-                    <w:t>’s</w:t>
-                  </w:r>
-                  <w:r>
-                    <w:rPr>
-                      <w:rFonts w:ascii="Cambria" w:hAnsi="Cambria"/>
-                      <w:sz w:val="24"/>
-                      <w:szCs w:val="24"/>
-                      <w:lang w:val="en-US"/>
-                    </w:rPr>
-                    <w:t xml:space="preserve"> status is changed to “Canceled”.</w:t>
+                    <w:t xml:space="preserve">System shows a confirming message if </w:t>
+                  </w:r>
+                  <w:r>
+                    <w:rPr>
+                      <w:rFonts w:ascii="Cambria" w:hAnsi="Cambria"/>
+                      <w:sz w:val="24"/>
+                      <w:szCs w:val="24"/>
+                      <w:lang w:val="en-US"/>
+                    </w:rPr>
+                    <w:t>customer</w:t>
+                  </w:r>
+                  <w:r>
+                    <w:rPr>
+                      <w:rFonts w:ascii="Cambria" w:hAnsi="Cambria"/>
+                      <w:sz w:val="24"/>
+                      <w:szCs w:val="24"/>
+                      <w:lang w:val="en-US"/>
+                    </w:rPr>
+                    <w:t xml:space="preserve"> really wants to cancel this consigned product with two options “Yes” and “No”.</w:t>
+                  </w:r>
+                </w:p>
+              </w:tc>
+            </w:tr>
+            <w:tr>
+              <w:trPr>
+                <w:cantSplit/>
+              </w:trPr>
+              <w:tc>
+                <w:tcPr>
+                  <w:tcW w:w="985" w:type="dxa"/>
+                </w:tcPr>
+                <w:p>
+                  <w:pPr>
+                    <w:rPr>
+                      <w:rFonts w:ascii="Cambria" w:hAnsi="Cambria"/>
+                      <w:sz w:val="24"/>
+                      <w:szCs w:val="24"/>
+                    </w:rPr>
+                  </w:pPr>
+                </w:p>
+              </w:tc>
+              <w:tc>
+                <w:tcPr>
+                  <w:tcW w:w="3240" w:type="dxa"/>
+                </w:tcPr>
+                <w:p>
+                  <w:pPr>
+                    <w:rPr>
+                      <w:rFonts w:ascii="Cambria" w:hAnsi="Cambria"/>
+                      <w:sz w:val="24"/>
+                      <w:szCs w:val="24"/>
+                      <w:lang w:val="en-US"/>
+                    </w:rPr>
+                  </w:pPr>
+                  <w:r>
+                    <w:rPr>
+                      <w:rFonts w:ascii="Cambria" w:hAnsi="Cambria"/>
+                      <w:sz w:val="24"/>
+                      <w:szCs w:val="24"/>
+                      <w:lang w:val="en-US"/>
+                    </w:rPr>
+                    <w:t>Customer</w:t>
+                  </w:r>
+                  <w:r>
+                    <w:rPr>
+                      <w:rFonts w:ascii="Cambria" w:hAnsi="Cambria"/>
+                      <w:sz w:val="24"/>
+                      <w:szCs w:val="24"/>
+                      <w:lang w:val="en-US"/>
+                    </w:rPr>
+                    <w:t xml:space="preserve"> chooses “Yes” option.</w:t>
+                  </w:r>
+                </w:p>
+                <w:p>
+                  <w:pPr>
+                    <w:rPr>
+                      <w:rFonts w:ascii="Cambria" w:hAnsi="Cambria"/>
+                      <w:sz w:val="24"/>
+                      <w:szCs w:val="24"/>
+                      <w:lang w:val="en-US"/>
+                    </w:rPr>
+                  </w:pPr>
+                  <w:r>
+                    <w:rPr>
+                      <w:rFonts w:ascii="Cambria" w:hAnsi="Cambria"/>
+                      <w:sz w:val="24"/>
+                      <w:szCs w:val="24"/>
+                      <w:lang w:val="en-US"/>
+                    </w:rPr>
+                    <w:t>[Alternative 3]</w:t>
+                  </w:r>
+                </w:p>
+              </w:tc>
+              <w:tc>
+                <w:tcPr>
+                  <w:tcW w:w="4548" w:type="dxa"/>
+                </w:tcPr>
+                <w:p>
+                  <w:pPr>
+                    <w:rPr>
+                      <w:rFonts w:ascii="Cambria" w:hAnsi="Cambria"/>
+                      <w:sz w:val="24"/>
+                      <w:szCs w:val="24"/>
+                    </w:rPr>
+                  </w:pPr>
+                  <w:r>
+                    <w:rPr>
+                      <w:rFonts w:ascii="Cambria" w:hAnsi="Cambria"/>
+                      <w:sz w:val="24"/>
+                      <w:szCs w:val="24"/>
+                      <w:lang w:val="en-US"/>
+                    </w:rPr>
+                    <w:t>Product’s status is changed to “Canceled”.</w:t>
                   </w:r>
                 </w:p>
               </w:tc>
@@ -25006,15 +26702,403 @@
               </w:rPr>
               <w:t>:</w:t>
             </w:r>
-            <w:r>
-              <w:rPr>
-                <w:rFonts w:ascii="Cambria" w:hAnsi="Cambria"/>
-                <w:sz w:val="24"/>
-                <w:szCs w:val="24"/>
-                <w:lang w:val="en-US"/>
-              </w:rPr>
-              <w:t xml:space="preserve"> N/A</w:t>
-            </w:r>
+          </w:p>
+          <w:tbl>
+            <w:tblPr>
+              <w:tblStyle w:val="TableGrid"/>
+              <w:tblW w:w="0" w:type="auto"/>
+              <w:tblLook w:val="04A0" w:firstRow="1" w:lastRow="0" w:firstColumn="1" w:lastColumn="0" w:noHBand="0" w:noVBand="1"/>
+            </w:tblPr>
+            <w:tblGrid>
+              <w:gridCol w:w="985"/>
+              <w:gridCol w:w="3240"/>
+              <w:gridCol w:w="4548"/>
+            </w:tblGrid>
+            <w:tr>
+              <w:trPr>
+                <w:cantSplit/>
+              </w:trPr>
+              <w:tc>
+                <w:tcPr>
+                  <w:tcW w:w="985" w:type="dxa"/>
+                  <w:shd w:val="clear" w:color="auto" w:fill="D9D9D9" w:themeFill="background1" w:themeFillShade="D9"/>
+                </w:tcPr>
+                <w:p>
+                  <w:pPr>
+                    <w:widowControl w:val="0"/>
+                    <w:jc w:val="center"/>
+                    <w:rPr>
+                      <w:rFonts w:ascii="Cambria" w:hAnsi="Cambria"/>
+                      <w:sz w:val="24"/>
+                      <w:szCs w:val="24"/>
+                    </w:rPr>
+                  </w:pPr>
+                  <w:r>
+                    <w:rPr>
+                      <w:rFonts w:ascii="Cambria" w:hAnsi="Cambria"/>
+                      <w:sz w:val="24"/>
+                      <w:szCs w:val="24"/>
+                    </w:rPr>
+                    <w:t>Step</w:t>
+                  </w:r>
+                </w:p>
+              </w:tc>
+              <w:tc>
+                <w:tcPr>
+                  <w:tcW w:w="3240" w:type="dxa"/>
+                  <w:shd w:val="clear" w:color="auto" w:fill="D9D9D9" w:themeFill="background1" w:themeFillShade="D9"/>
+                </w:tcPr>
+                <w:p>
+                  <w:pPr>
+                    <w:widowControl w:val="0"/>
+                    <w:jc w:val="center"/>
+                    <w:rPr>
+                      <w:rFonts w:ascii="Cambria" w:hAnsi="Cambria"/>
+                      <w:sz w:val="24"/>
+                      <w:szCs w:val="24"/>
+                    </w:rPr>
+                  </w:pPr>
+                  <w:r>
+                    <w:rPr>
+                      <w:rFonts w:ascii="Cambria" w:hAnsi="Cambria"/>
+                      <w:sz w:val="24"/>
+                      <w:szCs w:val="24"/>
+                    </w:rPr>
+                    <w:t>Actor Action</w:t>
+                  </w:r>
+                </w:p>
+              </w:tc>
+              <w:tc>
+                <w:tcPr>
+                  <w:tcW w:w="4548" w:type="dxa"/>
+                  <w:shd w:val="clear" w:color="auto" w:fill="D9D9D9" w:themeFill="background1" w:themeFillShade="D9"/>
+                </w:tcPr>
+                <w:p>
+                  <w:pPr>
+                    <w:widowControl w:val="0"/>
+                    <w:jc w:val="center"/>
+                    <w:rPr>
+                      <w:rFonts w:ascii="Cambria" w:hAnsi="Cambria"/>
+                      <w:sz w:val="24"/>
+                      <w:szCs w:val="24"/>
+                    </w:rPr>
+                  </w:pPr>
+                  <w:r>
+                    <w:rPr>
+                      <w:rFonts w:ascii="Cambria" w:hAnsi="Cambria"/>
+                      <w:sz w:val="24"/>
+                      <w:szCs w:val="24"/>
+                    </w:rPr>
+                    <w:t>System Response</w:t>
+                  </w:r>
+                </w:p>
+              </w:tc>
+            </w:tr>
+            <w:tr>
+              <w:trPr>
+                <w:cantSplit/>
+              </w:trPr>
+              <w:tc>
+                <w:tcPr>
+                  <w:tcW w:w="985" w:type="dxa"/>
+                </w:tcPr>
+                <w:p>
+                  <w:pPr>
+                    <w:rPr>
+                      <w:rFonts w:ascii="Cambria" w:hAnsi="Cambria"/>
+                      <w:sz w:val="24"/>
+                      <w:szCs w:val="24"/>
+                    </w:rPr>
+                  </w:pPr>
+                  <w:r>
+                    <w:rPr>
+                      <w:rFonts w:ascii="Cambria" w:hAnsi="Cambria"/>
+                      <w:sz w:val="24"/>
+                      <w:szCs w:val="24"/>
+                    </w:rPr>
+                    <w:t>1</w:t>
+                  </w:r>
+                </w:p>
+              </w:tc>
+              <w:tc>
+                <w:tcPr>
+                  <w:tcW w:w="3240" w:type="dxa"/>
+                </w:tcPr>
+                <w:p>
+                  <w:pPr>
+                    <w:rPr>
+                      <w:rFonts w:ascii="Cambria" w:hAnsi="Cambria"/>
+                      <w:sz w:val="24"/>
+                      <w:szCs w:val="24"/>
+                      <w:lang w:val="en-US"/>
+                    </w:rPr>
+                  </w:pPr>
+                  <w:r>
+                    <w:rPr>
+                      <w:rFonts w:ascii="Cambria" w:hAnsi="Cambria"/>
+                      <w:sz w:val="24"/>
+                      <w:szCs w:val="24"/>
+                      <w:lang w:val="en-US"/>
+                    </w:rPr>
+                    <w:t>Customer</w:t>
+                  </w:r>
+                  <w:r>
+                    <w:rPr>
+                      <w:rFonts w:ascii="Cambria" w:hAnsi="Cambria"/>
+                      <w:sz w:val="24"/>
+                      <w:szCs w:val="24"/>
+                      <w:lang w:val="en-US"/>
+                    </w:rPr>
+                    <w:t xml:space="preserve"> sends canceling consigned product command when status is “Waiting” or “Accepted”.</w:t>
+                  </w:r>
+                </w:p>
+              </w:tc>
+              <w:tc>
+                <w:tcPr>
+                  <w:tcW w:w="4548" w:type="dxa"/>
+                </w:tcPr>
+                <w:p>
+                  <w:pPr>
+                    <w:rPr>
+                      <w:rFonts w:ascii="Cambria" w:hAnsi="Cambria"/>
+                      <w:sz w:val="24"/>
+                      <w:szCs w:val="24"/>
+                    </w:rPr>
+                  </w:pPr>
+                </w:p>
+                <w:p>
+                  <w:pPr>
+                    <w:rPr>
+                      <w:rFonts w:ascii="Cambria" w:hAnsi="Cambria"/>
+                      <w:sz w:val="24"/>
+                      <w:szCs w:val="24"/>
+                      <w:lang w:val="en-US"/>
+                    </w:rPr>
+                  </w:pPr>
+                </w:p>
+                <w:p>
+                  <w:pPr>
+                    <w:rPr>
+                      <w:rFonts w:ascii="Cambria" w:hAnsi="Cambria"/>
+                      <w:sz w:val="24"/>
+                      <w:szCs w:val="24"/>
+                      <w:lang w:val="en-US"/>
+                    </w:rPr>
+                  </w:pPr>
+                </w:p>
+                <w:p>
+                  <w:pPr>
+                    <w:rPr>
+                      <w:rFonts w:ascii="Cambria" w:hAnsi="Cambria"/>
+                      <w:sz w:val="24"/>
+                      <w:szCs w:val="24"/>
+                      <w:lang w:val="en-US"/>
+                    </w:rPr>
+                  </w:pPr>
+                </w:p>
+                <w:p>
+                  <w:pPr>
+                    <w:rPr>
+                      <w:rFonts w:ascii="Cambria" w:hAnsi="Cambria"/>
+                      <w:sz w:val="24"/>
+                      <w:szCs w:val="24"/>
+                      <w:lang w:val="en-US"/>
+                    </w:rPr>
+                  </w:pPr>
+                  <w:r>
+                    <w:rPr>
+                      <w:rFonts w:ascii="Cambria" w:hAnsi="Cambria"/>
+                      <w:sz w:val="24"/>
+                      <w:szCs w:val="24"/>
+                      <w:lang w:val="en-US"/>
+                    </w:rPr>
+                    <w:t>System shows message: “Are you sure you want to cancel this consigned product?” with two options “Yes” and “No”.</w:t>
+                  </w:r>
+                </w:p>
+              </w:tc>
+            </w:tr>
+            <w:tr>
+              <w:trPr>
+                <w:cantSplit/>
+              </w:trPr>
+              <w:tc>
+                <w:tcPr>
+                  <w:tcW w:w="985" w:type="dxa"/>
+                </w:tcPr>
+                <w:p>
+                  <w:pPr>
+                    <w:rPr>
+                      <w:rFonts w:ascii="Cambria" w:hAnsi="Cambria"/>
+                      <w:sz w:val="24"/>
+                      <w:szCs w:val="24"/>
+                      <w:lang w:val="en-US"/>
+                    </w:rPr>
+                  </w:pPr>
+                  <w:r>
+                    <w:rPr>
+                      <w:rFonts w:ascii="Cambria" w:hAnsi="Cambria"/>
+                      <w:sz w:val="24"/>
+                      <w:szCs w:val="24"/>
+                      <w:lang w:val="en-US"/>
+                    </w:rPr>
+                    <w:t>2</w:t>
+                  </w:r>
+                </w:p>
+              </w:tc>
+              <w:tc>
+                <w:tcPr>
+                  <w:tcW w:w="3240" w:type="dxa"/>
+                </w:tcPr>
+                <w:p>
+                  <w:pPr>
+                    <w:rPr>
+                      <w:rFonts w:ascii="Cambria" w:hAnsi="Cambria"/>
+                      <w:sz w:val="24"/>
+                      <w:szCs w:val="24"/>
+                      <w:lang w:val="en-US"/>
+                    </w:rPr>
+                  </w:pPr>
+                  <w:r>
+                    <w:rPr>
+                      <w:rFonts w:ascii="Cambria" w:hAnsi="Cambria"/>
+                      <w:sz w:val="24"/>
+                      <w:szCs w:val="24"/>
+                      <w:lang w:val="en-US"/>
+                    </w:rPr>
+                    <w:t>Customer</w:t>
+                  </w:r>
+                  <w:r>
+                    <w:rPr>
+                      <w:rFonts w:ascii="Cambria" w:hAnsi="Cambria"/>
+                      <w:sz w:val="24"/>
+                      <w:szCs w:val="24"/>
+                      <w:lang w:val="en-US"/>
+                    </w:rPr>
+                    <w:t xml:space="preserve"> sends canceling consigned product command when status is “In inventory” or “On web”.</w:t>
+                  </w:r>
+                </w:p>
+              </w:tc>
+              <w:tc>
+                <w:tcPr>
+                  <w:tcW w:w="4548" w:type="dxa"/>
+                </w:tcPr>
+                <w:p>
+                  <w:pPr>
+                    <w:rPr>
+                      <w:rFonts w:ascii="Cambria" w:hAnsi="Cambria"/>
+                      <w:sz w:val="24"/>
+                      <w:szCs w:val="24"/>
+                    </w:rPr>
+                  </w:pPr>
+                  <w:r>
+                    <w:rPr>
+                      <w:rFonts w:ascii="Cambria" w:hAnsi="Cambria"/>
+                      <w:sz w:val="24"/>
+                      <w:szCs w:val="24"/>
+                      <w:lang w:val="en-US"/>
+                    </w:rPr>
+                    <w:t>System shows message: “Are you sure you want to cancel this consigned product? You will pay forfeit for this action.” with two options “Yes” and “No”.</w:t>
+                  </w:r>
+                </w:p>
+              </w:tc>
+            </w:tr>
+            <w:tr>
+              <w:trPr>
+                <w:cantSplit/>
+              </w:trPr>
+              <w:tc>
+                <w:tcPr>
+                  <w:tcW w:w="985" w:type="dxa"/>
+                </w:tcPr>
+                <w:p>
+                  <w:pPr>
+                    <w:rPr>
+                      <w:rFonts w:ascii="Cambria" w:hAnsi="Cambria"/>
+                      <w:sz w:val="24"/>
+                      <w:szCs w:val="24"/>
+                      <w:lang w:val="en-US"/>
+                    </w:rPr>
+                  </w:pPr>
+                  <w:r>
+                    <w:rPr>
+                      <w:rFonts w:ascii="Cambria" w:hAnsi="Cambria"/>
+                      <w:sz w:val="24"/>
+                      <w:szCs w:val="24"/>
+                      <w:lang w:val="en-US"/>
+                    </w:rPr>
+                    <w:t>3</w:t>
+                  </w:r>
+                </w:p>
+              </w:tc>
+              <w:tc>
+                <w:tcPr>
+                  <w:tcW w:w="3240" w:type="dxa"/>
+                </w:tcPr>
+                <w:p>
+                  <w:pPr>
+                    <w:rPr>
+                      <w:rFonts w:ascii="Cambria" w:hAnsi="Cambria"/>
+                      <w:sz w:val="24"/>
+                      <w:szCs w:val="24"/>
+                      <w:lang w:val="en-US"/>
+                    </w:rPr>
+                  </w:pPr>
+                  <w:r>
+                    <w:rPr>
+                      <w:rFonts w:ascii="Cambria" w:hAnsi="Cambria"/>
+                      <w:sz w:val="24"/>
+                      <w:szCs w:val="24"/>
+                      <w:lang w:val="en-US"/>
+                    </w:rPr>
+                    <w:t>Customer</w:t>
+                  </w:r>
+                  <w:r>
+                    <w:rPr>
+                      <w:rFonts w:ascii="Cambria" w:hAnsi="Cambria"/>
+                      <w:sz w:val="24"/>
+                      <w:szCs w:val="24"/>
+                      <w:lang w:val="en-US"/>
+                    </w:rPr>
+                    <w:t xml:space="preserve"> chooses “No” option.</w:t>
+                  </w:r>
+                </w:p>
+              </w:tc>
+              <w:tc>
+                <w:tcPr>
+                  <w:tcW w:w="4548" w:type="dxa"/>
+                </w:tcPr>
+                <w:p>
+                  <w:pPr>
+                    <w:rPr>
+                      <w:rFonts w:ascii="Cambria" w:hAnsi="Cambria"/>
+                      <w:sz w:val="24"/>
+                      <w:szCs w:val="24"/>
+                      <w:lang w:val="en-US"/>
+                    </w:rPr>
+                  </w:pPr>
+                  <w:r>
+                    <w:rPr>
+                      <w:rFonts w:ascii="Cambria" w:hAnsi="Cambria"/>
+                      <w:sz w:val="24"/>
+                      <w:szCs w:val="24"/>
+                      <w:lang w:val="en-US"/>
+                    </w:rPr>
+                    <w:t xml:space="preserve">Message will disappear. </w:t>
+                  </w:r>
+                </w:p>
+              </w:tc>
+            </w:tr>
+          </w:tbl>
+          <w:p>
+            <w:pPr>
+              <w:keepNext/>
+              <w:rPr>
+                <w:rFonts w:ascii="Cambria" w:hAnsi="Cambria"/>
+                <w:sz w:val="24"/>
+                <w:szCs w:val="24"/>
+                <w:lang w:val="en-US"/>
+              </w:rPr>
+            </w:pPr>
           </w:p>
           <w:p>
             <w:pPr>
@@ -25102,7 +27186,16 @@
                 <w:szCs w:val="24"/>
                 <w:lang w:val="en-US"/>
               </w:rPr>
-              <w:t>Extent to Track product status.</w:t>
+              <w:t>Extended Use-case:</w:t>
+            </w:r>
+            <w:r>
+              <w:rPr>
+                <w:rFonts w:ascii="Cambria" w:hAnsi="Cambria"/>
+                <w:sz w:val="24"/>
+                <w:szCs w:val="24"/>
+                <w:lang w:val="en-US"/>
+              </w:rPr>
+              <w:t xml:space="preserve"> Track product status.</w:t>
             </w:r>
           </w:p>
           <w:p>
@@ -25154,6 +27247,7 @@
                 <w:szCs w:val="24"/>
                 <w:lang w:val="en-US"/>
               </w:rPr>
+              <w:lastRenderedPageBreak/>
               <w:t>Customer</w:t>
             </w:r>
             <w:r>
@@ -25339,7 +27433,61 @@
                 <w:szCs w:val="24"/>
                 <w:lang w:val="en-US"/>
               </w:rPr>
-              <w:t xml:space="preserve"> to take back product in a specific time. </w:t>
+              <w:t xml:space="preserve"> to take back product in a specific time</w:t>
+            </w:r>
+            <w:r>
+              <w:rPr>
+                <w:rFonts w:ascii="Cambria" w:hAnsi="Cambria"/>
+                <w:sz w:val="24"/>
+                <w:szCs w:val="24"/>
+                <w:lang w:val="en-US"/>
+              </w:rPr>
+              <w:t xml:space="preserve"> and pay a </w:t>
+            </w:r>
+            <w:r>
+              <w:rPr>
+                <w:rFonts w:ascii="Cambria" w:hAnsi="Cambria"/>
+                <w:sz w:val="24"/>
+                <w:szCs w:val="24"/>
+                <w:lang w:val="en-US"/>
+              </w:rPr>
+              <w:t>forfeit</w:t>
+            </w:r>
+            <w:r>
+              <w:rPr>
+                <w:rFonts w:ascii="Cambria" w:hAnsi="Cambria"/>
+                <w:sz w:val="24"/>
+                <w:szCs w:val="24"/>
+                <w:lang w:val="en-US"/>
+              </w:rPr>
+              <w:t xml:space="preserve"> for canceling consig</w:t>
+            </w:r>
+            <w:r>
+              <w:rPr>
+                <w:rFonts w:ascii="Cambria" w:hAnsi="Cambria"/>
+                <w:sz w:val="24"/>
+                <w:szCs w:val="24"/>
+                <w:lang w:val="en-US"/>
+              </w:rPr>
+              <w:t>n</w:t>
+            </w:r>
+            <w:r>
+              <w:rPr>
+                <w:rFonts w:ascii="Cambria" w:hAnsi="Cambria"/>
+                <w:sz w:val="24"/>
+                <w:szCs w:val="24"/>
+                <w:lang w:val="en-US"/>
+              </w:rPr>
+              <w:t>ment</w:t>
+            </w:r>
+            <w:r>
+              <w:rPr>
+                <w:rFonts w:ascii="Cambria" w:hAnsi="Cambria"/>
+                <w:sz w:val="24"/>
+                <w:szCs w:val="24"/>
+                <w:lang w:val="en-US"/>
+              </w:rPr>
+              <w:t xml:space="preserve">. </w:t>
             </w:r>
             <w:r>
               <w:rPr>

</xml_diff>

<commit_message>
update Use-case/DucHC - Usecase Specification.docx và Capstone Project Document.docx lỗi chính tả
</commit_message>
<xml_diff>
--- a/Source/Document/Use-case/DucHC - Usecase Specification.docx
+++ b/Source/Document/Use-case/DucHC - Usecase Specification.docx
@@ -11343,17 +11343,7 @@
                       <w:szCs w:val="24"/>
                       <w:lang w:val="en-US"/>
                     </w:rPr>
-                    <w:t>A large field to show</w:t>
-                  </w:r>
-                  <w:r>
-                    <w:rPr>
-                      <w:rFonts w:ascii="Cambria" w:hAnsi="Cambria"/>
-                      <w:color w:val="000000" w:themeColor="text1"/>
-                      <w:sz w:val="24"/>
-                      <w:szCs w:val="24"/>
-                      <w:lang w:val="en-US"/>
-                    </w:rPr>
-                    <w:t xml:space="preserve"> i</w:t>
+                    <w:t>A large field to show i</w:t>
                   </w:r>
                   <w:r>
                     <w:rPr>
@@ -11617,6 +11607,16 @@
                       <w:szCs w:val="24"/>
                     </w:rPr>
                     <w:t>inputting product’s info</w:t>
+                  </w:r>
+                  <w:r>
+                    <w:rPr>
+                      <w:rFonts w:ascii="Cambria" w:hAnsi="Cambria"/>
+                      <w:color w:val="000000" w:themeColor="text1"/>
+                      <w:sz w:val="24"/>
+                      <w:szCs w:val="24"/>
+                      <w:lang w:val="en-US"/>
+                    </w:rPr>
+                    <w:t>rmation</w:t>
                   </w:r>
                   <w:r>
                     <w:rPr>
@@ -19426,7 +19426,6 @@
               </w:rPr>
               <w:t>Extend</w:t>
             </w:r>
-            <w:proofErr w:type="spellStart"/>
             <w:r>
               <w:rPr>
                 <w:rFonts w:ascii="Cambria" w:hAnsi="Cambria"/>
@@ -19436,7 +19435,6 @@
               </w:rPr>
               <w:t>ing</w:t>
             </w:r>
-            <w:proofErr w:type="spellEnd"/>
             <w:r>
               <w:rPr>
                 <w:rFonts w:ascii="Cambria" w:hAnsi="Cambria"/>
@@ -21162,7 +21160,27 @@
                       <w:szCs w:val="24"/>
                       <w:lang w:val="en-US"/>
                     </w:rPr>
-                    <w:t>row will have a “Details” link for customer to click and view details of a consigned product.</w:t>
+                    <w:t>row will have a “Details” for view</w:t>
+                  </w:r>
+                  <w:r>
+                    <w:rPr>
+                      <w:rFonts w:ascii="Cambria" w:hAnsi="Cambria"/>
+                      <w:sz w:val="24"/>
+                      <w:szCs w:val="24"/>
+                      <w:lang w:val="en-US"/>
+                    </w:rPr>
+                    <w:t>ing</w:t>
+                  </w:r>
+                  <w:bookmarkStart w:id="0" w:name="_GoBack"/>
+                  <w:bookmarkEnd w:id="0"/>
+                  <w:r>
+                    <w:rPr>
+                      <w:rFonts w:ascii="Cambria" w:hAnsi="Cambria"/>
+                      <w:sz w:val="24"/>
+                      <w:szCs w:val="24"/>
+                      <w:lang w:val="en-US"/>
+                    </w:rPr>
+                    <w:t xml:space="preserve"> details of a consigned product.</w:t>
                   </w:r>
                 </w:p>
               </w:tc>
@@ -21365,8 +21383,6 @@
                     </w:rPr>
                     <w:t xml:space="preserve"> </w:t>
                   </w:r>
-                  <w:bookmarkStart w:id="0" w:name="_GoBack"/>
-                  <w:bookmarkEnd w:id="0"/>
                   <w:r>
                     <w:rPr>
                       <w:rFonts w:ascii="Cambria" w:hAnsi="Cambria"/>
@@ -22093,7 +22109,6 @@
                 <w:sz w:val="24"/>
                 <w:szCs w:val="24"/>
               </w:rPr>
-              <w:lastRenderedPageBreak/>
               <w:t>Exceptions</w:t>
             </w:r>
             <w:r>
@@ -22164,25 +22179,14 @@
               </w:rPr>
               <w:t>Extend</w:t>
             </w:r>
-            <w:proofErr w:type="spellStart"/>
-            <w:r>
-              <w:rPr>
-                <w:rFonts w:ascii="Cambria" w:hAnsi="Cambria"/>
-                <w:sz w:val="24"/>
-                <w:szCs w:val="24"/>
-                <w:lang w:val="en-US"/>
-              </w:rPr>
-              <w:t>ing</w:t>
-            </w:r>
-            <w:proofErr w:type="spellEnd"/>
-            <w:r>
-              <w:rPr>
-                <w:rFonts w:ascii="Cambria" w:hAnsi="Cambria"/>
-                <w:sz w:val="24"/>
-                <w:szCs w:val="24"/>
-                <w:lang w:val="en-US"/>
-              </w:rPr>
-              <w:t xml:space="preserve"> Use-case:</w:t>
+            <w:r>
+              <w:rPr>
+                <w:rFonts w:ascii="Cambria" w:hAnsi="Cambria"/>
+                <w:sz w:val="24"/>
+                <w:szCs w:val="24"/>
+                <w:lang w:val="en-US"/>
+              </w:rPr>
+              <w:t>ing Use-case:</w:t>
             </w:r>
             <w:r>
               <w:rPr>
@@ -22244,7 +22248,17 @@
                 <w:szCs w:val="24"/>
                 <w:lang w:val="en-US"/>
               </w:rPr>
-              <w:t>cancel a consigned product</w:t>
+              <w:t xml:space="preserve">cancel a </w:t>
+            </w:r>
+            <w:r>
+              <w:rPr>
+                <w:rFonts w:ascii="Cambria" w:hAnsi="Cambria"/>
+                <w:sz w:val="24"/>
+                <w:szCs w:val="24"/>
+                <w:lang w:val="en-US"/>
+              </w:rPr>
+              <w:lastRenderedPageBreak/>
+              <w:t>consigned product</w:t>
             </w:r>
             <w:r>
               <w:rPr>
@@ -23224,7 +23238,6 @@
                 <w:sz w:val="24"/>
                 <w:szCs w:val="24"/>
               </w:rPr>
-              <w:lastRenderedPageBreak/>
               <w:t>Goal</w:t>
             </w:r>
             <w:r>
@@ -23358,6 +23371,7 @@
                 <w:sz w:val="24"/>
                 <w:szCs w:val="24"/>
               </w:rPr>
+              <w:lastRenderedPageBreak/>
               <w:t>Triggers</w:t>
             </w:r>
             <w:r>
@@ -24604,7 +24618,6 @@
                 <w:szCs w:val="24"/>
                 <w:lang w:val="en-US"/>
               </w:rPr>
-              <w:lastRenderedPageBreak/>
               <w:t>Guest can only cancel product before it’s sold.</w:t>
             </w:r>
           </w:p>
@@ -24648,7 +24661,17 @@
                 <w:szCs w:val="24"/>
                 <w:lang w:val="en-US"/>
               </w:rPr>
-              <w:t>onsign product process will be stopped</w:t>
+              <w:t xml:space="preserve">onsign product process will </w:t>
+            </w:r>
+            <w:r>
+              <w:rPr>
+                <w:rFonts w:ascii="Cambria" w:hAnsi="Cambria"/>
+                <w:sz w:val="24"/>
+                <w:szCs w:val="24"/>
+                <w:lang w:val="en-US"/>
+              </w:rPr>
+              <w:lastRenderedPageBreak/>
+              <w:t>be stopped</w:t>
             </w:r>
             <w:r>
               <w:rPr>
@@ -25707,7 +25730,6 @@
                 <w:sz w:val="24"/>
                 <w:szCs w:val="24"/>
               </w:rPr>
-              <w:lastRenderedPageBreak/>
               <w:t>Triggers</w:t>
             </w:r>
             <w:r>
@@ -25760,6 +25782,7 @@
                 <w:sz w:val="24"/>
                 <w:szCs w:val="24"/>
               </w:rPr>
+              <w:lastRenderedPageBreak/>
               <w:t>Preconditions</w:t>
             </w:r>
             <w:r>
@@ -26852,7 +26875,6 @@
                 <w:szCs w:val="24"/>
                 <w:lang w:val="en-US"/>
               </w:rPr>
-              <w:lastRenderedPageBreak/>
               <w:t>Customer</w:t>
             </w:r>
             <w:r>
@@ -26975,6 +26997,7 @@
                 <w:szCs w:val="24"/>
                 <w:lang w:val="en-US"/>
               </w:rPr>
+              <w:lastRenderedPageBreak/>
               <w:t>If</w:t>
             </w:r>
             <w:r>

</xml_diff>

<commit_message>
Update DucHC - Usecase Specification.docx Store Owner_Manage Request.docx
</commit_message>
<xml_diff>
--- a/Source/Document/Use-case/DucHC - Usecase Specification.docx
+++ b/Source/Document/Use-case/DucHC - Usecase Specification.docx
@@ -206,7 +206,6 @@
                 <w:id w:val="1004010795"/>
                 <w:text/>
               </w:sdtPr>
-              <w:sdtEndPr/>
               <w:sdtContent>
                 <w:r>
                   <w:rPr>
@@ -261,7 +260,6 @@
             <w:id w:val="668593266"/>
             <w:text/>
           </w:sdtPr>
-          <w:sdtEndPr/>
           <w:sdtContent>
             <w:tc>
               <w:tcPr>
@@ -325,7 +323,6 @@
             <w:id w:val="-903295550"/>
             <w:text/>
           </w:sdtPr>
-          <w:sdtEndPr/>
           <w:sdtContent>
             <w:tc>
               <w:tcPr>
@@ -468,7 +465,6 @@
               <w:listItem w:displayText="DucHC" w:value="DucHC"/>
             </w:comboBox>
           </w:sdtPr>
-          <w:sdtEndPr/>
           <w:sdtContent>
             <w:tc>
               <w:tcPr>
@@ -541,7 +537,6 @@
               <w:calendar w:val="gregorian"/>
             </w:date>
           </w:sdtPr>
-          <w:sdtEndPr/>
           <w:sdtContent>
             <w:tc>
               <w:tcPr>
@@ -609,7 +604,6 @@
               <w:listItem w:displayText="Normal" w:value="Normal"/>
             </w:comboBox>
           </w:sdtPr>
-          <w:sdtEndPr/>
           <w:sdtContent>
             <w:tc>
               <w:tcPr>
@@ -3852,17 +3846,7 @@
                       <w:szCs w:val="24"/>
                       <w:lang w:val="en-US"/>
                     </w:rPr>
-                    <w:t>Free text input</w:t>
-                  </w:r>
-                  <w:r>
-                    <w:rPr>
-                      <w:rFonts w:ascii="Cambria" w:hAnsi="Cambria"/>
-                      <w:color w:val="000000" w:themeColor="text1"/>
-                      <w:sz w:val="24"/>
-                      <w:szCs w:val="24"/>
-                      <w:lang w:val="en-US"/>
-                    </w:rPr>
-                    <w:t>.</w:t>
+                    <w:t>Free text input.</w:t>
                   </w:r>
                 </w:p>
                 <w:p>
@@ -3916,27 +3900,7 @@
                       <w:szCs w:val="24"/>
                       <w:lang w:val="en-US"/>
                     </w:rPr>
-                    <w:t>M</w:t>
-                  </w:r>
-                  <w:r>
-                    <w:rPr>
-                      <w:rFonts w:ascii="Cambria" w:hAnsi="Cambria"/>
-                      <w:color w:val="000000" w:themeColor="text1"/>
-                      <w:sz w:val="24"/>
-                      <w:szCs w:val="24"/>
-                      <w:lang w:val="en-US"/>
-                    </w:rPr>
-                    <w:t>ax-length: 50</w:t>
-                  </w:r>
-                  <w:r>
-                    <w:rPr>
-                      <w:rFonts w:ascii="Cambria" w:hAnsi="Cambria"/>
-                      <w:color w:val="000000" w:themeColor="text1"/>
-                      <w:sz w:val="24"/>
-                      <w:szCs w:val="24"/>
-                      <w:lang w:val="en-US"/>
-                    </w:rPr>
-                    <w:t xml:space="preserve"> characters.</w:t>
+                    <w:t>Max-length: 50 characters.</w:t>
                   </w:r>
                 </w:p>
                 <w:p>
@@ -3962,17 +3926,7 @@
                       <w:szCs w:val="24"/>
                       <w:lang w:val="en-US"/>
                     </w:rPr>
-                    <w:t>R</w:t>
-                  </w:r>
-                  <w:r>
-                    <w:rPr>
-                      <w:rFonts w:ascii="Cambria" w:hAnsi="Cambria"/>
-                      <w:color w:val="000000" w:themeColor="text1"/>
-                      <w:sz w:val="24"/>
-                      <w:szCs w:val="24"/>
-                      <w:lang w:val="en-US"/>
-                    </w:rPr>
-                    <w:t>equired.</w:t>
+                    <w:t>Required.</w:t>
                   </w:r>
                 </w:p>
                 <w:p>
@@ -4047,27 +4001,7 @@
                       <w:szCs w:val="24"/>
                       <w:lang w:val="en-US"/>
                     </w:rPr>
-                    <w:t>f</w:t>
-                  </w:r>
-                  <w:r>
-                    <w:rPr>
-                      <w:rFonts w:ascii="Cambria" w:hAnsi="Cambria"/>
-                      <w:color w:val="000000" w:themeColor="text1"/>
-                      <w:sz w:val="24"/>
-                      <w:szCs w:val="24"/>
-                      <w:lang w:val="en-US"/>
-                    </w:rPr>
-                    <w:t>ree text input</w:t>
-                  </w:r>
-                  <w:r>
-                    <w:rPr>
-                      <w:rFonts w:ascii="Cambria" w:hAnsi="Cambria"/>
-                      <w:color w:val="000000" w:themeColor="text1"/>
-                      <w:sz w:val="24"/>
-                      <w:szCs w:val="24"/>
-                      <w:lang w:val="en-US"/>
-                    </w:rPr>
-                    <w:t>.</w:t>
+                    <w:t>free text input.</w:t>
                   </w:r>
                 </w:p>
                 <w:p>
@@ -4158,17 +4092,7 @@
                       <w:szCs w:val="24"/>
                       <w:lang w:val="en-US"/>
                     </w:rPr>
-                    <w:t>F</w:t>
-                  </w:r>
-                  <w:r>
-                    <w:rPr>
-                      <w:rFonts w:ascii="Cambria" w:hAnsi="Cambria"/>
-                      <w:color w:val="000000" w:themeColor="text1"/>
-                      <w:sz w:val="24"/>
-                      <w:szCs w:val="24"/>
-                      <w:lang w:val="en-US"/>
-                    </w:rPr>
-                    <w:t>ree text input</w:t>
+                    <w:t>Free text input</w:t>
                   </w:r>
                   <w:r>
                     <w:rPr>
@@ -4231,27 +4155,7 @@
                       <w:szCs w:val="24"/>
                       <w:lang w:val="en-US"/>
                     </w:rPr>
-                    <w:t>M</w:t>
-                  </w:r>
-                  <w:r>
-                    <w:rPr>
-                      <w:rFonts w:ascii="Cambria" w:hAnsi="Cambria"/>
-                      <w:color w:val="000000" w:themeColor="text1"/>
-                      <w:sz w:val="24"/>
-                      <w:szCs w:val="24"/>
-                      <w:lang w:val="en-US"/>
-                    </w:rPr>
-                    <w:t xml:space="preserve">ax-length: </w:t>
-                  </w:r>
-                  <w:r>
-                    <w:rPr>
-                      <w:rFonts w:ascii="Cambria" w:hAnsi="Cambria"/>
-                      <w:color w:val="000000" w:themeColor="text1"/>
-                      <w:sz w:val="24"/>
-                      <w:szCs w:val="24"/>
-                      <w:lang w:val="en-US"/>
-                    </w:rPr>
-                    <w:t>11 characters.</w:t>
+                    <w:t>Max-length: 11 characters.</w:t>
                   </w:r>
                 </w:p>
                 <w:p>
@@ -4353,17 +4257,7 @@
                       <w:szCs w:val="24"/>
                       <w:lang w:val="en-US"/>
                     </w:rPr>
-                    <w:t>F</w:t>
-                  </w:r>
-                  <w:r>
-                    <w:rPr>
-                      <w:rFonts w:ascii="Cambria" w:hAnsi="Cambria"/>
-                      <w:color w:val="000000" w:themeColor="text1"/>
-                      <w:sz w:val="24"/>
-                      <w:szCs w:val="24"/>
-                      <w:lang w:val="en-US"/>
-                    </w:rPr>
-                    <w:t>ree text input</w:t>
+                    <w:t>Free text input</w:t>
                   </w:r>
                   <w:r>
                     <w:rPr>
@@ -4675,37 +4569,7 @@
                       <w:szCs w:val="24"/>
                       <w:lang w:val="en-US"/>
                     </w:rPr>
-                    <w:t>”</w:t>
-                  </w:r>
-                  <w:r>
-                    <w:rPr>
-                      <w:rFonts w:ascii="Cambria" w:hAnsi="Cambria"/>
-                      <w:color w:val="000000" w:themeColor="text1"/>
-                      <w:sz w:val="24"/>
-                      <w:szCs w:val="24"/>
-                      <w:lang w:val="en-US"/>
-                    </w:rPr>
-                    <w:t xml:space="preserve">: </w:t>
-                  </w:r>
-                  <w:r>
-                    <w:rPr>
-                      <w:rFonts w:ascii="Cambria" w:hAnsi="Cambria"/>
-                      <w:color w:val="000000" w:themeColor="text1"/>
-                      <w:sz w:val="24"/>
-                      <w:szCs w:val="24"/>
-                      <w:lang w:val="en-US"/>
-                    </w:rPr>
-                    <w:t>f</w:t>
-                  </w:r>
-                  <w:r>
-                    <w:rPr>
-                      <w:rFonts w:ascii="Cambria" w:hAnsi="Cambria"/>
-                      <w:color w:val="000000" w:themeColor="text1"/>
-                      <w:sz w:val="24"/>
-                      <w:szCs w:val="24"/>
-                      <w:lang w:val="en-US"/>
-                    </w:rPr>
-                    <w:t>ree text input</w:t>
+                    <w:t>”: free text input</w:t>
                   </w:r>
                   <w:r>
                     <w:rPr>
@@ -6259,6 +6123,28 @@
                       <w:lang w:val="en-US"/>
                     </w:rPr>
                   </w:pPr>
+                </w:p>
+                <w:p>
+                  <w:pPr>
+                    <w:widowControl w:val="0"/>
+                    <w:rPr>
+                      <w:rFonts w:ascii="Cambria" w:hAnsi="Cambria"/>
+                      <w:sz w:val="24"/>
+                      <w:szCs w:val="24"/>
+                      <w:lang w:val="en-US"/>
+                    </w:rPr>
+                  </w:pPr>
+                </w:p>
+                <w:p>
+                  <w:pPr>
+                    <w:widowControl w:val="0"/>
+                    <w:rPr>
+                      <w:rFonts w:ascii="Cambria" w:hAnsi="Cambria"/>
+                      <w:sz w:val="24"/>
+                      <w:szCs w:val="24"/>
+                      <w:lang w:val="en-US"/>
+                    </w:rPr>
+                  </w:pPr>
                   <w:r>
                     <w:rPr>
                       <w:rFonts w:ascii="Cambria" w:hAnsi="Cambria"/>
@@ -6510,6 +6396,17 @@
                 <w:tcPr>
                   <w:tcW w:w="4548" w:type="dxa"/>
                 </w:tcPr>
+                <w:p>
+                  <w:pPr>
+                    <w:widowControl w:val="0"/>
+                    <w:rPr>
+                      <w:rFonts w:ascii="Cambria" w:hAnsi="Cambria"/>
+                      <w:sz w:val="24"/>
+                      <w:szCs w:val="24"/>
+                      <w:lang w:val="en-US"/>
+                    </w:rPr>
+                  </w:pPr>
+                </w:p>
                 <w:p>
                   <w:pPr>
                     <w:widowControl w:val="0"/>
@@ -14940,7 +14837,6 @@
                 <w:id w:val="-310641088"/>
                 <w:text/>
               </w:sdtPr>
-              <w:sdtEndPr/>
               <w:sdtContent>
                 <w:r>
                   <w:rPr>
@@ -15002,7 +14898,6 @@
             <w:id w:val="1607082607"/>
             <w:text/>
           </w:sdtPr>
-          <w:sdtEndPr/>
           <w:sdtContent>
             <w:tc>
               <w:tcPr>
@@ -15066,7 +14961,6 @@
             <w:id w:val="1060057172"/>
             <w:text/>
           </w:sdtPr>
-          <w:sdtEndPr/>
           <w:sdtContent>
             <w:tc>
               <w:tcPr>
@@ -15134,7 +15028,6 @@
             <w:id w:val="821244914"/>
             <w:text/>
           </w:sdtPr>
-          <w:sdtEndPr/>
           <w:sdtContent>
             <w:tc>
               <w:tcPr>
@@ -15208,7 +15101,6 @@
               <w:listItem w:displayText="DucHC" w:value="DucHC"/>
             </w:comboBox>
           </w:sdtPr>
-          <w:sdtEndPr/>
           <w:sdtContent>
             <w:tc>
               <w:tcPr>
@@ -15281,7 +15173,6 @@
               <w:calendar w:val="gregorian"/>
             </w:date>
           </w:sdtPr>
-          <w:sdtEndPr/>
           <w:sdtContent>
             <w:tc>
               <w:tcPr>
@@ -15349,7 +15240,6 @@
               <w:listItem w:displayText="Normal" w:value="Normal"/>
             </w:comboBox>
           </w:sdtPr>
-          <w:sdtEndPr/>
           <w:sdtContent>
             <w:tc>
               <w:tcPr>
@@ -19130,7 +19020,6 @@
                 <w:id w:val="1255552698"/>
                 <w:text/>
               </w:sdtPr>
-              <w:sdtEndPr/>
               <w:sdtContent>
                 <w:r>
                   <w:rPr>
@@ -19184,7 +19073,6 @@
             <w:id w:val="-1107040778"/>
             <w:text/>
           </w:sdtPr>
-          <w:sdtEndPr/>
           <w:sdtContent>
             <w:tc>
               <w:tcPr>
@@ -19248,7 +19136,6 @@
             <w:id w:val="1986583473"/>
             <w:text/>
           </w:sdtPr>
-          <w:sdtEndPr/>
           <w:sdtContent>
             <w:tc>
               <w:tcPr>
@@ -19316,7 +19203,6 @@
             <w:id w:val="-1993469719"/>
             <w:text/>
           </w:sdtPr>
-          <w:sdtEndPr/>
           <w:sdtContent>
             <w:tc>
               <w:tcPr>
@@ -19390,7 +19276,6 @@
               <w:listItem w:displayText="DucHC" w:value="DucHC"/>
             </w:comboBox>
           </w:sdtPr>
-          <w:sdtEndPr/>
           <w:sdtContent>
             <w:tc>
               <w:tcPr>
@@ -19463,7 +19348,6 @@
               <w:calendar w:val="gregorian"/>
             </w:date>
           </w:sdtPr>
-          <w:sdtEndPr/>
           <w:sdtContent>
             <w:tc>
               <w:tcPr>
@@ -19531,7 +19415,6 @@
               <w:listItem w:displayText="Normal" w:value="Normal"/>
             </w:comboBox>
           </w:sdtPr>
-          <w:sdtEndPr/>
           <w:sdtContent>
             <w:tc>
               <w:tcPr>
@@ -22464,7 +22347,6 @@
                 <w:id w:val="-1219661661"/>
                 <w:text/>
               </w:sdtPr>
-              <w:sdtEndPr/>
               <w:sdtContent>
                 <w:r>
                   <w:rPr>
@@ -22526,7 +22408,6 @@
             <w:id w:val="-1996864646"/>
             <w:text/>
           </w:sdtPr>
-          <w:sdtEndPr/>
           <w:sdtContent>
             <w:tc>
               <w:tcPr>
@@ -22590,7 +22471,6 @@
             <w:id w:val="-306701736"/>
             <w:text/>
           </w:sdtPr>
-          <w:sdtEndPr/>
           <w:sdtContent>
             <w:tc>
               <w:tcPr>
@@ -22658,7 +22538,6 @@
             <w:id w:val="-28101976"/>
             <w:text/>
           </w:sdtPr>
-          <w:sdtEndPr/>
           <w:sdtContent>
             <w:tc>
               <w:tcPr>
@@ -22750,7 +22629,6 @@
               <w:listItem w:displayText="DucHC" w:value="DucHC"/>
             </w:comboBox>
           </w:sdtPr>
-          <w:sdtEndPr/>
           <w:sdtContent>
             <w:tc>
               <w:tcPr>
@@ -22823,7 +22701,6 @@
               <w:calendar w:val="gregorian"/>
             </w:date>
           </w:sdtPr>
-          <w:sdtEndPr/>
           <w:sdtContent>
             <w:tc>
               <w:tcPr>
@@ -22891,7 +22768,6 @@
               <w:listItem w:displayText="Normal" w:value="Normal"/>
             </w:comboBox>
           </w:sdtPr>
-          <w:sdtEndPr/>
           <w:sdtContent>
             <w:tc>
               <w:tcPr>
@@ -25260,7 +25136,6 @@
                 <w:id w:val="2085180980"/>
                 <w:text/>
               </w:sdtPr>
-              <w:sdtEndPr/>
               <w:sdtContent>
                 <w:r>
                   <w:rPr>
@@ -25322,7 +25197,6 @@
             <w:id w:val="1362865389"/>
             <w:text/>
           </w:sdtPr>
-          <w:sdtEndPr/>
           <w:sdtContent>
             <w:tc>
               <w:tcPr>
@@ -25386,7 +25260,6 @@
             <w:id w:val="1898084258"/>
             <w:text/>
           </w:sdtPr>
-          <w:sdtEndPr/>
           <w:sdtContent>
             <w:tc>
               <w:tcPr>
@@ -25454,7 +25327,6 @@
             <w:id w:val="-811950863"/>
             <w:text/>
           </w:sdtPr>
-          <w:sdtEndPr/>
           <w:sdtContent>
             <w:tc>
               <w:tcPr>
@@ -25555,7 +25427,6 @@
               <w:listItem w:displayText="DucHC" w:value="DucHC"/>
             </w:comboBox>
           </w:sdtPr>
-          <w:sdtEndPr/>
           <w:sdtContent>
             <w:tc>
               <w:tcPr>
@@ -25628,7 +25499,6 @@
               <w:calendar w:val="gregorian"/>
             </w:date>
           </w:sdtPr>
-          <w:sdtEndPr/>
           <w:sdtContent>
             <w:tc>
               <w:tcPr>
@@ -25696,7 +25566,6 @@
               <w:listItem w:displayText="Normal" w:value="Normal"/>
             </w:comboBox>
           </w:sdtPr>
-          <w:sdtEndPr/>
           <w:sdtContent>
             <w:tc>
               <w:tcPr>

</xml_diff>